<commit_message>
Updated Technical Specification OnInteract method
</commit_message>
<xml_diff>
--- a/Documentation/Spelprojekt - Puppeteer Technical Specification.docx
+++ b/Documentation/Spelprojekt - Puppeteer Technical Specification.docx
@@ -105,21 +105,23 @@
         </w:rPr>
         <w:t>Puppeteer</w:t>
       </w:r>
-    </w:p>
-    <w:p>
-      <w:pPr>
-        <w:rPr>
-          <w:lang w:val="en-US"/>
-        </w:rPr>
-      </w:pPr>
-    </w:p>
-    <w:p>
-      <w:pPr>
-        <w:rPr>
-          <w:lang w:val="en-US"/>
-        </w:rPr>
-      </w:pPr>
-      <w:bookmarkStart w:id="0" w:name="_Toc5880855"/>
+      <w:bookmarkStart w:id="0" w:name="_GoBack"/>
+      <w:bookmarkEnd w:id="0"/>
+    </w:p>
+    <w:p>
+      <w:pPr>
+        <w:rPr>
+          <w:lang w:val="en-US"/>
+        </w:rPr>
+      </w:pPr>
+    </w:p>
+    <w:p>
+      <w:pPr>
+        <w:rPr>
+          <w:lang w:val="en-US"/>
+        </w:rPr>
+      </w:pPr>
+      <w:bookmarkStart w:id="1" w:name="_Toc5880855"/>
     </w:p>
     <w:p>
       <w:pPr>
@@ -189,7 +191,7 @@
         </w:rPr>
         <w:t>embers:</w:t>
       </w:r>
-      <w:bookmarkEnd w:id="0"/>
+      <w:bookmarkEnd w:id="1"/>
     </w:p>
     <w:p>
       <w:pPr>
@@ -751,7 +753,7 @@
           <w:lang w:val="en-US"/>
         </w:rPr>
       </w:pPr>
-      <w:bookmarkStart w:id="1" w:name="_Toc5888402"/>
+      <w:bookmarkStart w:id="2" w:name="_Toc5888402"/>
       <w:r>
         <w:rPr>
           <w:lang w:val="en-US"/>
@@ -759,7 +761,7 @@
         <w:lastRenderedPageBreak/>
         <w:t>Game Mechanics</w:t>
       </w:r>
-      <w:bookmarkEnd w:id="1"/>
+      <w:bookmarkEnd w:id="2"/>
     </w:p>
     <w:p>
       <w:pPr>
@@ -768,14 +770,14 @@
           <w:lang w:val="en-US"/>
         </w:rPr>
       </w:pPr>
-      <w:bookmarkStart w:id="2" w:name="_Toc5888403"/>
+      <w:bookmarkStart w:id="3" w:name="_Toc5888403"/>
       <w:r>
         <w:rPr>
           <w:lang w:val="en-US"/>
         </w:rPr>
         <w:t>Platform and OS</w:t>
       </w:r>
-      <w:bookmarkEnd w:id="2"/>
+      <w:bookmarkEnd w:id="3"/>
     </w:p>
     <w:p>
       <w:pPr>
@@ -843,14 +845,14 @@
           <w:lang w:val="en-US"/>
         </w:rPr>
       </w:pPr>
-      <w:bookmarkStart w:id="3" w:name="_Toc5888404"/>
+      <w:bookmarkStart w:id="4" w:name="_Toc5888404"/>
       <w:r>
         <w:rPr>
           <w:lang w:val="en-US"/>
         </w:rPr>
         <w:t>External Code</w:t>
       </w:r>
-      <w:bookmarkEnd w:id="3"/>
+      <w:bookmarkEnd w:id="4"/>
     </w:p>
     <w:p>
       <w:pPr>
@@ -932,7 +934,7 @@
           <w:lang w:val="en-US"/>
         </w:rPr>
       </w:pPr>
-      <w:bookmarkStart w:id="4" w:name="_Toc5888405"/>
+      <w:bookmarkStart w:id="5" w:name="_Toc5888405"/>
       <w:r>
         <w:rPr>
           <w:lang w:val="en-US"/>
@@ -940,7 +942,7 @@
         <w:lastRenderedPageBreak/>
         <w:t>Game Objects</w:t>
       </w:r>
-      <w:bookmarkEnd w:id="4"/>
+      <w:bookmarkEnd w:id="5"/>
     </w:p>
     <w:p>
       <w:pPr>
@@ -950,14 +952,14 @@
           <w:lang w:val="en-US"/>
         </w:rPr>
       </w:pPr>
-      <w:bookmarkStart w:id="5" w:name="_Toc5888406"/>
+      <w:bookmarkStart w:id="6" w:name="_Toc5888406"/>
       <w:r>
         <w:rPr>
           <w:lang w:val="en-US"/>
         </w:rPr>
         <w:t>Level</w:t>
       </w:r>
-      <w:bookmarkEnd w:id="5"/>
+      <w:bookmarkEnd w:id="6"/>
     </w:p>
     <w:p>
       <w:pPr>
@@ -1134,14 +1136,14 @@
           <w:lang w:val="en-US"/>
         </w:rPr>
       </w:pPr>
-      <w:bookmarkStart w:id="6" w:name="_Toc5888407"/>
+      <w:bookmarkStart w:id="7" w:name="_Toc5888407"/>
       <w:r>
         <w:rPr>
           <w:lang w:val="en-US"/>
         </w:rPr>
         <w:t>Room</w:t>
       </w:r>
-      <w:bookmarkEnd w:id="6"/>
+      <w:bookmarkEnd w:id="7"/>
     </w:p>
     <w:p>
       <w:pPr>
@@ -1414,7 +1416,7 @@
           <w:lang w:val="en-US"/>
         </w:rPr>
       </w:pPr>
-      <w:bookmarkStart w:id="7" w:name="_Toc5888408"/>
+      <w:bookmarkStart w:id="8" w:name="_Toc5888408"/>
       <w:r>
         <w:rPr>
           <w:lang w:val="en-US"/>
@@ -1422,7 +1424,7 @@
         <w:lastRenderedPageBreak/>
         <w:t>Puppet</w:t>
       </w:r>
-      <w:bookmarkEnd w:id="7"/>
+      <w:bookmarkEnd w:id="8"/>
     </w:p>
     <w:p>
       <w:pPr>
@@ -1783,12 +1785,41 @@
           <w:lang w:val="en-US"/>
         </w:rPr>
       </w:pPr>
+      <w:proofErr w:type="spellStart"/>
       <w:r>
         <w:rPr>
           <w:lang w:val="en-US"/>
         </w:rPr>
         <w:t>OnInteract</w:t>
       </w:r>
+      <w:r>
+        <w:rPr>
+          <w:lang w:val="en-US"/>
+        </w:rPr>
+        <w:t>Begin</w:t>
+      </w:r>
+      <w:proofErr w:type="spellEnd"/>
+    </w:p>
+    <w:p>
+      <w:pPr>
+        <w:pStyle w:val="ListParagraph"/>
+        <w:numPr>
+          <w:ilvl w:val="0"/>
+          <w:numId w:val="2"/>
+        </w:numPr>
+        <w:spacing w:after="160" w:line="259" w:lineRule="auto"/>
+        <w:rPr>
+          <w:lang w:val="en-US"/>
+        </w:rPr>
+      </w:pPr>
+      <w:proofErr w:type="spellStart"/>
+      <w:r>
+        <w:rPr>
+          <w:lang w:val="en-US"/>
+        </w:rPr>
+        <w:t>OnInteractEnd</w:t>
+      </w:r>
+      <w:proofErr w:type="spellEnd"/>
     </w:p>
     <w:p>
       <w:pPr>
@@ -2461,7 +2492,7 @@
           <w:lang w:val="en-US"/>
         </w:rPr>
       </w:pPr>
-      <w:bookmarkStart w:id="8" w:name="_Toc5888409"/>
+      <w:bookmarkStart w:id="9" w:name="_Toc5888409"/>
       <w:r>
         <w:rPr>
           <w:lang w:val="en-US"/>
@@ -2469,7 +2500,7 @@
         <w:lastRenderedPageBreak/>
         <w:t>Puppeteer</w:t>
       </w:r>
-      <w:bookmarkEnd w:id="8"/>
+      <w:bookmarkEnd w:id="9"/>
     </w:p>
     <w:p>
       <w:pPr>
@@ -2720,7 +2751,7 @@
           <w:lang w:val="en-US"/>
         </w:rPr>
       </w:pPr>
-      <w:bookmarkStart w:id="9" w:name="_Toc5888410"/>
+      <w:bookmarkStart w:id="10" w:name="_Toc5888410"/>
       <w:r>
         <w:rPr>
           <w:lang w:val="en-US"/>
@@ -2728,7 +2759,7 @@
         <w:lastRenderedPageBreak/>
         <w:t>Enemy</w:t>
       </w:r>
-      <w:bookmarkEnd w:id="9"/>
+      <w:bookmarkEnd w:id="10"/>
     </w:p>
     <w:p>
       <w:pPr>
@@ -3864,7 +3895,7 @@
         </w:rPr>
         <w:br w:type="page"/>
       </w:r>
-      <w:bookmarkStart w:id="10" w:name="_Toc5888411"/>
+      <w:bookmarkStart w:id="11" w:name="_Toc5888411"/>
       <w:r>
         <w:rPr>
           <w:lang w:val="en-US"/>
@@ -3872,7 +3903,7 @@
         <w:lastRenderedPageBreak/>
         <w:t>EnemySpawner</w:t>
       </w:r>
-      <w:bookmarkEnd w:id="10"/>
+      <w:bookmarkEnd w:id="11"/>
     </w:p>
     <w:p>
       <w:pPr>
@@ -4329,7 +4360,7 @@
           <w:lang w:val="en-US"/>
         </w:rPr>
       </w:pPr>
-      <w:bookmarkStart w:id="11" w:name="_Toc5888412"/>
+      <w:bookmarkStart w:id="12" w:name="_Toc5888412"/>
       <w:r>
         <w:rPr>
           <w:lang w:val="en-US"/>
@@ -4337,7 +4368,7 @@
         <w:lastRenderedPageBreak/>
         <w:t>Weapon</w:t>
       </w:r>
-      <w:bookmarkEnd w:id="11"/>
+      <w:bookmarkEnd w:id="12"/>
     </w:p>
     <w:p>
       <w:pPr>
@@ -4693,7 +4724,7 @@
           <w:lang w:val="en-US"/>
         </w:rPr>
       </w:pPr>
-      <w:bookmarkStart w:id="12" w:name="_Toc5888413"/>
+      <w:bookmarkStart w:id="13" w:name="_Toc5888413"/>
       <w:r>
         <w:rPr>
           <w:lang w:val="en-US"/>
@@ -4701,7 +4732,7 @@
         <w:lastRenderedPageBreak/>
         <w:t>Trap</w:t>
       </w:r>
-      <w:bookmarkEnd w:id="12"/>
+      <w:bookmarkEnd w:id="13"/>
     </w:p>
     <w:p>
       <w:pPr>
@@ -5196,7 +5227,7 @@
           <w:lang w:val="en-US"/>
         </w:rPr>
       </w:pPr>
-      <w:bookmarkStart w:id="13" w:name="_Toc5888414"/>
+      <w:bookmarkStart w:id="14" w:name="_Toc5888414"/>
       <w:r>
         <w:rPr>
           <w:lang w:val="en-US"/>
@@ -5204,7 +5235,7 @@
         <w:lastRenderedPageBreak/>
         <w:t>Door</w:t>
       </w:r>
-      <w:bookmarkEnd w:id="13"/>
+      <w:bookmarkEnd w:id="14"/>
     </w:p>
     <w:p>
       <w:pPr>
@@ -5448,14 +5479,14 @@
           <w:lang w:val="en-US"/>
         </w:rPr>
       </w:pPr>
-      <w:bookmarkStart w:id="14" w:name="_Toc5888415"/>
+      <w:bookmarkStart w:id="15" w:name="_Toc5888415"/>
       <w:r>
         <w:rPr>
           <w:lang w:val="en-US"/>
         </w:rPr>
         <w:t>Compass</w:t>
       </w:r>
-      <w:bookmarkEnd w:id="14"/>
+      <w:bookmarkEnd w:id="15"/>
     </w:p>
     <w:p>
       <w:pPr>
@@ -5632,14 +5663,14 @@
           <w:lang w:val="en-US"/>
         </w:rPr>
       </w:pPr>
-      <w:bookmarkStart w:id="15" w:name="_Toc5888416"/>
+      <w:bookmarkStart w:id="16" w:name="_Toc5888416"/>
       <w:r>
         <w:rPr>
           <w:lang w:val="en-US"/>
         </w:rPr>
         <w:t>PowerUpRecharge</w:t>
       </w:r>
-      <w:bookmarkEnd w:id="15"/>
+      <w:bookmarkEnd w:id="16"/>
     </w:p>
     <w:p>
       <w:pPr>
@@ -5725,14 +5756,14 @@
           <w:lang w:val="en-US"/>
         </w:rPr>
       </w:pPr>
-      <w:bookmarkStart w:id="16" w:name="_Toc5888417"/>
+      <w:bookmarkStart w:id="17" w:name="_Toc5888417"/>
       <w:r>
         <w:rPr>
           <w:lang w:val="en-US"/>
         </w:rPr>
         <w:t>Medkit</w:t>
       </w:r>
-      <w:bookmarkEnd w:id="16"/>
+      <w:bookmarkEnd w:id="17"/>
     </w:p>
     <w:p>
       <w:pPr>
@@ -5815,7 +5846,7 @@
           <w:lang w:val="en-US"/>
         </w:rPr>
       </w:pPr>
-      <w:bookmarkStart w:id="17" w:name="_Toc5888418"/>
+      <w:bookmarkStart w:id="18" w:name="_Toc5888418"/>
       <w:r>
         <w:rPr>
           <w:lang w:val="en-US"/>
@@ -5823,7 +5854,7 @@
         <w:lastRenderedPageBreak/>
         <w:t>Control Loop</w:t>
       </w:r>
-      <w:bookmarkEnd w:id="17"/>
+      <w:bookmarkEnd w:id="18"/>
     </w:p>
     <w:p>
       <w:pPr>
@@ -5845,14 +5876,14 @@
           <w:lang w:val="en-US"/>
         </w:rPr>
       </w:pPr>
-      <w:bookmarkStart w:id="18" w:name="_Toc5888419"/>
+      <w:bookmarkStart w:id="19" w:name="_Toc5888419"/>
       <w:r>
         <w:rPr>
           <w:lang w:val="en-US"/>
         </w:rPr>
         <w:t>Data Flow</w:t>
       </w:r>
-      <w:bookmarkEnd w:id="18"/>
+      <w:bookmarkEnd w:id="19"/>
     </w:p>
     <w:p>
       <w:pPr>
@@ -5888,14 +5919,14 @@
           <w:lang w:val="en-US"/>
         </w:rPr>
       </w:pPr>
-      <w:bookmarkStart w:id="19" w:name="_Toc5888420"/>
+      <w:bookmarkStart w:id="20" w:name="_Toc5888420"/>
       <w:r>
         <w:rPr>
           <w:lang w:val="en-US"/>
         </w:rPr>
         <w:t>Game Physics and Statistics</w:t>
       </w:r>
-      <w:bookmarkEnd w:id="19"/>
+      <w:bookmarkEnd w:id="20"/>
     </w:p>
     <w:p>
       <w:pPr>
@@ -5905,14 +5936,14 @@
           <w:lang w:val="en-US"/>
         </w:rPr>
       </w:pPr>
-      <w:bookmarkStart w:id="20" w:name="_Toc5888421"/>
+      <w:bookmarkStart w:id="21" w:name="_Toc5888421"/>
       <w:r>
         <w:rPr>
           <w:lang w:val="en-US"/>
         </w:rPr>
         <w:t>LevelBuilder</w:t>
       </w:r>
-      <w:bookmarkEnd w:id="20"/>
+      <w:bookmarkEnd w:id="21"/>
     </w:p>
     <w:p>
       <w:pPr>
@@ -6041,14 +6072,14 @@
           <w:lang w:val="en-US"/>
         </w:rPr>
       </w:pPr>
-      <w:bookmarkStart w:id="21" w:name="_Toc5888422"/>
+      <w:bookmarkStart w:id="22" w:name="_Toc5888422"/>
       <w:r>
         <w:rPr>
           <w:lang w:val="en-US"/>
         </w:rPr>
         <w:t>HealthComponent</w:t>
       </w:r>
-      <w:bookmarkEnd w:id="21"/>
+      <w:bookmarkEnd w:id="22"/>
     </w:p>
     <w:p>
       <w:pPr>
@@ -6281,7 +6312,7 @@
           <w:lang w:val="en-US"/>
         </w:rPr>
       </w:pPr>
-      <w:bookmarkStart w:id="22" w:name="_Toc5888423"/>
+      <w:bookmarkStart w:id="23" w:name="_Toc5888423"/>
       <w:r>
         <w:rPr>
           <w:lang w:val="en-US"/>
@@ -6289,7 +6320,7 @@
         <w:lastRenderedPageBreak/>
         <w:t>PlayerController</w:t>
       </w:r>
-      <w:bookmarkEnd w:id="22"/>
+      <w:bookmarkEnd w:id="23"/>
     </w:p>
     <w:p>
       <w:pPr>
@@ -6425,6 +6456,7 @@
           <w:lang w:val="en-US"/>
         </w:rPr>
       </w:pPr>
+      <w:proofErr w:type="spellStart"/>
       <w:r>
         <w:rPr>
           <w:b/>
@@ -6433,6 +6465,15 @@
         </w:rPr>
         <w:t>OnInteract</w:t>
       </w:r>
+      <w:r>
+        <w:rPr>
+          <w:b/>
+          <w:u w:val="single"/>
+          <w:lang w:val="en-US"/>
+        </w:rPr>
+        <w:t>Begin</w:t>
+      </w:r>
+      <w:proofErr w:type="spellEnd"/>
     </w:p>
     <w:p>
       <w:pPr>
@@ -6446,7 +6487,31 @@
         <w:rPr>
           <w:lang w:val="en-US"/>
         </w:rPr>
-        <w:t xml:space="preserve">The interactor attempts to revive the player if below zero health. The function also verifies that the interactor has a medkit to perform this action. The revive action is not instant, but instead uses the </w:t>
+        <w:t xml:space="preserve">The interactor attempts to </w:t>
+      </w:r>
+      <w:r>
+        <w:rPr>
+          <w:lang w:val="en-US"/>
+        </w:rPr>
+        <w:t xml:space="preserve">start </w:t>
+      </w:r>
+      <w:r>
+        <w:rPr>
+          <w:lang w:val="en-US"/>
+        </w:rPr>
+        <w:t>reviv</w:t>
+      </w:r>
+      <w:r>
+        <w:rPr>
+          <w:lang w:val="en-US"/>
+        </w:rPr>
+        <w:t>ing</w:t>
+      </w:r>
+      <w:r>
+        <w:rPr>
+          <w:lang w:val="en-US"/>
+        </w:rPr>
+        <w:t xml:space="preserve"> the player if below zero health. The function also verifies that the interactor has a medkit to perform this action. The revive action is not instant, but instead uses the </w:t>
       </w:r>
       <w:r>
         <w:rPr>
@@ -6465,6 +6530,69 @@
     <w:p>
       <w:pPr>
         <w:spacing w:after="160"/>
+        <w:rPr>
+          <w:b/>
+          <w:u w:val="single"/>
+          <w:lang w:val="en-US"/>
+        </w:rPr>
+      </w:pPr>
+      <w:proofErr w:type="spellStart"/>
+      <w:r>
+        <w:rPr>
+          <w:b/>
+          <w:u w:val="single"/>
+          <w:lang w:val="en-US"/>
+        </w:rPr>
+        <w:t>OnInteract</w:t>
+      </w:r>
+      <w:r>
+        <w:rPr>
+          <w:b/>
+          <w:u w:val="single"/>
+          <w:lang w:val="en-US"/>
+        </w:rPr>
+        <w:t>End</w:t>
+      </w:r>
+      <w:proofErr w:type="spellEnd"/>
+    </w:p>
+    <w:p>
+      <w:pPr>
+        <w:spacing w:after="160"/>
+        <w:ind w:firstLine="1304"/>
+        <w:rPr>
+          <w:lang w:val="en-US"/>
+        </w:rPr>
+      </w:pPr>
+      <w:r>
+        <w:rPr>
+          <w:lang w:val="en-US"/>
+        </w:rPr>
+        <w:t>The</w:t>
+      </w:r>
+      <w:r>
+        <w:rPr>
+          <w:lang w:val="en-US"/>
+        </w:rPr>
+        <w:t xml:space="preserve"> interactor will stop </w:t>
+      </w:r>
+      <w:proofErr w:type="gramStart"/>
+      <w:r>
+        <w:rPr>
+          <w:lang w:val="en-US"/>
+        </w:rPr>
+        <w:t>the revive</w:t>
+      </w:r>
+      <w:proofErr w:type="gramEnd"/>
+      <w:r>
+        <w:rPr>
+          <w:lang w:val="en-US"/>
+        </w:rPr>
+        <w:t xml:space="preserve"> if not done already.</w:t>
+      </w:r>
+    </w:p>
+    <w:p>
+      <w:pPr>
+        <w:spacing w:after="160"/>
         <w:ind w:left="1304"/>
         <w:rPr>
           <w:lang w:val="en-US"/>
@@ -6479,14 +6607,14 @@
           <w:lang w:val="en-US"/>
         </w:rPr>
       </w:pPr>
-      <w:bookmarkStart w:id="23" w:name="_Toc5888424"/>
+      <w:bookmarkStart w:id="24" w:name="_Toc5888424"/>
       <w:r>
         <w:rPr>
           <w:lang w:val="en-US"/>
         </w:rPr>
         <w:t>PowerUpBase</w:t>
       </w:r>
-      <w:bookmarkEnd w:id="23"/>
+      <w:bookmarkEnd w:id="24"/>
     </w:p>
     <w:p>
       <w:pPr>
@@ -6647,7 +6775,7 @@
           <w:lang w:val="en-US"/>
         </w:rPr>
       </w:pPr>
-      <w:bookmarkStart w:id="24" w:name="_Toc5888425"/>
+      <w:bookmarkStart w:id="25" w:name="_Toc5888425"/>
       <w:r>
         <w:rPr>
           <w:lang w:val="en-US"/>
@@ -6655,7 +6783,7 @@
         <w:lastRenderedPageBreak/>
         <w:t>GrabTool</w:t>
       </w:r>
-      <w:bookmarkEnd w:id="24"/>
+      <w:bookmarkEnd w:id="25"/>
     </w:p>
     <w:p>
       <w:pPr>
@@ -7058,7 +7186,7 @@
           <w:lang w:val="en-US"/>
         </w:rPr>
       </w:pPr>
-      <w:bookmarkStart w:id="25" w:name="_Toc5888426"/>
+      <w:bookmarkStart w:id="26" w:name="_Toc5888426"/>
       <w:r>
         <w:rPr>
           <w:lang w:val="en-US"/>
@@ -7066,7 +7194,7 @@
         <w:lastRenderedPageBreak/>
         <w:t>CooldownComponent</w:t>
       </w:r>
-      <w:bookmarkEnd w:id="25"/>
+      <w:bookmarkEnd w:id="26"/>
     </w:p>
     <w:p>
       <w:pPr>
@@ -7151,14 +7279,14 @@
           <w:lang w:val="en-US"/>
         </w:rPr>
       </w:pPr>
-      <w:bookmarkStart w:id="26" w:name="_Toc5888427"/>
+      <w:bookmarkStart w:id="27" w:name="_Toc5888427"/>
       <w:r>
         <w:rPr>
           <w:lang w:val="en-US"/>
         </w:rPr>
         <w:t>PathfinderComponent</w:t>
       </w:r>
-      <w:bookmarkEnd w:id="26"/>
+      <w:bookmarkEnd w:id="27"/>
     </w:p>
     <w:p>
       <w:pPr>
@@ -7268,14 +7396,14 @@
           <w:lang w:val="en-US"/>
         </w:rPr>
       </w:pPr>
-      <w:bookmarkStart w:id="27" w:name="_Toc5888428"/>
+      <w:bookmarkStart w:id="28" w:name="_Toc5888428"/>
       <w:r>
         <w:rPr>
           <w:lang w:val="en-US"/>
         </w:rPr>
         <w:t>StateMachineComponent</w:t>
       </w:r>
-      <w:bookmarkEnd w:id="27"/>
+      <w:bookmarkEnd w:id="28"/>
     </w:p>
     <w:p>
       <w:pPr>
@@ -7373,14 +7501,14 @@
           <w:lang w:val="en-US"/>
         </w:rPr>
       </w:pPr>
-      <w:bookmarkStart w:id="28" w:name="_Toc5888429"/>
+      <w:bookmarkStart w:id="29" w:name="_Toc5888429"/>
       <w:r>
         <w:rPr>
           <w:lang w:val="en-US"/>
         </w:rPr>
         <w:t>EnemySpawner</w:t>
       </w:r>
-      <w:bookmarkEnd w:id="28"/>
+      <w:bookmarkEnd w:id="29"/>
     </w:p>
     <w:p>
       <w:pPr>
@@ -7491,7 +7619,7 @@
           <w:lang w:val="en-US"/>
         </w:rPr>
       </w:pPr>
-      <w:bookmarkStart w:id="29" w:name="_Toc5888430"/>
+      <w:bookmarkStart w:id="30" w:name="_Toc5888430"/>
       <w:r>
         <w:rPr>
           <w:lang w:val="en-US"/>
@@ -7499,7 +7627,7 @@
         <w:lastRenderedPageBreak/>
         <w:t>WeaponComponent</w:t>
       </w:r>
-      <w:bookmarkEnd w:id="29"/>
+      <w:bookmarkEnd w:id="30"/>
     </w:p>
     <w:p>
       <w:pPr>
@@ -7923,6 +8051,7 @@
           <w:lang w:val="en-US"/>
         </w:rPr>
       </w:pPr>
+      <w:proofErr w:type="spellStart"/>
       <w:r>
         <w:rPr>
           <w:b/>
@@ -7931,6 +8060,15 @@
         </w:rPr>
         <w:t>OnInteract</w:t>
       </w:r>
+      <w:r>
+        <w:rPr>
+          <w:b/>
+          <w:u w:val="single"/>
+          <w:lang w:val="en-US"/>
+        </w:rPr>
+        <w:t>Begin</w:t>
+      </w:r>
+      <w:proofErr w:type="spellEnd"/>
     </w:p>
     <w:p>
       <w:pPr>
@@ -7966,7 +8104,7 @@
           <w:lang w:val="en-US"/>
         </w:rPr>
       </w:pPr>
-      <w:bookmarkStart w:id="30" w:name="_Toc5888431"/>
+      <w:bookmarkStart w:id="31" w:name="_Toc5888431"/>
       <w:r>
         <w:rPr>
           <w:lang w:val="en-US"/>
@@ -7989,7 +8127,7 @@
         <w:lastRenderedPageBreak/>
         <w:t>TrapComponent</w:t>
       </w:r>
-      <w:bookmarkEnd w:id="30"/>
+      <w:bookmarkEnd w:id="31"/>
     </w:p>
     <w:p>
       <w:pPr>
@@ -8125,14 +8263,14 @@
           <w:lang w:val="en-US"/>
         </w:rPr>
       </w:pPr>
-      <w:bookmarkStart w:id="31" w:name="_Toc5888432"/>
+      <w:bookmarkStart w:id="32" w:name="_Toc5888432"/>
       <w:r>
         <w:rPr>
           <w:lang w:val="en-US"/>
         </w:rPr>
         <w:t>DoorComponent</w:t>
       </w:r>
-      <w:bookmarkEnd w:id="31"/>
+      <w:bookmarkEnd w:id="32"/>
     </w:p>
     <w:p>
       <w:pPr>
@@ -8198,6 +8336,7 @@
           <w:lang w:val="en-US"/>
         </w:rPr>
       </w:pPr>
+      <w:proofErr w:type="spellStart"/>
       <w:r>
         <w:rPr>
           <w:b/>
@@ -8206,6 +8345,15 @@
         </w:rPr>
         <w:t>OnInteract</w:t>
       </w:r>
+      <w:r>
+        <w:rPr>
+          <w:b/>
+          <w:u w:val="single"/>
+          <w:lang w:val="en-US"/>
+        </w:rPr>
+        <w:t>Begin</w:t>
+      </w:r>
+      <w:proofErr w:type="spellEnd"/>
     </w:p>
     <w:p>
       <w:pPr>
@@ -8252,24 +8400,25 @@
           <w:lang w:val="en-US"/>
         </w:rPr>
       </w:pPr>
-      <w:bookmarkStart w:id="32" w:name="_Toc5888433"/>
+      <w:bookmarkStart w:id="33" w:name="_Toc5888433"/>
       <w:r>
         <w:rPr>
           <w:lang w:val="en-US"/>
         </w:rPr>
         <w:t>Interactable</w:t>
       </w:r>
-      <w:bookmarkEnd w:id="32"/>
-    </w:p>
-    <w:p>
-      <w:pPr>
-        <w:spacing w:after="160"/>
-        <w:rPr>
-          <w:b/>
-          <w:u w:val="single"/>
-          <w:lang w:val="en-US"/>
-        </w:rPr>
-      </w:pPr>
+      <w:bookmarkEnd w:id="33"/>
+    </w:p>
+    <w:p>
+      <w:pPr>
+        <w:spacing w:after="160"/>
+        <w:rPr>
+          <w:b/>
+          <w:u w:val="single"/>
+          <w:lang w:val="en-US"/>
+        </w:rPr>
+      </w:pPr>
+      <w:proofErr w:type="spellStart"/>
       <w:r>
         <w:rPr>
           <w:b/>
@@ -8278,6 +8427,15 @@
         </w:rPr>
         <w:t>OnInteract</w:t>
       </w:r>
+      <w:r>
+        <w:rPr>
+          <w:b/>
+          <w:u w:val="single"/>
+          <w:lang w:val="en-US"/>
+        </w:rPr>
+        <w:t>Begin</w:t>
+      </w:r>
+      <w:proofErr w:type="spellEnd"/>
     </w:p>
     <w:p>
       <w:pPr>
@@ -8316,6 +8474,82 @@
           <w:lang w:val="en-US"/>
         </w:rPr>
       </w:pPr>
+      <w:proofErr w:type="spellStart"/>
+      <w:r>
+        <w:rPr>
+          <w:b/>
+          <w:u w:val="single"/>
+          <w:lang w:val="en-US"/>
+        </w:rPr>
+        <w:t>OnInteract</w:t>
+      </w:r>
+      <w:r>
+        <w:rPr>
+          <w:b/>
+          <w:u w:val="single"/>
+          <w:lang w:val="en-US"/>
+        </w:rPr>
+        <w:t>End</w:t>
+      </w:r>
+      <w:proofErr w:type="spellEnd"/>
+    </w:p>
+    <w:p>
+      <w:pPr>
+        <w:spacing w:after="160"/>
+        <w:ind w:left="1304"/>
+        <w:rPr>
+          <w:lang w:val="en-US"/>
+        </w:rPr>
+      </w:pPr>
+      <w:r>
+        <w:rPr>
+          <w:lang w:val="en-US"/>
+        </w:rPr>
+        <w:t>Override this function in the subclass for handling</w:t>
+      </w:r>
+      <w:r>
+        <w:rPr>
+          <w:lang w:val="en-US"/>
+        </w:rPr>
+        <w:t xml:space="preserve"> end of</w:t>
+      </w:r>
+      <w:r>
+        <w:rPr>
+          <w:lang w:val="en-US"/>
+        </w:rPr>
+        <w:t xml:space="preserve"> interaction events. This callback also provides a parameter </w:t>
+      </w:r>
+      <w:r>
+        <w:rPr>
+          <w:b/>
+          <w:lang w:val="en-US"/>
+        </w:rPr>
+        <w:t>GameObject</w:t>
+      </w:r>
+      <w:r>
+        <w:rPr>
+          <w:lang w:val="en-US"/>
+        </w:rPr>
+        <w:t xml:space="preserve"> that represents the interacting game object (interactor).</w:t>
+      </w:r>
+    </w:p>
+    <w:p>
+      <w:pPr>
+        <w:spacing w:after="160"/>
+        <w:rPr>
+          <w:lang w:val="en-US"/>
+        </w:rPr>
+      </w:pPr>
+    </w:p>
+    <w:p>
+      <w:pPr>
+        <w:spacing w:after="160"/>
+        <w:rPr>
+          <w:b/>
+          <w:u w:val="single"/>
+          <w:lang w:val="en-US"/>
+        </w:rPr>
+      </w:pPr>
       <w:r>
         <w:rPr>
           <w:b/>
@@ -8380,33 +8614,7 @@
         </w:rPr>
         <w:t>Disables the outline of the object.</w:t>
       </w:r>
-    </w:p>
-    <w:p>
-      <w:pPr>
-        <w:spacing w:after="160"/>
-        <w:ind w:firstLine="1304"/>
-        <w:rPr>
-          <w:lang w:val="en-US"/>
-        </w:rPr>
-      </w:pPr>
-    </w:p>
-    <w:p>
-      <w:pPr>
-        <w:rPr>
-          <w:rFonts w:asciiTheme="majorHAnsi" w:eastAsiaTheme="majorEastAsia" w:hAnsiTheme="majorHAnsi" w:cstheme="majorBidi"/>
-          <w:color w:val="243F60" w:themeColor="accent1" w:themeShade="7F"/>
-          <w:sz w:val="24"/>
-          <w:szCs w:val="24"/>
-          <w:lang w:val="en-US"/>
-        </w:rPr>
-      </w:pPr>
-      <w:bookmarkStart w:id="33" w:name="_Toc5888434"/>
-      <w:r>
-        <w:rPr>
-          <w:lang w:val="en-US"/>
-        </w:rPr>
-        <w:br w:type="page"/>
-      </w:r>
+      <w:bookmarkStart w:id="34" w:name="_Toc5888434"/>
     </w:p>
     <w:p>
       <w:pPr>
@@ -8423,7 +8631,7 @@
         <w:lastRenderedPageBreak/>
         <w:t>CompassComponent</w:t>
       </w:r>
-      <w:bookmarkEnd w:id="33"/>
+      <w:bookmarkEnd w:id="34"/>
     </w:p>
     <w:p>
       <w:pPr>
@@ -8566,103 +8774,13 @@
           <w:lang w:val="en-US"/>
         </w:rPr>
       </w:pPr>
-      <w:bookmarkStart w:id="34" w:name="_Toc5888435"/>
+      <w:bookmarkStart w:id="35" w:name="_Toc5888435"/>
       <w:proofErr w:type="spellStart"/>
       <w:r>
         <w:rPr>
           <w:lang w:val="en-US"/>
         </w:rPr>
         <w:t>PowerupRecharge</w:t>
-      </w:r>
-      <w:bookmarkEnd w:id="34"/>
-      <w:proofErr w:type="spellEnd"/>
-    </w:p>
-    <w:p>
-      <w:pPr>
-        <w:rPr>
-          <w:rStyle w:val="Emphasis"/>
-          <w:lang w:val="en-US"/>
-        </w:rPr>
-      </w:pPr>
-      <w:r>
-        <w:rPr>
-          <w:rStyle w:val="Emphasis"/>
-          <w:lang w:val="en-US"/>
-        </w:rPr>
-        <w:t xml:space="preserve">Must be synced with </w:t>
-      </w:r>
-      <w:r>
-        <w:rPr>
-          <w:rStyle w:val="Emphasis"/>
-          <w:lang w:val="en-US"/>
-        </w:rPr>
-        <w:t>M</w:t>
-      </w:r>
-      <w:r>
-        <w:rPr>
-          <w:rStyle w:val="Emphasis"/>
-          <w:lang w:val="en-US"/>
-        </w:rPr>
-        <w:t>irror.</w:t>
-      </w:r>
-    </w:p>
-    <w:p>
-      <w:pPr>
-        <w:spacing w:after="160"/>
-        <w:rPr>
-          <w:b/>
-          <w:u w:val="single"/>
-          <w:lang w:val="en-US"/>
-        </w:rPr>
-      </w:pPr>
-      <w:r>
-        <w:rPr>
-          <w:b/>
-          <w:u w:val="single"/>
-          <w:lang w:val="en-US"/>
-        </w:rPr>
-        <w:t>OnInteract</w:t>
-      </w:r>
-    </w:p>
-    <w:p>
-      <w:pPr>
-        <w:spacing w:after="160"/>
-        <w:ind w:firstLine="1304"/>
-        <w:rPr>
-          <w:lang w:val="en-US"/>
-        </w:rPr>
-      </w:pPr>
-      <w:r>
-        <w:rPr>
-          <w:lang w:val="en-US"/>
-        </w:rPr>
-        <w:t>Refills the player’s power if applicable.</w:t>
-      </w:r>
-    </w:p>
-    <w:p>
-      <w:pPr>
-        <w:spacing w:after="160"/>
-        <w:ind w:firstLine="1304"/>
-        <w:rPr>
-          <w:lang w:val="en-US"/>
-        </w:rPr>
-      </w:pPr>
-    </w:p>
-    <w:p>
-      <w:pPr>
-        <w:pStyle w:val="Heading3"/>
-        <w:spacing w:after="160"/>
-        <w:rPr>
-          <w:lang w:val="en-US"/>
-        </w:rPr>
-      </w:pPr>
-      <w:bookmarkStart w:id="35" w:name="_Toc5888436"/>
-      <w:proofErr w:type="spellStart"/>
-      <w:r>
-        <w:rPr>
-          <w:lang w:val="en-US"/>
-        </w:rPr>
-        <w:t>MedkitComponent</w:t>
       </w:r>
       <w:bookmarkEnd w:id="35"/>
       <w:proofErr w:type="spellEnd"/>
@@ -8679,6 +8797,106 @@
           <w:rStyle w:val="Emphasis"/>
           <w:lang w:val="en-US"/>
         </w:rPr>
+        <w:t xml:space="preserve">Must be synced with </w:t>
+      </w:r>
+      <w:r>
+        <w:rPr>
+          <w:rStyle w:val="Emphasis"/>
+          <w:lang w:val="en-US"/>
+        </w:rPr>
+        <w:t>M</w:t>
+      </w:r>
+      <w:r>
+        <w:rPr>
+          <w:rStyle w:val="Emphasis"/>
+          <w:lang w:val="en-US"/>
+        </w:rPr>
+        <w:t>irror.</w:t>
+      </w:r>
+    </w:p>
+    <w:p>
+      <w:pPr>
+        <w:spacing w:after="160"/>
+        <w:rPr>
+          <w:b/>
+          <w:u w:val="single"/>
+          <w:lang w:val="en-US"/>
+        </w:rPr>
+      </w:pPr>
+      <w:proofErr w:type="spellStart"/>
+      <w:r>
+        <w:rPr>
+          <w:b/>
+          <w:u w:val="single"/>
+          <w:lang w:val="en-US"/>
+        </w:rPr>
+        <w:t>OnInteract</w:t>
+      </w:r>
+      <w:r>
+        <w:rPr>
+          <w:b/>
+          <w:u w:val="single"/>
+          <w:lang w:val="en-US"/>
+        </w:rPr>
+        <w:t>Begin</w:t>
+      </w:r>
+      <w:proofErr w:type="spellEnd"/>
+    </w:p>
+    <w:p>
+      <w:pPr>
+        <w:spacing w:after="160"/>
+        <w:ind w:firstLine="1304"/>
+        <w:rPr>
+          <w:lang w:val="en-US"/>
+        </w:rPr>
+      </w:pPr>
+      <w:r>
+        <w:rPr>
+          <w:lang w:val="en-US"/>
+        </w:rPr>
+        <w:t>Refills the player’s power if applicable.</w:t>
+      </w:r>
+    </w:p>
+    <w:p>
+      <w:pPr>
+        <w:spacing w:after="160"/>
+        <w:ind w:firstLine="1304"/>
+        <w:rPr>
+          <w:lang w:val="en-US"/>
+        </w:rPr>
+      </w:pPr>
+    </w:p>
+    <w:p>
+      <w:pPr>
+        <w:pStyle w:val="Heading3"/>
+        <w:spacing w:after="160"/>
+        <w:rPr>
+          <w:lang w:val="en-US"/>
+        </w:rPr>
+      </w:pPr>
+      <w:bookmarkStart w:id="36" w:name="_Toc5888436"/>
+      <w:proofErr w:type="spellStart"/>
+      <w:r>
+        <w:rPr>
+          <w:lang w:val="en-US"/>
+        </w:rPr>
+        <w:t>MedkitComponent</w:t>
+      </w:r>
+      <w:bookmarkEnd w:id="36"/>
+      <w:proofErr w:type="spellEnd"/>
+    </w:p>
+    <w:p>
+      <w:pPr>
+        <w:rPr>
+          <w:rStyle w:val="Emphasis"/>
+          <w:lang w:val="en-US"/>
+        </w:rPr>
+      </w:pPr>
+      <w:r>
+        <w:rPr>
+          <w:rStyle w:val="Emphasis"/>
+          <w:lang w:val="en-US"/>
+        </w:rPr>
         <w:t>Must be synced with Mirror.</w:t>
       </w:r>
     </w:p>
@@ -8691,6 +8909,7 @@
           <w:lang w:val="en-US"/>
         </w:rPr>
       </w:pPr>
+      <w:proofErr w:type="spellStart"/>
       <w:r>
         <w:rPr>
           <w:b/>
@@ -8699,6 +8918,15 @@
         </w:rPr>
         <w:t>OnInteract</w:t>
       </w:r>
+      <w:r>
+        <w:rPr>
+          <w:b/>
+          <w:u w:val="single"/>
+          <w:lang w:val="en-US"/>
+        </w:rPr>
+        <w:t>Begin</w:t>
+      </w:r>
+      <w:proofErr w:type="spellEnd"/>
     </w:p>
     <w:p>
       <w:pPr>
@@ -8736,7 +8964,7 @@
           <w:lang w:val="en-US"/>
         </w:rPr>
       </w:pPr>
-      <w:bookmarkStart w:id="36" w:name="_Toc5888437"/>
+      <w:bookmarkStart w:id="37" w:name="_Toc5888437"/>
       <w:r>
         <w:rPr>
           <w:lang w:val="en-US"/>
@@ -8759,7 +8987,7 @@
         <w:lastRenderedPageBreak/>
         <w:t>Artificial Intelligence</w:t>
       </w:r>
-      <w:bookmarkEnd w:id="36"/>
+      <w:bookmarkEnd w:id="37"/>
     </w:p>
     <w:p>
       <w:pPr>
@@ -9015,14 +9243,14 @@
           <w:lang w:val="en-US"/>
         </w:rPr>
       </w:pPr>
-      <w:bookmarkStart w:id="37" w:name="_Toc5888438"/>
+      <w:bookmarkStart w:id="38" w:name="_Toc5888438"/>
       <w:r>
         <w:rPr>
           <w:lang w:val="en-US"/>
         </w:rPr>
         <w:t>Multiplayer</w:t>
       </w:r>
-      <w:bookmarkEnd w:id="37"/>
+      <w:bookmarkEnd w:id="38"/>
     </w:p>
     <w:p>
       <w:pPr>
@@ -9049,7 +9277,7 @@
           <w:lang w:val="en-US"/>
         </w:rPr>
       </w:pPr>
-      <w:bookmarkStart w:id="38" w:name="_Toc5888439"/>
+      <w:bookmarkStart w:id="39" w:name="_Toc5888439"/>
       <w:r>
         <w:rPr>
           <w:lang w:val="en-US"/>
@@ -9071,7 +9299,7 @@
         <w:lastRenderedPageBreak/>
         <w:t>User interface</w:t>
       </w:r>
-      <w:bookmarkEnd w:id="38"/>
+      <w:bookmarkEnd w:id="39"/>
     </w:p>
     <w:p>
       <w:pPr>
@@ -9080,14 +9308,14 @@
           <w:lang w:val="en-US"/>
         </w:rPr>
       </w:pPr>
-      <w:bookmarkStart w:id="39" w:name="_Toc5888440"/>
+      <w:bookmarkStart w:id="40" w:name="_Toc5888440"/>
       <w:r>
         <w:rPr>
           <w:lang w:val="en-US"/>
         </w:rPr>
         <w:t>Game Shell</w:t>
       </w:r>
-      <w:bookmarkEnd w:id="39"/>
+      <w:bookmarkEnd w:id="40"/>
     </w:p>
     <w:p>
       <w:pPr>
@@ -9109,8 +9337,6 @@
         </w:rPr>
         <w:t>Splash screen</w:t>
       </w:r>
-      <w:bookmarkStart w:id="40" w:name="_GoBack"/>
-      <w:bookmarkEnd w:id="40"/>
     </w:p>
     <w:p>
       <w:pPr>
@@ -9954,7 +10180,7 @@
           <w:rPr>
             <w:noProof/>
           </w:rPr>
-          <w:t>21</w:t>
+          <w:t>2</w:t>
         </w:r>
         <w:r>
           <w:rPr>
@@ -17299,7 +17525,7 @@
 </file>
 
 <file path=customXml/itemProps1.xml><?xml version="1.0" encoding="utf-8"?>
-<ds:datastoreItem xmlns:ds="http://schemas.openxmlformats.org/officeDocument/2006/customXml" ds:itemID="{45B1D57C-2ADB-4A84-8AC4-D810A0927068}">
+<ds:datastoreItem xmlns:ds="http://schemas.openxmlformats.org/officeDocument/2006/customXml" ds:itemID="{C598A4D9-3EEB-460D-A38F-411287B7FB55}">
   <ds:schemaRefs>
     <ds:schemaRef ds:uri="http://schemas.openxmlformats.org/officeDocument/2006/bibliography"/>
   </ds:schemaRefs>

</xml_diff>

<commit_message>
Updated doc and made small changes
</commit_message>
<xml_diff>
--- a/Documentation/Spelprojekt - Puppeteer Technical Specification.docx
+++ b/Documentation/Spelprojekt - Puppeteer Technical Specification.docx
@@ -105,23 +105,21 @@
         </w:rPr>
         <w:t>Puppeteer</w:t>
       </w:r>
-      <w:bookmarkStart w:id="0" w:name="_GoBack"/>
-      <w:bookmarkEnd w:id="0"/>
-    </w:p>
-    <w:p>
-      <w:pPr>
-        <w:rPr>
-          <w:lang w:val="en-US"/>
-        </w:rPr>
-      </w:pPr>
-    </w:p>
-    <w:p>
-      <w:pPr>
-        <w:rPr>
-          <w:lang w:val="en-US"/>
-        </w:rPr>
-      </w:pPr>
-      <w:bookmarkStart w:id="1" w:name="_Toc5880855"/>
+    </w:p>
+    <w:p>
+      <w:pPr>
+        <w:rPr>
+          <w:lang w:val="en-US"/>
+        </w:rPr>
+      </w:pPr>
+    </w:p>
+    <w:p>
+      <w:pPr>
+        <w:rPr>
+          <w:lang w:val="en-US"/>
+        </w:rPr>
+      </w:pPr>
+      <w:bookmarkStart w:id="0" w:name="_Toc5880855"/>
     </w:p>
     <w:p>
       <w:pPr>
@@ -164,7 +162,6 @@
           <w:color w:val="4F81BD"/>
           <w:sz w:val="26"/>
           <w:szCs w:val="26"/>
-          <w:lang w:val="en-US"/>
         </w:rPr>
       </w:pPr>
       <w:r>
@@ -175,10 +172,10 @@
           <w:color w:val="4F81BD"/>
           <w:sz w:val="26"/>
           <w:szCs w:val="26"/>
-          <w:lang w:val="en-US"/>
-        </w:rPr>
-        <w:t>Group M</w:t>
-      </w:r>
+        </w:rPr>
+        <w:t xml:space="preserve">Group </w:t>
+      </w:r>
+      <w:proofErr w:type="spellStart"/>
       <w:r>
         <w:rPr>
           <w:rFonts w:ascii="Cambria" w:eastAsia="MS Gothic" w:hAnsi="Cambria" w:cs="Times New Roman"/>
@@ -187,11 +184,22 @@
           <w:color w:val="4F81BD"/>
           <w:sz w:val="26"/>
           <w:szCs w:val="26"/>
-          <w:lang w:val="en-US"/>
-        </w:rPr>
-        <w:t>embers:</w:t>
-      </w:r>
-      <w:bookmarkEnd w:id="1"/>
+        </w:rPr>
+        <w:t>Members</w:t>
+      </w:r>
+      <w:proofErr w:type="spellEnd"/>
+      <w:r>
+        <w:rPr>
+          <w:rFonts w:ascii="Cambria" w:eastAsia="MS Gothic" w:hAnsi="Cambria" w:cs="Times New Roman"/>
+          <w:b/>
+          <w:bCs/>
+          <w:color w:val="4F81BD"/>
+          <w:sz w:val="26"/>
+          <w:szCs w:val="26"/>
+        </w:rPr>
+        <w:t>:</w:t>
+      </w:r>
+      <w:bookmarkEnd w:id="0"/>
     </w:p>
     <w:p>
       <w:pPr>
@@ -213,6 +221,7 @@
         </w:rPr>
         <w:tab/>
       </w:r>
+      <w:proofErr w:type="spellStart"/>
       <w:r>
         <w:rPr>
           <w:rFonts w:ascii="Calibri" w:eastAsia="Calibri" w:hAnsi="Calibri" w:cs="Times New Roman"/>
@@ -220,6 +229,7 @@
         </w:rPr>
         <w:t>Dev</w:t>
       </w:r>
+      <w:proofErr w:type="spellEnd"/>
     </w:p>
     <w:p>
       <w:pPr>
@@ -727,6 +737,86 @@
           </w:p>
         </w:tc>
       </w:tr>
+      <w:tr>
+        <w:tc>
+          <w:tcPr>
+            <w:tcW w:w="1212" w:type="dxa"/>
+          </w:tcPr>
+          <w:p>
+            <w:pPr>
+              <w:rPr>
+                <w:lang w:val="en-US"/>
+              </w:rPr>
+            </w:pPr>
+            <w:r>
+              <w:rPr>
+                <w:lang w:val="en-US"/>
+              </w:rPr>
+              <w:lastRenderedPageBreak/>
+              <w:t>B</w:t>
+            </w:r>
+          </w:p>
+        </w:tc>
+        <w:tc>
+          <w:tcPr>
+            <w:tcW w:w="1477" w:type="dxa"/>
+          </w:tcPr>
+          <w:p>
+            <w:pPr>
+              <w:rPr>
+                <w:lang w:val="en-US"/>
+              </w:rPr>
+            </w:pPr>
+            <w:r>
+              <w:rPr>
+                <w:lang w:val="en-US"/>
+              </w:rPr>
+              <w:t>2019-04-16</w:t>
+            </w:r>
+          </w:p>
+        </w:tc>
+        <w:tc>
+          <w:tcPr>
+            <w:tcW w:w="2005" w:type="dxa"/>
+          </w:tcPr>
+          <w:p>
+            <w:r>
+              <w:t>Sandra Andersson</w:t>
+            </w:r>
+          </w:p>
+          <w:p>
+            <w:r>
+              <w:t>Philip Stenmark</w:t>
+            </w:r>
+          </w:p>
+        </w:tc>
+        <w:tc>
+          <w:tcPr>
+            <w:tcW w:w="4368" w:type="dxa"/>
+          </w:tcPr>
+          <w:p>
+            <w:pPr>
+              <w:rPr>
+                <w:lang w:val="en-US"/>
+              </w:rPr>
+            </w:pPr>
+            <w:r>
+              <w:rPr>
+                <w:lang w:val="en-US"/>
+              </w:rPr>
+              <w:t xml:space="preserve">Revised </w:t>
+            </w:r>
+            <w:bookmarkStart w:id="1" w:name="_GoBack"/>
+            <w:bookmarkEnd w:id="1"/>
+            <w:r>
+              <w:rPr>
+                <w:lang w:val="en-US"/>
+              </w:rPr>
+              <w:t>for implementation of player, interaction, weapons and health.</w:t>
+            </w:r>
+          </w:p>
+        </w:tc>
+      </w:tr>
     </w:tbl>
     <w:p>
       <w:pPr>
@@ -1551,11 +1641,25 @@
         </w:rPr>
         <w:t xml:space="preserve">] </w:t>
       </w:r>
-      <w:r>
-        <w:rPr>
-          <w:lang w:val="en-US"/>
-        </w:rPr>
-        <w:t>int Health</w:t>
+      <w:proofErr w:type="spellStart"/>
+      <w:r>
+        <w:rPr>
+          <w:lang w:val="en-US"/>
+        </w:rPr>
+        <w:t>u</w:t>
+      </w:r>
+      <w:r>
+        <w:rPr>
+          <w:lang w:val="en-US"/>
+        </w:rPr>
+        <w:t>int</w:t>
+      </w:r>
+      <w:proofErr w:type="spellEnd"/>
+      <w:r>
+        <w:rPr>
+          <w:lang w:val="en-US"/>
+        </w:rPr>
+        <w:t xml:space="preserve"> Health</w:t>
       </w:r>
     </w:p>
     <w:p>
@@ -1570,12 +1674,34 @@
           <w:lang w:val="en-US"/>
         </w:rPr>
       </w:pPr>
-      <w:r>
-        <w:rPr>
-          <w:lang w:val="en-US"/>
-        </w:rPr>
-        <w:t>int MaxHealth</w:t>
-      </w:r>
+      <w:proofErr w:type="spellStart"/>
+      <w:r>
+        <w:rPr>
+          <w:lang w:val="en-US"/>
+        </w:rPr>
+        <w:t>u</w:t>
+      </w:r>
+      <w:r>
+        <w:rPr>
+          <w:lang w:val="en-US"/>
+        </w:rPr>
+        <w:t>int</w:t>
+      </w:r>
+      <w:proofErr w:type="spellEnd"/>
+      <w:r>
+        <w:rPr>
+          <w:lang w:val="en-US"/>
+        </w:rPr>
+        <w:t xml:space="preserve"> </w:t>
+      </w:r>
+      <w:proofErr w:type="spellStart"/>
+      <w:r>
+        <w:rPr>
+          <w:lang w:val="en-US"/>
+        </w:rPr>
+        <w:t>MaxHealth</w:t>
+      </w:r>
+      <w:proofErr w:type="spellEnd"/>
     </w:p>
     <w:p>
       <w:pPr>
@@ -1589,12 +1715,34 @@
           <w:lang w:val="en-US"/>
         </w:rPr>
       </w:pPr>
-      <w:r>
-        <w:rPr>
-          <w:lang w:val="en-US"/>
-        </w:rPr>
-        <w:t>int MaxRegenHealth</w:t>
-      </w:r>
+      <w:proofErr w:type="spellStart"/>
+      <w:r>
+        <w:rPr>
+          <w:lang w:val="en-US"/>
+        </w:rPr>
+        <w:t>u</w:t>
+      </w:r>
+      <w:r>
+        <w:rPr>
+          <w:lang w:val="en-US"/>
+        </w:rPr>
+        <w:t>int</w:t>
+      </w:r>
+      <w:proofErr w:type="spellEnd"/>
+      <w:r>
+        <w:rPr>
+          <w:lang w:val="en-US"/>
+        </w:rPr>
+        <w:t xml:space="preserve"> </w:t>
+      </w:r>
+      <w:proofErr w:type="spellStart"/>
+      <w:r>
+        <w:rPr>
+          <w:lang w:val="en-US"/>
+        </w:rPr>
+        <w:t>MaxRegenHealth</w:t>
+      </w:r>
+      <w:proofErr w:type="spellEnd"/>
     </w:p>
     <w:p>
       <w:pPr>
@@ -1612,8 +1760,22 @@
         <w:rPr>
           <w:lang w:val="en-US"/>
         </w:rPr>
-        <w:t>int RegenSpeed</w:t>
-      </w:r>
+        <w:t>float</w:t>
+      </w:r>
+      <w:r>
+        <w:rPr>
+          <w:lang w:val="en-US"/>
+        </w:rPr>
+        <w:t xml:space="preserve"> </w:t>
+      </w:r>
+      <w:proofErr w:type="spellStart"/>
+      <w:r>
+        <w:rPr>
+          <w:lang w:val="en-US"/>
+        </w:rPr>
+        <w:t>MaxRegenRatio</w:t>
+      </w:r>
+      <w:proofErr w:type="spellEnd"/>
     </w:p>
     <w:p>
       <w:pPr>
@@ -1631,25 +1793,16 @@
         <w:rPr>
           <w:lang w:val="en-US"/>
         </w:rPr>
-        <w:t>int RegenCooldown</w:t>
-      </w:r>
-    </w:p>
-    <w:p>
-      <w:pPr>
-        <w:spacing w:after="160"/>
-        <w:ind w:firstLine="720"/>
-        <w:rPr>
-          <w:u w:val="single"/>
-          <w:lang w:val="en-US"/>
-        </w:rPr>
-      </w:pPr>
-      <w:r>
-        <w:rPr>
-          <w:u w:val="single"/>
-          <w:lang w:val="en-US"/>
-        </w:rPr>
-        <w:t>Methods</w:t>
-      </w:r>
+        <w:t xml:space="preserve">float </w:t>
+      </w:r>
+      <w:proofErr w:type="spellStart"/>
+      <w:r>
+        <w:rPr>
+          <w:lang w:val="en-US"/>
+        </w:rPr>
+        <w:t>MaxReviveRatio</w:t>
+      </w:r>
+      <w:proofErr w:type="spellEnd"/>
     </w:p>
     <w:p>
       <w:pPr>
@@ -1663,12 +1816,28 @@
           <w:lang w:val="en-US"/>
         </w:rPr>
       </w:pPr>
-      <w:r>
-        <w:rPr>
-          <w:lang w:val="en-US"/>
-        </w:rPr>
-        <w:t>Damage</w:t>
-      </w:r>
+      <w:proofErr w:type="spellStart"/>
+      <w:r>
+        <w:rPr>
+          <w:lang w:val="en-US"/>
+        </w:rPr>
+        <w:t>uint</w:t>
+      </w:r>
+      <w:proofErr w:type="spellEnd"/>
+      <w:r>
+        <w:rPr>
+          <w:lang w:val="en-US"/>
+        </w:rPr>
+        <w:t xml:space="preserve"> </w:t>
+      </w:r>
+      <w:proofErr w:type="spellStart"/>
+      <w:r>
+        <w:rPr>
+          <w:lang w:val="en-US"/>
+        </w:rPr>
+        <w:t>RegenSpeed</w:t>
+      </w:r>
+      <w:proofErr w:type="spellEnd"/>
     </w:p>
     <w:p>
       <w:pPr>
@@ -1682,12 +1851,28 @@
           <w:lang w:val="en-US"/>
         </w:rPr>
       </w:pPr>
-      <w:r>
-        <w:rPr>
-          <w:lang w:val="en-US"/>
-        </w:rPr>
-        <w:t>Heal</w:t>
-      </w:r>
+      <w:proofErr w:type="spellStart"/>
+      <w:r>
+        <w:rPr>
+          <w:lang w:val="en-US"/>
+        </w:rPr>
+        <w:t>uint</w:t>
+      </w:r>
+      <w:proofErr w:type="spellEnd"/>
+      <w:r>
+        <w:rPr>
+          <w:lang w:val="en-US"/>
+        </w:rPr>
+        <w:t xml:space="preserve"> </w:t>
+      </w:r>
+      <w:proofErr w:type="spellStart"/>
+      <w:r>
+        <w:rPr>
+          <w:lang w:val="en-US"/>
+        </w:rPr>
+        <w:t>RegenDelay</w:t>
+      </w:r>
+      <w:proofErr w:type="spellEnd"/>
     </w:p>
     <w:p>
       <w:pPr>
@@ -1705,14 +1890,97 @@
         <w:rPr>
           <w:lang w:val="en-US"/>
         </w:rPr>
-        <w:t>Update</w:t>
-      </w:r>
-    </w:p>
-    <w:p>
-      <w:pPr>
-        <w:pStyle w:val="ListParagraph"/>
-        <w:spacing w:after="160"/>
-        <w:ind w:left="1440"/>
+        <w:t xml:space="preserve">bool </w:t>
+      </w:r>
+      <w:proofErr w:type="spellStart"/>
+      <w:r>
+        <w:rPr>
+          <w:lang w:val="en-US"/>
+        </w:rPr>
+        <w:t>AllowRegen</w:t>
+      </w:r>
+      <w:proofErr w:type="spellEnd"/>
+    </w:p>
+    <w:p>
+      <w:pPr>
+        <w:spacing w:after="160"/>
+        <w:ind w:firstLine="720"/>
+        <w:rPr>
+          <w:u w:val="single"/>
+          <w:lang w:val="en-US"/>
+        </w:rPr>
+      </w:pPr>
+      <w:r>
+        <w:rPr>
+          <w:u w:val="single"/>
+          <w:lang w:val="en-US"/>
+        </w:rPr>
+        <w:t>Methods</w:t>
+      </w:r>
+    </w:p>
+    <w:p>
+      <w:pPr>
+        <w:pStyle w:val="ListParagraph"/>
+        <w:numPr>
+          <w:ilvl w:val="1"/>
+          <w:numId w:val="1"/>
+        </w:numPr>
+        <w:spacing w:after="160" w:line="259" w:lineRule="auto"/>
+        <w:rPr>
+          <w:lang w:val="en-US"/>
+        </w:rPr>
+      </w:pPr>
+      <w:r>
+        <w:rPr>
+          <w:lang w:val="en-US"/>
+        </w:rPr>
+        <w:t>Damage</w:t>
+      </w:r>
+    </w:p>
+    <w:p>
+      <w:pPr>
+        <w:pStyle w:val="ListParagraph"/>
+        <w:numPr>
+          <w:ilvl w:val="1"/>
+          <w:numId w:val="1"/>
+        </w:numPr>
+        <w:spacing w:after="160" w:line="259" w:lineRule="auto"/>
+        <w:rPr>
+          <w:lang w:val="en-US"/>
+        </w:rPr>
+      </w:pPr>
+      <w:r>
+        <w:rPr>
+          <w:lang w:val="en-US"/>
+        </w:rPr>
+        <w:t>Revive</w:t>
+      </w:r>
+    </w:p>
+    <w:p>
+      <w:pPr>
+        <w:pStyle w:val="ListParagraph"/>
+        <w:numPr>
+          <w:ilvl w:val="1"/>
+          <w:numId w:val="1"/>
+        </w:numPr>
+        <w:spacing w:after="160" w:line="259" w:lineRule="auto"/>
+        <w:rPr>
+          <w:lang w:val="en-US"/>
+        </w:rPr>
+      </w:pPr>
+      <w:proofErr w:type="spellStart"/>
+      <w:r>
+        <w:rPr>
+          <w:lang w:val="en-US"/>
+        </w:rPr>
+        <w:t>AddDeathAction</w:t>
+      </w:r>
+      <w:proofErr w:type="spellEnd"/>
+    </w:p>
+    <w:p>
+      <w:pPr>
+        <w:pStyle w:val="ListParagraph"/>
+        <w:spacing w:after="160" w:line="259" w:lineRule="auto"/>
         <w:rPr>
           <w:lang w:val="en-US"/>
         </w:rPr>
@@ -1730,12 +1998,116 @@
           <w:lang w:val="en-US"/>
         </w:rPr>
       </w:pPr>
-      <w:r>
-        <w:rPr>
-          <w:lang w:val="en-US"/>
-        </w:rPr>
-        <w:t>Interactable (acts as base class for all in-level interactable items)</w:t>
-      </w:r>
+      <w:proofErr w:type="spellStart"/>
+      <w:r>
+        <w:rPr>
+          <w:lang w:val="en-US"/>
+        </w:rPr>
+        <w:t>InteractionController</w:t>
+      </w:r>
+      <w:proofErr w:type="spellEnd"/>
+    </w:p>
+    <w:p>
+      <w:pPr>
+        <w:pStyle w:val="ListParagraph"/>
+        <w:spacing w:after="160" w:line="259" w:lineRule="auto"/>
+        <w:rPr>
+          <w:lang w:val="en-US"/>
+        </w:rPr>
+      </w:pPr>
+    </w:p>
+    <w:p>
+      <w:pPr>
+        <w:pStyle w:val="ListParagraph"/>
+        <w:spacing w:after="160" w:line="259" w:lineRule="auto"/>
+        <w:rPr>
+          <w:u w:val="single"/>
+          <w:lang w:val="en-US"/>
+        </w:rPr>
+      </w:pPr>
+      <w:r>
+        <w:rPr>
+          <w:u w:val="single"/>
+          <w:lang w:val="en-US"/>
+        </w:rPr>
+        <w:t>Attributes</w:t>
+      </w:r>
+    </w:p>
+    <w:p>
+      <w:pPr>
+        <w:pStyle w:val="ListParagraph"/>
+        <w:numPr>
+          <w:ilvl w:val="1"/>
+          <w:numId w:val="1"/>
+        </w:numPr>
+        <w:spacing w:after="160" w:line="259" w:lineRule="auto"/>
+        <w:rPr>
+          <w:lang w:val="en-US"/>
+        </w:rPr>
+      </w:pPr>
+      <w:proofErr w:type="spellStart"/>
+      <w:r>
+        <w:rPr>
+          <w:lang w:val="en-US"/>
+        </w:rPr>
+        <w:t>Lookahead</w:t>
+      </w:r>
+      <w:proofErr w:type="spellEnd"/>
+    </w:p>
+    <w:p>
+      <w:pPr>
+        <w:pStyle w:val="ListParagraph"/>
+        <w:spacing w:after="160" w:line="259" w:lineRule="auto"/>
+        <w:ind w:left="1440"/>
+        <w:rPr>
+          <w:lang w:val="en-US"/>
+        </w:rPr>
+      </w:pPr>
+    </w:p>
+    <w:p>
+      <w:pPr>
+        <w:pStyle w:val="ListParagraph"/>
+        <w:spacing w:after="160" w:line="259" w:lineRule="auto"/>
+        <w:rPr>
+          <w:u w:val="single"/>
+          <w:lang w:val="en-US"/>
+        </w:rPr>
+      </w:pPr>
+      <w:r>
+        <w:rPr>
+          <w:u w:val="single"/>
+          <w:lang w:val="en-US"/>
+        </w:rPr>
+        <w:t>Methods</w:t>
+      </w:r>
+    </w:p>
+    <w:p>
+      <w:pPr>
+        <w:pStyle w:val="ListParagraph"/>
+        <w:numPr>
+          <w:ilvl w:val="1"/>
+          <w:numId w:val="1"/>
+        </w:numPr>
+        <w:spacing w:after="160" w:line="259" w:lineRule="auto"/>
+        <w:rPr>
+          <w:lang w:val="en-US"/>
+        </w:rPr>
+      </w:pPr>
+      <w:r>
+        <w:rPr>
+          <w:lang w:val="en-US"/>
+        </w:rPr>
+        <w:t>Update</w:t>
+      </w:r>
+    </w:p>
+    <w:p>
+      <w:pPr>
+        <w:pStyle w:val="ListParagraph"/>
+        <w:spacing w:after="160" w:line="259" w:lineRule="auto"/>
+        <w:rPr>
+          <w:lang w:val="en-US"/>
+        </w:rPr>
+      </w:pPr>
     </w:p>
     <w:p>
       <w:pPr>
@@ -1753,6 +2125,25 @@
         <w:rPr>
           <w:lang w:val="en-US"/>
         </w:rPr>
+        <w:t>Interactable (acts as base class for all in-level interactable items)</w:t>
+      </w:r>
+    </w:p>
+    <w:p>
+      <w:pPr>
+        <w:pStyle w:val="ListParagraph"/>
+        <w:numPr>
+          <w:ilvl w:val="0"/>
+          <w:numId w:val="1"/>
+        </w:numPr>
+        <w:spacing w:after="160" w:line="259" w:lineRule="auto"/>
+        <w:rPr>
+          <w:lang w:val="en-US"/>
+        </w:rPr>
+      </w:pPr>
+      <w:r>
+        <w:rPr>
+          <w:lang w:val="en-US"/>
+        </w:rPr>
         <w:t>DF</w:t>
       </w:r>
     </w:p>
@@ -1988,6 +2379,7 @@
         <w:rPr>
           <w:lang w:val="en-US"/>
         </w:rPr>
+        <w:lastRenderedPageBreak/>
         <w:t>OnActivate</w:t>
       </w:r>
     </w:p>
@@ -2209,8 +2601,16 @@
         <w:rPr>
           <w:lang w:val="en-US"/>
         </w:rPr>
-        <w:t>float MovementSpeed</w:t>
-      </w:r>
+        <w:t xml:space="preserve">float </w:t>
+      </w:r>
+      <w:proofErr w:type="spellStart"/>
+      <w:r>
+        <w:rPr>
+          <w:lang w:val="en-US"/>
+        </w:rPr>
+        <w:t>MovementSpeed</w:t>
+      </w:r>
+      <w:proofErr w:type="spellEnd"/>
     </w:p>
     <w:p>
       <w:pPr>
@@ -2228,8 +2628,16 @@
         <w:rPr>
           <w:lang w:val="en-US"/>
         </w:rPr>
-        <w:t>float LookAhead</w:t>
-      </w:r>
+        <w:t xml:space="preserve">float </w:t>
+      </w:r>
+      <w:proofErr w:type="spellStart"/>
+      <w:r>
+        <w:rPr>
+          <w:lang w:val="en-US"/>
+        </w:rPr>
+        <w:t>JumpForce</w:t>
+      </w:r>
+      <w:proofErr w:type="spellEnd"/>
     </w:p>
     <w:p>
       <w:pPr>
@@ -2247,8 +2655,16 @@
         <w:rPr>
           <w:lang w:val="en-US"/>
         </w:rPr>
-        <w:t>int Ammunition</w:t>
-      </w:r>
+        <w:t xml:space="preserve">float </w:t>
+      </w:r>
+      <w:proofErr w:type="spellStart"/>
+      <w:r>
+        <w:rPr>
+          <w:lang w:val="en-US"/>
+        </w:rPr>
+        <w:t>JumpRayLength</w:t>
+      </w:r>
+      <w:proofErr w:type="spellEnd"/>
     </w:p>
     <w:p>
       <w:pPr>
@@ -2266,8 +2682,16 @@
         <w:rPr>
           <w:lang w:val="en-US"/>
         </w:rPr>
-        <w:t>bool HasMedkit</w:t>
-      </w:r>
+        <w:t xml:space="preserve">float </w:t>
+      </w:r>
+      <w:proofErr w:type="spellStart"/>
+      <w:r>
+        <w:rPr>
+          <w:lang w:val="en-US"/>
+        </w:rPr>
+        <w:t>AccelerationRate</w:t>
+      </w:r>
+      <w:proofErr w:type="spellEnd"/>
     </w:p>
     <w:p>
       <w:pPr>
@@ -2285,8 +2709,16 @@
         <w:rPr>
           <w:lang w:val="en-US"/>
         </w:rPr>
-        <w:t>bool PowerupReady</w:t>
-      </w:r>
+        <w:t xml:space="preserve">float </w:t>
+      </w:r>
+      <w:proofErr w:type="spellStart"/>
+      <w:r>
+        <w:rPr>
+          <w:lang w:val="en-US"/>
+        </w:rPr>
+        <w:t>MouseSensitivity</w:t>
+      </w:r>
+      <w:proofErr w:type="spellEnd"/>
     </w:p>
     <w:p>
       <w:pPr>
@@ -2304,7 +2736,7 @@
         <w:rPr>
           <w:lang w:val="en-US"/>
         </w:rPr>
-        <w:t>GameObject CurrentWeapon</w:t>
+        <w:t>int Ammunition</w:t>
       </w:r>
     </w:p>
     <w:p>
@@ -2323,8 +2755,70 @@
         <w:rPr>
           <w:lang w:val="en-US"/>
         </w:rPr>
-        <w:t>float ReviveTime</w:t>
-      </w:r>
+        <w:t>bool HasMedkit</w:t>
+      </w:r>
+    </w:p>
+    <w:p>
+      <w:pPr>
+        <w:pStyle w:val="ListParagraph"/>
+        <w:numPr>
+          <w:ilvl w:val="0"/>
+          <w:numId w:val="4"/>
+        </w:numPr>
+        <w:spacing w:after="160" w:line="259" w:lineRule="auto"/>
+        <w:rPr>
+          <w:lang w:val="en-US"/>
+        </w:rPr>
+      </w:pPr>
+      <w:proofErr w:type="spellStart"/>
+      <w:r>
+        <w:rPr>
+          <w:lang w:val="en-US"/>
+        </w:rPr>
+        <w:t>GameObject</w:t>
+      </w:r>
+      <w:proofErr w:type="spellEnd"/>
+      <w:r>
+        <w:rPr>
+          <w:lang w:val="en-US"/>
+        </w:rPr>
+        <w:t xml:space="preserve"> </w:t>
+      </w:r>
+      <w:proofErr w:type="spellStart"/>
+      <w:r>
+        <w:rPr>
+          <w:lang w:val="en-US"/>
+        </w:rPr>
+        <w:t>CurrentWeapon</w:t>
+      </w:r>
+      <w:proofErr w:type="spellEnd"/>
+    </w:p>
+    <w:p>
+      <w:pPr>
+        <w:pStyle w:val="ListParagraph"/>
+        <w:numPr>
+          <w:ilvl w:val="0"/>
+          <w:numId w:val="4"/>
+        </w:numPr>
+        <w:spacing w:after="160" w:line="259" w:lineRule="auto"/>
+        <w:rPr>
+          <w:lang w:val="en-US"/>
+        </w:rPr>
+      </w:pPr>
+      <w:r>
+        <w:rPr>
+          <w:lang w:val="en-US"/>
+        </w:rPr>
+        <w:t xml:space="preserve">float </w:t>
+      </w:r>
+      <w:proofErr w:type="spellStart"/>
+      <w:r>
+        <w:rPr>
+          <w:lang w:val="en-US"/>
+        </w:rPr>
+        <w:t>ReviveTime</w:t>
+      </w:r>
+      <w:proofErr w:type="spellEnd"/>
     </w:p>
     <w:p>
       <w:pPr>
@@ -2374,12 +2868,14 @@
           <w:lang w:val="en-US"/>
         </w:rPr>
       </w:pPr>
-      <w:r>
-        <w:rPr>
-          <w:lang w:val="en-US"/>
-        </w:rPr>
-        <w:t>Use</w:t>
-      </w:r>
+      <w:proofErr w:type="spellStart"/>
+      <w:r>
+        <w:rPr>
+          <w:lang w:val="en-US"/>
+        </w:rPr>
+        <w:t>FixedUpdate</w:t>
+      </w:r>
+      <w:proofErr w:type="spellEnd"/>
     </w:p>
     <w:p>
       <w:pPr>
@@ -4494,12 +4990,28 @@
           <w:lang w:val="en-US"/>
         </w:rPr>
       </w:pPr>
-      <w:r>
-        <w:rPr>
-          <w:lang w:val="en-US"/>
-        </w:rPr>
-        <w:t>Int Ammunition</w:t>
-      </w:r>
+      <w:proofErr w:type="spellStart"/>
+      <w:r>
+        <w:rPr>
+          <w:lang w:val="en-US"/>
+        </w:rPr>
+        <w:t>int</w:t>
+      </w:r>
+      <w:proofErr w:type="spellEnd"/>
+      <w:r>
+        <w:rPr>
+          <w:lang w:val="en-US"/>
+        </w:rPr>
+        <w:t xml:space="preserve"> </w:t>
+      </w:r>
+      <w:proofErr w:type="spellStart"/>
+      <w:r>
+        <w:rPr>
+          <w:lang w:val="en-US"/>
+        </w:rPr>
+        <w:t>LiquidLeft</w:t>
+      </w:r>
+      <w:proofErr w:type="spellEnd"/>
     </w:p>
     <w:p>
       <w:pPr>
@@ -4513,12 +5025,28 @@
           <w:lang w:val="en-US"/>
         </w:rPr>
       </w:pPr>
-      <w:r>
-        <w:rPr>
-          <w:lang w:val="en-US"/>
-        </w:rPr>
-        <w:t>float FiringSpeed</w:t>
-      </w:r>
+      <w:proofErr w:type="spellStart"/>
+      <w:r>
+        <w:rPr>
+          <w:lang w:val="en-US"/>
+        </w:rPr>
+        <w:t>int</w:t>
+      </w:r>
+      <w:proofErr w:type="spellEnd"/>
+      <w:r>
+        <w:rPr>
+          <w:lang w:val="en-US"/>
+        </w:rPr>
+        <w:t xml:space="preserve"> </w:t>
+      </w:r>
+      <w:proofErr w:type="spellStart"/>
+      <w:r>
+        <w:rPr>
+          <w:lang w:val="en-US"/>
+        </w:rPr>
+        <w:t>LiquidPerRound</w:t>
+      </w:r>
+      <w:proofErr w:type="spellEnd"/>
     </w:p>
     <w:p>
       <w:pPr>
@@ -4536,7 +5064,7 @@
         <w:rPr>
           <w:lang w:val="en-US"/>
         </w:rPr>
-        <w:t>int Damage</w:t>
+        <w:t>float FiringSpeed</w:t>
       </w:r>
     </w:p>
     <w:p>
@@ -4555,7 +5083,7 @@
         <w:rPr>
           <w:lang w:val="en-US"/>
         </w:rPr>
-        <w:t>float Spread</w:t>
+        <w:t>int Damage</w:t>
       </w:r>
     </w:p>
     <w:p>
@@ -4574,7 +5102,7 @@
         <w:rPr>
           <w:lang w:val="en-US"/>
         </w:rPr>
-        <w:t>float Recoil</w:t>
+        <w:t>float Spread</w:t>
       </w:r>
     </w:p>
     <w:p>
@@ -4593,8 +5121,22 @@
         <w:rPr>
           <w:lang w:val="en-US"/>
         </w:rPr>
-        <w:t>float ReloadTime</w:t>
-      </w:r>
+        <w:t xml:space="preserve">float </w:t>
+      </w:r>
+      <w:proofErr w:type="spellStart"/>
+      <w:r>
+        <w:rPr>
+          <w:lang w:val="en-US"/>
+        </w:rPr>
+        <w:t>Recoil</w:t>
+      </w:r>
+      <w:r>
+        <w:rPr>
+          <w:lang w:val="en-US"/>
+        </w:rPr>
+        <w:t>Amount</w:t>
+      </w:r>
+      <w:proofErr w:type="spellEnd"/>
     </w:p>
     <w:p>
       <w:pPr>
@@ -4612,6 +5154,33 @@
         <w:rPr>
           <w:lang w:val="en-US"/>
         </w:rPr>
+        <w:t xml:space="preserve">float </w:t>
+      </w:r>
+      <w:proofErr w:type="spellStart"/>
+      <w:r>
+        <w:rPr>
+          <w:lang w:val="en-US"/>
+        </w:rPr>
+        <w:t>ReloadTime</w:t>
+      </w:r>
+      <w:proofErr w:type="spellEnd"/>
+    </w:p>
+    <w:p>
+      <w:pPr>
+        <w:pStyle w:val="ListParagraph"/>
+        <w:numPr>
+          <w:ilvl w:val="0"/>
+          <w:numId w:val="32"/>
+        </w:numPr>
+        <w:spacing w:after="160" w:line="259" w:lineRule="auto"/>
+        <w:rPr>
+          <w:lang w:val="en-US"/>
+        </w:rPr>
+      </w:pPr>
+      <w:r>
+        <w:rPr>
+          <w:lang w:val="en-US"/>
+        </w:rPr>
         <w:t>int NumberOfShots</w:t>
       </w:r>
     </w:p>
@@ -4669,6 +5238,27 @@
         </w:rPr>
         <w:t>Reload</w:t>
       </w:r>
+    </w:p>
+    <w:p>
+      <w:pPr>
+        <w:pStyle w:val="ListParagraph"/>
+        <w:numPr>
+          <w:ilvl w:val="0"/>
+          <w:numId w:val="31"/>
+        </w:numPr>
+        <w:spacing w:after="160" w:line="259" w:lineRule="auto"/>
+        <w:rPr>
+          <w:lang w:val="en-US"/>
+        </w:rPr>
+      </w:pPr>
+      <w:proofErr w:type="spellStart"/>
+      <w:r>
+        <w:rPr>
+          <w:lang w:val="en-US"/>
+        </w:rPr>
+        <w:t>OnInteractBegin</w:t>
+      </w:r>
+      <w:proofErr w:type="spellEnd"/>
     </w:p>
     <w:p>
       <w:pPr>
@@ -6165,25 +6755,46 @@
         <w:rPr>
           <w:lang w:val="en-US"/>
         </w:rPr>
-        <w:t xml:space="preserve"> on the player or from the enemy if it does damage to a player. If the health reaches zero upon taking damage, some action need to be handled, i.e. the player downing, spawner exploding or enemy dying. This can be determined by the HealthComponent by comparing the tag on its parent and calling different methods depending on the outcome.</w:t>
-      </w:r>
-    </w:p>
-    <w:p>
-      <w:pPr>
-        <w:spacing w:after="160"/>
-        <w:rPr>
-          <w:b/>
-          <w:u w:val="single"/>
-          <w:lang w:val="en-US"/>
-        </w:rPr>
-      </w:pPr>
-      <w:r>
-        <w:rPr>
-          <w:b/>
-          <w:u w:val="single"/>
-          <w:lang w:val="en-US"/>
-        </w:rPr>
-        <w:t>Heal</w:t>
+        <w:t xml:space="preserve"> on the player or from the enemy if it does damage to a player. If the health reaches zero upon taking damage, some action need to be handled, i.e. the player downing, spawner exploding or enemy dying. </w:t>
+      </w:r>
+      <w:r>
+        <w:rPr>
+          <w:lang w:val="en-US"/>
+        </w:rPr>
+        <w:t xml:space="preserve">This is done using by registering actions using </w:t>
+      </w:r>
+      <w:proofErr w:type="spellStart"/>
+      <w:r>
+        <w:rPr>
+          <w:b/>
+          <w:lang w:val="en-US"/>
+        </w:rPr>
+        <w:t>AddDeathAction</w:t>
+      </w:r>
+      <w:proofErr w:type="spellEnd"/>
+      <w:r>
+        <w:rPr>
+          <w:lang w:val="en-US"/>
+        </w:rPr>
+        <w:t>.</w:t>
+      </w:r>
+    </w:p>
+    <w:p>
+      <w:pPr>
+        <w:spacing w:after="160"/>
+        <w:rPr>
+          <w:b/>
+          <w:u w:val="single"/>
+          <w:lang w:val="en-US"/>
+        </w:rPr>
+      </w:pPr>
+      <w:r>
+        <w:rPr>
+          <w:b/>
+          <w:u w:val="single"/>
+          <w:lang w:val="en-US"/>
+        </w:rPr>
+        <w:t>Revive</w:t>
       </w:r>
     </w:p>
     <w:p>
@@ -6198,21 +6809,33 @@
         <w:rPr>
           <w:lang w:val="en-US"/>
         </w:rPr>
-        <w:t xml:space="preserve">Heal is a method used for adding health to the </w:t>
-      </w:r>
-      <w:r>
-        <w:rPr>
-          <w:b/>
-          <w:lang w:val="en-US"/>
-        </w:rPr>
-        <w:t>Health</w:t>
-      </w:r>
-      <w:r>
-        <w:rPr>
-          <w:lang w:val="en-US"/>
-        </w:rPr>
-        <w:t xml:space="preserve"> attribute. It takes the amount of health to add as a parameter. Heal is responsible for making sure the Health attribute never goes above the </w:t>
-      </w:r>
+        <w:t xml:space="preserve">Revive </w:t>
+      </w:r>
+      <w:r>
+        <w:rPr>
+          <w:lang w:val="en-US"/>
+        </w:rPr>
+        <w:t xml:space="preserve">is a method used for </w:t>
+      </w:r>
+      <w:r>
+        <w:rPr>
+          <w:lang w:val="en-US"/>
+        </w:rPr>
+        <w:t>restoring the health to a certain state</w:t>
+      </w:r>
+      <w:r>
+        <w:rPr>
+          <w:lang w:val="en-US"/>
+        </w:rPr>
+        <w:t xml:space="preserve">. </w:t>
+      </w:r>
+      <w:r>
+        <w:rPr>
+          <w:lang w:val="en-US"/>
+        </w:rPr>
+        <w:t xml:space="preserve">The health is always restored to </w:t>
+      </w:r>
+      <w:proofErr w:type="spellStart"/>
       <w:r>
         <w:rPr>
           <w:b/>
@@ -6220,6 +6843,248 @@
         </w:rPr>
         <w:t>MaxHealth</w:t>
       </w:r>
+      <w:proofErr w:type="spellEnd"/>
+      <w:r>
+        <w:rPr>
+          <w:b/>
+          <w:lang w:val="en-US"/>
+        </w:rPr>
+        <w:t xml:space="preserve"> * </w:t>
+      </w:r>
+      <w:proofErr w:type="spellStart"/>
+      <w:r>
+        <w:rPr>
+          <w:b/>
+          <w:lang w:val="en-US"/>
+        </w:rPr>
+        <w:t>MaxReviveRatio</w:t>
+      </w:r>
+      <w:proofErr w:type="spellEnd"/>
+      <w:r>
+        <w:rPr>
+          <w:lang w:val="en-US"/>
+        </w:rPr>
+        <w:t>.</w:t>
+      </w:r>
+    </w:p>
+    <w:p>
+      <w:pPr>
+        <w:spacing w:after="160"/>
+        <w:rPr>
+          <w:b/>
+          <w:u w:val="single"/>
+          <w:lang w:val="en-US"/>
+        </w:rPr>
+      </w:pPr>
+      <w:proofErr w:type="spellStart"/>
+      <w:r>
+        <w:rPr>
+          <w:b/>
+          <w:u w:val="single"/>
+          <w:lang w:val="en-US"/>
+        </w:rPr>
+        <w:t>AddDeathAction</w:t>
+      </w:r>
+      <w:proofErr w:type="spellEnd"/>
+    </w:p>
+    <w:p>
+      <w:pPr>
+        <w:rPr>
+          <w:lang w:val="en-US"/>
+        </w:rPr>
+      </w:pPr>
+      <w:bookmarkStart w:id="23" w:name="_Toc5888423"/>
+      <w:r>
+        <w:rPr>
+          <w:lang w:val="en-US"/>
+        </w:rPr>
+        <w:tab/>
+        <w:t>Registers a new action used when the health reaches zero.</w:t>
+      </w:r>
+    </w:p>
+    <w:p>
+      <w:pPr>
+        <w:rPr>
+          <w:lang w:val="en-US"/>
+        </w:rPr>
+      </w:pPr>
+    </w:p>
+    <w:p>
+      <w:pPr>
+        <w:pStyle w:val="Heading3"/>
+        <w:spacing w:after="160"/>
+        <w:rPr>
+          <w:lang w:val="en-US"/>
+        </w:rPr>
+      </w:pPr>
+      <w:proofErr w:type="spellStart"/>
+      <w:r>
+        <w:rPr>
+          <w:lang w:val="en-US"/>
+        </w:rPr>
+        <w:lastRenderedPageBreak/>
+        <w:t>PlayerController</w:t>
+      </w:r>
+      <w:bookmarkEnd w:id="23"/>
+      <w:proofErr w:type="spellEnd"/>
+    </w:p>
+    <w:p>
+      <w:pPr>
+        <w:rPr>
+          <w:rStyle w:val="Emphasis"/>
+          <w:lang w:val="en-US"/>
+        </w:rPr>
+      </w:pPr>
+      <w:r>
+        <w:rPr>
+          <w:rStyle w:val="Emphasis"/>
+          <w:lang w:val="en-US"/>
+        </w:rPr>
+        <w:t xml:space="preserve">The player must be synced with Mirror. </w:t>
+      </w:r>
+      <w:r>
+        <w:rPr>
+          <w:rStyle w:val="Emphasis"/>
+          <w:lang w:val="en-US"/>
+        </w:rPr>
+        <w:t xml:space="preserve">Internal variables such as ammo and </w:t>
+      </w:r>
+      <w:proofErr w:type="spellStart"/>
+      <w:r>
+        <w:rPr>
+          <w:rStyle w:val="Emphasis"/>
+          <w:lang w:val="en-US"/>
+        </w:rPr>
+        <w:t>movementSpeed</w:t>
+      </w:r>
+      <w:proofErr w:type="spellEnd"/>
+      <w:r>
+        <w:rPr>
+          <w:rStyle w:val="Emphasis"/>
+          <w:lang w:val="en-US"/>
+        </w:rPr>
+        <w:t xml:space="preserve"> does not unless implementing anti-cheat.</w:t>
+      </w:r>
+    </w:p>
+    <w:p>
+      <w:pPr>
+        <w:spacing w:after="160"/>
+        <w:rPr>
+          <w:b/>
+          <w:u w:val="single"/>
+          <w:lang w:val="en-US"/>
+        </w:rPr>
+      </w:pPr>
+      <w:r>
+        <w:rPr>
+          <w:b/>
+          <w:u w:val="single"/>
+          <w:lang w:val="en-US"/>
+        </w:rPr>
+        <w:t>Update</w:t>
+      </w:r>
+    </w:p>
+    <w:p>
+      <w:pPr>
+        <w:spacing w:after="160"/>
+        <w:ind w:left="1304"/>
+        <w:rPr>
+          <w:lang w:val="en-US"/>
+        </w:rPr>
+      </w:pPr>
+      <w:r>
+        <w:rPr>
+          <w:lang w:val="en-US"/>
+        </w:rPr>
+        <w:t xml:space="preserve">Handles player movement using inputs. Limits velocity according to the </w:t>
+      </w:r>
+      <w:r>
+        <w:rPr>
+          <w:b/>
+          <w:lang w:val="en-US"/>
+        </w:rPr>
+        <w:t>MovementSpeed</w:t>
+      </w:r>
+      <w:r>
+        <w:rPr>
+          <w:lang w:val="en-US"/>
+        </w:rPr>
+        <w:t xml:space="preserve">. </w:t>
+      </w:r>
+    </w:p>
+    <w:p>
+      <w:pPr>
+        <w:spacing w:after="160"/>
+        <w:rPr>
+          <w:b/>
+          <w:u w:val="single"/>
+          <w:lang w:val="en-US"/>
+        </w:rPr>
+      </w:pPr>
+      <w:proofErr w:type="spellStart"/>
+      <w:r>
+        <w:rPr>
+          <w:b/>
+          <w:u w:val="single"/>
+          <w:lang w:val="en-US"/>
+        </w:rPr>
+        <w:t>OnInteract</w:t>
+      </w:r>
+      <w:r>
+        <w:rPr>
+          <w:b/>
+          <w:u w:val="single"/>
+          <w:lang w:val="en-US"/>
+        </w:rPr>
+        <w:t>Begin</w:t>
+      </w:r>
+      <w:proofErr w:type="spellEnd"/>
+    </w:p>
+    <w:p>
+      <w:pPr>
+        <w:spacing w:after="160"/>
+        <w:ind w:left="1304"/>
+        <w:rPr>
+          <w:lang w:val="en-US"/>
+        </w:rPr>
+      </w:pPr>
+      <w:r>
+        <w:rPr>
+          <w:lang w:val="en-US"/>
+        </w:rPr>
+        <w:t xml:space="preserve">The interactor attempts to </w:t>
+      </w:r>
+      <w:r>
+        <w:rPr>
+          <w:lang w:val="en-US"/>
+        </w:rPr>
+        <w:t xml:space="preserve">start </w:t>
+      </w:r>
+      <w:r>
+        <w:rPr>
+          <w:lang w:val="en-US"/>
+        </w:rPr>
+        <w:t>reviv</w:t>
+      </w:r>
+      <w:r>
+        <w:rPr>
+          <w:lang w:val="en-US"/>
+        </w:rPr>
+        <w:t>ing</w:t>
+      </w:r>
+      <w:r>
+        <w:rPr>
+          <w:lang w:val="en-US"/>
+        </w:rPr>
+        <w:t xml:space="preserve"> the player if below zero health. The function also verifies that the interactor has a medkit to perform this action. The revive action is not instant, but instead uses the </w:t>
+      </w:r>
+      <w:r>
+        <w:rPr>
+          <w:b/>
+          <w:lang w:val="en-US"/>
+        </w:rPr>
+        <w:t>ReviveTime</w:t>
+      </w:r>
       <w:r>
         <w:rPr>
           <w:lang w:val="en-US"/>
@@ -6236,13 +7101,58 @@
           <w:lang w:val="en-US"/>
         </w:rPr>
       </w:pPr>
-      <w:r>
-        <w:rPr>
-          <w:b/>
-          <w:u w:val="single"/>
-          <w:lang w:val="en-US"/>
-        </w:rPr>
-        <w:t>Update</w:t>
+      <w:proofErr w:type="spellStart"/>
+      <w:r>
+        <w:rPr>
+          <w:b/>
+          <w:u w:val="single"/>
+          <w:lang w:val="en-US"/>
+        </w:rPr>
+        <w:t>OnInteract</w:t>
+      </w:r>
+      <w:r>
+        <w:rPr>
+          <w:b/>
+          <w:u w:val="single"/>
+          <w:lang w:val="en-US"/>
+        </w:rPr>
+        <w:t>End</w:t>
+      </w:r>
+      <w:proofErr w:type="spellEnd"/>
+    </w:p>
+    <w:p>
+      <w:pPr>
+        <w:spacing w:after="160"/>
+        <w:ind w:firstLine="1304"/>
+        <w:rPr>
+          <w:lang w:val="en-US"/>
+        </w:rPr>
+      </w:pPr>
+      <w:r>
+        <w:rPr>
+          <w:lang w:val="en-US"/>
+        </w:rPr>
+        <w:t>The</w:t>
+      </w:r>
+      <w:r>
+        <w:rPr>
+          <w:lang w:val="en-US"/>
+        </w:rPr>
+        <w:t xml:space="preserve"> interactor will stop </w:t>
+      </w:r>
+      <w:proofErr w:type="gramStart"/>
+      <w:r>
+        <w:rPr>
+          <w:lang w:val="en-US"/>
+        </w:rPr>
+        <w:t>the revive</w:t>
+      </w:r>
+      <w:proofErr w:type="gramEnd"/>
+      <w:r>
+        <w:rPr>
+          <w:lang w:val="en-US"/>
+        </w:rPr>
+        <w:t xml:space="preserve"> if not done already.</w:t>
       </w:r>
     </w:p>
     <w:p>
@@ -6253,38 +7163,156 @@
           <w:lang w:val="en-US"/>
         </w:rPr>
       </w:pPr>
-      <w:r>
-        <w:rPr>
-          <w:lang w:val="en-US"/>
-        </w:rPr>
-        <w:t xml:space="preserve">Update is responsible for Regeneration of health using all </w:t>
-      </w:r>
-      <w:r>
-        <w:rPr>
-          <w:b/>
-          <w:lang w:val="en-US"/>
-        </w:rPr>
-        <w:t>Regen</w:t>
-      </w:r>
-      <w:r>
-        <w:rPr>
-          <w:lang w:val="en-US"/>
-        </w:rPr>
-        <w:t xml:space="preserve"> attributes. If the is no generation, only the </w:t>
-      </w:r>
-      <w:r>
-        <w:rPr>
-          <w:b/>
-          <w:lang w:val="en-US"/>
-        </w:rPr>
-        <w:t>Heal</w:t>
-      </w:r>
-      <w:r>
-        <w:rPr>
-          <w:lang w:val="en-US"/>
-        </w:rPr>
-        <w:t xml:space="preserve"> function will affect the health positively.</w:t>
-      </w:r>
+    </w:p>
+    <w:p>
+      <w:pPr>
+        <w:pStyle w:val="Heading3"/>
+        <w:spacing w:after="160"/>
+        <w:rPr>
+          <w:lang w:val="en-US"/>
+        </w:rPr>
+      </w:pPr>
+      <w:bookmarkStart w:id="24" w:name="_Toc5888424"/>
+      <w:r>
+        <w:rPr>
+          <w:lang w:val="en-US"/>
+        </w:rPr>
+        <w:t>PowerUpBase</w:t>
+      </w:r>
+      <w:bookmarkEnd w:id="24"/>
+    </w:p>
+    <w:p>
+      <w:pPr>
+        <w:rPr>
+          <w:rStyle w:val="Emphasis"/>
+          <w:lang w:val="en-US"/>
+        </w:rPr>
+      </w:pPr>
+      <w:r>
+        <w:rPr>
+          <w:rStyle w:val="Emphasis"/>
+          <w:lang w:val="en-US"/>
+        </w:rPr>
+        <w:t>PowerUpB</w:t>
+      </w:r>
+      <w:r>
+        <w:rPr>
+          <w:rStyle w:val="Emphasis"/>
+          <w:lang w:val="en-US"/>
+        </w:rPr>
+        <w:t>a</w:t>
+      </w:r>
+      <w:r>
+        <w:rPr>
+          <w:rStyle w:val="Emphasis"/>
+          <w:lang w:val="en-US"/>
+        </w:rPr>
+        <w:t xml:space="preserve">se might need a bool or something to sync in order to for example make </w:t>
+      </w:r>
+      <w:proofErr w:type="spellStart"/>
+      <w:r>
+        <w:rPr>
+          <w:rStyle w:val="Emphasis"/>
+          <w:lang w:val="en-US"/>
+        </w:rPr>
+        <w:t>Gekko</w:t>
+      </w:r>
+      <w:proofErr w:type="spellEnd"/>
+      <w:r>
+        <w:rPr>
+          <w:rStyle w:val="Emphasis"/>
+          <w:lang w:val="en-US"/>
+        </w:rPr>
+        <w:t xml:space="preserve"> invisible for Puppeteer but not puppets.</w:t>
+      </w:r>
+    </w:p>
+    <w:p>
+      <w:pPr>
+        <w:spacing w:after="160"/>
+        <w:rPr>
+          <w:b/>
+          <w:u w:val="single"/>
+          <w:lang w:val="en-US"/>
+        </w:rPr>
+      </w:pPr>
+      <w:r>
+        <w:rPr>
+          <w:b/>
+          <w:u w:val="single"/>
+          <w:lang w:val="en-US"/>
+        </w:rPr>
+        <w:t>OnActivate</w:t>
+      </w:r>
+    </w:p>
+    <w:p>
+      <w:pPr>
+        <w:spacing w:after="160"/>
+        <w:ind w:left="1304"/>
+        <w:rPr>
+          <w:lang w:val="en-US"/>
+        </w:rPr>
+      </w:pPr>
+      <w:r>
+        <w:rPr>
+          <w:lang w:val="en-US"/>
+        </w:rPr>
+        <w:t xml:space="preserve">Override this function to specify behavior when the power up is activated. The activation will start the power up usage countdown using the </w:t>
+      </w:r>
+      <w:r>
+        <w:rPr>
+          <w:b/>
+          <w:lang w:val="en-US"/>
+        </w:rPr>
+        <w:t>Duration</w:t>
+      </w:r>
+      <w:r>
+        <w:rPr>
+          <w:lang w:val="en-US"/>
+        </w:rPr>
+        <w:t>. The OnActivate function may be implemented as a coroutine to simplify logic.</w:t>
+      </w:r>
+    </w:p>
+    <w:p>
+      <w:pPr>
+        <w:spacing w:after="160"/>
+        <w:rPr>
+          <w:b/>
+          <w:u w:val="single"/>
+          <w:lang w:val="en-US"/>
+        </w:rPr>
+      </w:pPr>
+      <w:r>
+        <w:rPr>
+          <w:b/>
+          <w:u w:val="single"/>
+          <w:lang w:val="en-US"/>
+        </w:rPr>
+        <w:t>OnComplete</w:t>
+      </w:r>
+    </w:p>
+    <w:p>
+      <w:pPr>
+        <w:spacing w:after="160"/>
+        <w:ind w:left="1304"/>
+        <w:rPr>
+          <w:lang w:val="en-US"/>
+        </w:rPr>
+      </w:pPr>
+      <w:r>
+        <w:rPr>
+          <w:lang w:val="en-US"/>
+        </w:rPr>
+        <w:t>Override this function to specify behavior when the power up is suspended. The completion function may for example remove the Pekko’s goal icon from the compass.</w:t>
+      </w:r>
+    </w:p>
+    <w:p>
+      <w:pPr>
+        <w:spacing w:after="160"/>
+        <w:ind w:left="1304"/>
+        <w:rPr>
+          <w:lang w:val="en-US"/>
+        </w:rPr>
+      </w:pPr>
     </w:p>
     <w:p>
       <w:pPr>
@@ -6312,438 +7340,394 @@
           <w:lang w:val="en-US"/>
         </w:rPr>
       </w:pPr>
-      <w:bookmarkStart w:id="23" w:name="_Toc5888423"/>
+      <w:bookmarkStart w:id="25" w:name="_Toc5888425"/>
       <w:r>
         <w:rPr>
           <w:lang w:val="en-US"/>
         </w:rPr>
         <w:lastRenderedPageBreak/>
-        <w:t>PlayerController</w:t>
-      </w:r>
-      <w:bookmarkEnd w:id="23"/>
-    </w:p>
-    <w:p>
-      <w:pPr>
-        <w:rPr>
-          <w:rStyle w:val="Emphasis"/>
-          <w:lang w:val="en-US"/>
-        </w:rPr>
-      </w:pPr>
-      <w:r>
-        <w:rPr>
-          <w:rStyle w:val="Emphasis"/>
-          <w:lang w:val="en-US"/>
-        </w:rPr>
-        <w:t xml:space="preserve">The player must be synced with Mirror. </w:t>
-      </w:r>
-      <w:r>
-        <w:rPr>
-          <w:rStyle w:val="Emphasis"/>
-          <w:lang w:val="en-US"/>
-        </w:rPr>
-        <w:t xml:space="preserve">Internal variables such as ammo and </w:t>
+        <w:t>GrabTool</w:t>
+      </w:r>
+      <w:bookmarkEnd w:id="25"/>
+    </w:p>
+    <w:p>
+      <w:pPr>
+        <w:spacing w:after="160"/>
+        <w:rPr>
+          <w:b/>
+          <w:u w:val="single"/>
+          <w:lang w:val="en-US"/>
+        </w:rPr>
+      </w:pPr>
+      <w:r>
+        <w:rPr>
+          <w:b/>
+          <w:u w:val="single"/>
+          <w:lang w:val="en-US"/>
+        </w:rPr>
+        <w:t>Update</w:t>
+      </w:r>
+    </w:p>
+    <w:p>
+      <w:pPr>
+        <w:spacing w:after="160"/>
+        <w:ind w:left="1304"/>
+        <w:rPr>
+          <w:lang w:val="en-US"/>
+        </w:rPr>
+      </w:pPr>
+      <w:r>
+        <w:rPr>
+          <w:lang w:val="en-US"/>
+        </w:rPr>
+        <w:t>Checks all inputs relevant to the grabbing and dropping mechanic of the puppeteer and calls the relevant methods depending on the output. Also updates the currently selected room and placement guide depending on mouse/VR hover.</w:t>
+      </w:r>
+    </w:p>
+    <w:p>
+      <w:pPr>
+        <w:spacing w:after="160"/>
+        <w:rPr>
+          <w:b/>
+          <w:u w:val="single"/>
+          <w:lang w:val="en-US"/>
+        </w:rPr>
+      </w:pPr>
+      <w:r>
+        <w:rPr>
+          <w:b/>
+          <w:u w:val="single"/>
+          <w:lang w:val="en-US"/>
+        </w:rPr>
+        <w:t>Pickup</w:t>
+      </w:r>
+    </w:p>
+    <w:p>
+      <w:pPr>
+        <w:spacing w:after="160"/>
+        <w:ind w:left="1304"/>
+        <w:rPr>
+          <w:lang w:val="en-US"/>
+        </w:rPr>
+      </w:pPr>
+      <w:r>
+        <w:rPr>
+          <w:lang w:val="en-US"/>
+        </w:rPr>
+        <w:t>Pickup works with both items such as spawners and traps, and also rooms. For rooms specific rules need to be followed: Pickup picks up the selected room from the puppeteers perspective. The pickup function creates a copy of the selected object that can be lifted from the ground. The source object is however still in place until a new position is fully selected. Furthermore, a guidance object is also created from a lightweight clone of the source object that acts as an outline and views the most optimal placement option.</w:t>
+      </w:r>
+    </w:p>
+    <w:p>
+      <w:pPr>
+        <w:spacing w:after="160"/>
+        <w:rPr>
+          <w:b/>
+          <w:u w:val="single"/>
+          <w:lang w:val="en-US"/>
+        </w:rPr>
+      </w:pPr>
+      <w:r>
+        <w:rPr>
+          <w:b/>
+          <w:u w:val="single"/>
+          <w:lang w:val="en-US"/>
+        </w:rPr>
+        <w:t>Drop</w:t>
+      </w:r>
+    </w:p>
+    <w:p>
+      <w:pPr>
+        <w:spacing w:after="160"/>
+        <w:ind w:left="1304"/>
+        <w:rPr>
+          <w:lang w:val="en-US"/>
+        </w:rPr>
+      </w:pPr>
+      <w:r>
+        <w:rPr>
+          <w:lang w:val="en-US"/>
+        </w:rPr>
+        <w:t>Drop has to do different checks depending on if you are holding a room or just a trap/spawner. For a room, it drops the picked up room into the most optimal position in the level layout, if any. When a room is dropped, the selected object clone and its guide object is destroyed. If a dropped room does not fulfill all rules for connecting (using the CanConnect function), it is discarded.</w:t>
+      </w:r>
+    </w:p>
+    <w:p>
+      <w:pPr>
+        <w:spacing w:after="160"/>
+        <w:rPr>
+          <w:b/>
+          <w:u w:val="single"/>
+          <w:lang w:val="en-US"/>
+        </w:rPr>
+      </w:pPr>
+      <w:r>
+        <w:rPr>
+          <w:b/>
+          <w:u w:val="single"/>
+          <w:lang w:val="en-US"/>
+        </w:rPr>
+        <w:t>CanConnect</w:t>
+      </w:r>
+    </w:p>
+    <w:p>
+      <w:pPr>
+        <w:spacing w:after="160"/>
+        <w:ind w:left="1304"/>
+        <w:rPr>
+          <w:lang w:val="en-US"/>
+        </w:rPr>
+      </w:pPr>
+      <w:r>
+        <w:rPr>
+          <w:lang w:val="en-US"/>
+        </w:rPr>
+        <w:t xml:space="preserve">Returns a bool telling whether or not a room can be dropped in a certain place. The function should handle all placement rules. A source anchor point and destination anchor point should be provided. To modify the maximum snapping distance between anchors, the </w:t>
+      </w:r>
+      <w:r>
+        <w:rPr>
+          <w:b/>
+          <w:lang w:val="en-US"/>
+        </w:rPr>
+        <w:t>SnapDistance</w:t>
+      </w:r>
+      <w:r>
+        <w:rPr>
+          <w:lang w:val="en-US"/>
+        </w:rPr>
+        <w:t xml:space="preserve"> property is used. The connection rules are:</w:t>
+      </w:r>
+    </w:p>
+    <w:p>
+      <w:pPr>
+        <w:pStyle w:val="ListParagraph"/>
+        <w:numPr>
+          <w:ilvl w:val="2"/>
+          <w:numId w:val="48"/>
+        </w:numPr>
+        <w:spacing w:after="160" w:line="259" w:lineRule="auto"/>
+        <w:rPr>
+          <w:lang w:val="en-US"/>
+        </w:rPr>
+      </w:pPr>
+      <w:r>
+        <w:rPr>
+          <w:lang w:val="en-US"/>
+        </w:rPr>
+        <w:t>Both anchors must be valid.</w:t>
+      </w:r>
+    </w:p>
+    <w:p>
+      <w:pPr>
+        <w:pStyle w:val="ListParagraph"/>
+        <w:numPr>
+          <w:ilvl w:val="2"/>
+          <w:numId w:val="48"/>
+        </w:numPr>
+        <w:spacing w:after="160" w:line="259" w:lineRule="auto"/>
+        <w:rPr>
+          <w:lang w:val="en-US"/>
+        </w:rPr>
+      </w:pPr>
+      <w:r>
+        <w:rPr>
+          <w:lang w:val="en-US"/>
+        </w:rPr>
+        <w:t>Anchors must be open for connection (not already used).</w:t>
+      </w:r>
+    </w:p>
+    <w:p>
+      <w:pPr>
+        <w:pStyle w:val="ListParagraph"/>
+        <w:numPr>
+          <w:ilvl w:val="2"/>
+          <w:numId w:val="48"/>
+        </w:numPr>
+        <w:spacing w:after="160" w:line="259" w:lineRule="auto"/>
+        <w:rPr>
+          <w:lang w:val="en-US"/>
+        </w:rPr>
+      </w:pPr>
+      <w:r>
+        <w:rPr>
+          <w:lang w:val="en-US"/>
+        </w:rPr>
+        <w:t>The forward vector of the anchors must be opposite of each other.</w:t>
+      </w:r>
+    </w:p>
+    <w:p>
+      <w:pPr>
+        <w:pStyle w:val="ListParagraph"/>
+        <w:numPr>
+          <w:ilvl w:val="3"/>
+          <w:numId w:val="48"/>
+        </w:numPr>
+        <w:spacing w:after="160" w:line="259" w:lineRule="auto"/>
+        <w:rPr>
+          <w:lang w:val="en-US"/>
+        </w:rPr>
+      </w:pPr>
+      <w:r>
+        <w:rPr>
+          <w:lang w:val="en-US"/>
+        </w:rPr>
+        <w:t>Vector3.Dot(</w:t>
       </w:r>
       <w:proofErr w:type="spellStart"/>
       <w:r>
         <w:rPr>
-          <w:rStyle w:val="Emphasis"/>
-          <w:lang w:val="en-US"/>
-        </w:rPr>
-        <w:t>movementSpeed</w:t>
+          <w:lang w:val="en-US"/>
+        </w:rPr>
+        <w:t>srcForwardNormalized</w:t>
       </w:r>
       <w:proofErr w:type="spellEnd"/>
       <w:r>
         <w:rPr>
-          <w:rStyle w:val="Emphasis"/>
-          <w:lang w:val="en-US"/>
-        </w:rPr>
-        <w:t xml:space="preserve"> does not unless implementing anti-cheat.</w:t>
-      </w:r>
-    </w:p>
-    <w:p>
-      <w:pPr>
-        <w:spacing w:after="160"/>
-        <w:rPr>
-          <w:b/>
-          <w:u w:val="single"/>
-          <w:lang w:val="en-US"/>
-        </w:rPr>
-      </w:pPr>
-      <w:r>
-        <w:rPr>
-          <w:b/>
-          <w:u w:val="single"/>
-          <w:lang w:val="en-US"/>
-        </w:rPr>
-        <w:t>Update</w:t>
-      </w:r>
-    </w:p>
-    <w:p>
-      <w:pPr>
-        <w:spacing w:after="160"/>
-        <w:ind w:left="1304"/>
-        <w:rPr>
-          <w:lang w:val="en-US"/>
-        </w:rPr>
-      </w:pPr>
-      <w:r>
-        <w:rPr>
-          <w:lang w:val="en-US"/>
-        </w:rPr>
-        <w:t xml:space="preserve">Handles player movement using inputs. Limits velocity according to the </w:t>
-      </w:r>
-      <w:r>
-        <w:rPr>
-          <w:b/>
-          <w:lang w:val="en-US"/>
-        </w:rPr>
-        <w:t>MovementSpeed</w:t>
-      </w:r>
-      <w:r>
-        <w:rPr>
-          <w:lang w:val="en-US"/>
-        </w:rPr>
-        <w:t>. The update function also raycasts straight ahead from the center of the player view to identify interactable items. The player always tracks the latest looked-at object.</w:t>
-      </w:r>
-    </w:p>
-    <w:p>
-      <w:pPr>
-        <w:spacing w:after="160"/>
-        <w:rPr>
-          <w:lang w:val="en-US"/>
-        </w:rPr>
-      </w:pPr>
-    </w:p>
-    <w:p>
-      <w:pPr>
-        <w:spacing w:after="160"/>
-        <w:rPr>
-          <w:b/>
-          <w:u w:val="single"/>
-          <w:lang w:val="en-US"/>
-        </w:rPr>
-      </w:pPr>
-      <w:r>
-        <w:rPr>
-          <w:b/>
-          <w:u w:val="single"/>
-          <w:lang w:val="en-US"/>
-        </w:rPr>
-        <w:t>Use</w:t>
-      </w:r>
-    </w:p>
-    <w:p>
-      <w:pPr>
-        <w:spacing w:after="160"/>
-        <w:ind w:left="1304"/>
-        <w:rPr>
-          <w:lang w:val="en-US"/>
-        </w:rPr>
-      </w:pPr>
-      <w:r>
-        <w:rPr>
-          <w:lang w:val="en-US"/>
-        </w:rPr>
-        <w:t>Attempts to perform a Use action. Depending on the looked at object, an appropriate event is selected, such as picking up an item, recharging power up or opening a door. This may be done using various tags for all interactable items.</w:t>
-      </w:r>
-    </w:p>
-    <w:p>
-      <w:pPr>
-        <w:spacing w:after="160"/>
-        <w:rPr>
-          <w:b/>
-          <w:u w:val="single"/>
-          <w:lang w:val="en-US"/>
-        </w:rPr>
-      </w:pPr>
+          <w:lang w:val="en-US"/>
+        </w:rPr>
+        <w:t xml:space="preserve">, </w:t>
+      </w:r>
       <w:proofErr w:type="spellStart"/>
       <w:r>
         <w:rPr>
-          <w:b/>
-          <w:u w:val="single"/>
-          <w:lang w:val="en-US"/>
-        </w:rPr>
-        <w:t>OnInteract</w:t>
-      </w:r>
-      <w:r>
-        <w:rPr>
-          <w:b/>
-          <w:u w:val="single"/>
-          <w:lang w:val="en-US"/>
-        </w:rPr>
-        <w:t>Begin</w:t>
+          <w:lang w:val="en-US"/>
+        </w:rPr>
+        <w:t>dstForwardNormalized</w:t>
       </w:r>
       <w:proofErr w:type="spellEnd"/>
-    </w:p>
-    <w:p>
-      <w:pPr>
-        <w:spacing w:after="160"/>
-        <w:ind w:left="1304"/>
-        <w:rPr>
-          <w:lang w:val="en-US"/>
-        </w:rPr>
-      </w:pPr>
-      <w:r>
-        <w:rPr>
-          <w:lang w:val="en-US"/>
-        </w:rPr>
-        <w:t xml:space="preserve">The interactor attempts to </w:t>
-      </w:r>
-      <w:r>
-        <w:rPr>
-          <w:lang w:val="en-US"/>
-        </w:rPr>
-        <w:t xml:space="preserve">start </w:t>
-      </w:r>
-      <w:r>
-        <w:rPr>
-          <w:lang w:val="en-US"/>
-        </w:rPr>
-        <w:t>reviv</w:t>
-      </w:r>
-      <w:r>
-        <w:rPr>
-          <w:lang w:val="en-US"/>
-        </w:rPr>
-        <w:t>ing</w:t>
-      </w:r>
-      <w:r>
-        <w:rPr>
-          <w:lang w:val="en-US"/>
-        </w:rPr>
-        <w:t xml:space="preserve"> the player if below zero health. The function also verifies that the interactor has a medkit to perform this action. The revive action is not instant, but instead uses the </w:t>
-      </w:r>
-      <w:r>
-        <w:rPr>
-          <w:b/>
-          <w:lang w:val="en-US"/>
-        </w:rPr>
-        <w:t>ReviveTime</w:t>
-      </w:r>
-      <w:r>
-        <w:rPr>
-          <w:lang w:val="en-US"/>
-        </w:rPr>
-        <w:t xml:space="preserve"> attribute.</w:t>
-      </w:r>
-    </w:p>
-    <w:p>
-      <w:pPr>
-        <w:spacing w:after="160"/>
-        <w:rPr>
-          <w:b/>
-          <w:u w:val="single"/>
-          <w:lang w:val="en-US"/>
-        </w:rPr>
-      </w:pPr>
+      <w:r>
+        <w:rPr>
+          <w:lang w:val="en-US"/>
+        </w:rPr>
+        <w:t>) == -1</w:t>
+      </w:r>
+    </w:p>
+    <w:p>
+      <w:pPr>
+        <w:pStyle w:val="ListParagraph"/>
+        <w:numPr>
+          <w:ilvl w:val="2"/>
+          <w:numId w:val="48"/>
+        </w:numPr>
+        <w:spacing w:after="160" w:line="259" w:lineRule="auto"/>
+        <w:rPr>
+          <w:lang w:val="en-US"/>
+        </w:rPr>
+      </w:pPr>
+      <w:r>
+        <w:rPr>
+          <w:lang w:val="en-US"/>
+        </w:rPr>
+        <w:t xml:space="preserve">The distance between the anchors must be less than the </w:t>
+      </w:r>
+      <w:r>
+        <w:rPr>
+          <w:b/>
+          <w:lang w:val="en-US"/>
+        </w:rPr>
+        <w:t>SnapDistance</w:t>
+      </w:r>
+      <w:r>
+        <w:rPr>
+          <w:lang w:val="en-US"/>
+        </w:rPr>
+        <w:t>.</w:t>
+      </w:r>
+    </w:p>
+    <w:p>
+      <w:pPr>
+        <w:pStyle w:val="ListParagraph"/>
+        <w:numPr>
+          <w:ilvl w:val="3"/>
+          <w:numId w:val="48"/>
+        </w:numPr>
+        <w:spacing w:after="160" w:line="259" w:lineRule="auto"/>
+        <w:rPr>
+          <w:lang w:val="en-US"/>
+        </w:rPr>
+      </w:pPr>
+      <w:r>
+        <w:rPr>
+          <w:lang w:val="en-US"/>
+        </w:rPr>
+        <w:t>Vector3.Distance(</w:t>
+      </w:r>
       <w:proofErr w:type="spellStart"/>
       <w:r>
         <w:rPr>
-          <w:b/>
-          <w:u w:val="single"/>
-          <w:lang w:val="en-US"/>
-        </w:rPr>
-        <w:t>OnInteract</w:t>
-      </w:r>
-      <w:r>
-        <w:rPr>
-          <w:b/>
-          <w:u w:val="single"/>
-          <w:lang w:val="en-US"/>
-        </w:rPr>
-        <w:t>End</w:t>
+          <w:lang w:val="en-US"/>
+        </w:rPr>
+        <w:t>srcPosition</w:t>
       </w:r>
       <w:proofErr w:type="spellEnd"/>
-    </w:p>
-    <w:p>
-      <w:pPr>
-        <w:spacing w:after="160"/>
-        <w:ind w:firstLine="1304"/>
-        <w:rPr>
-          <w:lang w:val="en-US"/>
-        </w:rPr>
-      </w:pPr>
-      <w:r>
-        <w:rPr>
-          <w:lang w:val="en-US"/>
-        </w:rPr>
-        <w:t>The</w:t>
-      </w:r>
-      <w:r>
-        <w:rPr>
-          <w:lang w:val="en-US"/>
-        </w:rPr>
-        <w:t xml:space="preserve"> interactor will stop </w:t>
-      </w:r>
-      <w:proofErr w:type="gramStart"/>
-      <w:r>
-        <w:rPr>
-          <w:lang w:val="en-US"/>
-        </w:rPr>
-        <w:t>the revive</w:t>
-      </w:r>
-      <w:proofErr w:type="gramEnd"/>
-      <w:r>
-        <w:rPr>
-          <w:lang w:val="en-US"/>
-        </w:rPr>
-        <w:t xml:space="preserve"> if not done already.</w:t>
-      </w:r>
-    </w:p>
-    <w:p>
-      <w:pPr>
-        <w:spacing w:after="160"/>
-        <w:ind w:left="1304"/>
-        <w:rPr>
-          <w:lang w:val="en-US"/>
-        </w:rPr>
-      </w:pPr>
-    </w:p>
-    <w:p>
-      <w:pPr>
-        <w:pStyle w:val="Heading3"/>
-        <w:spacing w:after="160"/>
-        <w:rPr>
-          <w:lang w:val="en-US"/>
-        </w:rPr>
-      </w:pPr>
-      <w:bookmarkStart w:id="24" w:name="_Toc5888424"/>
-      <w:r>
-        <w:rPr>
-          <w:lang w:val="en-US"/>
-        </w:rPr>
-        <w:t>PowerUpBase</w:t>
-      </w:r>
-      <w:bookmarkEnd w:id="24"/>
-    </w:p>
-    <w:p>
-      <w:pPr>
-        <w:rPr>
-          <w:rStyle w:val="Emphasis"/>
-          <w:lang w:val="en-US"/>
-        </w:rPr>
-      </w:pPr>
-      <w:r>
-        <w:rPr>
-          <w:rStyle w:val="Emphasis"/>
-          <w:lang w:val="en-US"/>
-        </w:rPr>
-        <w:t>PowerUpB</w:t>
-      </w:r>
-      <w:r>
-        <w:rPr>
-          <w:rStyle w:val="Emphasis"/>
-          <w:lang w:val="en-US"/>
-        </w:rPr>
-        <w:t>a</w:t>
-      </w:r>
-      <w:r>
-        <w:rPr>
-          <w:rStyle w:val="Emphasis"/>
-          <w:lang w:val="en-US"/>
-        </w:rPr>
-        <w:t xml:space="preserve">se might need a bool or something to sync in order to for example make </w:t>
+      <w:r>
+        <w:rPr>
+          <w:lang w:val="en-US"/>
+        </w:rPr>
+        <w:t xml:space="preserve">, </w:t>
       </w:r>
       <w:proofErr w:type="spellStart"/>
       <w:r>
         <w:rPr>
-          <w:rStyle w:val="Emphasis"/>
-          <w:lang w:val="en-US"/>
-        </w:rPr>
-        <w:t>Gekko</w:t>
+          <w:lang w:val="en-US"/>
+        </w:rPr>
+        <w:t>dstPosition</w:t>
       </w:r>
       <w:proofErr w:type="spellEnd"/>
       <w:r>
         <w:rPr>
-          <w:rStyle w:val="Emphasis"/>
-          <w:lang w:val="en-US"/>
-        </w:rPr>
-        <w:t xml:space="preserve"> invisible for Puppeteer but not puppets.</w:t>
-      </w:r>
-    </w:p>
-    <w:p>
-      <w:pPr>
-        <w:spacing w:after="160"/>
-        <w:rPr>
-          <w:b/>
-          <w:u w:val="single"/>
-          <w:lang w:val="en-US"/>
-        </w:rPr>
-      </w:pPr>
-      <w:r>
-        <w:rPr>
-          <w:b/>
-          <w:u w:val="single"/>
-          <w:lang w:val="en-US"/>
-        </w:rPr>
-        <w:t>OnActivate</w:t>
-      </w:r>
-    </w:p>
-    <w:p>
-      <w:pPr>
-        <w:spacing w:after="160"/>
-        <w:ind w:left="1304"/>
-        <w:rPr>
-          <w:lang w:val="en-US"/>
-        </w:rPr>
-      </w:pPr>
-      <w:r>
-        <w:rPr>
-          <w:lang w:val="en-US"/>
-        </w:rPr>
-        <w:t xml:space="preserve">Override this function to specify behavior when the power up is activated. The activation will start the power up usage countdown using the </w:t>
-      </w:r>
-      <w:r>
-        <w:rPr>
-          <w:b/>
-          <w:lang w:val="en-US"/>
-        </w:rPr>
-        <w:t>Duration</w:t>
-      </w:r>
-      <w:r>
-        <w:rPr>
-          <w:lang w:val="en-US"/>
-        </w:rPr>
-        <w:t>. The OnActivate function may be implemented as a coroutine to simplify logic.</w:t>
-      </w:r>
-    </w:p>
-    <w:p>
-      <w:pPr>
-        <w:spacing w:after="160"/>
-        <w:rPr>
-          <w:b/>
-          <w:u w:val="single"/>
-          <w:lang w:val="en-US"/>
-        </w:rPr>
-      </w:pPr>
-      <w:r>
-        <w:rPr>
-          <w:b/>
-          <w:u w:val="single"/>
-          <w:lang w:val="en-US"/>
-        </w:rPr>
-        <w:t>OnComplete</w:t>
-      </w:r>
-    </w:p>
-    <w:p>
-      <w:pPr>
-        <w:spacing w:after="160"/>
-        <w:ind w:left="1304"/>
-        <w:rPr>
-          <w:lang w:val="en-US"/>
-        </w:rPr>
-      </w:pPr>
-      <w:r>
-        <w:rPr>
-          <w:lang w:val="en-US"/>
-        </w:rPr>
-        <w:t>Override this function to specify behavior when the power up is suspended. The completion function may for example remove the Pekko’s goal icon from the compass.</w:t>
-      </w:r>
-    </w:p>
-    <w:p>
-      <w:pPr>
-        <w:spacing w:after="160"/>
-        <w:ind w:left="1304"/>
+          <w:lang w:val="en-US"/>
+        </w:rPr>
+        <w:t xml:space="preserve">) &lt; </w:t>
+      </w:r>
+      <w:proofErr w:type="spellStart"/>
+      <w:r>
+        <w:rPr>
+          <w:lang w:val="en-US"/>
+        </w:rPr>
+        <w:t>SnapDistance</w:t>
+      </w:r>
+      <w:proofErr w:type="spellEnd"/>
+    </w:p>
+    <w:p>
+      <w:pPr>
+        <w:spacing w:after="160"/>
+        <w:rPr>
+          <w:b/>
+          <w:u w:val="single"/>
+          <w:lang w:val="en-US"/>
+        </w:rPr>
+      </w:pPr>
+      <w:r>
+        <w:rPr>
+          <w:b/>
+          <w:u w:val="single"/>
+          <w:lang w:val="en-US"/>
+        </w:rPr>
+        <w:t>FindNearestAnchor</w:t>
+      </w:r>
+    </w:p>
+    <w:p>
+      <w:pPr>
+        <w:spacing w:after="160"/>
+        <w:rPr>
+          <w:lang w:val="en-US"/>
+        </w:rPr>
+      </w:pPr>
+      <w:r>
+        <w:rPr>
+          <w:lang w:val="en-US"/>
+        </w:rPr>
+        <w:t xml:space="preserve">    </w:t>
+      </w:r>
+      <w:r>
+        <w:rPr>
+          <w:lang w:val="en-US"/>
+        </w:rPr>
+        <w:tab/>
+        <w:t>Locates the nearest anchor (door) to the selected object, if any.</w:t>
+      </w:r>
+    </w:p>
+    <w:p>
+      <w:pPr>
+        <w:spacing w:after="160"/>
         <w:rPr>
           <w:lang w:val="en-US"/>
         </w:rPr>
@@ -6775,15 +7759,107 @@
           <w:lang w:val="en-US"/>
         </w:rPr>
       </w:pPr>
-      <w:bookmarkStart w:id="25" w:name="_Toc5888425"/>
+      <w:bookmarkStart w:id="26" w:name="_Toc5888426"/>
       <w:r>
         <w:rPr>
           <w:lang w:val="en-US"/>
         </w:rPr>
         <w:lastRenderedPageBreak/>
-        <w:t>GrabTool</w:t>
-      </w:r>
-      <w:bookmarkEnd w:id="25"/>
+        <w:t>CooldownComponent</w:t>
+      </w:r>
+      <w:bookmarkEnd w:id="26"/>
+    </w:p>
+    <w:p>
+      <w:pPr>
+        <w:spacing w:after="160"/>
+        <w:rPr>
+          <w:b/>
+          <w:u w:val="single"/>
+          <w:lang w:val="en-US"/>
+        </w:rPr>
+      </w:pPr>
+      <w:r>
+        <w:rPr>
+          <w:b/>
+          <w:u w:val="single"/>
+          <w:lang w:val="en-US"/>
+        </w:rPr>
+        <w:t>get/set</w:t>
+      </w:r>
+    </w:p>
+    <w:p>
+      <w:pPr>
+        <w:spacing w:after="160"/>
+        <w:ind w:left="1304"/>
+        <w:rPr>
+          <w:lang w:val="en-US"/>
+        </w:rPr>
+      </w:pPr>
+      <w:r>
+        <w:rPr>
+          <w:lang w:val="en-US"/>
+        </w:rPr>
+        <w:t xml:space="preserve">A public getter and a private setter for the attribute Available. When a room is move the StartCooldown function is called and the Available attribute is set to false. </w:t>
+      </w:r>
+    </w:p>
+    <w:p>
+      <w:pPr>
+        <w:spacing w:after="160"/>
+        <w:rPr>
+          <w:b/>
+          <w:u w:val="single"/>
+          <w:lang w:val="en-US"/>
+        </w:rPr>
+      </w:pPr>
+      <w:r>
+        <w:rPr>
+          <w:b/>
+          <w:u w:val="single"/>
+          <w:lang w:val="en-US"/>
+        </w:rPr>
+        <w:t>StartCooldown</w:t>
+      </w:r>
+    </w:p>
+    <w:p>
+      <w:pPr>
+        <w:spacing w:after="160"/>
+        <w:ind w:left="1304"/>
+        <w:rPr>
+          <w:lang w:val="en-US"/>
+        </w:rPr>
+      </w:pPr>
+      <w:r>
+        <w:rPr>
+          <w:lang w:val="en-US"/>
+        </w:rPr>
+        <w:t>Starts the cooldown timer of the room and compares it with the CooldownTime attribute. When the cooldown is over the attribute Available is set to true.</w:t>
+      </w:r>
+    </w:p>
+    <w:p>
+      <w:pPr>
+        <w:spacing w:after="160"/>
+        <w:ind w:left="1304"/>
+        <w:rPr>
+          <w:lang w:val="en-US"/>
+        </w:rPr>
+      </w:pPr>
+    </w:p>
+    <w:p>
+      <w:pPr>
+        <w:pStyle w:val="Heading3"/>
+        <w:spacing w:after="160"/>
+        <w:rPr>
+          <w:lang w:val="en-US"/>
+        </w:rPr>
+      </w:pPr>
+      <w:proofErr w:type="spellStart"/>
+      <w:r>
+        <w:rPr>
+          <w:lang w:val="en-US"/>
+        </w:rPr>
+        <w:t>InteractionController</w:t>
+      </w:r>
+      <w:proofErr w:type="spellEnd"/>
     </w:p>
     <w:p>
       <w:pPr>
@@ -6815,25 +7891,35 @@
         <w:rPr>
           <w:lang w:val="en-US"/>
         </w:rPr>
-        <w:t>Checks all inputs relevant to the grabbing and dropping mechanic of the puppeteer and calls the relevant methods depending on the output. Also updates the currently selected room and placement guide depending on mouse/VR hover.</w:t>
-      </w:r>
-    </w:p>
-    <w:p>
-      <w:pPr>
-        <w:spacing w:after="160"/>
-        <w:rPr>
-          <w:b/>
-          <w:u w:val="single"/>
-          <w:lang w:val="en-US"/>
-        </w:rPr>
-      </w:pPr>
-      <w:r>
-        <w:rPr>
-          <w:b/>
-          <w:u w:val="single"/>
-          <w:lang w:val="en-US"/>
-        </w:rPr>
-        <w:t>Pickup</w:t>
+        <w:t xml:space="preserve">The update function </w:t>
+      </w:r>
+      <w:proofErr w:type="spellStart"/>
+      <w:r>
+        <w:rPr>
+          <w:lang w:val="en-US"/>
+        </w:rPr>
+        <w:t>raycasts</w:t>
+      </w:r>
+      <w:proofErr w:type="spellEnd"/>
+      <w:r>
+        <w:rPr>
+          <w:lang w:val="en-US"/>
+        </w:rPr>
+        <w:t xml:space="preserve"> straight ahead and looks for objects with the </w:t>
+      </w:r>
+      <w:proofErr w:type="spellStart"/>
+      <w:r>
+        <w:rPr>
+          <w:lang w:val="en-US"/>
+        </w:rPr>
+        <w:t>Interactable</w:t>
+      </w:r>
+      <w:proofErr w:type="spellEnd"/>
+      <w:r>
+        <w:rPr>
+          <w:lang w:val="en-US"/>
+        </w:rPr>
+        <w:t xml:space="preserve"> component. In case the player presses the Use button, an interaction is started.</w:t>
       </w:r>
     </w:p>
     <w:p>
@@ -6844,29 +7930,86 @@
           <w:lang w:val="en-US"/>
         </w:rPr>
       </w:pPr>
-      <w:r>
-        <w:rPr>
-          <w:lang w:val="en-US"/>
-        </w:rPr>
-        <w:t>Pickup works with both items such as spawners and traps, and also rooms. For rooms specific rules need to be followed: Pickup picks up the selected room from the puppeteers perspective. The pickup function creates a copy of the selected object that can be lifted from the ground. The source object is however still in place until a new position is fully selected. Furthermore, a guidance object is also created from a lightweight clone of the source object that acts as an outline and views the most optimal placement option.</w:t>
-      </w:r>
-    </w:p>
-    <w:p>
-      <w:pPr>
-        <w:spacing w:after="160"/>
-        <w:rPr>
-          <w:b/>
-          <w:u w:val="single"/>
-          <w:lang w:val="en-US"/>
-        </w:rPr>
-      </w:pPr>
-      <w:r>
-        <w:rPr>
-          <w:b/>
-          <w:u w:val="single"/>
-          <w:lang w:val="en-US"/>
-        </w:rPr>
-        <w:t>Drop</w:t>
+    </w:p>
+    <w:p>
+      <w:pPr>
+        <w:pStyle w:val="Heading3"/>
+        <w:spacing w:after="160"/>
+        <w:rPr>
+          <w:lang w:val="en-US"/>
+        </w:rPr>
+      </w:pPr>
+      <w:bookmarkStart w:id="27" w:name="_Toc5888427"/>
+      <w:r>
+        <w:rPr>
+          <w:lang w:val="en-US"/>
+        </w:rPr>
+        <w:t>PathfinderComponent</w:t>
+      </w:r>
+      <w:bookmarkEnd w:id="27"/>
+    </w:p>
+    <w:p>
+      <w:pPr>
+        <w:spacing w:after="160"/>
+        <w:rPr>
+          <w:b/>
+          <w:u w:val="single"/>
+          <w:lang w:val="en-US"/>
+        </w:rPr>
+      </w:pPr>
+      <w:r>
+        <w:rPr>
+          <w:b/>
+          <w:u w:val="single"/>
+          <w:lang w:val="en-US"/>
+        </w:rPr>
+        <w:t>MoveTo</w:t>
+      </w:r>
+    </w:p>
+    <w:p>
+      <w:pPr>
+        <w:spacing w:after="160"/>
+        <w:ind w:firstLine="1304"/>
+        <w:rPr>
+          <w:lang w:val="en-US"/>
+        </w:rPr>
+      </w:pPr>
+      <w:r>
+        <w:rPr>
+          <w:lang w:val="en-US"/>
+        </w:rPr>
+        <w:t xml:space="preserve">Pathfinds to coordinates specified in parameter and updates </w:t>
+      </w:r>
+      <w:r>
+        <w:rPr>
+          <w:b/>
+          <w:lang w:val="en-US"/>
+        </w:rPr>
+        <w:t>CurrentPath</w:t>
+      </w:r>
+      <w:r>
+        <w:rPr>
+          <w:lang w:val="en-US"/>
+        </w:rPr>
+        <w:t xml:space="preserve"> attribute.</w:t>
+      </w:r>
+    </w:p>
+    <w:p>
+      <w:pPr>
+        <w:spacing w:after="160"/>
+        <w:rPr>
+          <w:b/>
+          <w:u w:val="single"/>
+          <w:lang w:val="en-US"/>
+        </w:rPr>
+      </w:pPr>
+      <w:r>
+        <w:rPr>
+          <w:b/>
+          <w:u w:val="single"/>
+          <w:lang w:val="en-US"/>
+        </w:rPr>
+        <w:t>Update</w:t>
       </w:r>
     </w:p>
     <w:p>
@@ -6881,25 +8024,183 @@
         <w:rPr>
           <w:lang w:val="en-US"/>
         </w:rPr>
-        <w:t>Drop has to do different checks depending on if you are holding a room or just a trap/spawner. For a room, it drops the picked up room into the most optimal position in the level layout, if any. When a room is dropped, the selected object clone and its guide object is destroyed. If a dropped room does not fulfill all rules for connecting (using the CanConnect function), it is discarded.</w:t>
-      </w:r>
-    </w:p>
-    <w:p>
-      <w:pPr>
-        <w:spacing w:after="160"/>
-        <w:rPr>
-          <w:b/>
-          <w:u w:val="single"/>
-          <w:lang w:val="en-US"/>
-        </w:rPr>
-      </w:pPr>
-      <w:r>
-        <w:rPr>
-          <w:b/>
-          <w:u w:val="single"/>
-          <w:lang w:val="en-US"/>
-        </w:rPr>
-        <w:t>CanConnect</w:t>
+        <w:t xml:space="preserve">Follows the </w:t>
+      </w:r>
+      <w:r>
+        <w:rPr>
+          <w:b/>
+          <w:lang w:val="en-US"/>
+        </w:rPr>
+        <w:t>CurrentPath</w:t>
+      </w:r>
+      <w:r>
+        <w:rPr>
+          <w:lang w:val="en-US"/>
+        </w:rPr>
+        <w:t xml:space="preserve"> attribute by adding force vectors along the path on the rigidbody. If there is no current path do nothing.</w:t>
+      </w:r>
+    </w:p>
+    <w:p>
+      <w:pPr>
+        <w:spacing w:after="160"/>
+        <w:rPr>
+          <w:lang w:val="en-US"/>
+        </w:rPr>
+      </w:pPr>
+    </w:p>
+    <w:p>
+      <w:pPr>
+        <w:pStyle w:val="Heading3"/>
+        <w:spacing w:after="160"/>
+        <w:rPr>
+          <w:lang w:val="en-US"/>
+        </w:rPr>
+      </w:pPr>
+      <w:bookmarkStart w:id="28" w:name="_Toc5888428"/>
+      <w:r>
+        <w:rPr>
+          <w:lang w:val="en-US"/>
+        </w:rPr>
+        <w:t>StateMachineComponent</w:t>
+      </w:r>
+      <w:bookmarkEnd w:id="28"/>
+    </w:p>
+    <w:p>
+      <w:pPr>
+        <w:spacing w:after="160"/>
+        <w:rPr>
+          <w:b/>
+          <w:u w:val="single"/>
+          <w:lang w:val="en-US"/>
+        </w:rPr>
+      </w:pPr>
+      <w:r>
+        <w:rPr>
+          <w:b/>
+          <w:u w:val="single"/>
+          <w:lang w:val="en-US"/>
+        </w:rPr>
+        <w:t>SetState</w:t>
+      </w:r>
+    </w:p>
+    <w:p>
+      <w:pPr>
+        <w:spacing w:after="160"/>
+        <w:ind w:firstLine="1304"/>
+        <w:rPr>
+          <w:lang w:val="en-US"/>
+        </w:rPr>
+      </w:pPr>
+      <w:r>
+        <w:rPr>
+          <w:lang w:val="en-US"/>
+        </w:rPr>
+        <w:t>Changes state.</w:t>
+      </w:r>
+    </w:p>
+    <w:p>
+      <w:pPr>
+        <w:spacing w:after="160"/>
+        <w:rPr>
+          <w:b/>
+          <w:u w:val="single"/>
+          <w:lang w:val="en-US"/>
+        </w:rPr>
+      </w:pPr>
+      <w:r>
+        <w:rPr>
+          <w:b/>
+          <w:u w:val="single"/>
+          <w:lang w:val="en-US"/>
+        </w:rPr>
+        <w:t>Update</w:t>
+      </w:r>
+    </w:p>
+    <w:p>
+      <w:pPr>
+        <w:spacing w:after="160"/>
+        <w:ind w:firstLine="1304"/>
+        <w:rPr>
+          <w:lang w:val="en-US"/>
+        </w:rPr>
+      </w:pPr>
+      <w:r>
+        <w:rPr>
+          <w:lang w:val="en-US"/>
+        </w:rPr>
+        <w:t xml:space="preserve">Runs the current states </w:t>
+      </w:r>
+      <w:r>
+        <w:rPr>
+          <w:b/>
+          <w:lang w:val="en-US"/>
+        </w:rPr>
+        <w:t>Run</w:t>
+      </w:r>
+      <w:r>
+        <w:rPr>
+          <w:lang w:val="en-US"/>
+        </w:rPr>
+        <w:t xml:space="preserve"> function.</w:t>
+      </w:r>
+    </w:p>
+    <w:p>
+      <w:pPr>
+        <w:spacing w:after="160"/>
+        <w:ind w:firstLine="1304"/>
+        <w:rPr>
+          <w:lang w:val="en-US"/>
+        </w:rPr>
+      </w:pPr>
+    </w:p>
+    <w:p>
+      <w:pPr>
+        <w:pStyle w:val="Heading3"/>
+        <w:spacing w:after="160"/>
+        <w:rPr>
+          <w:lang w:val="en-US"/>
+        </w:rPr>
+      </w:pPr>
+      <w:bookmarkStart w:id="29" w:name="_Toc5888429"/>
+      <w:r>
+        <w:rPr>
+          <w:lang w:val="en-US"/>
+        </w:rPr>
+        <w:t>EnemySpawner</w:t>
+      </w:r>
+      <w:bookmarkEnd w:id="29"/>
+    </w:p>
+    <w:p>
+      <w:pPr>
+        <w:rPr>
+          <w:rStyle w:val="Emphasis"/>
+          <w:lang w:val="en-US"/>
+        </w:rPr>
+      </w:pPr>
+      <w:r>
+        <w:rPr>
+          <w:rStyle w:val="Emphasis"/>
+          <w:lang w:val="en-US"/>
+        </w:rPr>
+        <w:t>Needs to be synced with Mirror</w:t>
+      </w:r>
+    </w:p>
+    <w:p>
+      <w:pPr>
+        <w:spacing w:after="160"/>
+        <w:rPr>
+          <w:b/>
+          <w:u w:val="single"/>
+          <w:lang w:val="en-US"/>
+        </w:rPr>
+      </w:pPr>
+      <w:r>
+        <w:rPr>
+          <w:b/>
+          <w:u w:val="single"/>
+          <w:lang w:val="en-US"/>
+        </w:rPr>
+        <w:t>Update</w:t>
       </w:r>
     </w:p>
     <w:p>
@@ -6914,247 +8215,46 @@
         <w:rPr>
           <w:lang w:val="en-US"/>
         </w:rPr>
-        <w:t xml:space="preserve">Returns a bool telling whether or not a room can be dropped in a certain place. The function should handle all placement rules. A source anchor point and destination anchor point should be provided. To modify the maximum snapping distance between anchors, the </w:t>
-      </w:r>
-      <w:r>
-        <w:rPr>
-          <w:b/>
-          <w:lang w:val="en-US"/>
-        </w:rPr>
-        <w:t>SnapDistance</w:t>
-      </w:r>
-      <w:r>
-        <w:rPr>
-          <w:lang w:val="en-US"/>
-        </w:rPr>
-        <w:t xml:space="preserve"> property is used. The connection rules are:</w:t>
-      </w:r>
-    </w:p>
-    <w:p>
-      <w:pPr>
-        <w:pStyle w:val="ListParagraph"/>
-        <w:numPr>
-          <w:ilvl w:val="2"/>
-          <w:numId w:val="48"/>
-        </w:numPr>
-        <w:spacing w:after="160" w:line="259" w:lineRule="auto"/>
-        <w:rPr>
-          <w:lang w:val="en-US"/>
-        </w:rPr>
-      </w:pPr>
-      <w:r>
-        <w:rPr>
-          <w:lang w:val="en-US"/>
-        </w:rPr>
-        <w:t>Both anchors must be valid.</w:t>
-      </w:r>
-    </w:p>
-    <w:p>
-      <w:pPr>
-        <w:pStyle w:val="ListParagraph"/>
-        <w:numPr>
-          <w:ilvl w:val="2"/>
-          <w:numId w:val="48"/>
-        </w:numPr>
-        <w:spacing w:after="160" w:line="259" w:lineRule="auto"/>
-        <w:rPr>
-          <w:lang w:val="en-US"/>
-        </w:rPr>
-      </w:pPr>
-      <w:r>
-        <w:rPr>
-          <w:lang w:val="en-US"/>
-        </w:rPr>
-        <w:t>Anchors must be open for connection (not already used).</w:t>
-      </w:r>
-    </w:p>
-    <w:p>
-      <w:pPr>
-        <w:pStyle w:val="ListParagraph"/>
-        <w:numPr>
-          <w:ilvl w:val="2"/>
-          <w:numId w:val="48"/>
-        </w:numPr>
-        <w:spacing w:after="160" w:line="259" w:lineRule="auto"/>
-        <w:rPr>
-          <w:lang w:val="en-US"/>
-        </w:rPr>
-      </w:pPr>
-      <w:r>
-        <w:rPr>
-          <w:lang w:val="en-US"/>
-        </w:rPr>
-        <w:t>The forward vector of the anchors must be opposite of each other.</w:t>
-      </w:r>
-    </w:p>
-    <w:p>
-      <w:pPr>
-        <w:pStyle w:val="ListParagraph"/>
-        <w:numPr>
-          <w:ilvl w:val="3"/>
-          <w:numId w:val="48"/>
-        </w:numPr>
-        <w:spacing w:after="160" w:line="259" w:lineRule="auto"/>
-        <w:rPr>
-          <w:lang w:val="en-US"/>
-        </w:rPr>
-      </w:pPr>
-      <w:r>
-        <w:rPr>
-          <w:lang w:val="en-US"/>
-        </w:rPr>
-        <w:t>Vector3.Dot(</w:t>
-      </w:r>
-      <w:proofErr w:type="spellStart"/>
-      <w:r>
-        <w:rPr>
-          <w:lang w:val="en-US"/>
-        </w:rPr>
-        <w:t>srcForwardNormalized</w:t>
-      </w:r>
-      <w:proofErr w:type="spellEnd"/>
-      <w:r>
-        <w:rPr>
-          <w:lang w:val="en-US"/>
-        </w:rPr>
-        <w:t xml:space="preserve">, </w:t>
-      </w:r>
-      <w:proofErr w:type="spellStart"/>
-      <w:r>
-        <w:rPr>
-          <w:lang w:val="en-US"/>
-        </w:rPr>
-        <w:t>dstForwardNormalized</w:t>
-      </w:r>
-      <w:proofErr w:type="spellEnd"/>
-      <w:r>
-        <w:rPr>
-          <w:lang w:val="en-US"/>
-        </w:rPr>
-        <w:t>) == -1</w:t>
-      </w:r>
-    </w:p>
-    <w:p>
-      <w:pPr>
-        <w:pStyle w:val="ListParagraph"/>
-        <w:numPr>
-          <w:ilvl w:val="2"/>
-          <w:numId w:val="48"/>
-        </w:numPr>
-        <w:spacing w:after="160" w:line="259" w:lineRule="auto"/>
-        <w:rPr>
-          <w:lang w:val="en-US"/>
-        </w:rPr>
-      </w:pPr>
-      <w:r>
-        <w:rPr>
-          <w:lang w:val="en-US"/>
-        </w:rPr>
-        <w:t xml:space="preserve">The distance between the anchors must be less than the </w:t>
-      </w:r>
-      <w:r>
-        <w:rPr>
-          <w:b/>
-          <w:lang w:val="en-US"/>
-        </w:rPr>
-        <w:t>SnapDistance</w:t>
-      </w:r>
-      <w:r>
-        <w:rPr>
-          <w:lang w:val="en-US"/>
-        </w:rPr>
-        <w:t>.</w:t>
-      </w:r>
-    </w:p>
-    <w:p>
-      <w:pPr>
-        <w:pStyle w:val="ListParagraph"/>
-        <w:numPr>
-          <w:ilvl w:val="3"/>
-          <w:numId w:val="48"/>
-        </w:numPr>
-        <w:spacing w:after="160" w:line="259" w:lineRule="auto"/>
-        <w:rPr>
-          <w:lang w:val="en-US"/>
-        </w:rPr>
-      </w:pPr>
-      <w:r>
-        <w:rPr>
-          <w:lang w:val="en-US"/>
-        </w:rPr>
-        <w:t>Vector3.Distance(</w:t>
-      </w:r>
-      <w:proofErr w:type="spellStart"/>
-      <w:r>
-        <w:rPr>
-          <w:lang w:val="en-US"/>
-        </w:rPr>
-        <w:t>srcPosition</w:t>
-      </w:r>
-      <w:proofErr w:type="spellEnd"/>
-      <w:r>
-        <w:rPr>
-          <w:lang w:val="en-US"/>
-        </w:rPr>
-        <w:t xml:space="preserve">, </w:t>
-      </w:r>
-      <w:proofErr w:type="spellStart"/>
-      <w:r>
-        <w:rPr>
-          <w:lang w:val="en-US"/>
-        </w:rPr>
-        <w:t>dstPosition</w:t>
-      </w:r>
-      <w:proofErr w:type="spellEnd"/>
-      <w:r>
-        <w:rPr>
-          <w:lang w:val="en-US"/>
-        </w:rPr>
-        <w:t>) &lt; SnapDistance</w:t>
-      </w:r>
-    </w:p>
-    <w:p>
-      <w:pPr>
-        <w:spacing w:after="160"/>
-        <w:rPr>
-          <w:b/>
-          <w:u w:val="single"/>
-          <w:lang w:val="en-US"/>
-        </w:rPr>
-      </w:pPr>
-      <w:r>
-        <w:rPr>
-          <w:b/>
-          <w:u w:val="single"/>
-          <w:lang w:val="en-US"/>
-        </w:rPr>
-        <w:t>FindNearestAnchor</w:t>
-      </w:r>
-    </w:p>
-    <w:p>
-      <w:pPr>
-        <w:spacing w:after="160"/>
-        <w:rPr>
-          <w:lang w:val="en-US"/>
-        </w:rPr>
-      </w:pPr>
-      <w:r>
-        <w:rPr>
-          <w:lang w:val="en-US"/>
-        </w:rPr>
-        <w:t xml:space="preserve">    </w:t>
-      </w:r>
-      <w:r>
-        <w:rPr>
-          <w:lang w:val="en-US"/>
-        </w:rPr>
-        <w:tab/>
-        <w:t>Locates the nearest anchor (door) to the selected object, if any.</w:t>
-      </w:r>
-    </w:p>
-    <w:p>
-      <w:pPr>
-        <w:spacing w:after="160"/>
+        <w:t xml:space="preserve">Spawns an </w:t>
+      </w:r>
+      <w:r>
+        <w:rPr>
+          <w:b/>
+          <w:lang w:val="en-US"/>
+        </w:rPr>
+        <w:t>EnemyPrefab</w:t>
+      </w:r>
+      <w:r>
+        <w:rPr>
+          <w:lang w:val="en-US"/>
+        </w:rPr>
+        <w:t xml:space="preserve"> instance at some nearby position in a predefined range of the spawner position if the spawn rate timer reaches zero. The </w:t>
+      </w:r>
+      <w:r>
+        <w:rPr>
+          <w:b/>
+          <w:lang w:val="en-US"/>
+        </w:rPr>
+        <w:t>SpawnRate</w:t>
+      </w:r>
+      <w:r>
+        <w:rPr>
+          <w:lang w:val="en-US"/>
+        </w:rPr>
+        <w:t xml:space="preserve"> variable </w:t>
+      </w:r>
+      <w:r>
+        <w:rPr>
+          <w:lang w:val="en-US"/>
+        </w:rPr>
+        <w:lastRenderedPageBreak/>
+        <w:t>determines how often the update function may perform its logic. May also use a coroutine for a simpler implementation.</w:t>
+      </w:r>
+    </w:p>
+    <w:p>
+      <w:pPr>
+        <w:spacing w:after="160"/>
+        <w:ind w:left="1304"/>
         <w:rPr>
           <w:lang w:val="en-US"/>
         </w:rPr>
@@ -7186,32 +8286,47 @@
           <w:lang w:val="en-US"/>
         </w:rPr>
       </w:pPr>
-      <w:bookmarkStart w:id="26" w:name="_Toc5888426"/>
+      <w:bookmarkStart w:id="30" w:name="_Toc5888430"/>
       <w:r>
         <w:rPr>
           <w:lang w:val="en-US"/>
         </w:rPr>
         <w:lastRenderedPageBreak/>
-        <w:t>CooldownComponent</w:t>
-      </w:r>
-      <w:bookmarkEnd w:id="26"/>
-    </w:p>
-    <w:p>
-      <w:pPr>
-        <w:spacing w:after="160"/>
-        <w:rPr>
-          <w:b/>
-          <w:u w:val="single"/>
-          <w:lang w:val="en-US"/>
-        </w:rPr>
-      </w:pPr>
-      <w:r>
-        <w:rPr>
-          <w:b/>
-          <w:u w:val="single"/>
-          <w:lang w:val="en-US"/>
-        </w:rPr>
-        <w:t>get/set</w:t>
+        <w:t>WeaponComponent</w:t>
+      </w:r>
+      <w:bookmarkEnd w:id="30"/>
+    </w:p>
+    <w:p>
+      <w:pPr>
+        <w:rPr>
+          <w:rStyle w:val="Emphasis"/>
+          <w:lang w:val="en-US"/>
+        </w:rPr>
+      </w:pPr>
+      <w:r>
+        <w:rPr>
+          <w:rStyle w:val="Emphasis"/>
+          <w:lang w:val="en-US"/>
+        </w:rPr>
+        <w:t>Must be synced with Mirror.</w:t>
+      </w:r>
+    </w:p>
+    <w:p>
+      <w:pPr>
+        <w:spacing w:after="160"/>
+        <w:rPr>
+          <w:b/>
+          <w:u w:val="single"/>
+          <w:lang w:val="en-US"/>
+        </w:rPr>
+      </w:pPr>
+      <w:r>
+        <w:rPr>
+          <w:b/>
+          <w:u w:val="single"/>
+          <w:lang w:val="en-US"/>
+        </w:rPr>
+        <w:t>Use</w:t>
       </w:r>
     </w:p>
     <w:p>
@@ -7226,25 +8341,306 @@
         <w:rPr>
           <w:lang w:val="en-US"/>
         </w:rPr>
-        <w:t xml:space="preserve">A public getter and a private setter for the attribute Available. When a room is move the StartCooldown function is called and the Available attribute is set to false. </w:t>
-      </w:r>
-    </w:p>
-    <w:p>
-      <w:pPr>
-        <w:spacing w:after="160"/>
-        <w:rPr>
-          <w:b/>
-          <w:u w:val="single"/>
-          <w:lang w:val="en-US"/>
-        </w:rPr>
-      </w:pPr>
-      <w:r>
-        <w:rPr>
-          <w:b/>
-          <w:u w:val="single"/>
-          <w:lang w:val="en-US"/>
-        </w:rPr>
-        <w:t>StartCooldown</w:t>
+        <w:t xml:space="preserve">Attempts to fire the weapon. The function may immediately fail if there is no ammunition left or if the time </w:t>
+      </w:r>
+      <w:r>
+        <w:rPr>
+          <w:lang w:val="en-US"/>
+        </w:rPr>
+        <w:t>since</w:t>
+      </w:r>
+      <w:r>
+        <w:rPr>
+          <w:lang w:val="en-US"/>
+        </w:rPr>
+        <w:t xml:space="preserve"> last weapon use does not exceed the firing speed. The weapon may also not be fired while reloading. In case the firing was successful, the following steps are performed:</w:t>
+      </w:r>
+    </w:p>
+    <w:p>
+      <w:pPr>
+        <w:pStyle w:val="ListParagraph"/>
+        <w:numPr>
+          <w:ilvl w:val="0"/>
+          <w:numId w:val="49"/>
+        </w:numPr>
+        <w:spacing w:after="160" w:line="259" w:lineRule="auto"/>
+        <w:rPr>
+          <w:lang w:val="en-US"/>
+        </w:rPr>
+      </w:pPr>
+      <w:r>
+        <w:rPr>
+          <w:lang w:val="en-US"/>
+        </w:rPr>
+        <w:t>For each bullet in the total number of simultaneous bullet fired:</w:t>
+      </w:r>
+    </w:p>
+    <w:p>
+      <w:pPr>
+        <w:pStyle w:val="ListParagraph"/>
+        <w:numPr>
+          <w:ilvl w:val="1"/>
+          <w:numId w:val="49"/>
+        </w:numPr>
+        <w:spacing w:after="160" w:line="259" w:lineRule="auto"/>
+        <w:rPr>
+          <w:lang w:val="en-US"/>
+        </w:rPr>
+      </w:pPr>
+      <w:r>
+        <w:rPr>
+          <w:lang w:val="en-US"/>
+        </w:rPr>
+        <w:t>Calculate bullet spread using the</w:t>
+      </w:r>
+      <w:r>
+        <w:rPr>
+          <w:b/>
+          <w:lang w:val="en-US"/>
+        </w:rPr>
+        <w:t xml:space="preserve"> Spread</w:t>
+      </w:r>
+      <w:r>
+        <w:rPr>
+          <w:lang w:val="en-US"/>
+        </w:rPr>
+        <w:t xml:space="preserve"> variable</w:t>
+      </w:r>
+    </w:p>
+    <w:p>
+      <w:pPr>
+        <w:pStyle w:val="ListParagraph"/>
+        <w:numPr>
+          <w:ilvl w:val="1"/>
+          <w:numId w:val="49"/>
+        </w:numPr>
+        <w:spacing w:after="160" w:line="259" w:lineRule="auto"/>
+        <w:rPr>
+          <w:lang w:val="en-US"/>
+        </w:rPr>
+      </w:pPr>
+      <w:r>
+        <w:rPr>
+          <w:lang w:val="en-US"/>
+        </w:rPr>
+        <w:t>Raycast directly from the viewport center into the direction of the camera plus the angle deviation from the spread</w:t>
+      </w:r>
+    </w:p>
+    <w:p>
+      <w:pPr>
+        <w:pStyle w:val="ListParagraph"/>
+        <w:numPr>
+          <w:ilvl w:val="2"/>
+          <w:numId w:val="49"/>
+        </w:numPr>
+        <w:spacing w:after="160" w:line="259" w:lineRule="auto"/>
+        <w:rPr>
+          <w:lang w:val="en-US"/>
+        </w:rPr>
+      </w:pPr>
+      <w:proofErr w:type="spellStart"/>
+      <w:r>
+        <w:rPr>
+          <w:lang w:val="en-US"/>
+        </w:rPr>
+        <w:t>ViewportPointToRay</w:t>
+      </w:r>
+      <w:proofErr w:type="spellEnd"/>
+      <w:r>
+        <w:rPr>
+          <w:lang w:val="en-US"/>
+        </w:rPr>
+        <w:t>(new Vector3(0.5f, 0.5f, 0.0f))</w:t>
+      </w:r>
+    </w:p>
+    <w:p>
+      <w:pPr>
+        <w:pStyle w:val="ListParagraph"/>
+        <w:numPr>
+          <w:ilvl w:val="1"/>
+          <w:numId w:val="49"/>
+        </w:numPr>
+        <w:spacing w:after="160" w:line="259" w:lineRule="auto"/>
+        <w:rPr>
+          <w:lang w:val="en-US"/>
+        </w:rPr>
+      </w:pPr>
+      <w:r>
+        <w:rPr>
+          <w:lang w:val="en-US"/>
+        </w:rPr>
+        <w:t xml:space="preserve">Collect the raycast hit information and fetch its </w:t>
+      </w:r>
+      <w:r>
+        <w:rPr>
+          <w:b/>
+          <w:lang w:val="en-US"/>
+        </w:rPr>
+        <w:t>HealthComponent</w:t>
+      </w:r>
+    </w:p>
+    <w:p>
+      <w:pPr>
+        <w:pStyle w:val="ListParagraph"/>
+        <w:numPr>
+          <w:ilvl w:val="1"/>
+          <w:numId w:val="49"/>
+        </w:numPr>
+        <w:spacing w:after="160" w:line="259" w:lineRule="auto"/>
+        <w:rPr>
+          <w:lang w:val="en-US"/>
+        </w:rPr>
+      </w:pPr>
+      <w:r>
+        <w:rPr>
+          <w:lang w:val="en-US"/>
+        </w:rPr>
+        <w:t xml:space="preserve">If there is a health component, deal some damage using the </w:t>
+      </w:r>
+      <w:r>
+        <w:rPr>
+          <w:b/>
+          <w:lang w:val="en-US"/>
+        </w:rPr>
+        <w:t>Damage</w:t>
+      </w:r>
+      <w:r>
+        <w:rPr>
+          <w:lang w:val="en-US"/>
+        </w:rPr>
+        <w:t xml:space="preserve"> variable</w:t>
+      </w:r>
+    </w:p>
+    <w:p>
+      <w:pPr>
+        <w:pStyle w:val="ListParagraph"/>
+        <w:numPr>
+          <w:ilvl w:val="1"/>
+          <w:numId w:val="49"/>
+        </w:numPr>
+        <w:spacing w:after="160" w:line="259" w:lineRule="auto"/>
+        <w:rPr>
+          <w:lang w:val="en-US"/>
+        </w:rPr>
+      </w:pPr>
+      <w:r>
+        <w:rPr>
+          <w:lang w:val="en-US"/>
+        </w:rPr>
+        <w:t>Create bullet impact effect or other effect</w:t>
+      </w:r>
+    </w:p>
+    <w:p>
+      <w:pPr>
+        <w:pStyle w:val="ListParagraph"/>
+        <w:numPr>
+          <w:ilvl w:val="0"/>
+          <w:numId w:val="49"/>
+        </w:numPr>
+        <w:spacing w:after="160" w:line="259" w:lineRule="auto"/>
+        <w:rPr>
+          <w:lang w:val="en-US"/>
+        </w:rPr>
+      </w:pPr>
+      <w:r>
+        <w:rPr>
+          <w:lang w:val="en-US"/>
+        </w:rPr>
+        <w:t>Play appropriate firing animation and effects</w:t>
+      </w:r>
+    </w:p>
+    <w:p>
+      <w:pPr>
+        <w:pStyle w:val="ListParagraph"/>
+        <w:numPr>
+          <w:ilvl w:val="0"/>
+          <w:numId w:val="49"/>
+        </w:numPr>
+        <w:spacing w:after="160" w:line="259" w:lineRule="auto"/>
+        <w:rPr>
+          <w:lang w:val="en-US"/>
+        </w:rPr>
+      </w:pPr>
+      <w:r>
+        <w:rPr>
+          <w:lang w:val="en-US"/>
+        </w:rPr>
+        <w:t>Perform recoil physics on the weapon</w:t>
+      </w:r>
+    </w:p>
+    <w:p>
+      <w:pPr>
+        <w:pStyle w:val="ListParagraph"/>
+        <w:numPr>
+          <w:ilvl w:val="0"/>
+          <w:numId w:val="49"/>
+        </w:numPr>
+        <w:spacing w:after="160" w:line="259" w:lineRule="auto"/>
+        <w:rPr>
+          <w:lang w:val="en-US"/>
+        </w:rPr>
+      </w:pPr>
+      <w:r>
+        <w:rPr>
+          <w:lang w:val="en-US"/>
+        </w:rPr>
+        <w:t>Play appropriate weapon firing sound</w:t>
+      </w:r>
+    </w:p>
+    <w:p>
+      <w:pPr>
+        <w:pStyle w:val="ListParagraph"/>
+        <w:numPr>
+          <w:ilvl w:val="0"/>
+          <w:numId w:val="49"/>
+        </w:numPr>
+        <w:spacing w:after="160" w:line="259" w:lineRule="auto"/>
+        <w:rPr>
+          <w:lang w:val="en-US"/>
+        </w:rPr>
+      </w:pPr>
+      <w:r>
+        <w:rPr>
+          <w:lang w:val="en-US"/>
+        </w:rPr>
+        <w:t>Reset firing speed timer</w:t>
+      </w:r>
+    </w:p>
+    <w:p>
+      <w:pPr>
+        <w:pStyle w:val="ListParagraph"/>
+        <w:numPr>
+          <w:ilvl w:val="0"/>
+          <w:numId w:val="49"/>
+        </w:numPr>
+        <w:spacing w:after="160" w:line="259" w:lineRule="auto"/>
+        <w:rPr>
+          <w:lang w:val="en-US"/>
+        </w:rPr>
+      </w:pPr>
+      <w:r>
+        <w:rPr>
+          <w:lang w:val="en-US"/>
+        </w:rPr>
+        <w:t>Decrease ammunition count</w:t>
+      </w:r>
+    </w:p>
+    <w:p>
+      <w:pPr>
+        <w:spacing w:after="160"/>
+        <w:rPr>
+          <w:b/>
+          <w:u w:val="single"/>
+          <w:lang w:val="en-US"/>
+        </w:rPr>
+      </w:pPr>
+      <w:r>
+        <w:rPr>
+          <w:b/>
+          <w:u w:val="single"/>
+          <w:lang w:val="en-US"/>
+        </w:rPr>
+        <w:t>Reload</w:t>
       </w:r>
     </w:p>
     <w:p>
@@ -7259,8 +8655,77 @@
         <w:rPr>
           <w:lang w:val="en-US"/>
         </w:rPr>
-        <w:t>Starts the cooldown timer of the room and compares it with the CooldownTime attribute. When the cooldown is over the attribute Available is set to true.</w:t>
-      </w:r>
+        <w:t xml:space="preserve">Reloads the weapon using the ammunition the weapon owner is carrying. The function attempts to fill the weapon to its maximum </w:t>
+      </w:r>
+      <w:r>
+        <w:rPr>
+          <w:b/>
+          <w:lang w:val="en-US"/>
+        </w:rPr>
+        <w:t>Capacity</w:t>
+      </w:r>
+      <w:r>
+        <w:rPr>
+          <w:lang w:val="en-US"/>
+        </w:rPr>
+        <w:t xml:space="preserve">, if possible. If the weapon is fully loaded, its </w:t>
+      </w:r>
+      <w:proofErr w:type="spellStart"/>
+      <w:r>
+        <w:rPr>
+          <w:b/>
+          <w:lang w:val="en-US"/>
+        </w:rPr>
+        <w:t>LiquidLeft</w:t>
+      </w:r>
+      <w:proofErr w:type="spellEnd"/>
+      <w:r>
+        <w:rPr>
+          <w:lang w:val="en-US"/>
+        </w:rPr>
+        <w:t xml:space="preserve"> will equal its </w:t>
+      </w:r>
+      <w:r>
+        <w:rPr>
+          <w:b/>
+          <w:lang w:val="en-US"/>
+        </w:rPr>
+        <w:t>Capacity</w:t>
+      </w:r>
+      <w:r>
+        <w:rPr>
+          <w:lang w:val="en-US"/>
+        </w:rPr>
+        <w:t>. A reload sound and animation is also played.</w:t>
+      </w:r>
+    </w:p>
+    <w:p>
+      <w:pPr>
+        <w:spacing w:after="160"/>
+        <w:rPr>
+          <w:b/>
+          <w:u w:val="single"/>
+          <w:lang w:val="en-US"/>
+        </w:rPr>
+      </w:pPr>
+      <w:proofErr w:type="spellStart"/>
+      <w:r>
+        <w:rPr>
+          <w:b/>
+          <w:u w:val="single"/>
+          <w:lang w:val="en-US"/>
+        </w:rPr>
+        <w:t>OnInteract</w:t>
+      </w:r>
+      <w:r>
+        <w:rPr>
+          <w:b/>
+          <w:u w:val="single"/>
+          <w:lang w:val="en-US"/>
+        </w:rPr>
+        <w:t>Begin</w:t>
+      </w:r>
+      <w:proofErr w:type="spellEnd"/>
     </w:p>
     <w:p>
       <w:pPr>
@@ -7270,86 +8735,11 @@
           <w:lang w:val="en-US"/>
         </w:rPr>
       </w:pPr>
-    </w:p>
-    <w:p>
-      <w:pPr>
-        <w:pStyle w:val="Heading3"/>
-        <w:spacing w:after="160"/>
-        <w:rPr>
-          <w:lang w:val="en-US"/>
-        </w:rPr>
-      </w:pPr>
-      <w:bookmarkStart w:id="27" w:name="_Toc5888427"/>
-      <w:r>
-        <w:rPr>
-          <w:lang w:val="en-US"/>
-        </w:rPr>
-        <w:t>PathfinderComponent</w:t>
-      </w:r>
-      <w:bookmarkEnd w:id="27"/>
-    </w:p>
-    <w:p>
-      <w:pPr>
-        <w:spacing w:after="160"/>
-        <w:rPr>
-          <w:b/>
-          <w:u w:val="single"/>
-          <w:lang w:val="en-US"/>
-        </w:rPr>
-      </w:pPr>
-      <w:r>
-        <w:rPr>
-          <w:b/>
-          <w:u w:val="single"/>
-          <w:lang w:val="en-US"/>
-        </w:rPr>
-        <w:t>MoveTo</w:t>
-      </w:r>
-    </w:p>
-    <w:p>
-      <w:pPr>
-        <w:spacing w:after="160"/>
-        <w:ind w:firstLine="1304"/>
-        <w:rPr>
-          <w:lang w:val="en-US"/>
-        </w:rPr>
-      </w:pPr>
-      <w:r>
-        <w:rPr>
-          <w:lang w:val="en-US"/>
-        </w:rPr>
-        <w:t xml:space="preserve">Pathfinds to coordinates specified in parameter and updates </w:t>
-      </w:r>
-      <w:r>
-        <w:rPr>
-          <w:b/>
-          <w:lang w:val="en-US"/>
-        </w:rPr>
-        <w:t>CurrentPath</w:t>
-      </w:r>
-      <w:r>
-        <w:rPr>
-          <w:lang w:val="en-US"/>
-        </w:rPr>
-        <w:t xml:space="preserve"> attribute.</w:t>
-      </w:r>
-    </w:p>
-    <w:p>
-      <w:pPr>
-        <w:spacing w:after="160"/>
-        <w:rPr>
-          <w:b/>
-          <w:u w:val="single"/>
-          <w:lang w:val="en-US"/>
-        </w:rPr>
-      </w:pPr>
-      <w:r>
-        <w:rPr>
-          <w:b/>
-          <w:u w:val="single"/>
-          <w:lang w:val="en-US"/>
-        </w:rPr>
-        <w:t>Update</w:t>
+      <w:r>
+        <w:rPr>
+          <w:lang w:val="en-US"/>
+        </w:rPr>
+        <w:t>The interactor picks up this weapon. If the interactor already has a weapon component attached, the new weapon is automatically swapped for the new one. Some logic is here required to properly attach transforms between weapon and interactor.</w:t>
       </w:r>
     </w:p>
     <w:p>
@@ -7360,242 +8750,9 @@
           <w:lang w:val="en-US"/>
         </w:rPr>
       </w:pPr>
-      <w:r>
-        <w:rPr>
-          <w:lang w:val="en-US"/>
-        </w:rPr>
-        <w:t xml:space="preserve">Follows the </w:t>
-      </w:r>
-      <w:r>
-        <w:rPr>
-          <w:b/>
-          <w:lang w:val="en-US"/>
-        </w:rPr>
-        <w:t>CurrentPath</w:t>
-      </w:r>
-      <w:r>
-        <w:rPr>
-          <w:lang w:val="en-US"/>
-        </w:rPr>
-        <w:t xml:space="preserve"> attribute by adding force vectors along the path on the rigidbody. If there is no current path do nothing.</w:t>
-      </w:r>
-    </w:p>
-    <w:p>
-      <w:pPr>
-        <w:spacing w:after="160"/>
-        <w:rPr>
-          <w:lang w:val="en-US"/>
-        </w:rPr>
-      </w:pPr>
-    </w:p>
-    <w:p>
-      <w:pPr>
-        <w:pStyle w:val="Heading3"/>
-        <w:spacing w:after="160"/>
-        <w:rPr>
-          <w:lang w:val="en-US"/>
-        </w:rPr>
-      </w:pPr>
-      <w:bookmarkStart w:id="28" w:name="_Toc5888428"/>
-      <w:r>
-        <w:rPr>
-          <w:lang w:val="en-US"/>
-        </w:rPr>
-        <w:t>StateMachineComponent</w:t>
-      </w:r>
-      <w:bookmarkEnd w:id="28"/>
-    </w:p>
-    <w:p>
-      <w:pPr>
-        <w:spacing w:after="160"/>
-        <w:rPr>
-          <w:b/>
-          <w:u w:val="single"/>
-          <w:lang w:val="en-US"/>
-        </w:rPr>
-      </w:pPr>
-      <w:r>
-        <w:rPr>
-          <w:b/>
-          <w:u w:val="single"/>
-          <w:lang w:val="en-US"/>
-        </w:rPr>
-        <w:t>SetState</w:t>
-      </w:r>
-    </w:p>
-    <w:p>
-      <w:pPr>
-        <w:spacing w:after="160"/>
-        <w:ind w:firstLine="1304"/>
-        <w:rPr>
-          <w:lang w:val="en-US"/>
-        </w:rPr>
-      </w:pPr>
-      <w:r>
-        <w:rPr>
-          <w:lang w:val="en-US"/>
-        </w:rPr>
-        <w:t>Changes state.</w:t>
-      </w:r>
-    </w:p>
-    <w:p>
-      <w:pPr>
-        <w:spacing w:after="160"/>
-        <w:rPr>
-          <w:b/>
-          <w:u w:val="single"/>
-          <w:lang w:val="en-US"/>
-        </w:rPr>
-      </w:pPr>
-      <w:r>
-        <w:rPr>
-          <w:b/>
-          <w:u w:val="single"/>
-          <w:lang w:val="en-US"/>
-        </w:rPr>
-        <w:t>Update</w:t>
-      </w:r>
-    </w:p>
-    <w:p>
-      <w:pPr>
-        <w:spacing w:after="160"/>
-        <w:ind w:firstLine="1304"/>
-        <w:rPr>
-          <w:lang w:val="en-US"/>
-        </w:rPr>
-      </w:pPr>
-      <w:r>
-        <w:rPr>
-          <w:lang w:val="en-US"/>
-        </w:rPr>
-        <w:t xml:space="preserve">Runs the current states </w:t>
-      </w:r>
-      <w:r>
-        <w:rPr>
-          <w:b/>
-          <w:lang w:val="en-US"/>
-        </w:rPr>
-        <w:t>Run</w:t>
-      </w:r>
-      <w:r>
-        <w:rPr>
-          <w:lang w:val="en-US"/>
-        </w:rPr>
-        <w:t xml:space="preserve"> function.</w:t>
-      </w:r>
-    </w:p>
-    <w:p>
-      <w:pPr>
-        <w:spacing w:after="160"/>
-        <w:ind w:firstLine="1304"/>
-        <w:rPr>
-          <w:lang w:val="en-US"/>
-        </w:rPr>
-      </w:pPr>
-    </w:p>
-    <w:p>
-      <w:pPr>
-        <w:pStyle w:val="Heading3"/>
-        <w:spacing w:after="160"/>
-        <w:rPr>
-          <w:lang w:val="en-US"/>
-        </w:rPr>
-      </w:pPr>
-      <w:bookmarkStart w:id="29" w:name="_Toc5888429"/>
-      <w:r>
-        <w:rPr>
-          <w:lang w:val="en-US"/>
-        </w:rPr>
-        <w:t>EnemySpawner</w:t>
-      </w:r>
-      <w:bookmarkEnd w:id="29"/>
-    </w:p>
-    <w:p>
-      <w:pPr>
-        <w:rPr>
-          <w:rStyle w:val="Emphasis"/>
-          <w:lang w:val="en-US"/>
-        </w:rPr>
-      </w:pPr>
-      <w:r>
-        <w:rPr>
-          <w:rStyle w:val="Emphasis"/>
-          <w:lang w:val="en-US"/>
-        </w:rPr>
-        <w:t>Needs to be synced with Mirror</w:t>
-      </w:r>
-    </w:p>
-    <w:p>
-      <w:pPr>
-        <w:spacing w:after="160"/>
-        <w:rPr>
-          <w:b/>
-          <w:u w:val="single"/>
-          <w:lang w:val="en-US"/>
-        </w:rPr>
-      </w:pPr>
-      <w:r>
-        <w:rPr>
-          <w:b/>
-          <w:u w:val="single"/>
-          <w:lang w:val="en-US"/>
-        </w:rPr>
-        <w:t>Update</w:t>
-      </w:r>
-    </w:p>
-    <w:p>
-      <w:pPr>
-        <w:spacing w:after="160"/>
-        <w:ind w:left="1304"/>
-        <w:rPr>
-          <w:lang w:val="en-US"/>
-        </w:rPr>
-      </w:pPr>
-      <w:r>
-        <w:rPr>
-          <w:lang w:val="en-US"/>
-        </w:rPr>
-        <w:t xml:space="preserve">Spawns an </w:t>
-      </w:r>
-      <w:r>
-        <w:rPr>
-          <w:b/>
-          <w:lang w:val="en-US"/>
-        </w:rPr>
-        <w:t>EnemyPrefab</w:t>
-      </w:r>
-      <w:r>
-        <w:rPr>
-          <w:lang w:val="en-US"/>
-        </w:rPr>
-        <w:t xml:space="preserve"> instance at some nearby position in a predefined range of the spawner position if the spawn rate timer reaches zero. The </w:t>
-      </w:r>
-      <w:r>
-        <w:rPr>
-          <w:b/>
-          <w:lang w:val="en-US"/>
-        </w:rPr>
-        <w:t>SpawnRate</w:t>
-      </w:r>
-      <w:r>
-        <w:rPr>
-          <w:lang w:val="en-US"/>
-        </w:rPr>
-        <w:t xml:space="preserve"> variable determines how often the update function may perform its logic. May also use a coroutine for a simpler implementation.</w:t>
-      </w:r>
-    </w:p>
-    <w:p>
-      <w:pPr>
-        <w:spacing w:after="160"/>
-        <w:ind w:left="1304"/>
-        <w:rPr>
-          <w:lang w:val="en-US"/>
-        </w:rPr>
-      </w:pPr>
-    </w:p>
-    <w:p>
-      <w:pPr>
-        <w:spacing w:after="160"/>
+    </w:p>
+    <w:p>
+      <w:pPr>
         <w:rPr>
           <w:rFonts w:asciiTheme="majorHAnsi" w:eastAsiaTheme="majorEastAsia" w:hAnsiTheme="majorHAnsi" w:cstheme="majorBidi"/>
           <w:color w:val="243F60" w:themeColor="accent1" w:themeShade="7F"/>
@@ -7604,506 +8761,6 @@
           <w:lang w:val="en-US"/>
         </w:rPr>
       </w:pPr>
-      <w:r>
-        <w:rPr>
-          <w:lang w:val="en-US"/>
-        </w:rPr>
-        <w:br w:type="page"/>
-      </w:r>
-    </w:p>
-    <w:p>
-      <w:pPr>
-        <w:pStyle w:val="Heading3"/>
-        <w:spacing w:after="160"/>
-        <w:rPr>
-          <w:lang w:val="en-US"/>
-        </w:rPr>
-      </w:pPr>
-      <w:bookmarkStart w:id="30" w:name="_Toc5888430"/>
-      <w:r>
-        <w:rPr>
-          <w:lang w:val="en-US"/>
-        </w:rPr>
-        <w:lastRenderedPageBreak/>
-        <w:t>WeaponComponent</w:t>
-      </w:r>
-      <w:bookmarkEnd w:id="30"/>
-    </w:p>
-    <w:p>
-      <w:pPr>
-        <w:rPr>
-          <w:rStyle w:val="Emphasis"/>
-          <w:lang w:val="en-US"/>
-        </w:rPr>
-      </w:pPr>
-      <w:r>
-        <w:rPr>
-          <w:rStyle w:val="Emphasis"/>
-          <w:lang w:val="en-US"/>
-        </w:rPr>
-        <w:t>Must be synced with Mirror.</w:t>
-      </w:r>
-    </w:p>
-    <w:p>
-      <w:pPr>
-        <w:spacing w:after="160"/>
-        <w:rPr>
-          <w:b/>
-          <w:u w:val="single"/>
-          <w:lang w:val="en-US"/>
-        </w:rPr>
-      </w:pPr>
-      <w:r>
-        <w:rPr>
-          <w:b/>
-          <w:u w:val="single"/>
-          <w:lang w:val="en-US"/>
-        </w:rPr>
-        <w:t>Use</w:t>
-      </w:r>
-    </w:p>
-    <w:p>
-      <w:pPr>
-        <w:spacing w:after="160"/>
-        <w:ind w:left="1304"/>
-        <w:rPr>
-          <w:lang w:val="en-US"/>
-        </w:rPr>
-      </w:pPr>
-      <w:r>
-        <w:rPr>
-          <w:lang w:val="en-US"/>
-        </w:rPr>
-        <w:t xml:space="preserve">Attempts to fire the weapon. The function may immediately fail if there is no ammunition left or if the time </w:t>
-      </w:r>
-      <w:r>
-        <w:rPr>
-          <w:lang w:val="en-US"/>
-        </w:rPr>
-        <w:t>since</w:t>
-      </w:r>
-      <w:r>
-        <w:rPr>
-          <w:lang w:val="en-US"/>
-        </w:rPr>
-        <w:t xml:space="preserve"> last weapon use does not exceed the firing speed. The weapon may also not be fired while reloading. In case the firing was successful, the following steps are performed:</w:t>
-      </w:r>
-    </w:p>
-    <w:p>
-      <w:pPr>
-        <w:pStyle w:val="ListParagraph"/>
-        <w:numPr>
-          <w:ilvl w:val="0"/>
-          <w:numId w:val="49"/>
-        </w:numPr>
-        <w:spacing w:after="160" w:line="259" w:lineRule="auto"/>
-        <w:rPr>
-          <w:lang w:val="en-US"/>
-        </w:rPr>
-      </w:pPr>
-      <w:r>
-        <w:rPr>
-          <w:lang w:val="en-US"/>
-        </w:rPr>
-        <w:t>For each bullet in the total number of simultaneous bullet fired:</w:t>
-      </w:r>
-    </w:p>
-    <w:p>
-      <w:pPr>
-        <w:pStyle w:val="ListParagraph"/>
-        <w:numPr>
-          <w:ilvl w:val="1"/>
-          <w:numId w:val="49"/>
-        </w:numPr>
-        <w:spacing w:after="160" w:line="259" w:lineRule="auto"/>
-        <w:rPr>
-          <w:lang w:val="en-US"/>
-        </w:rPr>
-      </w:pPr>
-      <w:r>
-        <w:rPr>
-          <w:lang w:val="en-US"/>
-        </w:rPr>
-        <w:t>Calculate bullet spread using the</w:t>
-      </w:r>
-      <w:r>
-        <w:rPr>
-          <w:b/>
-          <w:lang w:val="en-US"/>
-        </w:rPr>
-        <w:t xml:space="preserve"> Spread</w:t>
-      </w:r>
-      <w:r>
-        <w:rPr>
-          <w:lang w:val="en-US"/>
-        </w:rPr>
-        <w:t xml:space="preserve"> variable</w:t>
-      </w:r>
-    </w:p>
-    <w:p>
-      <w:pPr>
-        <w:pStyle w:val="ListParagraph"/>
-        <w:numPr>
-          <w:ilvl w:val="1"/>
-          <w:numId w:val="49"/>
-        </w:numPr>
-        <w:spacing w:after="160" w:line="259" w:lineRule="auto"/>
-        <w:rPr>
-          <w:lang w:val="en-US"/>
-        </w:rPr>
-      </w:pPr>
-      <w:r>
-        <w:rPr>
-          <w:lang w:val="en-US"/>
-        </w:rPr>
-        <w:t>Raycast directly from the viewport center into the direction of the camera plus the angle deviation from the spread</w:t>
-      </w:r>
-    </w:p>
-    <w:p>
-      <w:pPr>
-        <w:pStyle w:val="ListParagraph"/>
-        <w:numPr>
-          <w:ilvl w:val="2"/>
-          <w:numId w:val="49"/>
-        </w:numPr>
-        <w:spacing w:after="160" w:line="259" w:lineRule="auto"/>
-        <w:rPr>
-          <w:lang w:val="en-US"/>
-        </w:rPr>
-      </w:pPr>
-      <w:proofErr w:type="spellStart"/>
-      <w:r>
-        <w:rPr>
-          <w:lang w:val="en-US"/>
-        </w:rPr>
-        <w:t>ViewportPointToRay</w:t>
-      </w:r>
-      <w:proofErr w:type="spellEnd"/>
-      <w:r>
-        <w:rPr>
-          <w:lang w:val="en-US"/>
-        </w:rPr>
-        <w:t>(new Vector3(0.5f, 0.5f, 0.0f))</w:t>
-      </w:r>
-    </w:p>
-    <w:p>
-      <w:pPr>
-        <w:pStyle w:val="ListParagraph"/>
-        <w:numPr>
-          <w:ilvl w:val="1"/>
-          <w:numId w:val="49"/>
-        </w:numPr>
-        <w:spacing w:after="160" w:line="259" w:lineRule="auto"/>
-        <w:rPr>
-          <w:lang w:val="en-US"/>
-        </w:rPr>
-      </w:pPr>
-      <w:r>
-        <w:rPr>
-          <w:lang w:val="en-US"/>
-        </w:rPr>
-        <w:t xml:space="preserve">Collect the raycast hit information and fetch its </w:t>
-      </w:r>
-      <w:r>
-        <w:rPr>
-          <w:b/>
-          <w:lang w:val="en-US"/>
-        </w:rPr>
-        <w:t>HealthComponent</w:t>
-      </w:r>
-    </w:p>
-    <w:p>
-      <w:pPr>
-        <w:pStyle w:val="ListParagraph"/>
-        <w:numPr>
-          <w:ilvl w:val="1"/>
-          <w:numId w:val="49"/>
-        </w:numPr>
-        <w:spacing w:after="160" w:line="259" w:lineRule="auto"/>
-        <w:rPr>
-          <w:lang w:val="en-US"/>
-        </w:rPr>
-      </w:pPr>
-      <w:r>
-        <w:rPr>
-          <w:lang w:val="en-US"/>
-        </w:rPr>
-        <w:t xml:space="preserve">If there is a health component, deal some damage using the </w:t>
-      </w:r>
-      <w:r>
-        <w:rPr>
-          <w:b/>
-          <w:lang w:val="en-US"/>
-        </w:rPr>
-        <w:t>Damage</w:t>
-      </w:r>
-      <w:r>
-        <w:rPr>
-          <w:lang w:val="en-US"/>
-        </w:rPr>
-        <w:t xml:space="preserve"> variable</w:t>
-      </w:r>
-    </w:p>
-    <w:p>
-      <w:pPr>
-        <w:pStyle w:val="ListParagraph"/>
-        <w:numPr>
-          <w:ilvl w:val="1"/>
-          <w:numId w:val="49"/>
-        </w:numPr>
-        <w:spacing w:after="160" w:line="259" w:lineRule="auto"/>
-        <w:rPr>
-          <w:lang w:val="en-US"/>
-        </w:rPr>
-      </w:pPr>
-      <w:r>
-        <w:rPr>
-          <w:lang w:val="en-US"/>
-        </w:rPr>
-        <w:t>Create bullet impact effect or other effect</w:t>
-      </w:r>
-    </w:p>
-    <w:p>
-      <w:pPr>
-        <w:pStyle w:val="ListParagraph"/>
-        <w:numPr>
-          <w:ilvl w:val="0"/>
-          <w:numId w:val="49"/>
-        </w:numPr>
-        <w:spacing w:after="160" w:line="259" w:lineRule="auto"/>
-        <w:rPr>
-          <w:lang w:val="en-US"/>
-        </w:rPr>
-      </w:pPr>
-      <w:r>
-        <w:rPr>
-          <w:lang w:val="en-US"/>
-        </w:rPr>
-        <w:t>Play appropriate firing animation and effects</w:t>
-      </w:r>
-    </w:p>
-    <w:p>
-      <w:pPr>
-        <w:pStyle w:val="ListParagraph"/>
-        <w:numPr>
-          <w:ilvl w:val="0"/>
-          <w:numId w:val="49"/>
-        </w:numPr>
-        <w:spacing w:after="160" w:line="259" w:lineRule="auto"/>
-        <w:rPr>
-          <w:lang w:val="en-US"/>
-        </w:rPr>
-      </w:pPr>
-      <w:r>
-        <w:rPr>
-          <w:lang w:val="en-US"/>
-        </w:rPr>
-        <w:t>Perform recoil physics on the weapon</w:t>
-      </w:r>
-    </w:p>
-    <w:p>
-      <w:pPr>
-        <w:pStyle w:val="ListParagraph"/>
-        <w:numPr>
-          <w:ilvl w:val="0"/>
-          <w:numId w:val="49"/>
-        </w:numPr>
-        <w:spacing w:after="160" w:line="259" w:lineRule="auto"/>
-        <w:rPr>
-          <w:lang w:val="en-US"/>
-        </w:rPr>
-      </w:pPr>
-      <w:r>
-        <w:rPr>
-          <w:lang w:val="en-US"/>
-        </w:rPr>
-        <w:t>Play appropriate weapon firing sound</w:t>
-      </w:r>
-    </w:p>
-    <w:p>
-      <w:pPr>
-        <w:pStyle w:val="ListParagraph"/>
-        <w:numPr>
-          <w:ilvl w:val="0"/>
-          <w:numId w:val="49"/>
-        </w:numPr>
-        <w:spacing w:after="160" w:line="259" w:lineRule="auto"/>
-        <w:rPr>
-          <w:lang w:val="en-US"/>
-        </w:rPr>
-      </w:pPr>
-      <w:r>
-        <w:rPr>
-          <w:lang w:val="en-US"/>
-        </w:rPr>
-        <w:t>Reset firing speed timer</w:t>
-      </w:r>
-    </w:p>
-    <w:p>
-      <w:pPr>
-        <w:pStyle w:val="ListParagraph"/>
-        <w:numPr>
-          <w:ilvl w:val="0"/>
-          <w:numId w:val="49"/>
-        </w:numPr>
-        <w:spacing w:after="160" w:line="259" w:lineRule="auto"/>
-        <w:rPr>
-          <w:lang w:val="en-US"/>
-        </w:rPr>
-      </w:pPr>
-      <w:r>
-        <w:rPr>
-          <w:lang w:val="en-US"/>
-        </w:rPr>
-        <w:t>Decrease ammunition count</w:t>
-      </w:r>
-    </w:p>
-    <w:p>
-      <w:pPr>
-        <w:spacing w:after="160"/>
-        <w:rPr>
-          <w:b/>
-          <w:u w:val="single"/>
-          <w:lang w:val="en-US"/>
-        </w:rPr>
-      </w:pPr>
-      <w:r>
-        <w:rPr>
-          <w:b/>
-          <w:u w:val="single"/>
-          <w:lang w:val="en-US"/>
-        </w:rPr>
-        <w:t>Reload</w:t>
-      </w:r>
-    </w:p>
-    <w:p>
-      <w:pPr>
-        <w:spacing w:after="160"/>
-        <w:ind w:left="1304"/>
-        <w:rPr>
-          <w:lang w:val="en-US"/>
-        </w:rPr>
-      </w:pPr>
-      <w:r>
-        <w:rPr>
-          <w:lang w:val="en-US"/>
-        </w:rPr>
-        <w:t xml:space="preserve">Reloads the weapon using the ammunition the weapon owner is carrying. The function attempts to fill the weapon to its maximum </w:t>
-      </w:r>
-      <w:r>
-        <w:rPr>
-          <w:b/>
-          <w:lang w:val="en-US"/>
-        </w:rPr>
-        <w:t>Capacity</w:t>
-      </w:r>
-      <w:r>
-        <w:rPr>
-          <w:lang w:val="en-US"/>
-        </w:rPr>
-        <w:t xml:space="preserve">, if possible. If the weapon is fully loaded, its </w:t>
-      </w:r>
-      <w:r>
-        <w:rPr>
-          <w:b/>
-          <w:lang w:val="en-US"/>
-        </w:rPr>
-        <w:t>Ammunition</w:t>
-      </w:r>
-      <w:r>
-        <w:rPr>
-          <w:lang w:val="en-US"/>
-        </w:rPr>
-        <w:t xml:space="preserve"> will equal its </w:t>
-      </w:r>
-      <w:r>
-        <w:rPr>
-          <w:b/>
-          <w:lang w:val="en-US"/>
-        </w:rPr>
-        <w:t>Capacity</w:t>
-      </w:r>
-      <w:r>
-        <w:rPr>
-          <w:lang w:val="en-US"/>
-        </w:rPr>
-        <w:t>. Some mechanism may also</w:t>
-      </w:r>
-      <w:r>
-        <w:rPr>
-          <w:lang w:val="en-US"/>
-        </w:rPr>
-        <w:t xml:space="preserve"> be</w:t>
-      </w:r>
-      <w:r>
-        <w:rPr>
-          <w:lang w:val="en-US"/>
-        </w:rPr>
-        <w:t xml:space="preserve"> required to prevent firing the weapon while loading. A reload sound and animation is also played.</w:t>
-      </w:r>
-    </w:p>
-    <w:p>
-      <w:pPr>
-        <w:spacing w:after="160"/>
-        <w:rPr>
-          <w:b/>
-          <w:u w:val="single"/>
-          <w:lang w:val="en-US"/>
-        </w:rPr>
-      </w:pPr>
-      <w:proofErr w:type="spellStart"/>
-      <w:r>
-        <w:rPr>
-          <w:b/>
-          <w:u w:val="single"/>
-          <w:lang w:val="en-US"/>
-        </w:rPr>
-        <w:t>OnInteract</w:t>
-      </w:r>
-      <w:r>
-        <w:rPr>
-          <w:b/>
-          <w:u w:val="single"/>
-          <w:lang w:val="en-US"/>
-        </w:rPr>
-        <w:t>Begin</w:t>
-      </w:r>
-      <w:proofErr w:type="spellEnd"/>
-    </w:p>
-    <w:p>
-      <w:pPr>
-        <w:spacing w:after="160"/>
-        <w:ind w:left="1304"/>
-        <w:rPr>
-          <w:lang w:val="en-US"/>
-        </w:rPr>
-      </w:pPr>
-      <w:r>
-        <w:rPr>
-          <w:lang w:val="en-US"/>
-        </w:rPr>
-        <w:t>The interactor picks up this weapon. If the interactor already has a weapon component attached, the new weapon is automatically swapped for the new one. Some logic is here required to properly attach transforms between weapon and interactor.</w:t>
-      </w:r>
-    </w:p>
-    <w:p>
-      <w:pPr>
-        <w:spacing w:after="160"/>
-        <w:ind w:left="1304"/>
-        <w:rPr>
-          <w:lang w:val="en-US"/>
-        </w:rPr>
-      </w:pPr>
-    </w:p>
-    <w:p>
-      <w:pPr>
-        <w:rPr>
-          <w:rFonts w:asciiTheme="majorHAnsi" w:eastAsiaTheme="majorEastAsia" w:hAnsiTheme="majorHAnsi" w:cstheme="majorBidi"/>
-          <w:color w:val="243F60" w:themeColor="accent1" w:themeShade="7F"/>
-          <w:sz w:val="24"/>
-          <w:szCs w:val="24"/>
-          <w:lang w:val="en-US"/>
-        </w:rPr>
-      </w:pPr>
       <w:bookmarkStart w:id="31" w:name="_Toc5888431"/>
       <w:r>
         <w:rPr>
@@ -8449,20 +9106,7 @@
         <w:rPr>
           <w:lang w:val="en-US"/>
         </w:rPr>
-        <w:t xml:space="preserve">Override this function in the subclass for handling interaction events. This callback also provides a parameter </w:t>
-      </w:r>
-      <w:r>
-        <w:rPr>
-          <w:b/>
-          <w:lang w:val="en-US"/>
-        </w:rPr>
-        <w:t>GameObject</w:t>
-      </w:r>
-      <w:r>
-        <w:rPr>
-          <w:lang w:val="en-US"/>
-        </w:rPr>
-        <w:t xml:space="preserve"> that represents the interacting game object (interactor).</w:t>
+        <w:t xml:space="preserve">Override this function in the subclass for handling interaction events. </w:t>
       </w:r>
     </w:p>
     <w:p>
@@ -8517,29 +9161,8 @@
         <w:rPr>
           <w:lang w:val="en-US"/>
         </w:rPr>
-        <w:t xml:space="preserve"> interaction events. This callback also provides a parameter </w:t>
-      </w:r>
-      <w:r>
-        <w:rPr>
-          <w:b/>
-          <w:lang w:val="en-US"/>
-        </w:rPr>
-        <w:t>GameObject</w:t>
-      </w:r>
-      <w:r>
-        <w:rPr>
-          <w:lang w:val="en-US"/>
-        </w:rPr>
-        <w:t xml:space="preserve"> that represents the interacting game object (interactor).</w:t>
-      </w:r>
-    </w:p>
-    <w:p>
-      <w:pPr>
-        <w:spacing w:after="160"/>
-        <w:rPr>
-          <w:lang w:val="en-US"/>
-        </w:rPr>
-      </w:pPr>
+        <w:t xml:space="preserve"> interaction events. </w:t>
+      </w:r>
     </w:p>
     <w:p>
       <w:pPr>
@@ -8628,71 +9251,71 @@
         <w:rPr>
           <w:lang w:val="en-US"/>
         </w:rPr>
+        <w:t>CompassComponent</w:t>
+      </w:r>
+      <w:bookmarkEnd w:id="34"/>
+    </w:p>
+    <w:p>
+      <w:pPr>
+        <w:spacing w:after="160"/>
+        <w:rPr>
+          <w:b/>
+          <w:u w:val="single"/>
+          <w:lang w:val="en-US"/>
+        </w:rPr>
+      </w:pPr>
+      <w:r>
+        <w:rPr>
+          <w:b/>
+          <w:u w:val="single"/>
+          <w:lang w:val="en-US"/>
+        </w:rPr>
+        <w:t>AddObject</w:t>
+      </w:r>
+    </w:p>
+    <w:p>
+      <w:pPr>
+        <w:spacing w:after="160"/>
+        <w:ind w:left="1304"/>
+        <w:rPr>
+          <w:lang w:val="en-US"/>
+        </w:rPr>
+      </w:pPr>
+      <w:r>
+        <w:rPr>
+          <w:lang w:val="en-US"/>
+        </w:rPr>
+        <w:t>Registers a new ‘trackable’ entity to the compass, e.g</w:t>
+      </w:r>
+      <w:r>
+        <w:rPr>
+          <w:lang w:val="en-US"/>
+        </w:rPr>
+        <w:t>.</w:t>
+      </w:r>
+      <w:r>
+        <w:rPr>
+          <w:lang w:val="en-US"/>
+        </w:rPr>
+        <w:t xml:space="preserve"> teammates or level objects. Accepts any GameObject as parameter as long as it contains some Icon component.</w:t>
+      </w:r>
+    </w:p>
+    <w:p>
+      <w:pPr>
+        <w:spacing w:after="160"/>
+        <w:rPr>
+          <w:b/>
+          <w:u w:val="single"/>
+          <w:lang w:val="en-US"/>
+        </w:rPr>
+      </w:pPr>
+      <w:r>
+        <w:rPr>
+          <w:b/>
+          <w:u w:val="single"/>
+          <w:lang w:val="en-US"/>
+        </w:rPr>
         <w:lastRenderedPageBreak/>
-        <w:t>CompassComponent</w:t>
-      </w:r>
-      <w:bookmarkEnd w:id="34"/>
-    </w:p>
-    <w:p>
-      <w:pPr>
-        <w:spacing w:after="160"/>
-        <w:rPr>
-          <w:b/>
-          <w:u w:val="single"/>
-          <w:lang w:val="en-US"/>
-        </w:rPr>
-      </w:pPr>
-      <w:r>
-        <w:rPr>
-          <w:b/>
-          <w:u w:val="single"/>
-          <w:lang w:val="en-US"/>
-        </w:rPr>
-        <w:t>AddObject</w:t>
-      </w:r>
-    </w:p>
-    <w:p>
-      <w:pPr>
-        <w:spacing w:after="160"/>
-        <w:ind w:left="1304"/>
-        <w:rPr>
-          <w:lang w:val="en-US"/>
-        </w:rPr>
-      </w:pPr>
-      <w:r>
-        <w:rPr>
-          <w:lang w:val="en-US"/>
-        </w:rPr>
-        <w:t>Registers a new ‘trackable’ entity to the compass, e.g</w:t>
-      </w:r>
-      <w:r>
-        <w:rPr>
-          <w:lang w:val="en-US"/>
-        </w:rPr>
-        <w:t>.</w:t>
-      </w:r>
-      <w:r>
-        <w:rPr>
-          <w:lang w:val="en-US"/>
-        </w:rPr>
-        <w:t xml:space="preserve"> teammates or level objects. Accepts any GameObject as parameter as long as it contains some Icon component.</w:t>
-      </w:r>
-    </w:p>
-    <w:p>
-      <w:pPr>
-        <w:spacing w:after="160"/>
-        <w:rPr>
-          <w:b/>
-          <w:u w:val="single"/>
-          <w:lang w:val="en-US"/>
-        </w:rPr>
-      </w:pPr>
-      <w:r>
-        <w:rPr>
-          <w:b/>
-          <w:u w:val="single"/>
-          <w:lang w:val="en-US"/>
-        </w:rPr>
         <w:t>RemoveObject</w:t>
       </w:r>
     </w:p>
@@ -10130,7 +10753,7 @@
           <w:rPr>
             <w:noProof/>
           </w:rPr>
-          <w:t>i</w:t>
+          <w:t>ii</w:t>
         </w:r>
         <w:r>
           <w:fldChar w:fldCharType="end"/>
@@ -10180,7 +10803,7 @@
           <w:rPr>
             <w:noProof/>
           </w:rPr>
-          <w:t>2</w:t>
+          <w:t>22</w:t>
         </w:r>
         <w:r>
           <w:rPr>
@@ -17525,7 +18148,7 @@
 </file>
 
 <file path=customXml/itemProps1.xml><?xml version="1.0" encoding="utf-8"?>
-<ds:datastoreItem xmlns:ds="http://schemas.openxmlformats.org/officeDocument/2006/customXml" ds:itemID="{C598A4D9-3EEB-460D-A38F-411287B7FB55}">
+<ds:datastoreItem xmlns:ds="http://schemas.openxmlformats.org/officeDocument/2006/customXml" ds:itemID="{956DBDEA-3C67-4EC8-8358-8BC2602A7295}">
   <ds:schemaRefs>
     <ds:schemaRef ds:uri="http://schemas.openxmlformats.org/officeDocument/2006/bibliography"/>
   </ds:schemaRefs>

</xml_diff>

<commit_message>
Trap component and script for basic traps such as spikes is done and tech doc. is up to date
</commit_message>
<xml_diff>
--- a/Documentation/Spelprojekt - Puppeteer Technical Specification.docx
+++ b/Documentation/Spelprojekt - Puppeteer Technical Specification.docx
@@ -162,6 +162,7 @@
           <w:color w:val="4F81BD"/>
           <w:sz w:val="26"/>
           <w:szCs w:val="26"/>
+          <w:lang w:val="en-US"/>
         </w:rPr>
       </w:pPr>
       <w:r>
@@ -172,32 +173,9 @@
           <w:color w:val="4F81BD"/>
           <w:sz w:val="26"/>
           <w:szCs w:val="26"/>
-        </w:rPr>
-        <w:t xml:space="preserve">Group </w:t>
-      </w:r>
-      <w:proofErr w:type="spellStart"/>
-      <w:r>
-        <w:rPr>
-          <w:rFonts w:ascii="Cambria" w:eastAsia="MS Gothic" w:hAnsi="Cambria" w:cs="Times New Roman"/>
-          <w:b/>
-          <w:bCs/>
-          <w:color w:val="4F81BD"/>
-          <w:sz w:val="26"/>
-          <w:szCs w:val="26"/>
-        </w:rPr>
-        <w:t>Members</w:t>
-      </w:r>
-      <w:proofErr w:type="spellEnd"/>
-      <w:r>
-        <w:rPr>
-          <w:rFonts w:ascii="Cambria" w:eastAsia="MS Gothic" w:hAnsi="Cambria" w:cs="Times New Roman"/>
-          <w:b/>
-          <w:bCs/>
-          <w:color w:val="4F81BD"/>
-          <w:sz w:val="26"/>
-          <w:szCs w:val="26"/>
-        </w:rPr>
-        <w:t>:</w:t>
+          <w:lang w:val="en-US"/>
+        </w:rPr>
+        <w:t>Group Members:</w:t>
       </w:r>
       <w:bookmarkEnd w:id="0"/>
     </w:p>
@@ -804,15 +782,73 @@
               <w:rPr>
                 <w:lang w:val="en-US"/>
               </w:rPr>
-              <w:t xml:space="preserve">Revised </w:t>
+              <w:t>Revised for implementation of player, interaction, weapons and health.</w:t>
             </w:r>
-            <w:bookmarkStart w:id="1" w:name="_GoBack"/>
-            <w:bookmarkEnd w:id="1"/>
+          </w:p>
+        </w:tc>
+      </w:tr>
+      <w:tr>
+        <w:tc>
+          <w:tcPr>
+            <w:tcW w:w="1212" w:type="dxa"/>
+          </w:tcPr>
+          <w:p>
+            <w:pPr>
+              <w:rPr>
+                <w:lang w:val="en-US"/>
+              </w:rPr>
+            </w:pPr>
             <w:r>
               <w:rPr>
                 <w:lang w:val="en-US"/>
               </w:rPr>
-              <w:t>for implementation of player, interaction, weapons and health.</w:t>
+              <w:t>C</w:t>
+            </w:r>
+          </w:p>
+        </w:tc>
+        <w:tc>
+          <w:tcPr>
+            <w:tcW w:w="1477" w:type="dxa"/>
+          </w:tcPr>
+          <w:p>
+            <w:pPr>
+              <w:rPr>
+                <w:lang w:val="en-US"/>
+              </w:rPr>
+            </w:pPr>
+            <w:r>
+              <w:rPr>
+                <w:lang w:val="en-US"/>
+              </w:rPr>
+              <w:t>2019-04-18</w:t>
+            </w:r>
+          </w:p>
+        </w:tc>
+        <w:tc>
+          <w:tcPr>
+            <w:tcW w:w="2005" w:type="dxa"/>
+          </w:tcPr>
+          <w:p>
+            <w:r>
+              <w:t>Sandra Andersson</w:t>
+            </w:r>
+          </w:p>
+        </w:tc>
+        <w:tc>
+          <w:tcPr>
+            <w:tcW w:w="4368" w:type="dxa"/>
+          </w:tcPr>
+          <w:p>
+            <w:pPr>
+              <w:rPr>
+                <w:lang w:val="en-US"/>
+              </w:rPr>
+            </w:pPr>
+            <w:r>
+              <w:rPr>
+                <w:lang w:val="en-US"/>
+              </w:rPr>
+              <w:t>Revised for implementation of traps.</w:t>
             </w:r>
           </w:p>
         </w:tc>
@@ -843,7 +879,7 @@
           <w:lang w:val="en-US"/>
         </w:rPr>
       </w:pPr>
-      <w:bookmarkStart w:id="2" w:name="_Toc5888402"/>
+      <w:bookmarkStart w:id="1" w:name="_Toc5888402"/>
       <w:r>
         <w:rPr>
           <w:lang w:val="en-US"/>
@@ -851,98 +887,98 @@
         <w:lastRenderedPageBreak/>
         <w:t>Game Mechanics</w:t>
       </w:r>
+      <w:bookmarkEnd w:id="1"/>
+    </w:p>
+    <w:p>
+      <w:pPr>
+        <w:pStyle w:val="Heading2"/>
+        <w:rPr>
+          <w:lang w:val="en-US"/>
+        </w:rPr>
+      </w:pPr>
+      <w:bookmarkStart w:id="2" w:name="_Toc5888403"/>
+      <w:r>
+        <w:rPr>
+          <w:lang w:val="en-US"/>
+        </w:rPr>
+        <w:t>Platform and OS</w:t>
+      </w:r>
       <w:bookmarkEnd w:id="2"/>
     </w:p>
     <w:p>
       <w:pPr>
+        <w:rPr>
+          <w:lang w:val="en-US"/>
+        </w:rPr>
+      </w:pPr>
+      <w:r>
+        <w:rPr>
+          <w:lang w:val="en-US"/>
+        </w:rPr>
+        <w:t>Windows 7 or higher (64-bit only)</w:t>
+      </w:r>
+    </w:p>
+    <w:p>
+      <w:pPr>
+        <w:rPr>
+          <w:lang w:val="en-US"/>
+        </w:rPr>
+      </w:pPr>
+      <w:r>
+        <w:rPr>
+          <w:lang w:val="en-US"/>
+        </w:rPr>
+        <w:t>i7 - 6700k @ 4.00GHz or AMD equivalent</w:t>
+      </w:r>
+    </w:p>
+    <w:p>
+      <w:pPr>
+        <w:rPr>
+          <w:lang w:val="en-US"/>
+        </w:rPr>
+      </w:pPr>
+      <w:r>
+        <w:rPr>
+          <w:lang w:val="en-US"/>
+        </w:rPr>
+        <w:t>Nvidia Geforce GTX-980 Ti or AMD equivalent</w:t>
+      </w:r>
+    </w:p>
+    <w:p>
+      <w:pPr>
+        <w:rPr>
+          <w:lang w:val="en-US"/>
+        </w:rPr>
+      </w:pPr>
+      <w:r>
+        <w:rPr>
+          <w:lang w:val="en-US"/>
+        </w:rPr>
+        <w:t>16 GB RAM</w:t>
+      </w:r>
+    </w:p>
+    <w:p>
+      <w:pPr>
+        <w:rPr>
+          <w:lang w:val="en-US"/>
+        </w:rPr>
+      </w:pPr>
+    </w:p>
+    <w:p>
+      <w:pPr>
         <w:pStyle w:val="Heading2"/>
         <w:rPr>
           <w:lang w:val="en-US"/>
         </w:rPr>
       </w:pPr>
-      <w:bookmarkStart w:id="3" w:name="_Toc5888403"/>
-      <w:r>
-        <w:rPr>
-          <w:lang w:val="en-US"/>
-        </w:rPr>
-        <w:t>Platform and OS</w:t>
+      <w:bookmarkStart w:id="3" w:name="_Toc5888404"/>
+      <w:r>
+        <w:rPr>
+          <w:lang w:val="en-US"/>
+        </w:rPr>
+        <w:t>External Code</w:t>
       </w:r>
       <w:bookmarkEnd w:id="3"/>
-    </w:p>
-    <w:p>
-      <w:pPr>
-        <w:rPr>
-          <w:lang w:val="en-US"/>
-        </w:rPr>
-      </w:pPr>
-      <w:r>
-        <w:rPr>
-          <w:lang w:val="en-US"/>
-        </w:rPr>
-        <w:t>Windows 7 or higher (64-bit only)</w:t>
-      </w:r>
-    </w:p>
-    <w:p>
-      <w:pPr>
-        <w:rPr>
-          <w:lang w:val="en-US"/>
-        </w:rPr>
-      </w:pPr>
-      <w:r>
-        <w:rPr>
-          <w:lang w:val="en-US"/>
-        </w:rPr>
-        <w:t>i7 - 6700k @ 4.00GHz or AMD equivalent</w:t>
-      </w:r>
-    </w:p>
-    <w:p>
-      <w:pPr>
-        <w:rPr>
-          <w:lang w:val="en-US"/>
-        </w:rPr>
-      </w:pPr>
-      <w:r>
-        <w:rPr>
-          <w:lang w:val="en-US"/>
-        </w:rPr>
-        <w:t>Nvidia Geforce GTX-980 Ti or AMD equivalent</w:t>
-      </w:r>
-    </w:p>
-    <w:p>
-      <w:pPr>
-        <w:rPr>
-          <w:lang w:val="en-US"/>
-        </w:rPr>
-      </w:pPr>
-      <w:r>
-        <w:rPr>
-          <w:lang w:val="en-US"/>
-        </w:rPr>
-        <w:t>16 GB RAM</w:t>
-      </w:r>
-    </w:p>
-    <w:p>
-      <w:pPr>
-        <w:rPr>
-          <w:lang w:val="en-US"/>
-        </w:rPr>
-      </w:pPr>
-    </w:p>
-    <w:p>
-      <w:pPr>
-        <w:pStyle w:val="Heading2"/>
-        <w:rPr>
-          <w:lang w:val="en-US"/>
-        </w:rPr>
-      </w:pPr>
-      <w:bookmarkStart w:id="4" w:name="_Toc5888404"/>
-      <w:r>
-        <w:rPr>
-          <w:lang w:val="en-US"/>
-        </w:rPr>
-        <w:t>External Code</w:t>
-      </w:r>
-      <w:bookmarkEnd w:id="4"/>
     </w:p>
     <w:p>
       <w:pPr>
@@ -1024,7 +1060,7 @@
           <w:lang w:val="en-US"/>
         </w:rPr>
       </w:pPr>
-      <w:bookmarkStart w:id="5" w:name="_Toc5888405"/>
+      <w:bookmarkStart w:id="4" w:name="_Toc5888405"/>
       <w:r>
         <w:rPr>
           <w:lang w:val="en-US"/>
@@ -1032,24 +1068,24 @@
         <w:lastRenderedPageBreak/>
         <w:t>Game Objects</w:t>
       </w:r>
+      <w:bookmarkEnd w:id="4"/>
+    </w:p>
+    <w:p>
+      <w:pPr>
+        <w:pStyle w:val="Heading3"/>
+        <w:spacing w:after="160"/>
+        <w:rPr>
+          <w:lang w:val="en-US"/>
+        </w:rPr>
+      </w:pPr>
+      <w:bookmarkStart w:id="5" w:name="_Toc5888406"/>
+      <w:r>
+        <w:rPr>
+          <w:lang w:val="en-US"/>
+        </w:rPr>
+        <w:t>Level</w:t>
+      </w:r>
       <w:bookmarkEnd w:id="5"/>
-    </w:p>
-    <w:p>
-      <w:pPr>
-        <w:pStyle w:val="Heading3"/>
-        <w:spacing w:after="160"/>
-        <w:rPr>
-          <w:lang w:val="en-US"/>
-        </w:rPr>
-      </w:pPr>
-      <w:bookmarkStart w:id="6" w:name="_Toc5888406"/>
-      <w:r>
-        <w:rPr>
-          <w:lang w:val="en-US"/>
-        </w:rPr>
-        <w:t>Level</w:t>
-      </w:r>
-      <w:bookmarkEnd w:id="6"/>
     </w:p>
     <w:p>
       <w:pPr>
@@ -1226,14 +1262,14 @@
           <w:lang w:val="en-US"/>
         </w:rPr>
       </w:pPr>
-      <w:bookmarkStart w:id="7" w:name="_Toc5888407"/>
+      <w:bookmarkStart w:id="6" w:name="_Toc5888407"/>
       <w:r>
         <w:rPr>
           <w:lang w:val="en-US"/>
         </w:rPr>
         <w:t>Room</w:t>
       </w:r>
-      <w:bookmarkEnd w:id="7"/>
+      <w:bookmarkEnd w:id="6"/>
     </w:p>
     <w:p>
       <w:pPr>
@@ -1506,7 +1542,7 @@
           <w:lang w:val="en-US"/>
         </w:rPr>
       </w:pPr>
-      <w:bookmarkStart w:id="8" w:name="_Toc5888408"/>
+      <w:bookmarkStart w:id="7" w:name="_Toc5888408"/>
       <w:r>
         <w:rPr>
           <w:lang w:val="en-US"/>
@@ -1514,7 +1550,7 @@
         <w:lastRenderedPageBreak/>
         <w:t>Puppet</w:t>
       </w:r>
-      <w:bookmarkEnd w:id="8"/>
+      <w:bookmarkEnd w:id="7"/>
     </w:p>
     <w:p>
       <w:pPr>
@@ -1980,6 +2016,27 @@
     <w:p>
       <w:pPr>
         <w:pStyle w:val="ListParagraph"/>
+        <w:numPr>
+          <w:ilvl w:val="1"/>
+          <w:numId w:val="1"/>
+        </w:numPr>
+        <w:spacing w:after="160" w:line="259" w:lineRule="auto"/>
+        <w:rPr>
+          <w:lang w:val="en-US"/>
+        </w:rPr>
+      </w:pPr>
+      <w:proofErr w:type="spellStart"/>
+      <w:r>
+        <w:rPr>
+          <w:lang w:val="en-US"/>
+        </w:rPr>
+        <w:t>RemoveDeathAction</w:t>
+      </w:r>
+      <w:proofErr w:type="spellEnd"/>
+    </w:p>
+    <w:p>
+      <w:pPr>
+        <w:pStyle w:val="ListParagraph"/>
         <w:spacing w:after="160" w:line="259" w:lineRule="auto"/>
         <w:rPr>
           <w:lang w:val="en-US"/>
@@ -2360,6 +2417,7 @@
           <w:u w:val="single"/>
           <w:lang w:val="en-US"/>
         </w:rPr>
+        <w:lastRenderedPageBreak/>
         <w:t>Methods</w:t>
       </w:r>
     </w:p>
@@ -2379,7 +2437,6 @@
         <w:rPr>
           <w:lang w:val="en-US"/>
         </w:rPr>
-        <w:lastRenderedPageBreak/>
         <w:t>OnActivate</w:t>
       </w:r>
     </w:p>
@@ -2395,36 +2452,14 @@
           <w:lang w:val="en-US"/>
         </w:rPr>
       </w:pPr>
+      <w:proofErr w:type="spellStart"/>
       <w:r>
         <w:rPr>
           <w:lang w:val="en-US"/>
         </w:rPr>
         <w:t>OnComplete</w:t>
       </w:r>
-    </w:p>
-    <w:p>
-      <w:pPr>
-        <w:pStyle w:val="ListParagraph"/>
-        <w:spacing w:after="160"/>
-        <w:ind w:left="1440"/>
-        <w:rPr>
-          <w:lang w:val="en-US"/>
-        </w:rPr>
-      </w:pPr>
-    </w:p>
-    <w:p>
-      <w:pPr>
-        <w:spacing w:after="160"/>
-        <w:rPr>
-          <w:lang w:val="en-US"/>
-        </w:rPr>
-      </w:pPr>
-      <w:r>
-        <w:rPr>
-          <w:lang w:val="en-US"/>
-        </w:rPr>
-        <w:br w:type="page"/>
-      </w:r>
+      <w:proofErr w:type="spellEnd"/>
     </w:p>
     <w:p>
       <w:pPr>
@@ -2442,7 +2477,6 @@
         <w:rPr>
           <w:lang w:val="en-US"/>
         </w:rPr>
-        <w:lastRenderedPageBreak/>
         <w:t>StaminaPower : PowerUpBase</w:t>
       </w:r>
     </w:p>
@@ -2988,7 +3022,7 @@
           <w:lang w:val="en-US"/>
         </w:rPr>
       </w:pPr>
-      <w:bookmarkStart w:id="9" w:name="_Toc5888409"/>
+      <w:bookmarkStart w:id="8" w:name="_Toc5888409"/>
       <w:r>
         <w:rPr>
           <w:lang w:val="en-US"/>
@@ -2996,7 +3030,7 @@
         <w:lastRenderedPageBreak/>
         <w:t>Puppeteer</w:t>
       </w:r>
-      <w:bookmarkEnd w:id="9"/>
+      <w:bookmarkEnd w:id="8"/>
     </w:p>
     <w:p>
       <w:pPr>
@@ -3247,7 +3281,7 @@
           <w:lang w:val="en-US"/>
         </w:rPr>
       </w:pPr>
-      <w:bookmarkStart w:id="10" w:name="_Toc5888410"/>
+      <w:bookmarkStart w:id="9" w:name="_Toc5888410"/>
       <w:r>
         <w:rPr>
           <w:lang w:val="en-US"/>
@@ -3255,7 +3289,7 @@
         <w:lastRenderedPageBreak/>
         <w:t>Enemy</w:t>
       </w:r>
-      <w:bookmarkEnd w:id="10"/>
+      <w:bookmarkEnd w:id="9"/>
     </w:p>
     <w:p>
       <w:pPr>
@@ -3661,28 +3695,6 @@
     <w:p>
       <w:pPr>
         <w:pStyle w:val="ListParagraph"/>
-        <w:ind w:left="1440"/>
-        <w:rPr>
-          <w:lang w:val="en-US"/>
-        </w:rPr>
-      </w:pPr>
-    </w:p>
-    <w:p>
-      <w:pPr>
-        <w:rPr>
-          <w:lang w:val="en-US"/>
-        </w:rPr>
-      </w:pPr>
-      <w:r>
-        <w:rPr>
-          <w:lang w:val="en-US"/>
-        </w:rPr>
-        <w:br w:type="page"/>
-      </w:r>
-    </w:p>
-    <w:p>
-      <w:pPr>
-        <w:pStyle w:val="ListParagraph"/>
         <w:numPr>
           <w:ilvl w:val="0"/>
           <w:numId w:val="10"/>
@@ -3696,7 +3708,6 @@
         <w:rPr>
           <w:lang w:val="en-US"/>
         </w:rPr>
-        <w:lastRenderedPageBreak/>
         <w:t>StateMachineComponent/EnemyController</w:t>
       </w:r>
     </w:p>
@@ -3941,6 +3952,7 @@
         <w:rPr>
           <w:lang w:val="en-US"/>
         </w:rPr>
+        <w:lastRenderedPageBreak/>
         <w:t>Enter</w:t>
       </w:r>
     </w:p>
@@ -4391,7 +4403,7 @@
         </w:rPr>
         <w:br w:type="page"/>
       </w:r>
-      <w:bookmarkStart w:id="11" w:name="_Toc5888411"/>
+      <w:bookmarkStart w:id="10" w:name="_Toc5888411"/>
       <w:r>
         <w:rPr>
           <w:lang w:val="en-US"/>
@@ -4399,7 +4411,7 @@
         <w:lastRenderedPageBreak/>
         <w:t>EnemySpawner</w:t>
       </w:r>
-      <w:bookmarkEnd w:id="11"/>
+      <w:bookmarkEnd w:id="10"/>
     </w:p>
     <w:p>
       <w:pPr>
@@ -4856,7 +4868,7 @@
           <w:lang w:val="en-US"/>
         </w:rPr>
       </w:pPr>
-      <w:bookmarkStart w:id="12" w:name="_Toc5888412"/>
+      <w:bookmarkStart w:id="11" w:name="_Toc5888412"/>
       <w:r>
         <w:rPr>
           <w:lang w:val="en-US"/>
@@ -4864,7 +4876,7 @@
         <w:lastRenderedPageBreak/>
         <w:t>Weapon</w:t>
       </w:r>
-      <w:bookmarkEnd w:id="12"/>
+      <w:bookmarkEnd w:id="11"/>
     </w:p>
     <w:p>
       <w:pPr>
@@ -5314,7 +5326,7 @@
           <w:lang w:val="en-US"/>
         </w:rPr>
       </w:pPr>
-      <w:bookmarkStart w:id="13" w:name="_Toc5888413"/>
+      <w:bookmarkStart w:id="12" w:name="_Toc5888413"/>
       <w:r>
         <w:rPr>
           <w:lang w:val="en-US"/>
@@ -5322,7 +5334,7 @@
         <w:lastRenderedPageBreak/>
         <w:t>Trap</w:t>
       </w:r>
-      <w:bookmarkEnd w:id="13"/>
+      <w:bookmarkEnd w:id="12"/>
     </w:p>
     <w:p>
       <w:pPr>
@@ -5429,11 +5441,25 @@
           <w:lang w:val="en-US"/>
         </w:rPr>
       </w:pPr>
-      <w:r>
-        <w:rPr>
-          <w:lang w:val="en-US"/>
-        </w:rPr>
-        <w:t>int Damage</w:t>
+      <w:proofErr w:type="spellStart"/>
+      <w:r>
+        <w:rPr>
+          <w:lang w:val="en-US"/>
+        </w:rPr>
+        <w:t>u</w:t>
+      </w:r>
+      <w:r>
+        <w:rPr>
+          <w:lang w:val="en-US"/>
+        </w:rPr>
+        <w:t>int</w:t>
+      </w:r>
+      <w:proofErr w:type="spellEnd"/>
+      <w:r>
+        <w:rPr>
+          <w:lang w:val="en-US"/>
+        </w:rPr>
+        <w:t xml:space="preserve"> Damage</w:t>
       </w:r>
     </w:p>
     <w:p>
@@ -5452,8 +5478,103 @@
         <w:rPr>
           <w:lang w:val="en-US"/>
         </w:rPr>
-        <w:t>float ActivateTime</w:t>
-      </w:r>
+        <w:t xml:space="preserve">float </w:t>
+      </w:r>
+      <w:proofErr w:type="spellStart"/>
+      <w:r>
+        <w:rPr>
+          <w:lang w:val="en-US"/>
+        </w:rPr>
+        <w:t>ActivateTime</w:t>
+      </w:r>
+      <w:proofErr w:type="spellEnd"/>
+    </w:p>
+    <w:p>
+      <w:pPr>
+        <w:pStyle w:val="ListParagraph"/>
+        <w:numPr>
+          <w:ilvl w:val="0"/>
+          <w:numId w:val="35"/>
+        </w:numPr>
+        <w:spacing w:after="160" w:line="259" w:lineRule="auto"/>
+        <w:rPr>
+          <w:lang w:val="en-US"/>
+        </w:rPr>
+      </w:pPr>
+      <w:r>
+        <w:rPr>
+          <w:lang w:val="en-US"/>
+        </w:rPr>
+        <w:t xml:space="preserve">float </w:t>
+      </w:r>
+      <w:proofErr w:type="spellStart"/>
+      <w:r>
+        <w:rPr>
+          <w:lang w:val="en-US"/>
+        </w:rPr>
+        <w:t>DestroyTime</w:t>
+      </w:r>
+      <w:proofErr w:type="spellEnd"/>
+    </w:p>
+    <w:p>
+      <w:pPr>
+        <w:pStyle w:val="ListParagraph"/>
+        <w:numPr>
+          <w:ilvl w:val="0"/>
+          <w:numId w:val="35"/>
+        </w:numPr>
+        <w:spacing w:after="160" w:line="259" w:lineRule="auto"/>
+        <w:rPr>
+          <w:lang w:val="en-US"/>
+        </w:rPr>
+      </w:pPr>
+      <w:r>
+        <w:rPr>
+          <w:lang w:val="en-US"/>
+        </w:rPr>
+        <w:t>List&lt;</w:t>
+      </w:r>
+      <w:proofErr w:type="spellStart"/>
+      <w:r>
+        <w:rPr>
+          <w:lang w:val="en-US"/>
+        </w:rPr>
+        <w:t>GameObject</w:t>
+      </w:r>
+      <w:proofErr w:type="spellEnd"/>
+      <w:r>
+        <w:rPr>
+          <w:lang w:val="en-US"/>
+        </w:rPr>
+        <w:t>&gt; Puppets</w:t>
+      </w:r>
+    </w:p>
+    <w:p>
+      <w:pPr>
+        <w:pStyle w:val="ListParagraph"/>
+        <w:numPr>
+          <w:ilvl w:val="0"/>
+          <w:numId w:val="35"/>
+        </w:numPr>
+        <w:spacing w:after="160" w:line="259" w:lineRule="auto"/>
+        <w:rPr>
+          <w:lang w:val="en-US"/>
+        </w:rPr>
+      </w:pPr>
+      <w:r>
+        <w:rPr>
+          <w:lang w:val="en-US"/>
+        </w:rPr>
+        <w:t xml:space="preserve">Animator </w:t>
+      </w:r>
+      <w:proofErr w:type="spellStart"/>
+      <w:r>
+        <w:rPr>
+          <w:lang w:val="en-US"/>
+        </w:rPr>
+        <w:t>Anim</w:t>
+      </w:r>
+      <w:proofErr w:type="spellEnd"/>
     </w:p>
     <w:p>
       <w:pPr>
@@ -5484,12 +5605,14 @@
           <w:lang w:val="en-US"/>
         </w:rPr>
       </w:pPr>
-      <w:r>
-        <w:rPr>
-          <w:lang w:val="en-US"/>
-        </w:rPr>
-        <w:t>OnTriggerEnter</w:t>
-      </w:r>
+      <w:proofErr w:type="spellStart"/>
+      <w:r>
+        <w:rPr>
+          <w:lang w:val="en-US"/>
+        </w:rPr>
+        <w:t>TrapTimer</w:t>
+      </w:r>
+      <w:proofErr w:type="spellEnd"/>
     </w:p>
     <w:p>
       <w:pPr>
@@ -5503,12 +5626,98 @@
           <w:lang w:val="en-US"/>
         </w:rPr>
       </w:pPr>
+      <w:proofErr w:type="spellStart"/>
+      <w:r>
+        <w:rPr>
+          <w:lang w:val="en-US"/>
+        </w:rPr>
+        <w:t>DestroyTimer</w:t>
+      </w:r>
+      <w:proofErr w:type="spellEnd"/>
+    </w:p>
+    <w:p>
+      <w:pPr>
+        <w:pStyle w:val="ListParagraph"/>
+        <w:numPr>
+          <w:ilvl w:val="0"/>
+          <w:numId w:val="36"/>
+        </w:numPr>
+        <w:spacing w:after="160" w:line="259" w:lineRule="auto"/>
+        <w:rPr>
+          <w:lang w:val="en-US"/>
+        </w:rPr>
+      </w:pPr>
+      <w:proofErr w:type="spellStart"/>
+      <w:r>
+        <w:rPr>
+          <w:lang w:val="en-US"/>
+        </w:rPr>
+        <w:t>OnTriggerEnter</w:t>
+      </w:r>
+      <w:proofErr w:type="spellEnd"/>
+    </w:p>
+    <w:p>
+      <w:pPr>
+        <w:pStyle w:val="ListParagraph"/>
+        <w:numPr>
+          <w:ilvl w:val="0"/>
+          <w:numId w:val="36"/>
+        </w:numPr>
+        <w:spacing w:after="160" w:line="259" w:lineRule="auto"/>
+        <w:rPr>
+          <w:lang w:val="en-US"/>
+        </w:rPr>
+      </w:pPr>
+      <w:proofErr w:type="spellStart"/>
       <w:r>
         <w:rPr>
           <w:lang w:val="en-US"/>
         </w:rPr>
         <w:t>OnTriggerStay</w:t>
       </w:r>
+      <w:proofErr w:type="spellEnd"/>
+    </w:p>
+    <w:p>
+      <w:pPr>
+        <w:pStyle w:val="ListParagraph"/>
+        <w:numPr>
+          <w:ilvl w:val="0"/>
+          <w:numId w:val="36"/>
+        </w:numPr>
+        <w:spacing w:after="160" w:line="259" w:lineRule="auto"/>
+        <w:rPr>
+          <w:lang w:val="en-US"/>
+        </w:rPr>
+      </w:pPr>
+      <w:proofErr w:type="spellStart"/>
+      <w:r>
+        <w:rPr>
+          <w:lang w:val="en-US"/>
+        </w:rPr>
+        <w:t>ActivateTrap</w:t>
+      </w:r>
+      <w:proofErr w:type="spellEnd"/>
+    </w:p>
+    <w:p>
+      <w:pPr>
+        <w:pStyle w:val="ListParagraph"/>
+        <w:numPr>
+          <w:ilvl w:val="0"/>
+          <w:numId w:val="36"/>
+        </w:numPr>
+        <w:spacing w:after="160" w:line="259" w:lineRule="auto"/>
+        <w:rPr>
+          <w:lang w:val="en-US"/>
+        </w:rPr>
+      </w:pPr>
+      <w:proofErr w:type="spellStart"/>
+      <w:r>
+        <w:rPr>
+          <w:lang w:val="en-US"/>
+        </w:rPr>
+        <w:t>DestroyTrap</w:t>
+      </w:r>
+      <w:proofErr w:type="spellEnd"/>
     </w:p>
     <w:p>
       <w:pPr>
@@ -5817,7 +6026,7 @@
           <w:lang w:val="en-US"/>
         </w:rPr>
       </w:pPr>
-      <w:bookmarkStart w:id="14" w:name="_Toc5888414"/>
+      <w:bookmarkStart w:id="13" w:name="_Toc5888414"/>
       <w:r>
         <w:rPr>
           <w:lang w:val="en-US"/>
@@ -5825,7 +6034,7 @@
         <w:lastRenderedPageBreak/>
         <w:t>Door</w:t>
       </w:r>
-      <w:bookmarkEnd w:id="14"/>
+      <w:bookmarkEnd w:id="13"/>
     </w:p>
     <w:p>
       <w:pPr>
@@ -6069,14 +6278,14 @@
           <w:lang w:val="en-US"/>
         </w:rPr>
       </w:pPr>
-      <w:bookmarkStart w:id="15" w:name="_Toc5888415"/>
+      <w:bookmarkStart w:id="14" w:name="_Toc5888415"/>
       <w:r>
         <w:rPr>
           <w:lang w:val="en-US"/>
         </w:rPr>
         <w:t>Compass</w:t>
       </w:r>
-      <w:bookmarkEnd w:id="15"/>
+      <w:bookmarkEnd w:id="14"/>
     </w:p>
     <w:p>
       <w:pPr>
@@ -6253,14 +6462,14 @@
           <w:lang w:val="en-US"/>
         </w:rPr>
       </w:pPr>
-      <w:bookmarkStart w:id="16" w:name="_Toc5888416"/>
+      <w:bookmarkStart w:id="15" w:name="_Toc5888416"/>
       <w:r>
         <w:rPr>
           <w:lang w:val="en-US"/>
         </w:rPr>
         <w:t>PowerUpRecharge</w:t>
       </w:r>
-      <w:bookmarkEnd w:id="16"/>
+      <w:bookmarkEnd w:id="15"/>
     </w:p>
     <w:p>
       <w:pPr>
@@ -6346,14 +6555,14 @@
           <w:lang w:val="en-US"/>
         </w:rPr>
       </w:pPr>
-      <w:bookmarkStart w:id="17" w:name="_Toc5888417"/>
+      <w:bookmarkStart w:id="16" w:name="_Toc5888417"/>
       <w:r>
         <w:rPr>
           <w:lang w:val="en-US"/>
         </w:rPr>
         <w:t>Medkit</w:t>
       </w:r>
-      <w:bookmarkEnd w:id="17"/>
+      <w:bookmarkEnd w:id="16"/>
     </w:p>
     <w:p>
       <w:pPr>
@@ -6436,7 +6645,7 @@
           <w:lang w:val="en-US"/>
         </w:rPr>
       </w:pPr>
-      <w:bookmarkStart w:id="18" w:name="_Toc5888418"/>
+      <w:bookmarkStart w:id="17" w:name="_Toc5888418"/>
       <w:r>
         <w:rPr>
           <w:lang w:val="en-US"/>
@@ -6444,6 +6653,35 @@
         <w:lastRenderedPageBreak/>
         <w:t>Control Loop</w:t>
       </w:r>
+      <w:bookmarkEnd w:id="17"/>
+    </w:p>
+    <w:p>
+      <w:pPr>
+        <w:rPr>
+          <w:lang w:val="en-US"/>
+        </w:rPr>
+      </w:pPr>
+      <w:r>
+        <w:rPr>
+          <w:lang w:val="en-US"/>
+        </w:rPr>
+        <w:t>Unity handles everything that has to do with the control loop.</w:t>
+      </w:r>
+    </w:p>
+    <w:p>
+      <w:pPr>
+        <w:pStyle w:val="Heading2"/>
+        <w:rPr>
+          <w:lang w:val="en-US"/>
+        </w:rPr>
+      </w:pPr>
+      <w:bookmarkStart w:id="18" w:name="_Toc5888419"/>
+      <w:r>
+        <w:rPr>
+          <w:lang w:val="en-US"/>
+        </w:rPr>
+        <w:t>Data Flow</w:t>
+      </w:r>
       <w:bookmarkEnd w:id="18"/>
     </w:p>
     <w:p>
@@ -6456,7 +6694,21 @@
         <w:rPr>
           <w:lang w:val="en-US"/>
         </w:rPr>
-        <w:t>Unity handles everything that has to do with the control loop.</w:t>
+        <w:t xml:space="preserve">Unity handles the storing and loading of all files and assets. Every component written by the dev team should aim to load everything that is going to be used frequently into memory during the loading phase in the unity </w:t>
+      </w:r>
+      <w:proofErr w:type="gramStart"/>
+      <w:r>
+        <w:rPr>
+          <w:lang w:val="en-US"/>
+        </w:rPr>
+        <w:t>Start(</w:t>
+      </w:r>
+      <w:proofErr w:type="gramEnd"/>
+      <w:r>
+        <w:rPr>
+          <w:lang w:val="en-US"/>
+        </w:rPr>
+        <w:t>) and Awake() functions.</w:t>
       </w:r>
     </w:p>
     <w:p>
@@ -6466,30 +6718,50 @@
           <w:lang w:val="en-US"/>
         </w:rPr>
       </w:pPr>
-      <w:bookmarkStart w:id="19" w:name="_Toc5888419"/>
-      <w:r>
-        <w:rPr>
-          <w:lang w:val="en-US"/>
-        </w:rPr>
-        <w:t>Data Flow</w:t>
+      <w:bookmarkStart w:id="19" w:name="_Toc5888420"/>
+      <w:r>
+        <w:rPr>
+          <w:lang w:val="en-US"/>
+        </w:rPr>
+        <w:t>Game Physics and Statistics</w:t>
       </w:r>
       <w:bookmarkEnd w:id="19"/>
     </w:p>
     <w:p>
       <w:pPr>
-        <w:rPr>
-          <w:lang w:val="en-US"/>
-        </w:rPr>
-      </w:pPr>
-      <w:r>
-        <w:rPr>
-          <w:lang w:val="en-US"/>
-        </w:rPr>
-        <w:t xml:space="preserve">Unity handles the storing and loading of all files and assets. Every component written by the dev team should aim to load everything that is going to be used frequently into memory during the loading phase in the unity </w:t>
+        <w:pStyle w:val="Heading3"/>
+        <w:spacing w:after="160"/>
+        <w:rPr>
+          <w:lang w:val="en-US"/>
+        </w:rPr>
+      </w:pPr>
+      <w:bookmarkStart w:id="20" w:name="_Toc5888421"/>
+      <w:r>
+        <w:rPr>
+          <w:lang w:val="en-US"/>
+        </w:rPr>
+        <w:t>LevelBuilder</w:t>
+      </w:r>
+      <w:bookmarkEnd w:id="20"/>
+    </w:p>
+    <w:p>
+      <w:pPr>
+        <w:rPr>
+          <w:rStyle w:val="Emphasis"/>
+          <w:lang w:val="en-US"/>
+        </w:rPr>
+      </w:pPr>
+      <w:r>
+        <w:rPr>
+          <w:rStyle w:val="Emphasis"/>
+          <w:lang w:val="en-US"/>
+        </w:rPr>
+        <w:t xml:space="preserve">The LevelBuilder </w:t>
       </w:r>
       <w:proofErr w:type="gramStart"/>
       <w:r>
         <w:rPr>
+          <w:rStyle w:val="Emphasis"/>
           <w:lang w:val="en-US"/>
         </w:rPr>
         <w:t>Start(</w:t>
@@ -6497,26 +6769,99 @@
       <w:proofErr w:type="gramEnd"/>
       <w:r>
         <w:rPr>
-          <w:lang w:val="en-US"/>
-        </w:rPr>
-        <w:t>) and Awake() functions.</w:t>
-      </w:r>
-    </w:p>
-    <w:p>
-      <w:pPr>
-        <w:pStyle w:val="Heading2"/>
-        <w:rPr>
-          <w:lang w:val="en-US"/>
-        </w:rPr>
-      </w:pPr>
-      <w:bookmarkStart w:id="20" w:name="_Toc5888420"/>
-      <w:r>
-        <w:rPr>
-          <w:lang w:val="en-US"/>
-        </w:rPr>
-        <w:t>Game Physics and Statistics</w:t>
-      </w:r>
-      <w:bookmarkEnd w:id="20"/>
+          <w:rStyle w:val="Emphasis"/>
+          <w:lang w:val="en-US"/>
+        </w:rPr>
+        <w:t>) method should only happen on the server.</w:t>
+      </w:r>
+      <w:r>
+        <w:rPr>
+          <w:rStyle w:val="Emphasis"/>
+          <w:lang w:val="en-US"/>
+        </w:rPr>
+        <w:t xml:space="preserve"> When spawning a new room as the host, you need to specify that with Mirror.</w:t>
+      </w:r>
+    </w:p>
+    <w:p>
+      <w:pPr>
+        <w:spacing w:after="160"/>
+        <w:rPr>
+          <w:b/>
+          <w:u w:val="single"/>
+          <w:lang w:val="en-US"/>
+        </w:rPr>
+      </w:pPr>
+      <w:r>
+        <w:rPr>
+          <w:b/>
+          <w:u w:val="single"/>
+          <w:lang w:val="en-US"/>
+        </w:rPr>
+        <w:t>Start</w:t>
+      </w:r>
+    </w:p>
+    <w:p>
+      <w:pPr>
+        <w:spacing w:after="160"/>
+        <w:ind w:left="1304"/>
+        <w:rPr>
+          <w:lang w:val="en-US"/>
+        </w:rPr>
+      </w:pPr>
+      <w:r>
+        <w:rPr>
+          <w:lang w:val="en-US"/>
+        </w:rPr>
+        <w:t xml:space="preserve">All room modules that may be included in the level generation are provided in the </w:t>
+      </w:r>
+      <w:r>
+        <w:rPr>
+          <w:b/>
+          <w:lang w:val="en-US"/>
+        </w:rPr>
+        <w:t>Modules</w:t>
+      </w:r>
+      <w:r>
+        <w:rPr>
+          <w:lang w:val="en-US"/>
+        </w:rPr>
+        <w:t xml:space="preserve"> game object array with an exception of the start and goal rooms, which are provided separately as </w:t>
+      </w:r>
+      <w:r>
+        <w:rPr>
+          <w:b/>
+          <w:lang w:val="en-US"/>
+        </w:rPr>
+        <w:t>StartModule</w:t>
+      </w:r>
+      <w:r>
+        <w:rPr>
+          <w:lang w:val="en-US"/>
+        </w:rPr>
+        <w:t xml:space="preserve"> and </w:t>
+      </w:r>
+      <w:r>
+        <w:rPr>
+          <w:b/>
+          <w:lang w:val="en-US"/>
+        </w:rPr>
+        <w:t>GoalModule</w:t>
+      </w:r>
+      <w:r>
+        <w:rPr>
+          <w:lang w:val="en-US"/>
+        </w:rPr>
+        <w:t>. Once the LevelBuilder is started, the level is generated in its entirety. It is however required that the start and goal rooms are reachable from each other.</w:t>
+      </w:r>
+    </w:p>
+    <w:p>
+      <w:pPr>
+        <w:spacing w:after="160"/>
+        <w:ind w:left="1304"/>
+        <w:rPr>
+          <w:lang w:val="en-US"/>
+        </w:rPr>
+      </w:pPr>
     </w:p>
     <w:p>
       <w:pPr>
@@ -6526,12 +6871,12 @@
           <w:lang w:val="en-US"/>
         </w:rPr>
       </w:pPr>
-      <w:bookmarkStart w:id="21" w:name="_Toc5888421"/>
-      <w:r>
-        <w:rPr>
-          <w:lang w:val="en-US"/>
-        </w:rPr>
-        <w:t>LevelBuilder</w:t>
+      <w:bookmarkStart w:id="21" w:name="_Toc5888422"/>
+      <w:r>
+        <w:rPr>
+          <w:lang w:val="en-US"/>
+        </w:rPr>
+        <w:t>HealthComponent</w:t>
       </w:r>
       <w:bookmarkEnd w:id="21"/>
     </w:p>
@@ -6547,48 +6892,25 @@
           <w:rStyle w:val="Emphasis"/>
           <w:lang w:val="en-US"/>
         </w:rPr>
-        <w:t xml:space="preserve">The LevelBuilder </w:t>
-      </w:r>
-      <w:proofErr w:type="gramStart"/>
-      <w:r>
-        <w:rPr>
-          <w:rStyle w:val="Emphasis"/>
-          <w:lang w:val="en-US"/>
-        </w:rPr>
-        <w:t>Start(</w:t>
-      </w:r>
-      <w:proofErr w:type="gramEnd"/>
-      <w:r>
-        <w:rPr>
-          <w:rStyle w:val="Emphasis"/>
-          <w:lang w:val="en-US"/>
-        </w:rPr>
-        <w:t>) method should only happen on the server.</w:t>
-      </w:r>
-      <w:r>
-        <w:rPr>
-          <w:rStyle w:val="Emphasis"/>
-          <w:lang w:val="en-US"/>
-        </w:rPr>
-        <w:t xml:space="preserve"> When spawning a new room as the host, you need to specify that with Mirror.</w:t>
-      </w:r>
-    </w:p>
-    <w:p>
-      <w:pPr>
-        <w:spacing w:after="160"/>
-        <w:rPr>
-          <w:b/>
-          <w:u w:val="single"/>
-          <w:lang w:val="en-US"/>
-        </w:rPr>
-      </w:pPr>
-      <w:r>
-        <w:rPr>
-          <w:b/>
-          <w:u w:val="single"/>
-          <w:lang w:val="en-US"/>
-        </w:rPr>
-        <w:t>Start</w:t>
+        <w:t>The Health attribute should be synced with Mirror, meaning all methods changing health (Heal &amp; Damage must happen on the server)</w:t>
+      </w:r>
+    </w:p>
+    <w:p>
+      <w:pPr>
+        <w:spacing w:after="160"/>
+        <w:rPr>
+          <w:b/>
+          <w:u w:val="single"/>
+          <w:lang w:val="en-US"/>
+        </w:rPr>
+      </w:pPr>
+      <w:r>
+        <w:rPr>
+          <w:b/>
+          <w:u w:val="single"/>
+          <w:lang w:val="en-US"/>
+        </w:rPr>
+        <w:t>Damage</w:t>
       </w:r>
     </w:p>
     <w:p>
@@ -6603,46 +6925,85 @@
         <w:rPr>
           <w:lang w:val="en-US"/>
         </w:rPr>
-        <w:t xml:space="preserve">All room modules that may be included in the level generation are provided in the </w:t>
-      </w:r>
-      <w:r>
-        <w:rPr>
-          <w:b/>
-          <w:lang w:val="en-US"/>
-        </w:rPr>
-        <w:t>Modules</w:t>
-      </w:r>
-      <w:r>
-        <w:rPr>
-          <w:lang w:val="en-US"/>
-        </w:rPr>
-        <w:t xml:space="preserve"> game object array with an exception of the start and goal rooms, which are provided separately as </w:t>
-      </w:r>
-      <w:r>
-        <w:rPr>
-          <w:b/>
-          <w:lang w:val="en-US"/>
-        </w:rPr>
-        <w:t>StartModule</w:t>
-      </w:r>
-      <w:r>
-        <w:rPr>
-          <w:lang w:val="en-US"/>
-        </w:rPr>
-        <w:t xml:space="preserve"> and </w:t>
-      </w:r>
-      <w:r>
-        <w:rPr>
-          <w:b/>
-          <w:lang w:val="en-US"/>
-        </w:rPr>
-        <w:t>GoalModule</w:t>
-      </w:r>
-      <w:r>
-        <w:rPr>
-          <w:lang w:val="en-US"/>
-        </w:rPr>
-        <w:t>. Once the LevelBuilder is started, the level is generated in its entirety. It is however required that the start and goal rooms are reachable from each other.</w:t>
+        <w:t xml:space="preserve">Damage is a method used for removing health from the </w:t>
+      </w:r>
+      <w:r>
+        <w:rPr>
+          <w:b/>
+          <w:lang w:val="en-US"/>
+        </w:rPr>
+        <w:t>Health</w:t>
+      </w:r>
+      <w:r>
+        <w:rPr>
+          <w:lang w:val="en-US"/>
+        </w:rPr>
+        <w:t xml:space="preserve"> attribute in </w:t>
+      </w:r>
+      <w:r>
+        <w:rPr>
+          <w:b/>
+          <w:lang w:val="en-US"/>
+        </w:rPr>
+        <w:t>HealthComponent</w:t>
+      </w:r>
+      <w:r>
+        <w:rPr>
+          <w:lang w:val="en-US"/>
+        </w:rPr>
+        <w:t xml:space="preserve">. It takes the amount of health to lose as a parameter. This function is called from either the </w:t>
+      </w:r>
+      <w:r>
+        <w:rPr>
+          <w:b/>
+          <w:lang w:val="en-US"/>
+        </w:rPr>
+        <w:t>WeaponComponent</w:t>
+      </w:r>
+      <w:r>
+        <w:rPr>
+          <w:lang w:val="en-US"/>
+        </w:rPr>
+        <w:t xml:space="preserve"> on the player or from the enemy if it does damage to a player. If the health reaches zero upon taking damage, some action need to be handled, i.e. the player downing, spawner exploding or enemy dying. </w:t>
+      </w:r>
+      <w:r>
+        <w:rPr>
+          <w:lang w:val="en-US"/>
+        </w:rPr>
+        <w:t xml:space="preserve">This is done using by registering actions using </w:t>
+      </w:r>
+      <w:proofErr w:type="spellStart"/>
+      <w:r>
+        <w:rPr>
+          <w:b/>
+          <w:lang w:val="en-US"/>
+        </w:rPr>
+        <w:t>AddDeathAction</w:t>
+      </w:r>
+      <w:proofErr w:type="spellEnd"/>
+      <w:r>
+        <w:rPr>
+          <w:lang w:val="en-US"/>
+        </w:rPr>
+        <w:t>.</w:t>
+      </w:r>
+    </w:p>
+    <w:p>
+      <w:pPr>
+        <w:spacing w:after="160"/>
+        <w:rPr>
+          <w:b/>
+          <w:u w:val="single"/>
+          <w:lang w:val="en-US"/>
+        </w:rPr>
+      </w:pPr>
+      <w:r>
+        <w:rPr>
+          <w:b/>
+          <w:u w:val="single"/>
+          <w:lang w:val="en-US"/>
+        </w:rPr>
+        <w:t>Revive</w:t>
       </w:r>
     </w:p>
     <w:p>
@@ -6653,115 +7014,35 @@
           <w:lang w:val="en-US"/>
         </w:rPr>
       </w:pPr>
-    </w:p>
-    <w:p>
-      <w:pPr>
-        <w:pStyle w:val="Heading3"/>
-        <w:spacing w:after="160"/>
-        <w:rPr>
-          <w:lang w:val="en-US"/>
-        </w:rPr>
-      </w:pPr>
-      <w:bookmarkStart w:id="22" w:name="_Toc5888422"/>
-      <w:r>
-        <w:rPr>
-          <w:lang w:val="en-US"/>
-        </w:rPr>
-        <w:t>HealthComponent</w:t>
-      </w:r>
-      <w:bookmarkEnd w:id="22"/>
-    </w:p>
-    <w:p>
-      <w:pPr>
-        <w:rPr>
-          <w:rStyle w:val="Emphasis"/>
-          <w:lang w:val="en-US"/>
-        </w:rPr>
-      </w:pPr>
-      <w:r>
-        <w:rPr>
-          <w:rStyle w:val="Emphasis"/>
-          <w:lang w:val="en-US"/>
-        </w:rPr>
-        <w:t>The Health attribute should be synced with Mirror, meaning all methods changing health (Heal &amp; Damage must happen on the server)</w:t>
-      </w:r>
-    </w:p>
-    <w:p>
-      <w:pPr>
-        <w:spacing w:after="160"/>
-        <w:rPr>
-          <w:b/>
-          <w:u w:val="single"/>
-          <w:lang w:val="en-US"/>
-        </w:rPr>
-      </w:pPr>
-      <w:r>
-        <w:rPr>
-          <w:b/>
-          <w:u w:val="single"/>
-          <w:lang w:val="en-US"/>
-        </w:rPr>
-        <w:t>Damage</w:t>
-      </w:r>
-    </w:p>
-    <w:p>
-      <w:pPr>
-        <w:spacing w:after="160"/>
-        <w:ind w:left="1304"/>
-        <w:rPr>
-          <w:lang w:val="en-US"/>
-        </w:rPr>
-      </w:pPr>
-      <w:r>
-        <w:rPr>
-          <w:lang w:val="en-US"/>
-        </w:rPr>
-        <w:t xml:space="preserve">Damage is a method used for removing health from the </w:t>
-      </w:r>
-      <w:r>
-        <w:rPr>
-          <w:b/>
-          <w:lang w:val="en-US"/>
-        </w:rPr>
-        <w:t>Health</w:t>
-      </w:r>
-      <w:r>
-        <w:rPr>
-          <w:lang w:val="en-US"/>
-        </w:rPr>
-        <w:t xml:space="preserve"> attribute in </w:t>
-      </w:r>
-      <w:r>
-        <w:rPr>
-          <w:b/>
-          <w:lang w:val="en-US"/>
-        </w:rPr>
-        <w:t>HealthComponent</w:t>
-      </w:r>
-      <w:r>
-        <w:rPr>
-          <w:lang w:val="en-US"/>
-        </w:rPr>
-        <w:t xml:space="preserve">. It takes the amount of health to lose as a parameter. This function is called from either the </w:t>
-      </w:r>
-      <w:r>
-        <w:rPr>
-          <w:b/>
-          <w:lang w:val="en-US"/>
-        </w:rPr>
-        <w:t>WeaponComponent</w:t>
-      </w:r>
-      <w:r>
-        <w:rPr>
-          <w:lang w:val="en-US"/>
-        </w:rPr>
-        <w:t xml:space="preserve"> on the player or from the enemy if it does damage to a player. If the health reaches zero upon taking damage, some action need to be handled, i.e. the player downing, spawner exploding or enemy dying. </w:t>
-      </w:r>
-      <w:r>
-        <w:rPr>
-          <w:lang w:val="en-US"/>
-        </w:rPr>
-        <w:t xml:space="preserve">This is done using by registering actions using </w:t>
+      <w:r>
+        <w:rPr>
+          <w:lang w:val="en-US"/>
+        </w:rPr>
+        <w:t xml:space="preserve">Revive </w:t>
+      </w:r>
+      <w:r>
+        <w:rPr>
+          <w:lang w:val="en-US"/>
+        </w:rPr>
+        <w:t xml:space="preserve">is a method used for </w:t>
+      </w:r>
+      <w:r>
+        <w:rPr>
+          <w:lang w:val="en-US"/>
+        </w:rPr>
+        <w:t>restoring the health to a certain state</w:t>
+      </w:r>
+      <w:r>
+        <w:rPr>
+          <w:lang w:val="en-US"/>
+        </w:rPr>
+        <w:t xml:space="preserve">. </w:t>
+      </w:r>
+      <w:r>
+        <w:rPr>
+          <w:lang w:val="en-US"/>
+        </w:rPr>
+        <w:t xml:space="preserve">The health is always restored to </w:t>
       </w:r>
       <w:proofErr w:type="spellStart"/>
       <w:r>
@@ -6769,131 +7050,59 @@
           <w:b/>
           <w:lang w:val="en-US"/>
         </w:rPr>
+        <w:t>MaxHealth</w:t>
+      </w:r>
+      <w:proofErr w:type="spellEnd"/>
+      <w:r>
+        <w:rPr>
+          <w:b/>
+          <w:lang w:val="en-US"/>
+        </w:rPr>
+        <w:t xml:space="preserve"> * </w:t>
+      </w:r>
+      <w:proofErr w:type="spellStart"/>
+      <w:r>
+        <w:rPr>
+          <w:b/>
+          <w:lang w:val="en-US"/>
+        </w:rPr>
+        <w:t>MaxReviveRatio</w:t>
+      </w:r>
+      <w:proofErr w:type="spellEnd"/>
+      <w:r>
+        <w:rPr>
+          <w:lang w:val="en-US"/>
+        </w:rPr>
+        <w:t>.</w:t>
+      </w:r>
+    </w:p>
+    <w:p>
+      <w:pPr>
+        <w:spacing w:after="160"/>
+        <w:rPr>
+          <w:b/>
+          <w:u w:val="single"/>
+          <w:lang w:val="en-US"/>
+        </w:rPr>
+      </w:pPr>
+      <w:proofErr w:type="spellStart"/>
+      <w:r>
+        <w:rPr>
+          <w:b/>
+          <w:u w:val="single"/>
+          <w:lang w:val="en-US"/>
+        </w:rPr>
         <w:t>AddDeathAction</w:t>
       </w:r>
       <w:proofErr w:type="spellEnd"/>
-      <w:r>
-        <w:rPr>
-          <w:lang w:val="en-US"/>
-        </w:rPr>
-        <w:t>.</w:t>
-      </w:r>
-    </w:p>
-    <w:p>
-      <w:pPr>
-        <w:spacing w:after="160"/>
-        <w:rPr>
-          <w:b/>
-          <w:u w:val="single"/>
-          <w:lang w:val="en-US"/>
-        </w:rPr>
-      </w:pPr>
-      <w:r>
-        <w:rPr>
-          <w:b/>
-          <w:u w:val="single"/>
-          <w:lang w:val="en-US"/>
-        </w:rPr>
-        <w:t>Revive</w:t>
-      </w:r>
-    </w:p>
-    <w:p>
-      <w:pPr>
-        <w:spacing w:after="160"/>
-        <w:ind w:left="1304"/>
-        <w:rPr>
-          <w:lang w:val="en-US"/>
-        </w:rPr>
-      </w:pPr>
-      <w:r>
-        <w:rPr>
-          <w:lang w:val="en-US"/>
-        </w:rPr>
-        <w:t xml:space="preserve">Revive </w:t>
-      </w:r>
-      <w:r>
-        <w:rPr>
-          <w:lang w:val="en-US"/>
-        </w:rPr>
-        <w:t xml:space="preserve">is a method used for </w:t>
-      </w:r>
-      <w:r>
-        <w:rPr>
-          <w:lang w:val="en-US"/>
-        </w:rPr>
-        <w:t>restoring the health to a certain state</w:t>
-      </w:r>
-      <w:r>
-        <w:rPr>
-          <w:lang w:val="en-US"/>
-        </w:rPr>
-        <w:t xml:space="preserve">. </w:t>
-      </w:r>
-      <w:r>
-        <w:rPr>
-          <w:lang w:val="en-US"/>
-        </w:rPr>
-        <w:t xml:space="preserve">The health is always restored to </w:t>
-      </w:r>
-      <w:proofErr w:type="spellStart"/>
-      <w:r>
-        <w:rPr>
-          <w:b/>
-          <w:lang w:val="en-US"/>
-        </w:rPr>
-        <w:t>MaxHealth</w:t>
-      </w:r>
-      <w:proofErr w:type="spellEnd"/>
-      <w:r>
-        <w:rPr>
-          <w:b/>
-          <w:lang w:val="en-US"/>
-        </w:rPr>
-        <w:t xml:space="preserve"> * </w:t>
-      </w:r>
-      <w:proofErr w:type="spellStart"/>
-      <w:r>
-        <w:rPr>
-          <w:b/>
-          <w:lang w:val="en-US"/>
-        </w:rPr>
-        <w:t>MaxReviveRatio</w:t>
-      </w:r>
-      <w:proofErr w:type="spellEnd"/>
-      <w:r>
-        <w:rPr>
-          <w:lang w:val="en-US"/>
-        </w:rPr>
-        <w:t>.</w:t>
-      </w:r>
-    </w:p>
-    <w:p>
-      <w:pPr>
-        <w:spacing w:after="160"/>
-        <w:rPr>
-          <w:b/>
-          <w:u w:val="single"/>
-          <w:lang w:val="en-US"/>
-        </w:rPr>
-      </w:pPr>
-      <w:proofErr w:type="spellStart"/>
-      <w:r>
-        <w:rPr>
-          <w:b/>
-          <w:u w:val="single"/>
-          <w:lang w:val="en-US"/>
-        </w:rPr>
-        <w:t>AddDeathAction</w:t>
-      </w:r>
-      <w:proofErr w:type="spellEnd"/>
-    </w:p>
-    <w:p>
-      <w:pPr>
-        <w:rPr>
-          <w:lang w:val="en-US"/>
-        </w:rPr>
-      </w:pPr>
-      <w:bookmarkStart w:id="23" w:name="_Toc5888423"/>
+    </w:p>
+    <w:p>
+      <w:pPr>
+        <w:rPr>
+          <w:lang w:val="en-US"/>
+        </w:rPr>
+      </w:pPr>
+      <w:bookmarkStart w:id="22" w:name="_Toc5888423"/>
       <w:r>
         <w:rPr>
           <w:lang w:val="en-US"/>
@@ -6911,6 +7120,39 @@
     </w:p>
     <w:p>
       <w:pPr>
+        <w:rPr>
+          <w:b/>
+          <w:u w:val="single"/>
+          <w:lang w:val="en-US"/>
+        </w:rPr>
+      </w:pPr>
+      <w:proofErr w:type="spellStart"/>
+      <w:r>
+        <w:rPr>
+          <w:b/>
+          <w:u w:val="single"/>
+          <w:lang w:val="en-US"/>
+        </w:rPr>
+        <w:t>RemoveDeathAction</w:t>
+      </w:r>
+      <w:proofErr w:type="spellEnd"/>
+    </w:p>
+    <w:p>
+      <w:pPr>
+        <w:rPr>
+          <w:lang w:val="en-US"/>
+        </w:rPr>
+      </w:pPr>
+      <w:r>
+        <w:rPr>
+          <w:lang w:val="en-US"/>
+        </w:rPr>
+        <w:tab/>
+        <w:t>Unregisters a registered action.</w:t>
+      </w:r>
+    </w:p>
+    <w:p>
+      <w:pPr>
         <w:pStyle w:val="Heading3"/>
         <w:spacing w:after="160"/>
         <w:rPr>
@@ -6925,8 +7167,261 @@
         <w:lastRenderedPageBreak/>
         <w:t>PlayerController</w:t>
       </w:r>
+      <w:bookmarkEnd w:id="22"/>
+      <w:proofErr w:type="spellEnd"/>
+    </w:p>
+    <w:p>
+      <w:pPr>
+        <w:rPr>
+          <w:rStyle w:val="Emphasis"/>
+          <w:lang w:val="en-US"/>
+        </w:rPr>
+      </w:pPr>
+      <w:r>
+        <w:rPr>
+          <w:rStyle w:val="Emphasis"/>
+          <w:lang w:val="en-US"/>
+        </w:rPr>
+        <w:t xml:space="preserve">The player must be synced with Mirror. </w:t>
+      </w:r>
+      <w:r>
+        <w:rPr>
+          <w:rStyle w:val="Emphasis"/>
+          <w:lang w:val="en-US"/>
+        </w:rPr>
+        <w:t xml:space="preserve">Internal variables such as ammo and </w:t>
+      </w:r>
+      <w:proofErr w:type="spellStart"/>
+      <w:r>
+        <w:rPr>
+          <w:rStyle w:val="Emphasis"/>
+          <w:lang w:val="en-US"/>
+        </w:rPr>
+        <w:t>movementSpeed</w:t>
+      </w:r>
+      <w:proofErr w:type="spellEnd"/>
+      <w:r>
+        <w:rPr>
+          <w:rStyle w:val="Emphasis"/>
+          <w:lang w:val="en-US"/>
+        </w:rPr>
+        <w:t xml:space="preserve"> does not unless implementing anti-cheat.</w:t>
+      </w:r>
+    </w:p>
+    <w:p>
+      <w:pPr>
+        <w:spacing w:after="160"/>
+        <w:rPr>
+          <w:b/>
+          <w:u w:val="single"/>
+          <w:lang w:val="en-US"/>
+        </w:rPr>
+      </w:pPr>
+      <w:r>
+        <w:rPr>
+          <w:b/>
+          <w:u w:val="single"/>
+          <w:lang w:val="en-US"/>
+        </w:rPr>
+        <w:t>Update</w:t>
+      </w:r>
+    </w:p>
+    <w:p>
+      <w:pPr>
+        <w:spacing w:after="160"/>
+        <w:ind w:left="1304"/>
+        <w:rPr>
+          <w:lang w:val="en-US"/>
+        </w:rPr>
+      </w:pPr>
+      <w:r>
+        <w:rPr>
+          <w:lang w:val="en-US"/>
+        </w:rPr>
+        <w:t xml:space="preserve">Handles player movement using inputs. Limits velocity according to the </w:t>
+      </w:r>
+      <w:r>
+        <w:rPr>
+          <w:b/>
+          <w:lang w:val="en-US"/>
+        </w:rPr>
+        <w:t>MovementSpeed</w:t>
+      </w:r>
+      <w:r>
+        <w:rPr>
+          <w:lang w:val="en-US"/>
+        </w:rPr>
+        <w:t xml:space="preserve">. </w:t>
+      </w:r>
+    </w:p>
+    <w:p>
+      <w:pPr>
+        <w:spacing w:after="160"/>
+        <w:rPr>
+          <w:b/>
+          <w:u w:val="single"/>
+          <w:lang w:val="en-US"/>
+        </w:rPr>
+      </w:pPr>
+      <w:proofErr w:type="spellStart"/>
+      <w:r>
+        <w:rPr>
+          <w:b/>
+          <w:u w:val="single"/>
+          <w:lang w:val="en-US"/>
+        </w:rPr>
+        <w:t>OnInteract</w:t>
+      </w:r>
+      <w:r>
+        <w:rPr>
+          <w:b/>
+          <w:u w:val="single"/>
+          <w:lang w:val="en-US"/>
+        </w:rPr>
+        <w:t>Begin</w:t>
+      </w:r>
+      <w:proofErr w:type="spellEnd"/>
+    </w:p>
+    <w:p>
+      <w:pPr>
+        <w:spacing w:after="160"/>
+        <w:ind w:left="1304"/>
+        <w:rPr>
+          <w:lang w:val="en-US"/>
+        </w:rPr>
+      </w:pPr>
+      <w:r>
+        <w:rPr>
+          <w:lang w:val="en-US"/>
+        </w:rPr>
+        <w:t xml:space="preserve">The interactor attempts to </w:t>
+      </w:r>
+      <w:r>
+        <w:rPr>
+          <w:lang w:val="en-US"/>
+        </w:rPr>
+        <w:t xml:space="preserve">start </w:t>
+      </w:r>
+      <w:r>
+        <w:rPr>
+          <w:lang w:val="en-US"/>
+        </w:rPr>
+        <w:t>reviv</w:t>
+      </w:r>
+      <w:r>
+        <w:rPr>
+          <w:lang w:val="en-US"/>
+        </w:rPr>
+        <w:t>ing</w:t>
+      </w:r>
+      <w:r>
+        <w:rPr>
+          <w:lang w:val="en-US"/>
+        </w:rPr>
+        <w:t xml:space="preserve"> the player if below zero health. The function also verifies that the interactor has a medkit to perform this action. The revive action is not instant, but instead uses the </w:t>
+      </w:r>
+      <w:r>
+        <w:rPr>
+          <w:b/>
+          <w:lang w:val="en-US"/>
+        </w:rPr>
+        <w:t>ReviveTime</w:t>
+      </w:r>
+      <w:r>
+        <w:rPr>
+          <w:lang w:val="en-US"/>
+        </w:rPr>
+        <w:t xml:space="preserve"> attribute.</w:t>
+      </w:r>
+    </w:p>
+    <w:p>
+      <w:pPr>
+        <w:spacing w:after="160"/>
+        <w:rPr>
+          <w:b/>
+          <w:u w:val="single"/>
+          <w:lang w:val="en-US"/>
+        </w:rPr>
+      </w:pPr>
+      <w:proofErr w:type="spellStart"/>
+      <w:r>
+        <w:rPr>
+          <w:b/>
+          <w:u w:val="single"/>
+          <w:lang w:val="en-US"/>
+        </w:rPr>
+        <w:t>OnInteract</w:t>
+      </w:r>
+      <w:r>
+        <w:rPr>
+          <w:b/>
+          <w:u w:val="single"/>
+          <w:lang w:val="en-US"/>
+        </w:rPr>
+        <w:t>End</w:t>
+      </w:r>
+      <w:proofErr w:type="spellEnd"/>
+    </w:p>
+    <w:p>
+      <w:pPr>
+        <w:spacing w:after="160"/>
+        <w:ind w:firstLine="1304"/>
+        <w:rPr>
+          <w:lang w:val="en-US"/>
+        </w:rPr>
+      </w:pPr>
+      <w:r>
+        <w:rPr>
+          <w:lang w:val="en-US"/>
+        </w:rPr>
+        <w:t>The</w:t>
+      </w:r>
+      <w:r>
+        <w:rPr>
+          <w:lang w:val="en-US"/>
+        </w:rPr>
+        <w:t xml:space="preserve"> interactor will stop </w:t>
+      </w:r>
+      <w:proofErr w:type="gramStart"/>
+      <w:r>
+        <w:rPr>
+          <w:lang w:val="en-US"/>
+        </w:rPr>
+        <w:t>the revive</w:t>
+      </w:r>
+      <w:proofErr w:type="gramEnd"/>
+      <w:r>
+        <w:rPr>
+          <w:lang w:val="en-US"/>
+        </w:rPr>
+        <w:t xml:space="preserve"> if not done already.</w:t>
+      </w:r>
+    </w:p>
+    <w:p>
+      <w:pPr>
+        <w:spacing w:after="160"/>
+        <w:ind w:left="1304"/>
+        <w:rPr>
+          <w:lang w:val="en-US"/>
+        </w:rPr>
+      </w:pPr>
+    </w:p>
+    <w:p>
+      <w:pPr>
+        <w:pStyle w:val="Heading3"/>
+        <w:spacing w:after="160"/>
+        <w:rPr>
+          <w:lang w:val="en-US"/>
+        </w:rPr>
+      </w:pPr>
+      <w:bookmarkStart w:id="23" w:name="_Toc5888424"/>
+      <w:r>
+        <w:rPr>
+          <w:lang w:val="en-US"/>
+        </w:rPr>
+        <w:t>PowerUpBase</w:t>
+      </w:r>
       <w:bookmarkEnd w:id="23"/>
-      <w:proofErr w:type="spellEnd"/>
     </w:p>
     <w:p>
       <w:pPr>
@@ -6940,290 +7435,21 @@
           <w:rStyle w:val="Emphasis"/>
           <w:lang w:val="en-US"/>
         </w:rPr>
-        <w:t xml:space="preserve">The player must be synced with Mirror. </w:t>
+        <w:t>PowerUpB</w:t>
       </w:r>
       <w:r>
         <w:rPr>
           <w:rStyle w:val="Emphasis"/>
           <w:lang w:val="en-US"/>
         </w:rPr>
-        <w:t xml:space="preserve">Internal variables such as ammo and </w:t>
-      </w:r>
-      <w:proofErr w:type="spellStart"/>
+        <w:t>a</w:t>
+      </w:r>
       <w:r>
         <w:rPr>
           <w:rStyle w:val="Emphasis"/>
           <w:lang w:val="en-US"/>
         </w:rPr>
-        <w:t>movementSpeed</w:t>
-      </w:r>
-      <w:proofErr w:type="spellEnd"/>
-      <w:r>
-        <w:rPr>
-          <w:rStyle w:val="Emphasis"/>
-          <w:lang w:val="en-US"/>
-        </w:rPr>
-        <w:t xml:space="preserve"> does not unless implementing anti-cheat.</w:t>
-      </w:r>
-    </w:p>
-    <w:p>
-      <w:pPr>
-        <w:spacing w:after="160"/>
-        <w:rPr>
-          <w:b/>
-          <w:u w:val="single"/>
-          <w:lang w:val="en-US"/>
-        </w:rPr>
-      </w:pPr>
-      <w:r>
-        <w:rPr>
-          <w:b/>
-          <w:u w:val="single"/>
-          <w:lang w:val="en-US"/>
-        </w:rPr>
-        <w:t>Update</w:t>
-      </w:r>
-    </w:p>
-    <w:p>
-      <w:pPr>
-        <w:spacing w:after="160"/>
-        <w:ind w:left="1304"/>
-        <w:rPr>
-          <w:lang w:val="en-US"/>
-        </w:rPr>
-      </w:pPr>
-      <w:r>
-        <w:rPr>
-          <w:lang w:val="en-US"/>
-        </w:rPr>
-        <w:t xml:space="preserve">Handles player movement using inputs. Limits velocity according to the </w:t>
-      </w:r>
-      <w:r>
-        <w:rPr>
-          <w:b/>
-          <w:lang w:val="en-US"/>
-        </w:rPr>
-        <w:t>MovementSpeed</w:t>
-      </w:r>
-      <w:r>
-        <w:rPr>
-          <w:lang w:val="en-US"/>
-        </w:rPr>
-        <w:t xml:space="preserve">. </w:t>
-      </w:r>
-    </w:p>
-    <w:p>
-      <w:pPr>
-        <w:spacing w:after="160"/>
-        <w:rPr>
-          <w:b/>
-          <w:u w:val="single"/>
-          <w:lang w:val="en-US"/>
-        </w:rPr>
-      </w:pPr>
-      <w:proofErr w:type="spellStart"/>
-      <w:r>
-        <w:rPr>
-          <w:b/>
-          <w:u w:val="single"/>
-          <w:lang w:val="en-US"/>
-        </w:rPr>
-        <w:t>OnInteract</w:t>
-      </w:r>
-      <w:r>
-        <w:rPr>
-          <w:b/>
-          <w:u w:val="single"/>
-          <w:lang w:val="en-US"/>
-        </w:rPr>
-        <w:t>Begin</w:t>
-      </w:r>
-      <w:proofErr w:type="spellEnd"/>
-    </w:p>
-    <w:p>
-      <w:pPr>
-        <w:spacing w:after="160"/>
-        <w:ind w:left="1304"/>
-        <w:rPr>
-          <w:lang w:val="en-US"/>
-        </w:rPr>
-      </w:pPr>
-      <w:r>
-        <w:rPr>
-          <w:lang w:val="en-US"/>
-        </w:rPr>
-        <w:t xml:space="preserve">The interactor attempts to </w:t>
-      </w:r>
-      <w:r>
-        <w:rPr>
-          <w:lang w:val="en-US"/>
-        </w:rPr>
-        <w:t xml:space="preserve">start </w:t>
-      </w:r>
-      <w:r>
-        <w:rPr>
-          <w:lang w:val="en-US"/>
-        </w:rPr>
-        <w:t>reviv</w:t>
-      </w:r>
-      <w:r>
-        <w:rPr>
-          <w:lang w:val="en-US"/>
-        </w:rPr>
-        <w:t>ing</w:t>
-      </w:r>
-      <w:r>
-        <w:rPr>
-          <w:lang w:val="en-US"/>
-        </w:rPr>
-        <w:t xml:space="preserve"> the player if below zero health. The function also verifies that the interactor has a medkit to perform this action. The revive action is not instant, but instead uses the </w:t>
-      </w:r>
-      <w:r>
-        <w:rPr>
-          <w:b/>
-          <w:lang w:val="en-US"/>
-        </w:rPr>
-        <w:t>ReviveTime</w:t>
-      </w:r>
-      <w:r>
-        <w:rPr>
-          <w:lang w:val="en-US"/>
-        </w:rPr>
-        <w:t xml:space="preserve"> attribute.</w:t>
-      </w:r>
-    </w:p>
-    <w:p>
-      <w:pPr>
-        <w:spacing w:after="160"/>
-        <w:rPr>
-          <w:b/>
-          <w:u w:val="single"/>
-          <w:lang w:val="en-US"/>
-        </w:rPr>
-      </w:pPr>
-      <w:proofErr w:type="spellStart"/>
-      <w:r>
-        <w:rPr>
-          <w:b/>
-          <w:u w:val="single"/>
-          <w:lang w:val="en-US"/>
-        </w:rPr>
-        <w:t>OnInteract</w:t>
-      </w:r>
-      <w:r>
-        <w:rPr>
-          <w:b/>
-          <w:u w:val="single"/>
-          <w:lang w:val="en-US"/>
-        </w:rPr>
-        <w:t>End</w:t>
-      </w:r>
-      <w:proofErr w:type="spellEnd"/>
-    </w:p>
-    <w:p>
-      <w:pPr>
-        <w:spacing w:after="160"/>
-        <w:ind w:firstLine="1304"/>
-        <w:rPr>
-          <w:lang w:val="en-US"/>
-        </w:rPr>
-      </w:pPr>
-      <w:r>
-        <w:rPr>
-          <w:lang w:val="en-US"/>
-        </w:rPr>
-        <w:t>The</w:t>
-      </w:r>
-      <w:r>
-        <w:rPr>
-          <w:lang w:val="en-US"/>
-        </w:rPr>
-        <w:t xml:space="preserve"> interactor will stop </w:t>
-      </w:r>
-      <w:proofErr w:type="gramStart"/>
-      <w:r>
-        <w:rPr>
-          <w:lang w:val="en-US"/>
-        </w:rPr>
-        <w:t>the revive</w:t>
-      </w:r>
-      <w:proofErr w:type="gramEnd"/>
-      <w:r>
-        <w:rPr>
-          <w:lang w:val="en-US"/>
-        </w:rPr>
-        <w:t xml:space="preserve"> if not done already.</w:t>
-      </w:r>
-    </w:p>
-    <w:p>
-      <w:pPr>
-        <w:spacing w:after="160"/>
-        <w:ind w:left="1304"/>
-        <w:rPr>
-          <w:lang w:val="en-US"/>
-        </w:rPr>
-      </w:pPr>
-    </w:p>
-    <w:p>
-      <w:pPr>
-        <w:pStyle w:val="Heading3"/>
-        <w:spacing w:after="160"/>
-        <w:rPr>
-          <w:lang w:val="en-US"/>
-        </w:rPr>
-      </w:pPr>
-      <w:bookmarkStart w:id="24" w:name="_Toc5888424"/>
-      <w:r>
-        <w:rPr>
-          <w:lang w:val="en-US"/>
-        </w:rPr>
-        <w:t>PowerUpBase</w:t>
-      </w:r>
-      <w:bookmarkEnd w:id="24"/>
-    </w:p>
-    <w:p>
-      <w:pPr>
-        <w:rPr>
-          <w:rStyle w:val="Emphasis"/>
-          <w:lang w:val="en-US"/>
-        </w:rPr>
-      </w:pPr>
-      <w:r>
-        <w:rPr>
-          <w:rStyle w:val="Emphasis"/>
-          <w:lang w:val="en-US"/>
-        </w:rPr>
-        <w:t>PowerUpB</w:t>
-      </w:r>
-      <w:r>
-        <w:rPr>
-          <w:rStyle w:val="Emphasis"/>
-          <w:lang w:val="en-US"/>
-        </w:rPr>
-        <w:t>a</w:t>
-      </w:r>
-      <w:r>
-        <w:rPr>
-          <w:rStyle w:val="Emphasis"/>
-          <w:lang w:val="en-US"/>
-        </w:rPr>
-        <w:t xml:space="preserve">se might need a bool or something to sync in order to for example make </w:t>
-      </w:r>
-      <w:proofErr w:type="spellStart"/>
-      <w:r>
-        <w:rPr>
-          <w:rStyle w:val="Emphasis"/>
-          <w:lang w:val="en-US"/>
-        </w:rPr>
-        <w:t>Gekko</w:t>
-      </w:r>
-      <w:proofErr w:type="spellEnd"/>
-      <w:r>
-        <w:rPr>
-          <w:rStyle w:val="Emphasis"/>
-          <w:lang w:val="en-US"/>
-        </w:rPr>
-        <w:t xml:space="preserve"> invisible for Puppeteer but not puppets.</w:t>
+        <w:t>se might need a bool or something to sync in order to for example make Gekko invisible for Puppeteer but not puppets.</w:t>
       </w:r>
     </w:p>
     <w:p>
@@ -7340,7 +7566,7 @@
           <w:lang w:val="en-US"/>
         </w:rPr>
       </w:pPr>
-      <w:bookmarkStart w:id="25" w:name="_Toc5888425"/>
+      <w:bookmarkStart w:id="24" w:name="_Toc5888425"/>
       <w:r>
         <w:rPr>
           <w:lang w:val="en-US"/>
@@ -7348,7 +7574,7 @@
         <w:lastRenderedPageBreak/>
         <w:t>GrabTool</w:t>
       </w:r>
-      <w:bookmarkEnd w:id="25"/>
+      <w:bookmarkEnd w:id="24"/>
     </w:p>
     <w:p>
       <w:pPr>
@@ -7759,7 +7985,7 @@
           <w:lang w:val="en-US"/>
         </w:rPr>
       </w:pPr>
-      <w:bookmarkStart w:id="26" w:name="_Toc5888426"/>
+      <w:bookmarkStart w:id="25" w:name="_Toc5888426"/>
       <w:r>
         <w:rPr>
           <w:lang w:val="en-US"/>
@@ -7767,6 +7993,185 @@
         <w:lastRenderedPageBreak/>
         <w:t>CooldownComponent</w:t>
       </w:r>
+      <w:bookmarkEnd w:id="25"/>
+    </w:p>
+    <w:p>
+      <w:pPr>
+        <w:spacing w:after="160"/>
+        <w:rPr>
+          <w:b/>
+          <w:u w:val="single"/>
+          <w:lang w:val="en-US"/>
+        </w:rPr>
+      </w:pPr>
+      <w:r>
+        <w:rPr>
+          <w:b/>
+          <w:u w:val="single"/>
+          <w:lang w:val="en-US"/>
+        </w:rPr>
+        <w:t>get/set</w:t>
+      </w:r>
+    </w:p>
+    <w:p>
+      <w:pPr>
+        <w:spacing w:after="160"/>
+        <w:ind w:left="1304"/>
+        <w:rPr>
+          <w:lang w:val="en-US"/>
+        </w:rPr>
+      </w:pPr>
+      <w:r>
+        <w:rPr>
+          <w:lang w:val="en-US"/>
+        </w:rPr>
+        <w:t xml:space="preserve">A public getter and a private setter for the attribute Available. When a room is move the StartCooldown function is called and the Available attribute is set to false. </w:t>
+      </w:r>
+    </w:p>
+    <w:p>
+      <w:pPr>
+        <w:spacing w:after="160"/>
+        <w:rPr>
+          <w:b/>
+          <w:u w:val="single"/>
+          <w:lang w:val="en-US"/>
+        </w:rPr>
+      </w:pPr>
+      <w:r>
+        <w:rPr>
+          <w:b/>
+          <w:u w:val="single"/>
+          <w:lang w:val="en-US"/>
+        </w:rPr>
+        <w:t>StartCooldown</w:t>
+      </w:r>
+    </w:p>
+    <w:p>
+      <w:pPr>
+        <w:spacing w:after="160"/>
+        <w:ind w:left="1304"/>
+        <w:rPr>
+          <w:lang w:val="en-US"/>
+        </w:rPr>
+      </w:pPr>
+      <w:r>
+        <w:rPr>
+          <w:lang w:val="en-US"/>
+        </w:rPr>
+        <w:t>Starts the cooldown timer of the room and compares it with the CooldownTime attribute. When the cooldown is over the attribute Available is set to true.</w:t>
+      </w:r>
+    </w:p>
+    <w:p>
+      <w:pPr>
+        <w:spacing w:after="160"/>
+        <w:ind w:left="1304"/>
+        <w:rPr>
+          <w:lang w:val="en-US"/>
+        </w:rPr>
+      </w:pPr>
+    </w:p>
+    <w:p>
+      <w:pPr>
+        <w:pStyle w:val="Heading3"/>
+        <w:spacing w:after="160"/>
+        <w:rPr>
+          <w:lang w:val="en-US"/>
+        </w:rPr>
+      </w:pPr>
+      <w:proofErr w:type="spellStart"/>
+      <w:r>
+        <w:rPr>
+          <w:lang w:val="en-US"/>
+        </w:rPr>
+        <w:t>InteractionController</w:t>
+      </w:r>
+      <w:proofErr w:type="spellEnd"/>
+    </w:p>
+    <w:p>
+      <w:pPr>
+        <w:spacing w:after="160"/>
+        <w:rPr>
+          <w:b/>
+          <w:u w:val="single"/>
+          <w:lang w:val="en-US"/>
+        </w:rPr>
+      </w:pPr>
+      <w:r>
+        <w:rPr>
+          <w:b/>
+          <w:u w:val="single"/>
+          <w:lang w:val="en-US"/>
+        </w:rPr>
+        <w:t>Update</w:t>
+      </w:r>
+    </w:p>
+    <w:p>
+      <w:pPr>
+        <w:spacing w:after="160"/>
+        <w:ind w:left="1304"/>
+        <w:rPr>
+          <w:lang w:val="en-US"/>
+        </w:rPr>
+      </w:pPr>
+      <w:r>
+        <w:rPr>
+          <w:lang w:val="en-US"/>
+        </w:rPr>
+        <w:t xml:space="preserve">The update function </w:t>
+      </w:r>
+      <w:proofErr w:type="spellStart"/>
+      <w:r>
+        <w:rPr>
+          <w:lang w:val="en-US"/>
+        </w:rPr>
+        <w:t>raycasts</w:t>
+      </w:r>
+      <w:proofErr w:type="spellEnd"/>
+      <w:r>
+        <w:rPr>
+          <w:lang w:val="en-US"/>
+        </w:rPr>
+        <w:t xml:space="preserve"> straight ahead and looks for objects with the </w:t>
+      </w:r>
+      <w:proofErr w:type="spellStart"/>
+      <w:r>
+        <w:rPr>
+          <w:lang w:val="en-US"/>
+        </w:rPr>
+        <w:t>Interactable</w:t>
+      </w:r>
+      <w:proofErr w:type="spellEnd"/>
+      <w:r>
+        <w:rPr>
+          <w:lang w:val="en-US"/>
+        </w:rPr>
+        <w:t xml:space="preserve"> component. In case the player presses the Use button, an interaction is started.</w:t>
+      </w:r>
+    </w:p>
+    <w:p>
+      <w:pPr>
+        <w:spacing w:after="160"/>
+        <w:ind w:left="1304"/>
+        <w:rPr>
+          <w:lang w:val="en-US"/>
+        </w:rPr>
+      </w:pPr>
+    </w:p>
+    <w:p>
+      <w:pPr>
+        <w:pStyle w:val="Heading3"/>
+        <w:spacing w:after="160"/>
+        <w:rPr>
+          <w:lang w:val="en-US"/>
+        </w:rPr>
+      </w:pPr>
+      <w:bookmarkStart w:id="26" w:name="_Toc5888427"/>
+      <w:r>
+        <w:rPr>
+          <w:lang w:val="en-US"/>
+        </w:rPr>
+        <w:t>PathfinderComponent</w:t>
+      </w:r>
       <w:bookmarkEnd w:id="26"/>
     </w:p>
     <w:p>
@@ -7784,7 +8189,53 @@
           <w:u w:val="single"/>
           <w:lang w:val="en-US"/>
         </w:rPr>
-        <w:t>get/set</w:t>
+        <w:t>MoveTo</w:t>
+      </w:r>
+    </w:p>
+    <w:p>
+      <w:pPr>
+        <w:spacing w:after="160"/>
+        <w:ind w:firstLine="1304"/>
+        <w:rPr>
+          <w:lang w:val="en-US"/>
+        </w:rPr>
+      </w:pPr>
+      <w:r>
+        <w:rPr>
+          <w:lang w:val="en-US"/>
+        </w:rPr>
+        <w:t xml:space="preserve">Pathfinds to coordinates specified in parameter and updates </w:t>
+      </w:r>
+      <w:r>
+        <w:rPr>
+          <w:b/>
+          <w:lang w:val="en-US"/>
+        </w:rPr>
+        <w:t>CurrentPath</w:t>
+      </w:r>
+      <w:r>
+        <w:rPr>
+          <w:lang w:val="en-US"/>
+        </w:rPr>
+        <w:t xml:space="preserve"> attribute.</w:t>
+      </w:r>
+    </w:p>
+    <w:p>
+      <w:pPr>
+        <w:spacing w:after="160"/>
+        <w:rPr>
+          <w:b/>
+          <w:u w:val="single"/>
+          <w:lang w:val="en-US"/>
+        </w:rPr>
+      </w:pPr>
+      <w:r>
+        <w:rPr>
+          <w:b/>
+          <w:u w:val="single"/>
+          <w:lang w:val="en-US"/>
+        </w:rPr>
+        <w:t>Update</w:t>
       </w:r>
     </w:p>
     <w:p>
@@ -7799,46 +8250,25 @@
         <w:rPr>
           <w:lang w:val="en-US"/>
         </w:rPr>
-        <w:t xml:space="preserve">A public getter and a private setter for the attribute Available. When a room is move the StartCooldown function is called and the Available attribute is set to false. </w:t>
-      </w:r>
-    </w:p>
-    <w:p>
-      <w:pPr>
-        <w:spacing w:after="160"/>
-        <w:rPr>
-          <w:b/>
-          <w:u w:val="single"/>
-          <w:lang w:val="en-US"/>
-        </w:rPr>
-      </w:pPr>
-      <w:r>
-        <w:rPr>
-          <w:b/>
-          <w:u w:val="single"/>
-          <w:lang w:val="en-US"/>
-        </w:rPr>
-        <w:t>StartCooldown</w:t>
-      </w:r>
-    </w:p>
-    <w:p>
-      <w:pPr>
-        <w:spacing w:after="160"/>
-        <w:ind w:left="1304"/>
-        <w:rPr>
-          <w:lang w:val="en-US"/>
-        </w:rPr>
-      </w:pPr>
-      <w:r>
-        <w:rPr>
-          <w:lang w:val="en-US"/>
-        </w:rPr>
-        <w:t>Starts the cooldown timer of the room and compares it with the CooldownTime attribute. When the cooldown is over the attribute Available is set to true.</w:t>
-      </w:r>
-    </w:p>
-    <w:p>
-      <w:pPr>
-        <w:spacing w:after="160"/>
-        <w:ind w:left="1304"/>
+        <w:t xml:space="preserve">Follows the </w:t>
+      </w:r>
+      <w:r>
+        <w:rPr>
+          <w:b/>
+          <w:lang w:val="en-US"/>
+        </w:rPr>
+        <w:t>CurrentPath</w:t>
+      </w:r>
+      <w:r>
+        <w:rPr>
+          <w:lang w:val="en-US"/>
+        </w:rPr>
+        <w:t xml:space="preserve"> attribute by adding force vectors along the path on the rigidbody. If there is no current path do nothing.</w:t>
+      </w:r>
+    </w:p>
+    <w:p>
+      <w:pPr>
+        <w:spacing w:after="160"/>
         <w:rPr>
           <w:lang w:val="en-US"/>
         </w:rPr>
@@ -7852,14 +8282,47 @@
           <w:lang w:val="en-US"/>
         </w:rPr>
       </w:pPr>
-      <w:proofErr w:type="spellStart"/>
-      <w:r>
-        <w:rPr>
-          <w:lang w:val="en-US"/>
-        </w:rPr>
-        <w:t>InteractionController</w:t>
-      </w:r>
-      <w:proofErr w:type="spellEnd"/>
+      <w:bookmarkStart w:id="27" w:name="_Toc5888428"/>
+      <w:r>
+        <w:rPr>
+          <w:lang w:val="en-US"/>
+        </w:rPr>
+        <w:t>StateMachineComponent</w:t>
+      </w:r>
+      <w:bookmarkEnd w:id="27"/>
+    </w:p>
+    <w:p>
+      <w:pPr>
+        <w:spacing w:after="160"/>
+        <w:rPr>
+          <w:b/>
+          <w:u w:val="single"/>
+          <w:lang w:val="en-US"/>
+        </w:rPr>
+      </w:pPr>
+      <w:r>
+        <w:rPr>
+          <w:b/>
+          <w:u w:val="single"/>
+          <w:lang w:val="en-US"/>
+        </w:rPr>
+        <w:t>SetState</w:t>
+      </w:r>
+    </w:p>
+    <w:p>
+      <w:pPr>
+        <w:spacing w:after="160"/>
+        <w:ind w:firstLine="1304"/>
+        <w:rPr>
+          <w:lang w:val="en-US"/>
+        </w:rPr>
+      </w:pPr>
+      <w:r>
+        <w:rPr>
+          <w:lang w:val="en-US"/>
+        </w:rPr>
+        <w:t>Changes state.</w:t>
+      </w:r>
     </w:p>
     <w:p>
       <w:pPr>
@@ -7882,50 +8345,35 @@
     <w:p>
       <w:pPr>
         <w:spacing w:after="160"/>
-        <w:ind w:left="1304"/>
-        <w:rPr>
-          <w:lang w:val="en-US"/>
-        </w:rPr>
-      </w:pPr>
-      <w:r>
-        <w:rPr>
-          <w:lang w:val="en-US"/>
-        </w:rPr>
-        <w:t xml:space="preserve">The update function </w:t>
-      </w:r>
-      <w:proofErr w:type="spellStart"/>
-      <w:r>
-        <w:rPr>
-          <w:lang w:val="en-US"/>
-        </w:rPr>
-        <w:t>raycasts</w:t>
-      </w:r>
-      <w:proofErr w:type="spellEnd"/>
-      <w:r>
-        <w:rPr>
-          <w:lang w:val="en-US"/>
-        </w:rPr>
-        <w:t xml:space="preserve"> straight ahead and looks for objects with the </w:t>
-      </w:r>
-      <w:proofErr w:type="spellStart"/>
-      <w:r>
-        <w:rPr>
-          <w:lang w:val="en-US"/>
-        </w:rPr>
-        <w:t>Interactable</w:t>
-      </w:r>
-      <w:proofErr w:type="spellEnd"/>
-      <w:r>
-        <w:rPr>
-          <w:lang w:val="en-US"/>
-        </w:rPr>
-        <w:t xml:space="preserve"> component. In case the player presses the Use button, an interaction is started.</w:t>
-      </w:r>
-    </w:p>
-    <w:p>
-      <w:pPr>
-        <w:spacing w:after="160"/>
-        <w:ind w:left="1304"/>
+        <w:ind w:firstLine="1304"/>
+        <w:rPr>
+          <w:lang w:val="en-US"/>
+        </w:rPr>
+      </w:pPr>
+      <w:r>
+        <w:rPr>
+          <w:lang w:val="en-US"/>
+        </w:rPr>
+        <w:t xml:space="preserve">Runs the current states </w:t>
+      </w:r>
+      <w:r>
+        <w:rPr>
+          <w:b/>
+          <w:lang w:val="en-US"/>
+        </w:rPr>
+        <w:t>Run</w:t>
+      </w:r>
+      <w:r>
+        <w:rPr>
+          <w:lang w:val="en-US"/>
+        </w:rPr>
+        <w:t xml:space="preserve"> function.</w:t>
+      </w:r>
+    </w:p>
+    <w:p>
+      <w:pPr>
+        <w:spacing w:after="160"/>
+        <w:ind w:firstLine="1304"/>
         <w:rPr>
           <w:lang w:val="en-US"/>
         </w:rPr>
@@ -7939,236 +8387,14 @@
           <w:lang w:val="en-US"/>
         </w:rPr>
       </w:pPr>
-      <w:bookmarkStart w:id="27" w:name="_Toc5888427"/>
-      <w:r>
-        <w:rPr>
-          <w:lang w:val="en-US"/>
-        </w:rPr>
-        <w:t>PathfinderComponent</w:t>
-      </w:r>
-      <w:bookmarkEnd w:id="27"/>
-    </w:p>
-    <w:p>
-      <w:pPr>
-        <w:spacing w:after="160"/>
-        <w:rPr>
-          <w:b/>
-          <w:u w:val="single"/>
-          <w:lang w:val="en-US"/>
-        </w:rPr>
-      </w:pPr>
-      <w:r>
-        <w:rPr>
-          <w:b/>
-          <w:u w:val="single"/>
-          <w:lang w:val="en-US"/>
-        </w:rPr>
-        <w:t>MoveTo</w:t>
-      </w:r>
-    </w:p>
-    <w:p>
-      <w:pPr>
-        <w:spacing w:after="160"/>
-        <w:ind w:firstLine="1304"/>
-        <w:rPr>
-          <w:lang w:val="en-US"/>
-        </w:rPr>
-      </w:pPr>
-      <w:r>
-        <w:rPr>
-          <w:lang w:val="en-US"/>
-        </w:rPr>
-        <w:t xml:space="preserve">Pathfinds to coordinates specified in parameter and updates </w:t>
-      </w:r>
-      <w:r>
-        <w:rPr>
-          <w:b/>
-          <w:lang w:val="en-US"/>
-        </w:rPr>
-        <w:t>CurrentPath</w:t>
-      </w:r>
-      <w:r>
-        <w:rPr>
-          <w:lang w:val="en-US"/>
-        </w:rPr>
-        <w:t xml:space="preserve"> attribute.</w:t>
-      </w:r>
-    </w:p>
-    <w:p>
-      <w:pPr>
-        <w:spacing w:after="160"/>
-        <w:rPr>
-          <w:b/>
-          <w:u w:val="single"/>
-          <w:lang w:val="en-US"/>
-        </w:rPr>
-      </w:pPr>
-      <w:r>
-        <w:rPr>
-          <w:b/>
-          <w:u w:val="single"/>
-          <w:lang w:val="en-US"/>
-        </w:rPr>
-        <w:t>Update</w:t>
-      </w:r>
-    </w:p>
-    <w:p>
-      <w:pPr>
-        <w:spacing w:after="160"/>
-        <w:ind w:left="1304"/>
-        <w:rPr>
-          <w:lang w:val="en-US"/>
-        </w:rPr>
-      </w:pPr>
-      <w:r>
-        <w:rPr>
-          <w:lang w:val="en-US"/>
-        </w:rPr>
-        <w:t xml:space="preserve">Follows the </w:t>
-      </w:r>
-      <w:r>
-        <w:rPr>
-          <w:b/>
-          <w:lang w:val="en-US"/>
-        </w:rPr>
-        <w:t>CurrentPath</w:t>
-      </w:r>
-      <w:r>
-        <w:rPr>
-          <w:lang w:val="en-US"/>
-        </w:rPr>
-        <w:t xml:space="preserve"> attribute by adding force vectors along the path on the rigidbody. If there is no current path do nothing.</w:t>
-      </w:r>
-    </w:p>
-    <w:p>
-      <w:pPr>
-        <w:spacing w:after="160"/>
-        <w:rPr>
-          <w:lang w:val="en-US"/>
-        </w:rPr>
-      </w:pPr>
-    </w:p>
-    <w:p>
-      <w:pPr>
-        <w:pStyle w:val="Heading3"/>
-        <w:spacing w:after="160"/>
-        <w:rPr>
-          <w:lang w:val="en-US"/>
-        </w:rPr>
-      </w:pPr>
-      <w:bookmarkStart w:id="28" w:name="_Toc5888428"/>
-      <w:r>
-        <w:rPr>
-          <w:lang w:val="en-US"/>
-        </w:rPr>
-        <w:t>StateMachineComponent</w:t>
+      <w:bookmarkStart w:id="28" w:name="_Toc5888429"/>
+      <w:r>
+        <w:rPr>
+          <w:lang w:val="en-US"/>
+        </w:rPr>
+        <w:t>EnemySpawner</w:t>
       </w:r>
       <w:bookmarkEnd w:id="28"/>
-    </w:p>
-    <w:p>
-      <w:pPr>
-        <w:spacing w:after="160"/>
-        <w:rPr>
-          <w:b/>
-          <w:u w:val="single"/>
-          <w:lang w:val="en-US"/>
-        </w:rPr>
-      </w:pPr>
-      <w:r>
-        <w:rPr>
-          <w:b/>
-          <w:u w:val="single"/>
-          <w:lang w:val="en-US"/>
-        </w:rPr>
-        <w:t>SetState</w:t>
-      </w:r>
-    </w:p>
-    <w:p>
-      <w:pPr>
-        <w:spacing w:after="160"/>
-        <w:ind w:firstLine="1304"/>
-        <w:rPr>
-          <w:lang w:val="en-US"/>
-        </w:rPr>
-      </w:pPr>
-      <w:r>
-        <w:rPr>
-          <w:lang w:val="en-US"/>
-        </w:rPr>
-        <w:t>Changes state.</w:t>
-      </w:r>
-    </w:p>
-    <w:p>
-      <w:pPr>
-        <w:spacing w:after="160"/>
-        <w:rPr>
-          <w:b/>
-          <w:u w:val="single"/>
-          <w:lang w:val="en-US"/>
-        </w:rPr>
-      </w:pPr>
-      <w:r>
-        <w:rPr>
-          <w:b/>
-          <w:u w:val="single"/>
-          <w:lang w:val="en-US"/>
-        </w:rPr>
-        <w:t>Update</w:t>
-      </w:r>
-    </w:p>
-    <w:p>
-      <w:pPr>
-        <w:spacing w:after="160"/>
-        <w:ind w:firstLine="1304"/>
-        <w:rPr>
-          <w:lang w:val="en-US"/>
-        </w:rPr>
-      </w:pPr>
-      <w:r>
-        <w:rPr>
-          <w:lang w:val="en-US"/>
-        </w:rPr>
-        <w:t xml:space="preserve">Runs the current states </w:t>
-      </w:r>
-      <w:r>
-        <w:rPr>
-          <w:b/>
-          <w:lang w:val="en-US"/>
-        </w:rPr>
-        <w:t>Run</w:t>
-      </w:r>
-      <w:r>
-        <w:rPr>
-          <w:lang w:val="en-US"/>
-        </w:rPr>
-        <w:t xml:space="preserve"> function.</w:t>
-      </w:r>
-    </w:p>
-    <w:p>
-      <w:pPr>
-        <w:spacing w:after="160"/>
-        <w:ind w:firstLine="1304"/>
-        <w:rPr>
-          <w:lang w:val="en-US"/>
-        </w:rPr>
-      </w:pPr>
-    </w:p>
-    <w:p>
-      <w:pPr>
-        <w:pStyle w:val="Heading3"/>
-        <w:spacing w:after="160"/>
-        <w:rPr>
-          <w:lang w:val="en-US"/>
-        </w:rPr>
-      </w:pPr>
-      <w:bookmarkStart w:id="29" w:name="_Toc5888429"/>
-      <w:r>
-        <w:rPr>
-          <w:lang w:val="en-US"/>
-        </w:rPr>
-        <w:t>EnemySpawner</w:t>
-      </w:r>
-      <w:bookmarkEnd w:id="29"/>
     </w:p>
     <w:p>
       <w:pPr>
@@ -8286,7 +8512,7 @@
           <w:lang w:val="en-US"/>
         </w:rPr>
       </w:pPr>
-      <w:bookmarkStart w:id="30" w:name="_Toc5888430"/>
+      <w:bookmarkStart w:id="29" w:name="_Toc5888430"/>
       <w:r>
         <w:rPr>
           <w:lang w:val="en-US"/>
@@ -8294,7 +8520,7 @@
         <w:lastRenderedPageBreak/>
         <w:t>WeaponComponent</w:t>
       </w:r>
-      <w:bookmarkEnd w:id="30"/>
+      <w:bookmarkEnd w:id="29"/>
     </w:p>
     <w:p>
       <w:pPr>
@@ -8761,7 +8987,7 @@
           <w:lang w:val="en-US"/>
         </w:rPr>
       </w:pPr>
-      <w:bookmarkStart w:id="31" w:name="_Toc5888431"/>
+      <w:bookmarkStart w:id="30" w:name="_Toc5888431"/>
       <w:r>
         <w:rPr>
           <w:lang w:val="en-US"/>
@@ -8784,6 +9010,313 @@
         <w:lastRenderedPageBreak/>
         <w:t>TrapComponent</w:t>
       </w:r>
+      <w:bookmarkEnd w:id="30"/>
+    </w:p>
+    <w:p>
+      <w:pPr>
+        <w:rPr>
+          <w:lang w:val="en-US"/>
+        </w:rPr>
+      </w:pPr>
+      <w:r>
+        <w:rPr>
+          <w:rStyle w:val="Emphasis"/>
+          <w:lang w:val="en-US"/>
+        </w:rPr>
+        <w:t>Must be synced with Mirror.</w:t>
+      </w:r>
+    </w:p>
+    <w:p>
+      <w:pPr>
+        <w:spacing w:after="160"/>
+        <w:rPr>
+          <w:b/>
+          <w:u w:val="single"/>
+          <w:lang w:val="en-US"/>
+        </w:rPr>
+      </w:pPr>
+      <w:proofErr w:type="spellStart"/>
+      <w:r>
+        <w:rPr>
+          <w:b/>
+          <w:u w:val="single"/>
+          <w:lang w:val="en-US"/>
+        </w:rPr>
+        <w:t>DestroyTimer</w:t>
+      </w:r>
+      <w:proofErr w:type="spellEnd"/>
+    </w:p>
+    <w:p>
+      <w:pPr>
+        <w:spacing w:after="160"/>
+        <w:rPr>
+          <w:lang w:val="en-US"/>
+        </w:rPr>
+      </w:pPr>
+      <w:r>
+        <w:rPr>
+          <w:lang w:val="en-US"/>
+        </w:rPr>
+        <w:tab/>
+      </w:r>
+    </w:p>
+    <w:p>
+      <w:pPr>
+        <w:spacing w:after="160"/>
+        <w:rPr>
+          <w:b/>
+          <w:u w:val="single"/>
+          <w:lang w:val="en-US"/>
+        </w:rPr>
+      </w:pPr>
+      <w:proofErr w:type="spellStart"/>
+      <w:r>
+        <w:rPr>
+          <w:b/>
+          <w:u w:val="single"/>
+          <w:lang w:val="en-US"/>
+        </w:rPr>
+        <w:t>ActivateTrap</w:t>
+      </w:r>
+      <w:proofErr w:type="spellEnd"/>
+    </w:p>
+    <w:p>
+      <w:pPr>
+        <w:spacing w:after="160"/>
+        <w:ind w:left="1304" w:firstLine="1"/>
+        <w:rPr>
+          <w:lang w:val="en-US"/>
+        </w:rPr>
+      </w:pPr>
+      <w:r>
+        <w:rPr>
+          <w:lang w:val="en-US"/>
+        </w:rPr>
+        <w:t>Override this function in the subclass for handling the activation of the trap and damaging the puppet(s) inside</w:t>
+      </w:r>
+      <w:r>
+        <w:rPr>
+          <w:lang w:val="en-US"/>
+        </w:rPr>
+        <w:t xml:space="preserve">, starting the </w:t>
+      </w:r>
+      <w:proofErr w:type="spellStart"/>
+      <w:r>
+        <w:rPr>
+          <w:b/>
+          <w:lang w:val="en-US"/>
+        </w:rPr>
+        <w:t>DestroyTimer</w:t>
+      </w:r>
+      <w:proofErr w:type="spellEnd"/>
+      <w:r>
+        <w:rPr>
+          <w:lang w:val="en-US"/>
+        </w:rPr>
+        <w:t xml:space="preserve"> and other optional functionality. </w:t>
+      </w:r>
+    </w:p>
+    <w:p>
+      <w:pPr>
+        <w:spacing w:after="160"/>
+        <w:rPr>
+          <w:b/>
+          <w:u w:val="single"/>
+          <w:lang w:val="en-US"/>
+        </w:rPr>
+      </w:pPr>
+      <w:proofErr w:type="spellStart"/>
+      <w:r>
+        <w:rPr>
+          <w:b/>
+          <w:u w:val="single"/>
+          <w:lang w:val="en-US"/>
+        </w:rPr>
+        <w:t>DestroyTrap</w:t>
+      </w:r>
+      <w:proofErr w:type="spellEnd"/>
+    </w:p>
+    <w:p>
+      <w:pPr>
+        <w:spacing w:after="160"/>
+        <w:ind w:left="1304" w:firstLine="1"/>
+        <w:rPr>
+          <w:lang w:val="en-US"/>
+        </w:rPr>
+      </w:pPr>
+      <w:r>
+        <w:rPr>
+          <w:lang w:val="en-US"/>
+        </w:rPr>
+        <w:t xml:space="preserve">Override this function in the subclass for handling the destroying of the trap object after the </w:t>
+      </w:r>
+      <w:proofErr w:type="spellStart"/>
+      <w:r>
+        <w:rPr>
+          <w:b/>
+          <w:lang w:val="en-US"/>
+        </w:rPr>
+        <w:t>DestroyTimer</w:t>
+      </w:r>
+      <w:proofErr w:type="spellEnd"/>
+      <w:r>
+        <w:rPr>
+          <w:lang w:val="en-US"/>
+        </w:rPr>
+        <w:t xml:space="preserve"> is done.</w:t>
+      </w:r>
+    </w:p>
+    <w:p>
+      <w:pPr>
+        <w:spacing w:after="160"/>
+        <w:rPr>
+          <w:b/>
+          <w:u w:val="single"/>
+          <w:lang w:val="en-US"/>
+        </w:rPr>
+      </w:pPr>
+      <w:proofErr w:type="spellStart"/>
+      <w:r>
+        <w:rPr>
+          <w:b/>
+          <w:u w:val="single"/>
+          <w:lang w:val="en-US"/>
+        </w:rPr>
+        <w:t>OnTriggerEnter</w:t>
+      </w:r>
+      <w:proofErr w:type="spellEnd"/>
+    </w:p>
+    <w:p>
+      <w:pPr>
+        <w:spacing w:after="160"/>
+        <w:ind w:left="1304"/>
+        <w:rPr>
+          <w:b/>
+          <w:u w:val="single"/>
+          <w:lang w:val="en-US"/>
+        </w:rPr>
+      </w:pPr>
+      <w:r>
+        <w:rPr>
+          <w:lang w:val="en-US"/>
+        </w:rPr>
+        <w:t>Override this function in the subclass for detecting</w:t>
+      </w:r>
+      <w:r>
+        <w:rPr>
+          <w:lang w:val="en-US"/>
+        </w:rPr>
+        <w:t xml:space="preserve"> when a game object is within the trap activation area. The function </w:t>
+      </w:r>
+      <w:r>
+        <w:rPr>
+          <w:lang w:val="en-US"/>
+        </w:rPr>
+        <w:t xml:space="preserve">shall </w:t>
+      </w:r>
+      <w:r>
+        <w:rPr>
+          <w:lang w:val="en-US"/>
+        </w:rPr>
+        <w:t xml:space="preserve">immediately triggers the </w:t>
+      </w:r>
+      <w:proofErr w:type="spellStart"/>
+      <w:r>
+        <w:rPr>
+          <w:b/>
+          <w:lang w:val="en-US"/>
+        </w:rPr>
+        <w:t>TrapTimer</w:t>
+      </w:r>
+      <w:proofErr w:type="spellEnd"/>
+      <w:r>
+        <w:rPr>
+          <w:lang w:val="en-US"/>
+        </w:rPr>
+        <w:t xml:space="preserve"> </w:t>
+      </w:r>
+      <w:r>
+        <w:rPr>
+          <w:lang w:val="en-US"/>
+        </w:rPr>
+        <w:t>function</w:t>
+      </w:r>
+      <w:r>
+        <w:rPr>
+          <w:lang w:val="en-US"/>
+        </w:rPr>
+        <w:t xml:space="preserve">. If the </w:t>
+      </w:r>
+      <w:r>
+        <w:rPr>
+          <w:lang w:val="en-US"/>
+        </w:rPr>
+        <w:t>timer</w:t>
+      </w:r>
+      <w:r>
+        <w:rPr>
+          <w:lang w:val="en-US"/>
+        </w:rPr>
+        <w:t xml:space="preserve"> reaches </w:t>
+      </w:r>
+      <w:proofErr w:type="spellStart"/>
+      <w:r>
+        <w:rPr>
+          <w:b/>
+          <w:lang w:val="en-US"/>
+        </w:rPr>
+        <w:t>ActivationTime</w:t>
+      </w:r>
+      <w:proofErr w:type="spellEnd"/>
+      <w:r>
+        <w:rPr>
+          <w:lang w:val="en-US"/>
+        </w:rPr>
+        <w:t>, the trap</w:t>
+      </w:r>
+      <w:r>
+        <w:rPr>
+          <w:lang w:val="en-US"/>
+        </w:rPr>
+        <w:t xml:space="preserve"> and activation animation</w:t>
+      </w:r>
+      <w:r>
+        <w:rPr>
+          <w:lang w:val="en-US"/>
+        </w:rPr>
+        <w:t xml:space="preserve"> is activated and is</w:t>
+      </w:r>
+      <w:r>
+        <w:rPr>
+          <w:lang w:val="en-US"/>
+        </w:rPr>
+        <w:t xml:space="preserve"> therefore considered consumed.</w:t>
+      </w:r>
+    </w:p>
+    <w:p>
+      <w:pPr>
+        <w:spacing w:after="160"/>
+        <w:ind w:left="1304"/>
+        <w:rPr>
+          <w:lang w:val="en-US"/>
+        </w:rPr>
+      </w:pPr>
+    </w:p>
+    <w:p>
+      <w:pPr>
+        <w:pStyle w:val="Heading3"/>
+        <w:spacing w:after="160"/>
+        <w:rPr>
+          <w:lang w:val="en-US"/>
+        </w:rPr>
+      </w:pPr>
+      <w:bookmarkStart w:id="31" w:name="_Toc5888432"/>
+      <w:r>
+        <w:rPr>
+          <w:lang w:val="en-US"/>
+        </w:rPr>
+        <w:t>DoorComponent</w:t>
+      </w:r>
       <w:bookmarkEnd w:id="31"/>
     </w:p>
     <w:p>
@@ -8798,26 +9331,76 @@
           <w:rStyle w:val="Emphasis"/>
           <w:lang w:val="en-US"/>
         </w:rPr>
-        <w:t>Must be synced with Mirror.</w:t>
-      </w:r>
-    </w:p>
-    <w:p>
-      <w:pPr>
-        <w:spacing w:after="160"/>
-        <w:rPr>
-          <w:b/>
-          <w:u w:val="single"/>
-          <w:lang w:val="en-US"/>
-        </w:rPr>
-      </w:pPr>
-      <w:r>
-        <w:rPr>
-          <w:b/>
-          <w:u w:val="single"/>
-          <w:lang w:val="en-US"/>
-        </w:rPr>
-        <w:t>OnTriggerEnter</w:t>
-      </w:r>
+        <w:t>Must be synced with Mirro</w:t>
+      </w:r>
+      <w:r>
+        <w:rPr>
+          <w:rStyle w:val="Emphasis"/>
+          <w:lang w:val="en-US"/>
+        </w:rPr>
+        <w:t>r.</w:t>
+      </w:r>
+    </w:p>
+    <w:p>
+      <w:pPr>
+        <w:spacing w:after="160"/>
+        <w:rPr>
+          <w:b/>
+          <w:u w:val="single"/>
+          <w:lang w:val="en-US"/>
+        </w:rPr>
+      </w:pPr>
+      <w:r>
+        <w:rPr>
+          <w:b/>
+          <w:u w:val="single"/>
+          <w:lang w:val="en-US"/>
+        </w:rPr>
+        <w:t>Update</w:t>
+      </w:r>
+    </w:p>
+    <w:p>
+      <w:pPr>
+        <w:spacing w:after="160"/>
+        <w:ind w:firstLine="1304"/>
+        <w:rPr>
+          <w:lang w:val="en-US"/>
+        </w:rPr>
+      </w:pPr>
+      <w:r>
+        <w:rPr>
+          <w:lang w:val="en-US"/>
+        </w:rPr>
+        <w:t xml:space="preserve">Checks if the door should close. </w:t>
+      </w:r>
+    </w:p>
+    <w:p>
+      <w:pPr>
+        <w:spacing w:after="160"/>
+        <w:rPr>
+          <w:b/>
+          <w:u w:val="single"/>
+          <w:lang w:val="en-US"/>
+        </w:rPr>
+      </w:pPr>
+      <w:proofErr w:type="spellStart"/>
+      <w:r>
+        <w:rPr>
+          <w:b/>
+          <w:u w:val="single"/>
+          <w:lang w:val="en-US"/>
+        </w:rPr>
+        <w:t>OnInteract</w:t>
+      </w:r>
+      <w:r>
+        <w:rPr>
+          <w:b/>
+          <w:u w:val="single"/>
+          <w:lang w:val="en-US"/>
+        </w:rPr>
+        <w:t>Begin</w:t>
+      </w:r>
+      <w:proofErr w:type="spellEnd"/>
     </w:p>
     <w:p>
       <w:pPr>
@@ -8831,44 +9414,20 @@
         <w:rPr>
           <w:lang w:val="en-US"/>
         </w:rPr>
-        <w:t xml:space="preserve">Detects when a game object is within the trap activation area. The function immediately triggers the </w:t>
-      </w:r>
-      <w:r>
-        <w:rPr>
-          <w:b/>
-          <w:lang w:val="en-US"/>
-        </w:rPr>
-        <w:t>ActivateTime</w:t>
-      </w:r>
-      <w:r>
-        <w:rPr>
-          <w:lang w:val="en-US"/>
-        </w:rPr>
-        <w:t xml:space="preserve"> countdown. If the countdown reaches zero, the trap is activated and is</w:t>
-      </w:r>
-      <w:r>
-        <w:rPr>
-          <w:lang w:val="en-US"/>
-        </w:rPr>
-        <w:t xml:space="preserve"> therefore considered consumed.</w:t>
-      </w:r>
-    </w:p>
-    <w:p>
-      <w:pPr>
-        <w:spacing w:after="160"/>
-        <w:rPr>
-          <w:b/>
-          <w:u w:val="single"/>
-          <w:lang w:val="en-US"/>
-        </w:rPr>
-      </w:pPr>
-      <w:r>
-        <w:rPr>
-          <w:b/>
-          <w:u w:val="single"/>
-          <w:lang w:val="en-US"/>
-        </w:rPr>
-        <w:t>OnTriggerStay</w:t>
+        <w:t>Toggles the door from the open and closed positions. The door may not be opened when the attribute</w:t>
+      </w:r>
+      <w:r>
+        <w:rPr>
+          <w:b/>
+          <w:lang w:val="en-US"/>
+        </w:rPr>
+        <w:t xml:space="preserve"> Locked</w:t>
+      </w:r>
+      <w:r>
+        <w:rPr>
+          <w:lang w:val="en-US"/>
+        </w:rPr>
+        <w:t xml:space="preserve"> is set to true. The rotation of the door is determined by the position of the interactor, meaning it may rotate both inwards and outwards.</w:t>
       </w:r>
     </w:p>
     <w:p>
@@ -8879,31 +9438,258 @@
           <w:lang w:val="en-US"/>
         </w:rPr>
       </w:pPr>
-      <w:r>
-        <w:rPr>
-          <w:lang w:val="en-US"/>
-        </w:rPr>
-        <w:t xml:space="preserve">If the activation countdown reaches zero, the game object that is staying within the trigger area is dealt some </w:t>
-      </w:r>
-      <w:r>
-        <w:rPr>
-          <w:b/>
-          <w:lang w:val="en-US"/>
-        </w:rPr>
-        <w:t>Damage</w:t>
-      </w:r>
-      <w:r>
-        <w:rPr>
-          <w:lang w:val="en-US"/>
-        </w:rPr>
-        <w:t xml:space="preserve"> if the target has a </w:t>
-      </w:r>
-      <w:r>
-        <w:rPr>
-          <w:b/>
-          <w:lang w:val="en-US"/>
-        </w:rPr>
-        <w:t>HealthComponent</w:t>
+    </w:p>
+    <w:p>
+      <w:pPr>
+        <w:pStyle w:val="Heading3"/>
+        <w:spacing w:after="160"/>
+        <w:rPr>
+          <w:lang w:val="en-US"/>
+        </w:rPr>
+      </w:pPr>
+      <w:bookmarkStart w:id="32" w:name="_Toc5888433"/>
+      <w:proofErr w:type="spellStart"/>
+      <w:r>
+        <w:rPr>
+          <w:lang w:val="en-US"/>
+        </w:rPr>
+        <w:t>Interactable</w:t>
+      </w:r>
+      <w:bookmarkEnd w:id="32"/>
+      <w:proofErr w:type="spellEnd"/>
+    </w:p>
+    <w:p>
+      <w:pPr>
+        <w:spacing w:after="160"/>
+        <w:rPr>
+          <w:b/>
+          <w:u w:val="single"/>
+          <w:lang w:val="en-US"/>
+        </w:rPr>
+      </w:pPr>
+      <w:proofErr w:type="spellStart"/>
+      <w:r>
+        <w:rPr>
+          <w:b/>
+          <w:u w:val="single"/>
+          <w:lang w:val="en-US"/>
+        </w:rPr>
+        <w:t>OnInteract</w:t>
+      </w:r>
+      <w:r>
+        <w:rPr>
+          <w:b/>
+          <w:u w:val="single"/>
+          <w:lang w:val="en-US"/>
+        </w:rPr>
+        <w:t>Begin</w:t>
+      </w:r>
+      <w:proofErr w:type="spellEnd"/>
+    </w:p>
+    <w:p>
+      <w:pPr>
+        <w:spacing w:after="160"/>
+        <w:ind w:left="1304"/>
+        <w:rPr>
+          <w:lang w:val="en-US"/>
+        </w:rPr>
+      </w:pPr>
+      <w:r>
+        <w:rPr>
+          <w:lang w:val="en-US"/>
+        </w:rPr>
+        <w:t xml:space="preserve">Override this function in the subclass for handling interaction events. </w:t>
+      </w:r>
+    </w:p>
+    <w:p>
+      <w:pPr>
+        <w:spacing w:after="160"/>
+        <w:rPr>
+          <w:b/>
+          <w:u w:val="single"/>
+          <w:lang w:val="en-US"/>
+        </w:rPr>
+      </w:pPr>
+      <w:proofErr w:type="spellStart"/>
+      <w:r>
+        <w:rPr>
+          <w:b/>
+          <w:u w:val="single"/>
+          <w:lang w:val="en-US"/>
+        </w:rPr>
+        <w:t>OnInteract</w:t>
+      </w:r>
+      <w:r>
+        <w:rPr>
+          <w:b/>
+          <w:u w:val="single"/>
+          <w:lang w:val="en-US"/>
+        </w:rPr>
+        <w:t>End</w:t>
+      </w:r>
+      <w:proofErr w:type="spellEnd"/>
+    </w:p>
+    <w:p>
+      <w:pPr>
+        <w:spacing w:after="160"/>
+        <w:ind w:left="1304"/>
+        <w:rPr>
+          <w:lang w:val="en-US"/>
+        </w:rPr>
+      </w:pPr>
+      <w:r>
+        <w:rPr>
+          <w:lang w:val="en-US"/>
+        </w:rPr>
+        <w:t>Override this function in the subclass for handling</w:t>
+      </w:r>
+      <w:r>
+        <w:rPr>
+          <w:lang w:val="en-US"/>
+        </w:rPr>
+        <w:t xml:space="preserve"> end of</w:t>
+      </w:r>
+      <w:r>
+        <w:rPr>
+          <w:lang w:val="en-US"/>
+        </w:rPr>
+        <w:t xml:space="preserve"> interaction events. </w:t>
+      </w:r>
+    </w:p>
+    <w:p>
+      <w:pPr>
+        <w:rPr>
+          <w:b/>
+          <w:u w:val="single"/>
+          <w:lang w:val="en-US"/>
+        </w:rPr>
+      </w:pPr>
+      <w:r>
+        <w:rPr>
+          <w:b/>
+          <w:u w:val="single"/>
+          <w:lang w:val="en-US"/>
+        </w:rPr>
+        <w:br w:type="page"/>
+      </w:r>
+    </w:p>
+    <w:p>
+      <w:pPr>
+        <w:spacing w:after="160"/>
+        <w:rPr>
+          <w:b/>
+          <w:u w:val="single"/>
+          <w:lang w:val="en-US"/>
+        </w:rPr>
+      </w:pPr>
+      <w:bookmarkStart w:id="33" w:name="_GoBack"/>
+      <w:bookmarkEnd w:id="33"/>
+      <w:r>
+        <w:rPr>
+          <w:b/>
+          <w:u w:val="single"/>
+          <w:lang w:val="en-US"/>
+        </w:rPr>
+        <w:lastRenderedPageBreak/>
+        <w:t>OnRaycastEnter</w:t>
+      </w:r>
+    </w:p>
+    <w:p>
+      <w:pPr>
+        <w:spacing w:after="160"/>
+        <w:ind w:firstLine="1304"/>
+        <w:rPr>
+          <w:lang w:val="en-US"/>
+        </w:rPr>
+      </w:pPr>
+      <w:r>
+        <w:rPr>
+          <w:lang w:val="en-US"/>
+        </w:rPr>
+        <w:t>Enables the outline of the object.</w:t>
+      </w:r>
+    </w:p>
+    <w:p>
+      <w:pPr>
+        <w:spacing w:after="160"/>
+        <w:rPr>
+          <w:b/>
+          <w:u w:val="single"/>
+          <w:lang w:val="en-US"/>
+        </w:rPr>
+      </w:pPr>
+      <w:r>
+        <w:rPr>
+          <w:b/>
+          <w:u w:val="single"/>
+          <w:lang w:val="en-US"/>
+        </w:rPr>
+        <w:t>OnRaycastExit</w:t>
+      </w:r>
+    </w:p>
+    <w:p>
+      <w:pPr>
+        <w:spacing w:after="160"/>
+        <w:ind w:firstLine="1304"/>
+        <w:rPr>
+          <w:lang w:val="en-US"/>
+        </w:rPr>
+      </w:pPr>
+      <w:r>
+        <w:rPr>
+          <w:lang w:val="en-US"/>
+        </w:rPr>
+        <w:t>Disables the outline of the object.</w:t>
+      </w:r>
+      <w:bookmarkStart w:id="34" w:name="_Toc5888434"/>
+    </w:p>
+    <w:p>
+      <w:pPr>
+        <w:pStyle w:val="Heading3"/>
+        <w:spacing w:after="160"/>
+        <w:rPr>
+          <w:lang w:val="en-US"/>
+        </w:rPr>
+      </w:pPr>
+      <w:r>
+        <w:rPr>
+          <w:lang w:val="en-US"/>
+        </w:rPr>
+        <w:t>CompassComponent</w:t>
+      </w:r>
+      <w:bookmarkEnd w:id="34"/>
+    </w:p>
+    <w:p>
+      <w:pPr>
+        <w:spacing w:after="160"/>
+        <w:rPr>
+          <w:b/>
+          <w:u w:val="single"/>
+          <w:lang w:val="en-US"/>
+        </w:rPr>
+      </w:pPr>
+      <w:r>
+        <w:rPr>
+          <w:b/>
+          <w:u w:val="single"/>
+          <w:lang w:val="en-US"/>
+        </w:rPr>
+        <w:t>AddObject</w:t>
+      </w:r>
+    </w:p>
+    <w:p>
+      <w:pPr>
+        <w:spacing w:after="160"/>
+        <w:ind w:left="1304"/>
+        <w:rPr>
+          <w:lang w:val="en-US"/>
+        </w:rPr>
+      </w:pPr>
+      <w:r>
+        <w:rPr>
+          <w:lang w:val="en-US"/>
+        </w:rPr>
+        <w:t>Registers a new ‘trackable’ entity to the compass, e.g</w:t>
       </w:r>
       <w:r>
         <w:rPr>
@@ -8911,388 +9697,6 @@
         </w:rPr>
         <w:t>.</w:t>
       </w:r>
-    </w:p>
-    <w:p>
-      <w:pPr>
-        <w:pStyle w:val="Heading3"/>
-        <w:spacing w:after="160"/>
-        <w:rPr>
-          <w:lang w:val="en-US"/>
-        </w:rPr>
-      </w:pPr>
-      <w:bookmarkStart w:id="32" w:name="_Toc5888432"/>
-      <w:r>
-        <w:rPr>
-          <w:lang w:val="en-US"/>
-        </w:rPr>
-        <w:t>DoorComponent</w:t>
-      </w:r>
-      <w:bookmarkEnd w:id="32"/>
-    </w:p>
-    <w:p>
-      <w:pPr>
-        <w:rPr>
-          <w:rStyle w:val="Emphasis"/>
-          <w:lang w:val="en-US"/>
-        </w:rPr>
-      </w:pPr>
-      <w:r>
-        <w:rPr>
-          <w:rStyle w:val="Emphasis"/>
-          <w:lang w:val="en-US"/>
-        </w:rPr>
-        <w:t>Must be synced with Mirro</w:t>
-      </w:r>
-      <w:r>
-        <w:rPr>
-          <w:rStyle w:val="Emphasis"/>
-          <w:lang w:val="en-US"/>
-        </w:rPr>
-        <w:t>r.</w:t>
-      </w:r>
-    </w:p>
-    <w:p>
-      <w:pPr>
-        <w:spacing w:after="160"/>
-        <w:rPr>
-          <w:b/>
-          <w:u w:val="single"/>
-          <w:lang w:val="en-US"/>
-        </w:rPr>
-      </w:pPr>
-      <w:r>
-        <w:rPr>
-          <w:b/>
-          <w:u w:val="single"/>
-          <w:lang w:val="en-US"/>
-        </w:rPr>
-        <w:t>Update</w:t>
-      </w:r>
-    </w:p>
-    <w:p>
-      <w:pPr>
-        <w:spacing w:after="160"/>
-        <w:ind w:firstLine="1304"/>
-        <w:rPr>
-          <w:lang w:val="en-US"/>
-        </w:rPr>
-      </w:pPr>
-      <w:r>
-        <w:rPr>
-          <w:lang w:val="en-US"/>
-        </w:rPr>
-        <w:t xml:space="preserve">Checks if the door should close. </w:t>
-      </w:r>
-    </w:p>
-    <w:p>
-      <w:pPr>
-        <w:spacing w:after="160"/>
-        <w:rPr>
-          <w:b/>
-          <w:u w:val="single"/>
-          <w:lang w:val="en-US"/>
-        </w:rPr>
-      </w:pPr>
-      <w:proofErr w:type="spellStart"/>
-      <w:r>
-        <w:rPr>
-          <w:b/>
-          <w:u w:val="single"/>
-          <w:lang w:val="en-US"/>
-        </w:rPr>
-        <w:t>OnInteract</w:t>
-      </w:r>
-      <w:r>
-        <w:rPr>
-          <w:b/>
-          <w:u w:val="single"/>
-          <w:lang w:val="en-US"/>
-        </w:rPr>
-        <w:t>Begin</w:t>
-      </w:r>
-      <w:proofErr w:type="spellEnd"/>
-    </w:p>
-    <w:p>
-      <w:pPr>
-        <w:spacing w:after="160"/>
-        <w:ind w:left="1304"/>
-        <w:rPr>
-          <w:lang w:val="en-US"/>
-        </w:rPr>
-      </w:pPr>
-      <w:r>
-        <w:rPr>
-          <w:lang w:val="en-US"/>
-        </w:rPr>
-        <w:t>Toggles the door from the open and closed positions. The door may not be opened when the attribute</w:t>
-      </w:r>
-      <w:r>
-        <w:rPr>
-          <w:b/>
-          <w:lang w:val="en-US"/>
-        </w:rPr>
-        <w:t xml:space="preserve"> Locked</w:t>
-      </w:r>
-      <w:r>
-        <w:rPr>
-          <w:lang w:val="en-US"/>
-        </w:rPr>
-        <w:t xml:space="preserve"> is set to true. The rotation of the door is determined by the position of the interactor, meaning it may rotate both inwards and outwards.</w:t>
-      </w:r>
-    </w:p>
-    <w:p>
-      <w:pPr>
-        <w:spacing w:after="160"/>
-        <w:ind w:left="1304"/>
-        <w:rPr>
-          <w:lang w:val="en-US"/>
-        </w:rPr>
-      </w:pPr>
-    </w:p>
-    <w:p>
-      <w:pPr>
-        <w:pStyle w:val="Heading3"/>
-        <w:spacing w:after="160"/>
-        <w:rPr>
-          <w:lang w:val="en-US"/>
-        </w:rPr>
-      </w:pPr>
-      <w:bookmarkStart w:id="33" w:name="_Toc5888433"/>
-      <w:r>
-        <w:rPr>
-          <w:lang w:val="en-US"/>
-        </w:rPr>
-        <w:t>Interactable</w:t>
-      </w:r>
-      <w:bookmarkEnd w:id="33"/>
-    </w:p>
-    <w:p>
-      <w:pPr>
-        <w:spacing w:after="160"/>
-        <w:rPr>
-          <w:b/>
-          <w:u w:val="single"/>
-          <w:lang w:val="en-US"/>
-        </w:rPr>
-      </w:pPr>
-      <w:proofErr w:type="spellStart"/>
-      <w:r>
-        <w:rPr>
-          <w:b/>
-          <w:u w:val="single"/>
-          <w:lang w:val="en-US"/>
-        </w:rPr>
-        <w:t>OnInteract</w:t>
-      </w:r>
-      <w:r>
-        <w:rPr>
-          <w:b/>
-          <w:u w:val="single"/>
-          <w:lang w:val="en-US"/>
-        </w:rPr>
-        <w:t>Begin</w:t>
-      </w:r>
-      <w:proofErr w:type="spellEnd"/>
-    </w:p>
-    <w:p>
-      <w:pPr>
-        <w:spacing w:after="160"/>
-        <w:ind w:left="1304"/>
-        <w:rPr>
-          <w:lang w:val="en-US"/>
-        </w:rPr>
-      </w:pPr>
-      <w:r>
-        <w:rPr>
-          <w:lang w:val="en-US"/>
-        </w:rPr>
-        <w:t xml:space="preserve">Override this function in the subclass for handling interaction events. </w:t>
-      </w:r>
-    </w:p>
-    <w:p>
-      <w:pPr>
-        <w:spacing w:after="160"/>
-        <w:rPr>
-          <w:b/>
-          <w:u w:val="single"/>
-          <w:lang w:val="en-US"/>
-        </w:rPr>
-      </w:pPr>
-      <w:proofErr w:type="spellStart"/>
-      <w:r>
-        <w:rPr>
-          <w:b/>
-          <w:u w:val="single"/>
-          <w:lang w:val="en-US"/>
-        </w:rPr>
-        <w:t>OnInteract</w:t>
-      </w:r>
-      <w:r>
-        <w:rPr>
-          <w:b/>
-          <w:u w:val="single"/>
-          <w:lang w:val="en-US"/>
-        </w:rPr>
-        <w:t>End</w:t>
-      </w:r>
-      <w:proofErr w:type="spellEnd"/>
-    </w:p>
-    <w:p>
-      <w:pPr>
-        <w:spacing w:after="160"/>
-        <w:ind w:left="1304"/>
-        <w:rPr>
-          <w:lang w:val="en-US"/>
-        </w:rPr>
-      </w:pPr>
-      <w:r>
-        <w:rPr>
-          <w:lang w:val="en-US"/>
-        </w:rPr>
-        <w:t>Override this function in the subclass for handling</w:t>
-      </w:r>
-      <w:r>
-        <w:rPr>
-          <w:lang w:val="en-US"/>
-        </w:rPr>
-        <w:t xml:space="preserve"> end of</w:t>
-      </w:r>
-      <w:r>
-        <w:rPr>
-          <w:lang w:val="en-US"/>
-        </w:rPr>
-        <w:t xml:space="preserve"> interaction events. </w:t>
-      </w:r>
-    </w:p>
-    <w:p>
-      <w:pPr>
-        <w:spacing w:after="160"/>
-        <w:rPr>
-          <w:b/>
-          <w:u w:val="single"/>
-          <w:lang w:val="en-US"/>
-        </w:rPr>
-      </w:pPr>
-      <w:r>
-        <w:rPr>
-          <w:b/>
-          <w:u w:val="single"/>
-          <w:lang w:val="en-US"/>
-        </w:rPr>
-        <w:t>OnRaycastEnter</w:t>
-      </w:r>
-    </w:p>
-    <w:p>
-      <w:pPr>
-        <w:spacing w:after="160"/>
-        <w:ind w:firstLine="1304"/>
-        <w:rPr>
-          <w:lang w:val="en-US"/>
-        </w:rPr>
-      </w:pPr>
-      <w:r>
-        <w:rPr>
-          <w:lang w:val="en-US"/>
-        </w:rPr>
-        <w:t>Enables the outline of the object.</w:t>
-      </w:r>
-    </w:p>
-    <w:p>
-      <w:pPr>
-        <w:spacing w:after="160"/>
-        <w:rPr>
-          <w:lang w:val="en-US"/>
-        </w:rPr>
-      </w:pPr>
-    </w:p>
-    <w:p>
-      <w:pPr>
-        <w:spacing w:after="160"/>
-        <w:rPr>
-          <w:b/>
-          <w:u w:val="single"/>
-          <w:lang w:val="en-US"/>
-        </w:rPr>
-      </w:pPr>
-      <w:r>
-        <w:rPr>
-          <w:b/>
-          <w:u w:val="single"/>
-          <w:lang w:val="en-US"/>
-        </w:rPr>
-        <w:t>OnRaycastExit</w:t>
-      </w:r>
-    </w:p>
-    <w:p>
-      <w:pPr>
-        <w:spacing w:after="160"/>
-        <w:ind w:firstLine="1304"/>
-        <w:rPr>
-          <w:lang w:val="en-US"/>
-        </w:rPr>
-      </w:pPr>
-      <w:r>
-        <w:rPr>
-          <w:lang w:val="en-US"/>
-        </w:rPr>
-        <w:t>Disables the outline of the object.</w:t>
-      </w:r>
-      <w:bookmarkStart w:id="34" w:name="_Toc5888434"/>
-    </w:p>
-    <w:p>
-      <w:pPr>
-        <w:pStyle w:val="Heading3"/>
-        <w:spacing w:after="160"/>
-        <w:rPr>
-          <w:lang w:val="en-US"/>
-        </w:rPr>
-      </w:pPr>
-      <w:r>
-        <w:rPr>
-          <w:lang w:val="en-US"/>
-        </w:rPr>
-        <w:t>CompassComponent</w:t>
-      </w:r>
-      <w:bookmarkEnd w:id="34"/>
-    </w:p>
-    <w:p>
-      <w:pPr>
-        <w:spacing w:after="160"/>
-        <w:rPr>
-          <w:b/>
-          <w:u w:val="single"/>
-          <w:lang w:val="en-US"/>
-        </w:rPr>
-      </w:pPr>
-      <w:r>
-        <w:rPr>
-          <w:b/>
-          <w:u w:val="single"/>
-          <w:lang w:val="en-US"/>
-        </w:rPr>
-        <w:t>AddObject</w:t>
-      </w:r>
-    </w:p>
-    <w:p>
-      <w:pPr>
-        <w:spacing w:after="160"/>
-        <w:ind w:left="1304"/>
-        <w:rPr>
-          <w:lang w:val="en-US"/>
-        </w:rPr>
-      </w:pPr>
-      <w:r>
-        <w:rPr>
-          <w:lang w:val="en-US"/>
-        </w:rPr>
-        <w:t>Registers a new ‘trackable’ entity to the compass, e.g</w:t>
-      </w:r>
-      <w:r>
-        <w:rPr>
-          <w:lang w:val="en-US"/>
-        </w:rPr>
-        <w:t>.</w:t>
-      </w:r>
       <w:r>
         <w:rPr>
           <w:lang w:val="en-US"/>
@@ -9315,7 +9719,6 @@
           <w:u w:val="single"/>
           <w:lang w:val="en-US"/>
         </w:rPr>
-        <w:lastRenderedPageBreak/>
         <w:t>RemoveObject</w:t>
       </w:r>
     </w:p>
@@ -10733,7 +11136,6 @@
         <w:docPartUnique/>
       </w:docPartObj>
     </w:sdtPr>
-    <w:sdtEndPr/>
     <w:sdtContent>
       <w:p>
         <w:pPr>
@@ -10803,7 +11205,7 @@
           <w:rPr>
             <w:noProof/>
           </w:rPr>
-          <w:t>22</w:t>
+          <w:t>21</w:t>
         </w:r>
         <w:r>
           <w:rPr>
@@ -18148,7 +18550,7 @@
 </file>
 
 <file path=customXml/itemProps1.xml><?xml version="1.0" encoding="utf-8"?>
-<ds:datastoreItem xmlns:ds="http://schemas.openxmlformats.org/officeDocument/2006/customXml" ds:itemID="{956DBDEA-3C67-4EC8-8358-8BC2602A7295}">
+<ds:datastoreItem xmlns:ds="http://schemas.openxmlformats.org/officeDocument/2006/customXml" ds:itemID="{1FA1FEEC-6953-462B-B2A0-E41895256747}">
   <ds:schemaRefs>
     <ds:schemaRef ds:uri="http://schemas.openxmlformats.org/officeDocument/2006/bibliography"/>
   </ds:schemaRefs>

</xml_diff>

<commit_message>
Added text about the hud component
</commit_message>
<xml_diff>
--- a/Documentation/Spelprojekt - Puppeteer Technical Specification.docx
+++ b/Documentation/Spelprojekt - Puppeteer Technical Specification.docx
@@ -1,6 +1,6 @@
 
 <file path=word/document.xml><?xml version="1.0" encoding="utf-8"?>
-<w:document xmlns:wpc="http://schemas.microsoft.com/office/word/2010/wordprocessingCanvas" xmlns:cx="http://schemas.microsoft.com/office/drawing/2014/chartex" xmlns:cx1="http://schemas.microsoft.com/office/drawing/2015/9/8/chartex" xmlns:mc="http://schemas.openxmlformats.org/markup-compatibility/2006" xmlns:o="urn:schemas-microsoft-com:office:office" xmlns:r="http://schemas.openxmlformats.org/officeDocument/2006/relationships" xmlns:m="http://schemas.openxmlformats.org/officeDocument/2006/math" xmlns:v="urn:schemas-microsoft-com:vml" xmlns:wp14="http://schemas.microsoft.com/office/word/2010/wordprocessingDrawing" xmlns:wp="http://schemas.openxmlformats.org/drawingml/2006/wordprocessingDrawing" xmlns:w10="urn:schemas-microsoft-com:office:word" xmlns:w="http://schemas.openxmlformats.org/wordprocessingml/2006/main" xmlns:w14="http://schemas.microsoft.com/office/word/2010/wordml" xmlns:w15="http://schemas.microsoft.com/office/word/2012/wordml" xmlns:w16se="http://schemas.microsoft.com/office/word/2015/wordml/symex" xmlns:wpg="http://schemas.microsoft.com/office/word/2010/wordprocessingGroup" xmlns:wpi="http://schemas.microsoft.com/office/word/2010/wordprocessingInk" xmlns:wne="http://schemas.microsoft.com/office/word/2006/wordml" xmlns:wps="http://schemas.microsoft.com/office/word/2010/wordprocessingShape" mc:Ignorable="w14 w15 w16se wp14">
+<w:document xmlns:wpc="http://schemas.microsoft.com/office/word/2010/wordprocessingCanvas" xmlns:cx="http://schemas.microsoft.com/office/drawing/2014/chartex" xmlns:cx1="http://schemas.microsoft.com/office/drawing/2015/9/8/chartex" xmlns:cx2="http://schemas.microsoft.com/office/drawing/2015/10/21/chartex" xmlns:cx3="http://schemas.microsoft.com/office/drawing/2016/5/9/chartex" xmlns:cx4="http://schemas.microsoft.com/office/drawing/2016/5/10/chartex" xmlns:cx5="http://schemas.microsoft.com/office/drawing/2016/5/11/chartex" xmlns:cx6="http://schemas.microsoft.com/office/drawing/2016/5/12/chartex" xmlns:cx7="http://schemas.microsoft.com/office/drawing/2016/5/13/chartex" xmlns:cx8="http://schemas.microsoft.com/office/drawing/2016/5/14/chartex" xmlns:mc="http://schemas.openxmlformats.org/markup-compatibility/2006" xmlns:aink="http://schemas.microsoft.com/office/drawing/2016/ink" xmlns:am3d="http://schemas.microsoft.com/office/drawing/2017/model3d" xmlns:o="urn:schemas-microsoft-com:office:office" xmlns:r="http://schemas.openxmlformats.org/officeDocument/2006/relationships" xmlns:m="http://schemas.openxmlformats.org/officeDocument/2006/math" xmlns:v="urn:schemas-microsoft-com:vml" xmlns:wp14="http://schemas.microsoft.com/office/word/2010/wordprocessingDrawing" xmlns:wp="http://schemas.openxmlformats.org/drawingml/2006/wordprocessingDrawing" xmlns:w10="urn:schemas-microsoft-com:office:word" xmlns:w="http://schemas.openxmlformats.org/wordprocessingml/2006/main" xmlns:w14="http://schemas.microsoft.com/office/word/2010/wordml" xmlns:w15="http://schemas.microsoft.com/office/word/2012/wordml" xmlns:w16cid="http://schemas.microsoft.com/office/word/2016/wordml/cid" xmlns:w16se="http://schemas.microsoft.com/office/word/2015/wordml/symex" xmlns:wpg="http://schemas.microsoft.com/office/word/2010/wordprocessingGroup" xmlns:wpi="http://schemas.microsoft.com/office/word/2010/wordprocessingInk" xmlns:wne="http://schemas.microsoft.com/office/word/2006/wordml" xmlns:wps="http://schemas.microsoft.com/office/word/2010/wordprocessingShape" mc:Ignorable="w14 w15 w16se w16cid wp14">
   <w:body>
     <w:p>
       <w:pPr>
@@ -1311,19 +1311,11 @@
           <w:lang w:val="en-US"/>
         </w:rPr>
       </w:pPr>
-      <w:proofErr w:type="spellStart"/>
-      <w:r>
-        <w:rPr>
-          <w:lang w:val="en-US"/>
-        </w:rPr>
-        <w:t>Int</w:t>
-      </w:r>
-      <w:proofErr w:type="spellEnd"/>
-      <w:r>
-        <w:rPr>
-          <w:lang w:val="en-US"/>
-        </w:rPr>
-        <w:t xml:space="preserve"> </w:t>
+      <w:r>
+        <w:rPr>
+          <w:lang w:val="en-US"/>
+        </w:rPr>
+        <w:t xml:space="preserve">Int </w:t>
       </w:r>
       <w:proofErr w:type="spellStart"/>
       <w:r>
@@ -2088,6 +2080,7 @@
         </w:rPr>
         <w:t xml:space="preserve">] </w:t>
       </w:r>
+      <w:proofErr w:type="spellStart"/>
       <w:r>
         <w:rPr>
           <w:lang w:val="en-US"/>
@@ -2098,7 +2091,14 @@
         <w:rPr>
           <w:lang w:val="en-US"/>
         </w:rPr>
-        <w:t>int Health</w:t>
+        <w:t>int</w:t>
+      </w:r>
+      <w:proofErr w:type="spellEnd"/>
+      <w:r>
+        <w:rPr>
+          <w:lang w:val="en-US"/>
+        </w:rPr>
+        <w:t xml:space="preserve"> Health</w:t>
       </w:r>
     </w:p>
     <w:p>
@@ -2138,6 +2138,7 @@
           <w:lang w:val="en-US"/>
         </w:rPr>
       </w:pPr>
+      <w:proofErr w:type="spellStart"/>
       <w:r>
         <w:rPr>
           <w:lang w:val="en-US"/>
@@ -2148,7 +2149,14 @@
         <w:rPr>
           <w:lang w:val="en-US"/>
         </w:rPr>
-        <w:t xml:space="preserve">int </w:t>
+        <w:t>int</w:t>
+      </w:r>
+      <w:proofErr w:type="spellEnd"/>
+      <w:r>
+        <w:rPr>
+          <w:lang w:val="en-US"/>
+        </w:rPr>
+        <w:t xml:space="preserve"> </w:t>
       </w:r>
       <w:proofErr w:type="spellStart"/>
       <w:r>
@@ -2231,11 +2239,19 @@
           <w:lang w:val="en-US"/>
         </w:rPr>
       </w:pPr>
-      <w:r>
-        <w:rPr>
-          <w:lang w:val="en-US"/>
-        </w:rPr>
-        <w:t xml:space="preserve">uint </w:t>
+      <w:proofErr w:type="spellStart"/>
+      <w:r>
+        <w:rPr>
+          <w:lang w:val="en-US"/>
+        </w:rPr>
+        <w:t>uint</w:t>
+      </w:r>
+      <w:proofErr w:type="spellEnd"/>
+      <w:r>
+        <w:rPr>
+          <w:lang w:val="en-US"/>
+        </w:rPr>
+        <w:t xml:space="preserve"> </w:t>
       </w:r>
       <w:proofErr w:type="spellStart"/>
       <w:r>
@@ -2258,11 +2274,19 @@
           <w:lang w:val="en-US"/>
         </w:rPr>
       </w:pPr>
-      <w:r>
-        <w:rPr>
-          <w:lang w:val="en-US"/>
-        </w:rPr>
-        <w:t xml:space="preserve">uint </w:t>
+      <w:proofErr w:type="spellStart"/>
+      <w:r>
+        <w:rPr>
+          <w:lang w:val="en-US"/>
+        </w:rPr>
+        <w:t>uint</w:t>
+      </w:r>
+      <w:proofErr w:type="spellEnd"/>
+      <w:r>
+        <w:rPr>
+          <w:lang w:val="en-US"/>
+        </w:rPr>
+        <w:t xml:space="preserve"> </w:t>
       </w:r>
       <w:proofErr w:type="spellStart"/>
       <w:r>
@@ -2465,14 +2489,12 @@
           <w:lang w:val="en-US"/>
         </w:rPr>
       </w:pPr>
-      <w:proofErr w:type="spellStart"/>
       <w:r>
         <w:rPr>
           <w:lang w:val="en-US"/>
         </w:rPr>
         <w:t>Lookahead</w:t>
       </w:r>
-      <w:proofErr w:type="spellEnd"/>
     </w:p>
     <w:p>
       <w:pPr>
@@ -3504,14 +3526,12 @@
           <w:lang w:val="en-US"/>
         </w:rPr>
       </w:pPr>
-      <w:proofErr w:type="spellStart"/>
       <w:r>
         <w:rPr>
           <w:lang w:val="en-US"/>
         </w:rPr>
         <w:t>int</w:t>
       </w:r>
-      <w:proofErr w:type="spellEnd"/>
       <w:r>
         <w:rPr>
           <w:lang w:val="en-US"/>
@@ -5443,19 +5463,11 @@
           <w:lang w:val="en-US"/>
         </w:rPr>
       </w:pPr>
-      <w:proofErr w:type="spellStart"/>
-      <w:r>
-        <w:rPr>
-          <w:lang w:val="en-US"/>
-        </w:rPr>
-        <w:t>Int</w:t>
-      </w:r>
-      <w:proofErr w:type="spellEnd"/>
-      <w:r>
-        <w:rPr>
-          <w:lang w:val="en-US"/>
-        </w:rPr>
-        <w:t xml:space="preserve"> </w:t>
+      <w:r>
+        <w:rPr>
+          <w:lang w:val="en-US"/>
+        </w:rPr>
+        <w:t xml:space="preserve">Int </w:t>
       </w:r>
       <w:proofErr w:type="spellStart"/>
       <w:r>
@@ -6011,28 +6023,20 @@
           <w:lang w:val="en-US"/>
         </w:rPr>
       </w:pPr>
+      <w:r>
+        <w:rPr>
+          <w:lang w:val="en-US"/>
+        </w:rPr>
+        <w:t xml:space="preserve">int </w:t>
+      </w:r>
       <w:proofErr w:type="spellStart"/>
       <w:r>
         <w:rPr>
           <w:lang w:val="en-US"/>
         </w:rPr>
-        <w:t>int</w:t>
+        <w:t>LiquidLeft</w:t>
       </w:r>
       <w:proofErr w:type="spellEnd"/>
-      <w:r>
-        <w:rPr>
-          <w:lang w:val="en-US"/>
-        </w:rPr>
-        <w:t xml:space="preserve"> </w:t>
-      </w:r>
-      <w:proofErr w:type="spellStart"/>
-      <w:r>
-        <w:rPr>
-          <w:lang w:val="en-US"/>
-        </w:rPr>
-        <w:t>LiquidLeft</w:t>
-      </w:r>
-      <w:proofErr w:type="spellEnd"/>
     </w:p>
     <w:p>
       <w:pPr>
@@ -6046,19 +6050,11 @@
           <w:lang w:val="en-US"/>
         </w:rPr>
       </w:pPr>
-      <w:proofErr w:type="spellStart"/>
-      <w:r>
-        <w:rPr>
-          <w:lang w:val="en-US"/>
-        </w:rPr>
-        <w:t>int</w:t>
-      </w:r>
-      <w:proofErr w:type="spellEnd"/>
-      <w:r>
-        <w:rPr>
-          <w:lang w:val="en-US"/>
-        </w:rPr>
-        <w:t xml:space="preserve"> </w:t>
+      <w:r>
+        <w:rPr>
+          <w:lang w:val="en-US"/>
+        </w:rPr>
+        <w:t xml:space="preserve">int </w:t>
       </w:r>
       <w:proofErr w:type="spellStart"/>
       <w:r>
@@ -7843,8 +7839,6 @@
         </w:rPr>
         <w:t>Methods</w:t>
       </w:r>
-      <w:bookmarkStart w:id="17" w:name="_GoBack"/>
-      <w:bookmarkEnd w:id="17"/>
     </w:p>
     <w:p>
       <w:pPr>
@@ -8027,13 +8021,7 @@
         <w:rPr>
           <w:lang w:val="en-US"/>
         </w:rPr>
-        <w:t>RectTransform</w:t>
-      </w:r>
-      <w:r>
-        <w:rPr>
-          <w:lang w:val="en-US"/>
-        </w:rPr>
-        <w:t xml:space="preserve"> MedKit</w:t>
+        <w:t>RectTransform MedKit</w:t>
       </w:r>
     </w:p>
     <w:p>
@@ -8052,13 +8040,7 @@
         <w:rPr>
           <w:lang w:val="en-US"/>
         </w:rPr>
-        <w:t>RectTransform</w:t>
-      </w:r>
-      <w:r>
-        <w:rPr>
-          <w:lang w:val="en-US"/>
-        </w:rPr>
-        <w:t xml:space="preserve"> PowerUpFill</w:t>
+        <w:t>RectTransform PowerUpFill</w:t>
       </w:r>
     </w:p>
     <w:p>
@@ -8497,7 +8479,7 @@
           <w:lang w:val="en-US"/>
         </w:rPr>
       </w:pPr>
-      <w:bookmarkStart w:id="18" w:name="_Toc5888418"/>
+      <w:bookmarkStart w:id="17" w:name="_Toc5888418"/>
       <w:r>
         <w:rPr>
           <w:lang w:val="en-US"/>
@@ -8505,6 +8487,35 @@
         <w:lastRenderedPageBreak/>
         <w:t>Control Loop</w:t>
       </w:r>
+      <w:bookmarkEnd w:id="17"/>
+    </w:p>
+    <w:p>
+      <w:pPr>
+        <w:rPr>
+          <w:lang w:val="en-US"/>
+        </w:rPr>
+      </w:pPr>
+      <w:r>
+        <w:rPr>
+          <w:lang w:val="en-US"/>
+        </w:rPr>
+        <w:t>Unity handles everything that has to do with the control loop.</w:t>
+      </w:r>
+    </w:p>
+    <w:p>
+      <w:pPr>
+        <w:pStyle w:val="Heading2"/>
+        <w:rPr>
+          <w:lang w:val="en-US"/>
+        </w:rPr>
+      </w:pPr>
+      <w:bookmarkStart w:id="18" w:name="_Toc5888419"/>
+      <w:r>
+        <w:rPr>
+          <w:lang w:val="en-US"/>
+        </w:rPr>
+        <w:t>Data Flow</w:t>
+      </w:r>
       <w:bookmarkEnd w:id="18"/>
     </w:p>
     <w:p>
@@ -8517,7 +8528,21 @@
         <w:rPr>
           <w:lang w:val="en-US"/>
         </w:rPr>
-        <w:t>Unity handles everything that has to do with the control loop.</w:t>
+        <w:t xml:space="preserve">Unity handles the storing and loading of all files and assets. Every component written by the dev team should aim to load everything that is going to be used frequently into memory during the loading phase in the unity </w:t>
+      </w:r>
+      <w:proofErr w:type="gramStart"/>
+      <w:r>
+        <w:rPr>
+          <w:lang w:val="en-US"/>
+        </w:rPr>
+        <w:t>Start(</w:t>
+      </w:r>
+      <w:proofErr w:type="gramEnd"/>
+      <w:r>
+        <w:rPr>
+          <w:lang w:val="en-US"/>
+        </w:rPr>
+        <w:t>) and Awake() functions.</w:t>
       </w:r>
     </w:p>
     <w:p>
@@ -8527,30 +8552,50 @@
           <w:lang w:val="en-US"/>
         </w:rPr>
       </w:pPr>
-      <w:bookmarkStart w:id="19" w:name="_Toc5888419"/>
-      <w:r>
-        <w:rPr>
-          <w:lang w:val="en-US"/>
-        </w:rPr>
-        <w:t>Data Flow</w:t>
+      <w:bookmarkStart w:id="19" w:name="_Toc5888420"/>
+      <w:r>
+        <w:rPr>
+          <w:lang w:val="en-US"/>
+        </w:rPr>
+        <w:t>Game Physics and Statistics</w:t>
       </w:r>
       <w:bookmarkEnd w:id="19"/>
     </w:p>
     <w:p>
       <w:pPr>
-        <w:rPr>
-          <w:lang w:val="en-US"/>
-        </w:rPr>
-      </w:pPr>
-      <w:r>
-        <w:rPr>
-          <w:lang w:val="en-US"/>
-        </w:rPr>
-        <w:t xml:space="preserve">Unity handles the storing and loading of all files and assets. Every component written by the dev team should aim to load everything that is going to be used frequently into memory during the loading phase in the unity </w:t>
+        <w:pStyle w:val="Heading3"/>
+        <w:spacing w:after="160"/>
+        <w:rPr>
+          <w:lang w:val="en-US"/>
+        </w:rPr>
+      </w:pPr>
+      <w:bookmarkStart w:id="20" w:name="_Toc5888421"/>
+      <w:r>
+        <w:rPr>
+          <w:lang w:val="en-US"/>
+        </w:rPr>
+        <w:t>LevelBuilder</w:t>
+      </w:r>
+      <w:bookmarkEnd w:id="20"/>
+    </w:p>
+    <w:p>
+      <w:pPr>
+        <w:rPr>
+          <w:rStyle w:val="Emphasis"/>
+          <w:lang w:val="en-US"/>
+        </w:rPr>
+      </w:pPr>
+      <w:r>
+        <w:rPr>
+          <w:rStyle w:val="Emphasis"/>
+          <w:lang w:val="en-US"/>
+        </w:rPr>
+        <w:t xml:space="preserve">The LevelBuilder </w:t>
       </w:r>
       <w:proofErr w:type="gramStart"/>
       <w:r>
         <w:rPr>
+          <w:rStyle w:val="Emphasis"/>
           <w:lang w:val="en-US"/>
         </w:rPr>
         <w:t>Start(</w:t>
@@ -8558,26 +8603,99 @@
       <w:proofErr w:type="gramEnd"/>
       <w:r>
         <w:rPr>
-          <w:lang w:val="en-US"/>
-        </w:rPr>
-        <w:t>) and Awake() functions.</w:t>
-      </w:r>
-    </w:p>
-    <w:p>
-      <w:pPr>
-        <w:pStyle w:val="Heading2"/>
-        <w:rPr>
-          <w:lang w:val="en-US"/>
-        </w:rPr>
-      </w:pPr>
-      <w:bookmarkStart w:id="20" w:name="_Toc5888420"/>
-      <w:r>
-        <w:rPr>
-          <w:lang w:val="en-US"/>
-        </w:rPr>
-        <w:t>Game Physics and Statistics</w:t>
-      </w:r>
-      <w:bookmarkEnd w:id="20"/>
+          <w:rStyle w:val="Emphasis"/>
+          <w:lang w:val="en-US"/>
+        </w:rPr>
+        <w:t>) method should only happen on the server.</w:t>
+      </w:r>
+      <w:r>
+        <w:rPr>
+          <w:rStyle w:val="Emphasis"/>
+          <w:lang w:val="en-US"/>
+        </w:rPr>
+        <w:t xml:space="preserve"> When spawning a new room as the host, you need to specify that with Mirror.</w:t>
+      </w:r>
+    </w:p>
+    <w:p>
+      <w:pPr>
+        <w:spacing w:after="160"/>
+        <w:rPr>
+          <w:b/>
+          <w:u w:val="single"/>
+          <w:lang w:val="en-US"/>
+        </w:rPr>
+      </w:pPr>
+      <w:r>
+        <w:rPr>
+          <w:b/>
+          <w:u w:val="single"/>
+          <w:lang w:val="en-US"/>
+        </w:rPr>
+        <w:t>Start</w:t>
+      </w:r>
+    </w:p>
+    <w:p>
+      <w:pPr>
+        <w:spacing w:after="160"/>
+        <w:ind w:left="1304"/>
+        <w:rPr>
+          <w:lang w:val="en-US"/>
+        </w:rPr>
+      </w:pPr>
+      <w:r>
+        <w:rPr>
+          <w:lang w:val="en-US"/>
+        </w:rPr>
+        <w:t xml:space="preserve">All room modules that may be included in the level generation are provided in the </w:t>
+      </w:r>
+      <w:r>
+        <w:rPr>
+          <w:b/>
+          <w:lang w:val="en-US"/>
+        </w:rPr>
+        <w:t>Modules</w:t>
+      </w:r>
+      <w:r>
+        <w:rPr>
+          <w:lang w:val="en-US"/>
+        </w:rPr>
+        <w:t xml:space="preserve"> game object array with an exception of the start and goal rooms, which are provided separately as </w:t>
+      </w:r>
+      <w:r>
+        <w:rPr>
+          <w:b/>
+          <w:lang w:val="en-US"/>
+        </w:rPr>
+        <w:t>StartModule</w:t>
+      </w:r>
+      <w:r>
+        <w:rPr>
+          <w:lang w:val="en-US"/>
+        </w:rPr>
+        <w:t xml:space="preserve"> and </w:t>
+      </w:r>
+      <w:r>
+        <w:rPr>
+          <w:b/>
+          <w:lang w:val="en-US"/>
+        </w:rPr>
+        <w:t>GoalModule</w:t>
+      </w:r>
+      <w:r>
+        <w:rPr>
+          <w:lang w:val="en-US"/>
+        </w:rPr>
+        <w:t>. Once the LevelBuilder is started, the level is generated in its entirety. It is however required that the start and goal rooms are reachable from each other.</w:t>
+      </w:r>
+    </w:p>
+    <w:p>
+      <w:pPr>
+        <w:spacing w:after="160"/>
+        <w:ind w:left="1304"/>
+        <w:rPr>
+          <w:lang w:val="en-US"/>
+        </w:rPr>
+      </w:pPr>
     </w:p>
     <w:p>
       <w:pPr>
@@ -8587,12 +8705,12 @@
           <w:lang w:val="en-US"/>
         </w:rPr>
       </w:pPr>
-      <w:bookmarkStart w:id="21" w:name="_Toc5888421"/>
-      <w:r>
-        <w:rPr>
-          <w:lang w:val="en-US"/>
-        </w:rPr>
-        <w:t>LevelBuilder</w:t>
+      <w:bookmarkStart w:id="21" w:name="_Toc5888422"/>
+      <w:r>
+        <w:rPr>
+          <w:lang w:val="en-US"/>
+        </w:rPr>
+        <w:t>HealthComponent</w:t>
       </w:r>
       <w:bookmarkEnd w:id="21"/>
     </w:p>
@@ -8608,48 +8726,25 @@
           <w:rStyle w:val="Emphasis"/>
           <w:lang w:val="en-US"/>
         </w:rPr>
-        <w:t xml:space="preserve">The LevelBuilder </w:t>
-      </w:r>
-      <w:proofErr w:type="gramStart"/>
-      <w:r>
-        <w:rPr>
-          <w:rStyle w:val="Emphasis"/>
-          <w:lang w:val="en-US"/>
-        </w:rPr>
-        <w:t>Start(</w:t>
-      </w:r>
-      <w:proofErr w:type="gramEnd"/>
-      <w:r>
-        <w:rPr>
-          <w:rStyle w:val="Emphasis"/>
-          <w:lang w:val="en-US"/>
-        </w:rPr>
-        <w:t>) method should only happen on the server.</w:t>
-      </w:r>
-      <w:r>
-        <w:rPr>
-          <w:rStyle w:val="Emphasis"/>
-          <w:lang w:val="en-US"/>
-        </w:rPr>
-        <w:t xml:space="preserve"> When spawning a new room as the host, you need to specify that with Mirror.</w:t>
-      </w:r>
-    </w:p>
-    <w:p>
-      <w:pPr>
-        <w:spacing w:after="160"/>
-        <w:rPr>
-          <w:b/>
-          <w:u w:val="single"/>
-          <w:lang w:val="en-US"/>
-        </w:rPr>
-      </w:pPr>
-      <w:r>
-        <w:rPr>
-          <w:b/>
-          <w:u w:val="single"/>
-          <w:lang w:val="en-US"/>
-        </w:rPr>
-        <w:t>Start</w:t>
+        <w:t>The Health attribute should be synced with Mirror, meaning all methods changing health (Heal &amp; Damage must happen on the server)</w:t>
+      </w:r>
+    </w:p>
+    <w:p>
+      <w:pPr>
+        <w:spacing w:after="160"/>
+        <w:rPr>
+          <w:b/>
+          <w:u w:val="single"/>
+          <w:lang w:val="en-US"/>
+        </w:rPr>
+      </w:pPr>
+      <w:r>
+        <w:rPr>
+          <w:b/>
+          <w:u w:val="single"/>
+          <w:lang w:val="en-US"/>
+        </w:rPr>
+        <w:t>Damage</w:t>
       </w:r>
     </w:p>
     <w:p>
@@ -8664,46 +8759,85 @@
         <w:rPr>
           <w:lang w:val="en-US"/>
         </w:rPr>
-        <w:t xml:space="preserve">All room modules that may be included in the level generation are provided in the </w:t>
-      </w:r>
-      <w:r>
-        <w:rPr>
-          <w:b/>
-          <w:lang w:val="en-US"/>
-        </w:rPr>
-        <w:t>Modules</w:t>
-      </w:r>
-      <w:r>
-        <w:rPr>
-          <w:lang w:val="en-US"/>
-        </w:rPr>
-        <w:t xml:space="preserve"> game object array with an exception of the start and goal rooms, which are provided separately as </w:t>
-      </w:r>
-      <w:r>
-        <w:rPr>
-          <w:b/>
-          <w:lang w:val="en-US"/>
-        </w:rPr>
-        <w:t>StartModule</w:t>
-      </w:r>
-      <w:r>
-        <w:rPr>
-          <w:lang w:val="en-US"/>
-        </w:rPr>
-        <w:t xml:space="preserve"> and </w:t>
-      </w:r>
-      <w:r>
-        <w:rPr>
-          <w:b/>
-          <w:lang w:val="en-US"/>
-        </w:rPr>
-        <w:t>GoalModule</w:t>
-      </w:r>
-      <w:r>
-        <w:rPr>
-          <w:lang w:val="en-US"/>
-        </w:rPr>
-        <w:t>. Once the LevelBuilder is started, the level is generated in its entirety. It is however required that the start and goal rooms are reachable from each other.</w:t>
+        <w:t xml:space="preserve">Damage is a method used for removing health from the </w:t>
+      </w:r>
+      <w:r>
+        <w:rPr>
+          <w:b/>
+          <w:lang w:val="en-US"/>
+        </w:rPr>
+        <w:t>Health</w:t>
+      </w:r>
+      <w:r>
+        <w:rPr>
+          <w:lang w:val="en-US"/>
+        </w:rPr>
+        <w:t xml:space="preserve"> attribute in </w:t>
+      </w:r>
+      <w:r>
+        <w:rPr>
+          <w:b/>
+          <w:lang w:val="en-US"/>
+        </w:rPr>
+        <w:t>HealthComponent</w:t>
+      </w:r>
+      <w:r>
+        <w:rPr>
+          <w:lang w:val="en-US"/>
+        </w:rPr>
+        <w:t xml:space="preserve">. It takes the amount of health to lose as a parameter. This function is called from either the </w:t>
+      </w:r>
+      <w:r>
+        <w:rPr>
+          <w:b/>
+          <w:lang w:val="en-US"/>
+        </w:rPr>
+        <w:t>WeaponComponent</w:t>
+      </w:r>
+      <w:r>
+        <w:rPr>
+          <w:lang w:val="en-US"/>
+        </w:rPr>
+        <w:t xml:space="preserve"> on the player or from the enemy if it does damage to a player. If the health reaches zero upon taking damage, some action need to be handled, i.e. the player downing, spawner exploding or enemy dying. </w:t>
+      </w:r>
+      <w:r>
+        <w:rPr>
+          <w:lang w:val="en-US"/>
+        </w:rPr>
+        <w:t xml:space="preserve">This is done using by registering actions using </w:t>
+      </w:r>
+      <w:proofErr w:type="spellStart"/>
+      <w:r>
+        <w:rPr>
+          <w:b/>
+          <w:lang w:val="en-US"/>
+        </w:rPr>
+        <w:t>AddDeathAction</w:t>
+      </w:r>
+      <w:proofErr w:type="spellEnd"/>
+      <w:r>
+        <w:rPr>
+          <w:lang w:val="en-US"/>
+        </w:rPr>
+        <w:t>.</w:t>
+      </w:r>
+    </w:p>
+    <w:p>
+      <w:pPr>
+        <w:spacing w:after="160"/>
+        <w:rPr>
+          <w:b/>
+          <w:u w:val="single"/>
+          <w:lang w:val="en-US"/>
+        </w:rPr>
+      </w:pPr>
+      <w:r>
+        <w:rPr>
+          <w:b/>
+          <w:u w:val="single"/>
+          <w:lang w:val="en-US"/>
+        </w:rPr>
+        <w:t>Revive</w:t>
       </w:r>
     </w:p>
     <w:p>
@@ -8714,115 +8848,35 @@
           <w:lang w:val="en-US"/>
         </w:rPr>
       </w:pPr>
-    </w:p>
-    <w:p>
-      <w:pPr>
-        <w:pStyle w:val="Heading3"/>
-        <w:spacing w:after="160"/>
-        <w:rPr>
-          <w:lang w:val="en-US"/>
-        </w:rPr>
-      </w:pPr>
-      <w:bookmarkStart w:id="22" w:name="_Toc5888422"/>
-      <w:r>
-        <w:rPr>
-          <w:lang w:val="en-US"/>
-        </w:rPr>
-        <w:t>HealthComponent</w:t>
-      </w:r>
-      <w:bookmarkEnd w:id="22"/>
-    </w:p>
-    <w:p>
-      <w:pPr>
-        <w:rPr>
-          <w:rStyle w:val="Emphasis"/>
-          <w:lang w:val="en-US"/>
-        </w:rPr>
-      </w:pPr>
-      <w:r>
-        <w:rPr>
-          <w:rStyle w:val="Emphasis"/>
-          <w:lang w:val="en-US"/>
-        </w:rPr>
-        <w:t>The Health attribute should be synced with Mirror, meaning all methods changing health (Heal &amp; Damage must happen on the server)</w:t>
-      </w:r>
-    </w:p>
-    <w:p>
-      <w:pPr>
-        <w:spacing w:after="160"/>
-        <w:rPr>
-          <w:b/>
-          <w:u w:val="single"/>
-          <w:lang w:val="en-US"/>
-        </w:rPr>
-      </w:pPr>
-      <w:r>
-        <w:rPr>
-          <w:b/>
-          <w:u w:val="single"/>
-          <w:lang w:val="en-US"/>
-        </w:rPr>
-        <w:t>Damage</w:t>
-      </w:r>
-    </w:p>
-    <w:p>
-      <w:pPr>
-        <w:spacing w:after="160"/>
-        <w:ind w:left="1304"/>
-        <w:rPr>
-          <w:lang w:val="en-US"/>
-        </w:rPr>
-      </w:pPr>
-      <w:r>
-        <w:rPr>
-          <w:lang w:val="en-US"/>
-        </w:rPr>
-        <w:t xml:space="preserve">Damage is a method used for removing health from the </w:t>
-      </w:r>
-      <w:r>
-        <w:rPr>
-          <w:b/>
-          <w:lang w:val="en-US"/>
-        </w:rPr>
-        <w:t>Health</w:t>
-      </w:r>
-      <w:r>
-        <w:rPr>
-          <w:lang w:val="en-US"/>
-        </w:rPr>
-        <w:t xml:space="preserve"> attribute in </w:t>
-      </w:r>
-      <w:r>
-        <w:rPr>
-          <w:b/>
-          <w:lang w:val="en-US"/>
-        </w:rPr>
-        <w:t>HealthComponent</w:t>
-      </w:r>
-      <w:r>
-        <w:rPr>
-          <w:lang w:val="en-US"/>
-        </w:rPr>
-        <w:t xml:space="preserve">. It takes the amount of health to lose as a parameter. This function is called from either the </w:t>
-      </w:r>
-      <w:r>
-        <w:rPr>
-          <w:b/>
-          <w:lang w:val="en-US"/>
-        </w:rPr>
-        <w:t>WeaponComponent</w:t>
-      </w:r>
-      <w:r>
-        <w:rPr>
-          <w:lang w:val="en-US"/>
-        </w:rPr>
-        <w:t xml:space="preserve"> on the player or from the enemy if it does damage to a player. If the health reaches zero upon taking damage, some action need to be handled, i.e. the player downing, spawner exploding or enemy dying. </w:t>
-      </w:r>
-      <w:r>
-        <w:rPr>
-          <w:lang w:val="en-US"/>
-        </w:rPr>
-        <w:t xml:space="preserve">This is done using by registering actions using </w:t>
+      <w:r>
+        <w:rPr>
+          <w:lang w:val="en-US"/>
+        </w:rPr>
+        <w:t xml:space="preserve">Revive </w:t>
+      </w:r>
+      <w:r>
+        <w:rPr>
+          <w:lang w:val="en-US"/>
+        </w:rPr>
+        <w:t xml:space="preserve">is a method used for </w:t>
+      </w:r>
+      <w:r>
+        <w:rPr>
+          <w:lang w:val="en-US"/>
+        </w:rPr>
+        <w:t>restoring the health to a certain state</w:t>
+      </w:r>
+      <w:r>
+        <w:rPr>
+          <w:lang w:val="en-US"/>
+        </w:rPr>
+        <w:t xml:space="preserve">. </w:t>
+      </w:r>
+      <w:r>
+        <w:rPr>
+          <w:lang w:val="en-US"/>
+        </w:rPr>
+        <w:t xml:space="preserve">The health is always restored to </w:t>
       </w:r>
       <w:proofErr w:type="spellStart"/>
       <w:r>
@@ -8830,122 +8884,59 @@
           <w:b/>
           <w:lang w:val="en-US"/>
         </w:rPr>
+        <w:t>MaxHealth</w:t>
+      </w:r>
+      <w:proofErr w:type="spellEnd"/>
+      <w:r>
+        <w:rPr>
+          <w:b/>
+          <w:lang w:val="en-US"/>
+        </w:rPr>
+        <w:t xml:space="preserve"> * </w:t>
+      </w:r>
+      <w:proofErr w:type="spellStart"/>
+      <w:r>
+        <w:rPr>
+          <w:b/>
+          <w:lang w:val="en-US"/>
+        </w:rPr>
+        <w:t>MaxReviveRatio</w:t>
+      </w:r>
+      <w:proofErr w:type="spellEnd"/>
+      <w:r>
+        <w:rPr>
+          <w:lang w:val="en-US"/>
+        </w:rPr>
+        <w:t>.</w:t>
+      </w:r>
+    </w:p>
+    <w:p>
+      <w:pPr>
+        <w:spacing w:after="160"/>
+        <w:rPr>
+          <w:b/>
+          <w:u w:val="single"/>
+          <w:lang w:val="en-US"/>
+        </w:rPr>
+      </w:pPr>
+      <w:proofErr w:type="spellStart"/>
+      <w:r>
+        <w:rPr>
+          <w:b/>
+          <w:u w:val="single"/>
+          <w:lang w:val="en-US"/>
+        </w:rPr>
         <w:t>AddDeathAction</w:t>
       </w:r>
       <w:proofErr w:type="spellEnd"/>
-      <w:r>
-        <w:rPr>
-          <w:lang w:val="en-US"/>
-        </w:rPr>
-        <w:t>.</w:t>
-      </w:r>
-    </w:p>
-    <w:p>
-      <w:pPr>
-        <w:spacing w:after="160"/>
-        <w:rPr>
-          <w:b/>
-          <w:u w:val="single"/>
-          <w:lang w:val="en-US"/>
-        </w:rPr>
-      </w:pPr>
-      <w:r>
-        <w:rPr>
-          <w:b/>
-          <w:u w:val="single"/>
-          <w:lang w:val="en-US"/>
-        </w:rPr>
-        <w:t>Revive</w:t>
-      </w:r>
-    </w:p>
-    <w:p>
-      <w:pPr>
-        <w:spacing w:after="160"/>
-        <w:ind w:left="1304"/>
-        <w:rPr>
-          <w:lang w:val="en-US"/>
-        </w:rPr>
-      </w:pPr>
-      <w:r>
-        <w:rPr>
-          <w:lang w:val="en-US"/>
-        </w:rPr>
-        <w:t xml:space="preserve">Revive </w:t>
-      </w:r>
-      <w:r>
-        <w:rPr>
-          <w:lang w:val="en-US"/>
-        </w:rPr>
-        <w:t xml:space="preserve">is a method used for </w:t>
-      </w:r>
-      <w:r>
-        <w:rPr>
-          <w:lang w:val="en-US"/>
-        </w:rPr>
-        <w:t>restoring the health to a certain state</w:t>
-      </w:r>
-      <w:r>
-        <w:rPr>
-          <w:lang w:val="en-US"/>
-        </w:rPr>
-        <w:t xml:space="preserve">. </w:t>
-      </w:r>
-      <w:r>
-        <w:rPr>
-          <w:lang w:val="en-US"/>
-        </w:rPr>
-        <w:t xml:space="preserve">The health is always restored to </w:t>
-      </w:r>
-      <w:r>
-        <w:rPr>
-          <w:b/>
-          <w:lang w:val="en-US"/>
-        </w:rPr>
-        <w:t xml:space="preserve">MaxHealth * </w:t>
-      </w:r>
-      <w:proofErr w:type="spellStart"/>
-      <w:r>
-        <w:rPr>
-          <w:b/>
-          <w:lang w:val="en-US"/>
-        </w:rPr>
-        <w:t>MaxReviveRatio</w:t>
-      </w:r>
-      <w:proofErr w:type="spellEnd"/>
-      <w:r>
-        <w:rPr>
-          <w:lang w:val="en-US"/>
-        </w:rPr>
-        <w:t>.</w:t>
-      </w:r>
-    </w:p>
-    <w:p>
-      <w:pPr>
-        <w:spacing w:after="160"/>
-        <w:rPr>
-          <w:b/>
-          <w:u w:val="single"/>
-          <w:lang w:val="en-US"/>
-        </w:rPr>
-      </w:pPr>
-      <w:proofErr w:type="spellStart"/>
-      <w:r>
-        <w:rPr>
-          <w:b/>
-          <w:u w:val="single"/>
-          <w:lang w:val="en-US"/>
-        </w:rPr>
-        <w:t>AddDeathAction</w:t>
-      </w:r>
-      <w:proofErr w:type="spellEnd"/>
-    </w:p>
-    <w:p>
-      <w:pPr>
-        <w:rPr>
-          <w:lang w:val="en-US"/>
-        </w:rPr>
-      </w:pPr>
-      <w:bookmarkStart w:id="23" w:name="_Toc5888423"/>
+    </w:p>
+    <w:p>
+      <w:pPr>
+        <w:rPr>
+          <w:lang w:val="en-US"/>
+        </w:rPr>
+      </w:pPr>
+      <w:bookmarkStart w:id="22" w:name="_Toc5888423"/>
       <w:r>
         <w:rPr>
           <w:lang w:val="en-US"/>
@@ -9009,256 +9000,242 @@
         <w:lastRenderedPageBreak/>
         <w:t>PlayerController</w:t>
       </w:r>
+      <w:bookmarkEnd w:id="22"/>
+    </w:p>
+    <w:p>
+      <w:pPr>
+        <w:rPr>
+          <w:rStyle w:val="Emphasis"/>
+          <w:lang w:val="en-US"/>
+        </w:rPr>
+      </w:pPr>
+      <w:r>
+        <w:rPr>
+          <w:rStyle w:val="Emphasis"/>
+          <w:lang w:val="en-US"/>
+        </w:rPr>
+        <w:t xml:space="preserve">The player must be synced with Mirror. </w:t>
+      </w:r>
+      <w:r>
+        <w:rPr>
+          <w:rStyle w:val="Emphasis"/>
+          <w:lang w:val="en-US"/>
+        </w:rPr>
+        <w:t xml:space="preserve">Internal variables such as ammo and </w:t>
+      </w:r>
+      <w:proofErr w:type="spellStart"/>
+      <w:r>
+        <w:rPr>
+          <w:rStyle w:val="Emphasis"/>
+          <w:lang w:val="en-US"/>
+        </w:rPr>
+        <w:t>movementSpeed</w:t>
+      </w:r>
+      <w:proofErr w:type="spellEnd"/>
+      <w:r>
+        <w:rPr>
+          <w:rStyle w:val="Emphasis"/>
+          <w:lang w:val="en-US"/>
+        </w:rPr>
+        <w:t xml:space="preserve"> does not unless implementing anti-cheat.</w:t>
+      </w:r>
+    </w:p>
+    <w:p>
+      <w:pPr>
+        <w:spacing w:after="160"/>
+        <w:rPr>
+          <w:b/>
+          <w:u w:val="single"/>
+          <w:lang w:val="en-US"/>
+        </w:rPr>
+      </w:pPr>
+      <w:r>
+        <w:rPr>
+          <w:b/>
+          <w:u w:val="single"/>
+          <w:lang w:val="en-US"/>
+        </w:rPr>
+        <w:t>Update</w:t>
+      </w:r>
+    </w:p>
+    <w:p>
+      <w:pPr>
+        <w:spacing w:after="160"/>
+        <w:ind w:left="1304"/>
+        <w:rPr>
+          <w:lang w:val="en-US"/>
+        </w:rPr>
+      </w:pPr>
+      <w:r>
+        <w:rPr>
+          <w:lang w:val="en-US"/>
+        </w:rPr>
+        <w:t xml:space="preserve">Handles player movement using inputs. Limits velocity according to the </w:t>
+      </w:r>
+      <w:r>
+        <w:rPr>
+          <w:b/>
+          <w:lang w:val="en-US"/>
+        </w:rPr>
+        <w:t>MovementSpeed</w:t>
+      </w:r>
+      <w:r>
+        <w:rPr>
+          <w:lang w:val="en-US"/>
+        </w:rPr>
+        <w:t xml:space="preserve">. </w:t>
+      </w:r>
+    </w:p>
+    <w:p>
+      <w:pPr>
+        <w:spacing w:after="160"/>
+        <w:rPr>
+          <w:b/>
+          <w:u w:val="single"/>
+          <w:lang w:val="en-US"/>
+        </w:rPr>
+      </w:pPr>
+      <w:r>
+        <w:rPr>
+          <w:b/>
+          <w:u w:val="single"/>
+          <w:lang w:val="en-US"/>
+        </w:rPr>
+        <w:t>OnInteract</w:t>
+      </w:r>
+      <w:r>
+        <w:rPr>
+          <w:b/>
+          <w:u w:val="single"/>
+          <w:lang w:val="en-US"/>
+        </w:rPr>
+        <w:t>Begin</w:t>
+      </w:r>
+    </w:p>
+    <w:p>
+      <w:pPr>
+        <w:spacing w:after="160"/>
+        <w:ind w:left="1304"/>
+        <w:rPr>
+          <w:lang w:val="en-US"/>
+        </w:rPr>
+      </w:pPr>
+      <w:r>
+        <w:rPr>
+          <w:lang w:val="en-US"/>
+        </w:rPr>
+        <w:t xml:space="preserve">The interactor attempts to </w:t>
+      </w:r>
+      <w:r>
+        <w:rPr>
+          <w:lang w:val="en-US"/>
+        </w:rPr>
+        <w:t xml:space="preserve">start </w:t>
+      </w:r>
+      <w:r>
+        <w:rPr>
+          <w:lang w:val="en-US"/>
+        </w:rPr>
+        <w:t>reviv</w:t>
+      </w:r>
+      <w:r>
+        <w:rPr>
+          <w:lang w:val="en-US"/>
+        </w:rPr>
+        <w:t>ing</w:t>
+      </w:r>
+      <w:r>
+        <w:rPr>
+          <w:lang w:val="en-US"/>
+        </w:rPr>
+        <w:t xml:space="preserve"> the player if below zero health. The function also verifies that the interactor has a medkit to perform this action. The revive action is not instant, but instead uses the </w:t>
+      </w:r>
+      <w:r>
+        <w:rPr>
+          <w:b/>
+          <w:lang w:val="en-US"/>
+        </w:rPr>
+        <w:t>ReviveTime</w:t>
+      </w:r>
+      <w:r>
+        <w:rPr>
+          <w:lang w:val="en-US"/>
+        </w:rPr>
+        <w:t xml:space="preserve"> attribute.</w:t>
+      </w:r>
+    </w:p>
+    <w:p>
+      <w:pPr>
+        <w:spacing w:after="160"/>
+        <w:rPr>
+          <w:b/>
+          <w:u w:val="single"/>
+          <w:lang w:val="en-US"/>
+        </w:rPr>
+      </w:pPr>
+      <w:r>
+        <w:rPr>
+          <w:b/>
+          <w:u w:val="single"/>
+          <w:lang w:val="en-US"/>
+        </w:rPr>
+        <w:t>OnInteract</w:t>
+      </w:r>
+      <w:r>
+        <w:rPr>
+          <w:b/>
+          <w:u w:val="single"/>
+          <w:lang w:val="en-US"/>
+        </w:rPr>
+        <w:t>End</w:t>
+      </w:r>
+    </w:p>
+    <w:p>
+      <w:pPr>
+        <w:spacing w:after="160"/>
+        <w:ind w:firstLine="1304"/>
+        <w:rPr>
+          <w:lang w:val="en-US"/>
+        </w:rPr>
+      </w:pPr>
+      <w:r>
+        <w:rPr>
+          <w:lang w:val="en-US"/>
+        </w:rPr>
+        <w:t>The</w:t>
+      </w:r>
+      <w:r>
+        <w:rPr>
+          <w:lang w:val="en-US"/>
+        </w:rPr>
+        <w:t xml:space="preserve"> interactor will stop the revive if not done already.</w:t>
+      </w:r>
+    </w:p>
+    <w:p>
+      <w:pPr>
+        <w:spacing w:after="160"/>
+        <w:ind w:left="1304"/>
+        <w:rPr>
+          <w:lang w:val="en-US"/>
+        </w:rPr>
+      </w:pPr>
+    </w:p>
+    <w:p>
+      <w:pPr>
+        <w:pStyle w:val="Heading3"/>
+        <w:spacing w:after="160"/>
+        <w:rPr>
+          <w:lang w:val="en-US"/>
+        </w:rPr>
+      </w:pPr>
+      <w:bookmarkStart w:id="23" w:name="_Toc5888424"/>
+      <w:r>
+        <w:rPr>
+          <w:lang w:val="en-US"/>
+        </w:rPr>
+        <w:t>PowerUpBase</w:t>
+      </w:r>
       <w:bookmarkEnd w:id="23"/>
-    </w:p>
-    <w:p>
-      <w:pPr>
-        <w:rPr>
-          <w:rStyle w:val="Emphasis"/>
-          <w:lang w:val="en-US"/>
-        </w:rPr>
-      </w:pPr>
-      <w:r>
-        <w:rPr>
-          <w:rStyle w:val="Emphasis"/>
-          <w:lang w:val="en-US"/>
-        </w:rPr>
-        <w:t xml:space="preserve">The player must be synced with Mirror. </w:t>
-      </w:r>
-      <w:r>
-        <w:rPr>
-          <w:rStyle w:val="Emphasis"/>
-          <w:lang w:val="en-US"/>
-        </w:rPr>
-        <w:t xml:space="preserve">Internal variables such as ammo and </w:t>
-      </w:r>
-      <w:proofErr w:type="spellStart"/>
-      <w:r>
-        <w:rPr>
-          <w:rStyle w:val="Emphasis"/>
-          <w:lang w:val="en-US"/>
-        </w:rPr>
-        <w:t>movementSpeed</w:t>
-      </w:r>
-      <w:proofErr w:type="spellEnd"/>
-      <w:r>
-        <w:rPr>
-          <w:rStyle w:val="Emphasis"/>
-          <w:lang w:val="en-US"/>
-        </w:rPr>
-        <w:t xml:space="preserve"> does not unless implementing anti-cheat.</w:t>
-      </w:r>
-    </w:p>
-    <w:p>
-      <w:pPr>
-        <w:spacing w:after="160"/>
-        <w:rPr>
-          <w:b/>
-          <w:u w:val="single"/>
-          <w:lang w:val="en-US"/>
-        </w:rPr>
-      </w:pPr>
-      <w:r>
-        <w:rPr>
-          <w:b/>
-          <w:u w:val="single"/>
-          <w:lang w:val="en-US"/>
-        </w:rPr>
-        <w:t>Update</w:t>
-      </w:r>
-    </w:p>
-    <w:p>
-      <w:pPr>
-        <w:spacing w:after="160"/>
-        <w:ind w:left="1304"/>
-        <w:rPr>
-          <w:lang w:val="en-US"/>
-        </w:rPr>
-      </w:pPr>
-      <w:r>
-        <w:rPr>
-          <w:lang w:val="en-US"/>
-        </w:rPr>
-        <w:t xml:space="preserve">Handles player movement using inputs. Limits velocity according to the </w:t>
-      </w:r>
-      <w:r>
-        <w:rPr>
-          <w:b/>
-          <w:lang w:val="en-US"/>
-        </w:rPr>
-        <w:t>MovementSpeed</w:t>
-      </w:r>
-      <w:r>
-        <w:rPr>
-          <w:lang w:val="en-US"/>
-        </w:rPr>
-        <w:t xml:space="preserve">. </w:t>
-      </w:r>
-    </w:p>
-    <w:p>
-      <w:pPr>
-        <w:spacing w:after="160"/>
-        <w:rPr>
-          <w:b/>
-          <w:u w:val="single"/>
-          <w:lang w:val="en-US"/>
-        </w:rPr>
-      </w:pPr>
-      <w:r>
-        <w:rPr>
-          <w:b/>
-          <w:u w:val="single"/>
-          <w:lang w:val="en-US"/>
-        </w:rPr>
-        <w:t>OnInteract</w:t>
-      </w:r>
-      <w:r>
-        <w:rPr>
-          <w:b/>
-          <w:u w:val="single"/>
-          <w:lang w:val="en-US"/>
-        </w:rPr>
-        <w:t>Begin</w:t>
-      </w:r>
-    </w:p>
-    <w:p>
-      <w:pPr>
-        <w:spacing w:after="160"/>
-        <w:ind w:left="1304"/>
-        <w:rPr>
-          <w:lang w:val="en-US"/>
-        </w:rPr>
-      </w:pPr>
-      <w:r>
-        <w:rPr>
-          <w:lang w:val="en-US"/>
-        </w:rPr>
-        <w:t xml:space="preserve">The interactor attempts to </w:t>
-      </w:r>
-      <w:r>
-        <w:rPr>
-          <w:lang w:val="en-US"/>
-        </w:rPr>
-        <w:t xml:space="preserve">start </w:t>
-      </w:r>
-      <w:r>
-        <w:rPr>
-          <w:lang w:val="en-US"/>
-        </w:rPr>
-        <w:t>reviv</w:t>
-      </w:r>
-      <w:r>
-        <w:rPr>
-          <w:lang w:val="en-US"/>
-        </w:rPr>
-        <w:t>ing</w:t>
-      </w:r>
-      <w:r>
-        <w:rPr>
-          <w:lang w:val="en-US"/>
-        </w:rPr>
-        <w:t xml:space="preserve"> the player if below zero health. The function also verifies that the interactor has a medkit to perform this action. The revive action is not instant, but instead uses the </w:t>
-      </w:r>
-      <w:r>
-        <w:rPr>
-          <w:b/>
-          <w:lang w:val="en-US"/>
-        </w:rPr>
-        <w:t>ReviveTime</w:t>
-      </w:r>
-      <w:r>
-        <w:rPr>
-          <w:lang w:val="en-US"/>
-        </w:rPr>
-        <w:t xml:space="preserve"> attribute.</w:t>
-      </w:r>
-    </w:p>
-    <w:p>
-      <w:pPr>
-        <w:spacing w:after="160"/>
-        <w:rPr>
-          <w:b/>
-          <w:u w:val="single"/>
-          <w:lang w:val="en-US"/>
-        </w:rPr>
-      </w:pPr>
-      <w:r>
-        <w:rPr>
-          <w:b/>
-          <w:u w:val="single"/>
-          <w:lang w:val="en-US"/>
-        </w:rPr>
-        <w:t>OnInteract</w:t>
-      </w:r>
-      <w:r>
-        <w:rPr>
-          <w:b/>
-          <w:u w:val="single"/>
-          <w:lang w:val="en-US"/>
-        </w:rPr>
-        <w:t>End</w:t>
-      </w:r>
-    </w:p>
-    <w:p>
-      <w:pPr>
-        <w:spacing w:after="160"/>
-        <w:ind w:firstLine="1304"/>
-        <w:rPr>
-          <w:lang w:val="en-US"/>
-        </w:rPr>
-      </w:pPr>
-      <w:r>
-        <w:rPr>
-          <w:lang w:val="en-US"/>
-        </w:rPr>
-        <w:t>The</w:t>
-      </w:r>
-      <w:r>
-        <w:rPr>
-          <w:lang w:val="en-US"/>
-        </w:rPr>
-        <w:t xml:space="preserve"> interactor will stop </w:t>
-      </w:r>
-      <w:proofErr w:type="gramStart"/>
-      <w:r>
-        <w:rPr>
-          <w:lang w:val="en-US"/>
-        </w:rPr>
-        <w:t>the revive</w:t>
-      </w:r>
-      <w:proofErr w:type="gramEnd"/>
-      <w:r>
-        <w:rPr>
-          <w:lang w:val="en-US"/>
-        </w:rPr>
-        <w:t xml:space="preserve"> if not done already.</w:t>
-      </w:r>
-    </w:p>
-    <w:p>
-      <w:pPr>
-        <w:spacing w:after="160"/>
-        <w:ind w:left="1304"/>
-        <w:rPr>
-          <w:lang w:val="en-US"/>
-        </w:rPr>
-      </w:pPr>
-    </w:p>
-    <w:p>
-      <w:pPr>
-        <w:pStyle w:val="Heading3"/>
-        <w:spacing w:after="160"/>
-        <w:rPr>
-          <w:lang w:val="en-US"/>
-        </w:rPr>
-      </w:pPr>
-      <w:bookmarkStart w:id="24" w:name="_Toc5888424"/>
-      <w:r>
-        <w:rPr>
-          <w:lang w:val="en-US"/>
-        </w:rPr>
-        <w:t>PowerUpBase</w:t>
-      </w:r>
-      <w:bookmarkEnd w:id="24"/>
     </w:p>
     <w:p>
       <w:pPr>
@@ -9403,7 +9380,7 @@
           <w:lang w:val="en-US"/>
         </w:rPr>
       </w:pPr>
-      <w:bookmarkStart w:id="25" w:name="_Toc5888425"/>
+      <w:bookmarkStart w:id="24" w:name="_Toc5888425"/>
       <w:r>
         <w:rPr>
           <w:lang w:val="en-US"/>
@@ -9411,7 +9388,7 @@
         <w:lastRenderedPageBreak/>
         <w:t>GrabTool</w:t>
       </w:r>
-      <w:bookmarkEnd w:id="25"/>
+      <w:bookmarkEnd w:id="24"/>
     </w:p>
     <w:p>
       <w:pPr>
@@ -9822,7 +9799,7 @@
           <w:lang w:val="en-US"/>
         </w:rPr>
       </w:pPr>
-      <w:bookmarkStart w:id="26" w:name="_Toc5888426"/>
+      <w:bookmarkStart w:id="25" w:name="_Toc5888426"/>
       <w:r>
         <w:rPr>
           <w:lang w:val="en-US"/>
@@ -9830,6 +9807,171 @@
         <w:lastRenderedPageBreak/>
         <w:t>CooldownComponent</w:t>
       </w:r>
+      <w:bookmarkEnd w:id="25"/>
+    </w:p>
+    <w:p>
+      <w:pPr>
+        <w:spacing w:after="160"/>
+        <w:rPr>
+          <w:b/>
+          <w:u w:val="single"/>
+          <w:lang w:val="en-US"/>
+        </w:rPr>
+      </w:pPr>
+      <w:r>
+        <w:rPr>
+          <w:b/>
+          <w:u w:val="single"/>
+          <w:lang w:val="en-US"/>
+        </w:rPr>
+        <w:t>get/set</w:t>
+      </w:r>
+    </w:p>
+    <w:p>
+      <w:pPr>
+        <w:spacing w:after="160"/>
+        <w:ind w:left="1304"/>
+        <w:rPr>
+          <w:lang w:val="en-US"/>
+        </w:rPr>
+      </w:pPr>
+      <w:r>
+        <w:rPr>
+          <w:lang w:val="en-US"/>
+        </w:rPr>
+        <w:t xml:space="preserve">A public getter and a private setter for the attribute Available. When a room is move the StartCooldown function is called and the Available attribute is set to false. </w:t>
+      </w:r>
+    </w:p>
+    <w:p>
+      <w:pPr>
+        <w:spacing w:after="160"/>
+        <w:rPr>
+          <w:b/>
+          <w:u w:val="single"/>
+          <w:lang w:val="en-US"/>
+        </w:rPr>
+      </w:pPr>
+      <w:r>
+        <w:rPr>
+          <w:b/>
+          <w:u w:val="single"/>
+          <w:lang w:val="en-US"/>
+        </w:rPr>
+        <w:t>StartCooldown</w:t>
+      </w:r>
+    </w:p>
+    <w:p>
+      <w:pPr>
+        <w:spacing w:after="160"/>
+        <w:ind w:left="1304"/>
+        <w:rPr>
+          <w:lang w:val="en-US"/>
+        </w:rPr>
+      </w:pPr>
+      <w:r>
+        <w:rPr>
+          <w:lang w:val="en-US"/>
+        </w:rPr>
+        <w:t>Starts the cooldown timer of the room and compares it with the CooldownTime attribute. When the cooldown is over the attribute Available is set to true.</w:t>
+      </w:r>
+    </w:p>
+    <w:p>
+      <w:pPr>
+        <w:spacing w:after="160"/>
+        <w:ind w:left="1304"/>
+        <w:rPr>
+          <w:lang w:val="en-US"/>
+        </w:rPr>
+      </w:pPr>
+    </w:p>
+    <w:p>
+      <w:pPr>
+        <w:pStyle w:val="Heading3"/>
+        <w:spacing w:after="160"/>
+        <w:rPr>
+          <w:lang w:val="en-US"/>
+        </w:rPr>
+      </w:pPr>
+      <w:proofErr w:type="spellStart"/>
+      <w:r>
+        <w:rPr>
+          <w:lang w:val="en-US"/>
+        </w:rPr>
+        <w:t>InteractionController</w:t>
+      </w:r>
+      <w:proofErr w:type="spellEnd"/>
+    </w:p>
+    <w:p>
+      <w:pPr>
+        <w:spacing w:after="160"/>
+        <w:rPr>
+          <w:b/>
+          <w:u w:val="single"/>
+          <w:lang w:val="en-US"/>
+        </w:rPr>
+      </w:pPr>
+      <w:r>
+        <w:rPr>
+          <w:b/>
+          <w:u w:val="single"/>
+          <w:lang w:val="en-US"/>
+        </w:rPr>
+        <w:t>Update</w:t>
+      </w:r>
+    </w:p>
+    <w:p>
+      <w:pPr>
+        <w:spacing w:after="160"/>
+        <w:ind w:left="1304"/>
+        <w:rPr>
+          <w:lang w:val="en-US"/>
+        </w:rPr>
+      </w:pPr>
+      <w:r>
+        <w:rPr>
+          <w:lang w:val="en-US"/>
+        </w:rPr>
+        <w:t xml:space="preserve">The update function </w:t>
+      </w:r>
+      <w:proofErr w:type="spellStart"/>
+      <w:r>
+        <w:rPr>
+          <w:lang w:val="en-US"/>
+        </w:rPr>
+        <w:t>raycasts</w:t>
+      </w:r>
+      <w:proofErr w:type="spellEnd"/>
+      <w:r>
+        <w:rPr>
+          <w:lang w:val="en-US"/>
+        </w:rPr>
+        <w:t xml:space="preserve"> straight ahead and looks for objects with the Interactable component. In case the player presses the Use button, an interaction is started.</w:t>
+      </w:r>
+    </w:p>
+    <w:p>
+      <w:pPr>
+        <w:spacing w:after="160"/>
+        <w:ind w:left="1304"/>
+        <w:rPr>
+          <w:lang w:val="en-US"/>
+        </w:rPr>
+      </w:pPr>
+    </w:p>
+    <w:p>
+      <w:pPr>
+        <w:pStyle w:val="Heading3"/>
+        <w:spacing w:after="160"/>
+        <w:rPr>
+          <w:lang w:val="en-US"/>
+        </w:rPr>
+      </w:pPr>
+      <w:bookmarkStart w:id="26" w:name="_Toc5888427"/>
+      <w:r>
+        <w:rPr>
+          <w:lang w:val="en-US"/>
+        </w:rPr>
+        <w:t>PathfinderComponent</w:t>
+      </w:r>
       <w:bookmarkEnd w:id="26"/>
     </w:p>
     <w:p>
@@ -9847,7 +9989,53 @@
           <w:u w:val="single"/>
           <w:lang w:val="en-US"/>
         </w:rPr>
-        <w:t>get/set</w:t>
+        <w:t>MoveTo</w:t>
+      </w:r>
+    </w:p>
+    <w:p>
+      <w:pPr>
+        <w:spacing w:after="160"/>
+        <w:ind w:firstLine="1304"/>
+        <w:rPr>
+          <w:lang w:val="en-US"/>
+        </w:rPr>
+      </w:pPr>
+      <w:r>
+        <w:rPr>
+          <w:lang w:val="en-US"/>
+        </w:rPr>
+        <w:t xml:space="preserve">Pathfinds to coordinates specified in parameter and updates </w:t>
+      </w:r>
+      <w:r>
+        <w:rPr>
+          <w:b/>
+          <w:lang w:val="en-US"/>
+        </w:rPr>
+        <w:t>CurrentPath</w:t>
+      </w:r>
+      <w:r>
+        <w:rPr>
+          <w:lang w:val="en-US"/>
+        </w:rPr>
+        <w:t xml:space="preserve"> attribute.</w:t>
+      </w:r>
+    </w:p>
+    <w:p>
+      <w:pPr>
+        <w:spacing w:after="160"/>
+        <w:rPr>
+          <w:b/>
+          <w:u w:val="single"/>
+          <w:lang w:val="en-US"/>
+        </w:rPr>
+      </w:pPr>
+      <w:r>
+        <w:rPr>
+          <w:b/>
+          <w:u w:val="single"/>
+          <w:lang w:val="en-US"/>
+        </w:rPr>
+        <w:t>Update</w:t>
       </w:r>
     </w:p>
     <w:p>
@@ -9862,46 +10050,25 @@
         <w:rPr>
           <w:lang w:val="en-US"/>
         </w:rPr>
-        <w:t xml:space="preserve">A public getter and a private setter for the attribute Available. When a room is move the StartCooldown function is called and the Available attribute is set to false. </w:t>
-      </w:r>
-    </w:p>
-    <w:p>
-      <w:pPr>
-        <w:spacing w:after="160"/>
-        <w:rPr>
-          <w:b/>
-          <w:u w:val="single"/>
-          <w:lang w:val="en-US"/>
-        </w:rPr>
-      </w:pPr>
-      <w:r>
-        <w:rPr>
-          <w:b/>
-          <w:u w:val="single"/>
-          <w:lang w:val="en-US"/>
-        </w:rPr>
-        <w:t>StartCooldown</w:t>
-      </w:r>
-    </w:p>
-    <w:p>
-      <w:pPr>
-        <w:spacing w:after="160"/>
-        <w:ind w:left="1304"/>
-        <w:rPr>
-          <w:lang w:val="en-US"/>
-        </w:rPr>
-      </w:pPr>
-      <w:r>
-        <w:rPr>
-          <w:lang w:val="en-US"/>
-        </w:rPr>
-        <w:t>Starts the cooldown timer of the room and compares it with the CooldownTime attribute. When the cooldown is over the attribute Available is set to true.</w:t>
-      </w:r>
-    </w:p>
-    <w:p>
-      <w:pPr>
-        <w:spacing w:after="160"/>
-        <w:ind w:left="1304"/>
+        <w:t xml:space="preserve">Follows the </w:t>
+      </w:r>
+      <w:r>
+        <w:rPr>
+          <w:b/>
+          <w:lang w:val="en-US"/>
+        </w:rPr>
+        <w:t>CurrentPath</w:t>
+      </w:r>
+      <w:r>
+        <w:rPr>
+          <w:lang w:val="en-US"/>
+        </w:rPr>
+        <w:t xml:space="preserve"> attribute by adding force vectors along the path on the rigidbody. If there is no current path do nothing.</w:t>
+      </w:r>
+    </w:p>
+    <w:p>
+      <w:pPr>
+        <w:spacing w:after="160"/>
         <w:rPr>
           <w:lang w:val="en-US"/>
         </w:rPr>
@@ -9915,14 +10082,47 @@
           <w:lang w:val="en-US"/>
         </w:rPr>
       </w:pPr>
-      <w:proofErr w:type="spellStart"/>
-      <w:r>
-        <w:rPr>
-          <w:lang w:val="en-US"/>
-        </w:rPr>
-        <w:t>InteractionController</w:t>
-      </w:r>
-      <w:proofErr w:type="spellEnd"/>
+      <w:bookmarkStart w:id="27" w:name="_Toc5888428"/>
+      <w:r>
+        <w:rPr>
+          <w:lang w:val="en-US"/>
+        </w:rPr>
+        <w:t>StateMachineComponent</w:t>
+      </w:r>
+      <w:bookmarkEnd w:id="27"/>
+    </w:p>
+    <w:p>
+      <w:pPr>
+        <w:spacing w:after="160"/>
+        <w:rPr>
+          <w:b/>
+          <w:u w:val="single"/>
+          <w:lang w:val="en-US"/>
+        </w:rPr>
+      </w:pPr>
+      <w:r>
+        <w:rPr>
+          <w:b/>
+          <w:u w:val="single"/>
+          <w:lang w:val="en-US"/>
+        </w:rPr>
+        <w:t>SetState</w:t>
+      </w:r>
+    </w:p>
+    <w:p>
+      <w:pPr>
+        <w:spacing w:after="160"/>
+        <w:ind w:firstLine="1304"/>
+        <w:rPr>
+          <w:lang w:val="en-US"/>
+        </w:rPr>
+      </w:pPr>
+      <w:r>
+        <w:rPr>
+          <w:lang w:val="en-US"/>
+        </w:rPr>
+        <w:t>Changes state.</w:t>
+      </w:r>
     </w:p>
     <w:p>
       <w:pPr>
@@ -9945,50 +10145,35 @@
     <w:p>
       <w:pPr>
         <w:spacing w:after="160"/>
-        <w:ind w:left="1304"/>
-        <w:rPr>
-          <w:lang w:val="en-US"/>
-        </w:rPr>
-      </w:pPr>
-      <w:r>
-        <w:rPr>
-          <w:lang w:val="en-US"/>
-        </w:rPr>
-        <w:t xml:space="preserve">The update function </w:t>
-      </w:r>
-      <w:proofErr w:type="spellStart"/>
-      <w:r>
-        <w:rPr>
-          <w:lang w:val="en-US"/>
-        </w:rPr>
-        <w:t>raycasts</w:t>
-      </w:r>
-      <w:proofErr w:type="spellEnd"/>
-      <w:r>
-        <w:rPr>
-          <w:lang w:val="en-US"/>
-        </w:rPr>
-        <w:t xml:space="preserve"> straight ahead and looks for objects with the </w:t>
-      </w:r>
-      <w:proofErr w:type="spellStart"/>
-      <w:r>
-        <w:rPr>
-          <w:lang w:val="en-US"/>
-        </w:rPr>
-        <w:t>Interactable</w:t>
-      </w:r>
-      <w:proofErr w:type="spellEnd"/>
-      <w:r>
-        <w:rPr>
-          <w:lang w:val="en-US"/>
-        </w:rPr>
-        <w:t xml:space="preserve"> component. In case the player presses the Use button, an interaction is started.</w:t>
-      </w:r>
-    </w:p>
-    <w:p>
-      <w:pPr>
-        <w:spacing w:after="160"/>
-        <w:ind w:left="1304"/>
+        <w:ind w:firstLine="1304"/>
+        <w:rPr>
+          <w:lang w:val="en-US"/>
+        </w:rPr>
+      </w:pPr>
+      <w:r>
+        <w:rPr>
+          <w:lang w:val="en-US"/>
+        </w:rPr>
+        <w:t xml:space="preserve">Runs the current states </w:t>
+      </w:r>
+      <w:r>
+        <w:rPr>
+          <w:b/>
+          <w:lang w:val="en-US"/>
+        </w:rPr>
+        <w:t>Run</w:t>
+      </w:r>
+      <w:r>
+        <w:rPr>
+          <w:lang w:val="en-US"/>
+        </w:rPr>
+        <w:t xml:space="preserve"> function.</w:t>
+      </w:r>
+    </w:p>
+    <w:p>
+      <w:pPr>
+        <w:spacing w:after="160"/>
+        <w:ind w:firstLine="1304"/>
         <w:rPr>
           <w:lang w:val="en-US"/>
         </w:rPr>
@@ -10002,236 +10187,14 @@
           <w:lang w:val="en-US"/>
         </w:rPr>
       </w:pPr>
-      <w:bookmarkStart w:id="27" w:name="_Toc5888427"/>
-      <w:r>
-        <w:rPr>
-          <w:lang w:val="en-US"/>
-        </w:rPr>
-        <w:t>PathfinderComponent</w:t>
-      </w:r>
-      <w:bookmarkEnd w:id="27"/>
-    </w:p>
-    <w:p>
-      <w:pPr>
-        <w:spacing w:after="160"/>
-        <w:rPr>
-          <w:b/>
-          <w:u w:val="single"/>
-          <w:lang w:val="en-US"/>
-        </w:rPr>
-      </w:pPr>
-      <w:r>
-        <w:rPr>
-          <w:b/>
-          <w:u w:val="single"/>
-          <w:lang w:val="en-US"/>
-        </w:rPr>
-        <w:t>MoveTo</w:t>
-      </w:r>
-    </w:p>
-    <w:p>
-      <w:pPr>
-        <w:spacing w:after="160"/>
-        <w:ind w:firstLine="1304"/>
-        <w:rPr>
-          <w:lang w:val="en-US"/>
-        </w:rPr>
-      </w:pPr>
-      <w:r>
-        <w:rPr>
-          <w:lang w:val="en-US"/>
-        </w:rPr>
-        <w:t xml:space="preserve">Pathfinds to coordinates specified in parameter and updates </w:t>
-      </w:r>
-      <w:r>
-        <w:rPr>
-          <w:b/>
-          <w:lang w:val="en-US"/>
-        </w:rPr>
-        <w:t>CurrentPath</w:t>
-      </w:r>
-      <w:r>
-        <w:rPr>
-          <w:lang w:val="en-US"/>
-        </w:rPr>
-        <w:t xml:space="preserve"> attribute.</w:t>
-      </w:r>
-    </w:p>
-    <w:p>
-      <w:pPr>
-        <w:spacing w:after="160"/>
-        <w:rPr>
-          <w:b/>
-          <w:u w:val="single"/>
-          <w:lang w:val="en-US"/>
-        </w:rPr>
-      </w:pPr>
-      <w:r>
-        <w:rPr>
-          <w:b/>
-          <w:u w:val="single"/>
-          <w:lang w:val="en-US"/>
-        </w:rPr>
-        <w:t>Update</w:t>
-      </w:r>
-    </w:p>
-    <w:p>
-      <w:pPr>
-        <w:spacing w:after="160"/>
-        <w:ind w:left="1304"/>
-        <w:rPr>
-          <w:lang w:val="en-US"/>
-        </w:rPr>
-      </w:pPr>
-      <w:r>
-        <w:rPr>
-          <w:lang w:val="en-US"/>
-        </w:rPr>
-        <w:t xml:space="preserve">Follows the </w:t>
-      </w:r>
-      <w:r>
-        <w:rPr>
-          <w:b/>
-          <w:lang w:val="en-US"/>
-        </w:rPr>
-        <w:t>CurrentPath</w:t>
-      </w:r>
-      <w:r>
-        <w:rPr>
-          <w:lang w:val="en-US"/>
-        </w:rPr>
-        <w:t xml:space="preserve"> attribute by adding force vectors along the path on the rigidbody. If there is no current path do nothing.</w:t>
-      </w:r>
-    </w:p>
-    <w:p>
-      <w:pPr>
-        <w:spacing w:after="160"/>
-        <w:rPr>
-          <w:lang w:val="en-US"/>
-        </w:rPr>
-      </w:pPr>
-    </w:p>
-    <w:p>
-      <w:pPr>
-        <w:pStyle w:val="Heading3"/>
-        <w:spacing w:after="160"/>
-        <w:rPr>
-          <w:lang w:val="en-US"/>
-        </w:rPr>
-      </w:pPr>
-      <w:bookmarkStart w:id="28" w:name="_Toc5888428"/>
-      <w:r>
-        <w:rPr>
-          <w:lang w:val="en-US"/>
-        </w:rPr>
-        <w:t>StateMachineComponent</w:t>
+      <w:bookmarkStart w:id="28" w:name="_Toc5888429"/>
+      <w:r>
+        <w:rPr>
+          <w:lang w:val="en-US"/>
+        </w:rPr>
+        <w:t>EnemySpawner</w:t>
       </w:r>
       <w:bookmarkEnd w:id="28"/>
-    </w:p>
-    <w:p>
-      <w:pPr>
-        <w:spacing w:after="160"/>
-        <w:rPr>
-          <w:b/>
-          <w:u w:val="single"/>
-          <w:lang w:val="en-US"/>
-        </w:rPr>
-      </w:pPr>
-      <w:r>
-        <w:rPr>
-          <w:b/>
-          <w:u w:val="single"/>
-          <w:lang w:val="en-US"/>
-        </w:rPr>
-        <w:t>SetState</w:t>
-      </w:r>
-    </w:p>
-    <w:p>
-      <w:pPr>
-        <w:spacing w:after="160"/>
-        <w:ind w:firstLine="1304"/>
-        <w:rPr>
-          <w:lang w:val="en-US"/>
-        </w:rPr>
-      </w:pPr>
-      <w:r>
-        <w:rPr>
-          <w:lang w:val="en-US"/>
-        </w:rPr>
-        <w:t>Changes state.</w:t>
-      </w:r>
-    </w:p>
-    <w:p>
-      <w:pPr>
-        <w:spacing w:after="160"/>
-        <w:rPr>
-          <w:b/>
-          <w:u w:val="single"/>
-          <w:lang w:val="en-US"/>
-        </w:rPr>
-      </w:pPr>
-      <w:r>
-        <w:rPr>
-          <w:b/>
-          <w:u w:val="single"/>
-          <w:lang w:val="en-US"/>
-        </w:rPr>
-        <w:t>Update</w:t>
-      </w:r>
-    </w:p>
-    <w:p>
-      <w:pPr>
-        <w:spacing w:after="160"/>
-        <w:ind w:firstLine="1304"/>
-        <w:rPr>
-          <w:lang w:val="en-US"/>
-        </w:rPr>
-      </w:pPr>
-      <w:r>
-        <w:rPr>
-          <w:lang w:val="en-US"/>
-        </w:rPr>
-        <w:t xml:space="preserve">Runs the current states </w:t>
-      </w:r>
-      <w:r>
-        <w:rPr>
-          <w:b/>
-          <w:lang w:val="en-US"/>
-        </w:rPr>
-        <w:t>Run</w:t>
-      </w:r>
-      <w:r>
-        <w:rPr>
-          <w:lang w:val="en-US"/>
-        </w:rPr>
-        <w:t xml:space="preserve"> function.</w:t>
-      </w:r>
-    </w:p>
-    <w:p>
-      <w:pPr>
-        <w:spacing w:after="160"/>
-        <w:ind w:firstLine="1304"/>
-        <w:rPr>
-          <w:lang w:val="en-US"/>
-        </w:rPr>
-      </w:pPr>
-    </w:p>
-    <w:p>
-      <w:pPr>
-        <w:pStyle w:val="Heading3"/>
-        <w:spacing w:after="160"/>
-        <w:rPr>
-          <w:lang w:val="en-US"/>
-        </w:rPr>
-      </w:pPr>
-      <w:bookmarkStart w:id="29" w:name="_Toc5888429"/>
-      <w:r>
-        <w:rPr>
-          <w:lang w:val="en-US"/>
-        </w:rPr>
-        <w:t>EnemySpawner</w:t>
-      </w:r>
-      <w:bookmarkEnd w:id="29"/>
     </w:p>
     <w:p>
       <w:pPr>
@@ -10349,7 +10312,7 @@
           <w:lang w:val="en-US"/>
         </w:rPr>
       </w:pPr>
-      <w:bookmarkStart w:id="30" w:name="_Toc5888430"/>
+      <w:bookmarkStart w:id="29" w:name="_Toc5888430"/>
       <w:r>
         <w:rPr>
           <w:lang w:val="en-US"/>
@@ -10357,7 +10320,7 @@
         <w:lastRenderedPageBreak/>
         <w:t>WeaponComponent</w:t>
       </w:r>
-      <w:bookmarkEnd w:id="30"/>
+      <w:bookmarkEnd w:id="29"/>
     </w:p>
     <w:p>
       <w:pPr>
@@ -10822,7 +10785,7 @@
           <w:lang w:val="en-US"/>
         </w:rPr>
       </w:pPr>
-      <w:bookmarkStart w:id="31" w:name="_Toc5888431"/>
+      <w:bookmarkStart w:id="30" w:name="_Toc5888431"/>
       <w:r>
         <w:rPr>
           <w:lang w:val="en-US"/>
@@ -10845,287 +10808,473 @@
         <w:lastRenderedPageBreak/>
         <w:t>TrapComponent</w:t>
       </w:r>
+      <w:bookmarkEnd w:id="30"/>
+    </w:p>
+    <w:p>
+      <w:pPr>
+        <w:rPr>
+          <w:lang w:val="en-US"/>
+        </w:rPr>
+      </w:pPr>
+      <w:r>
+        <w:rPr>
+          <w:rStyle w:val="Emphasis"/>
+          <w:lang w:val="en-US"/>
+        </w:rPr>
+        <w:t>Must be synced with Mirror.</w:t>
+      </w:r>
+    </w:p>
+    <w:p>
+      <w:pPr>
+        <w:spacing w:after="160"/>
+        <w:rPr>
+          <w:b/>
+          <w:u w:val="single"/>
+          <w:lang w:val="en-US"/>
+        </w:rPr>
+      </w:pPr>
+      <w:proofErr w:type="spellStart"/>
+      <w:r>
+        <w:rPr>
+          <w:b/>
+          <w:u w:val="single"/>
+          <w:lang w:val="en-US"/>
+        </w:rPr>
+        <w:t>DestroyTimer</w:t>
+      </w:r>
+      <w:proofErr w:type="spellEnd"/>
+    </w:p>
+    <w:p>
+      <w:pPr>
+        <w:spacing w:after="160"/>
+        <w:rPr>
+          <w:lang w:val="en-US"/>
+        </w:rPr>
+      </w:pPr>
+      <w:r>
+        <w:rPr>
+          <w:lang w:val="en-US"/>
+        </w:rPr>
+        <w:tab/>
+      </w:r>
+    </w:p>
+    <w:p>
+      <w:pPr>
+        <w:spacing w:after="160"/>
+        <w:rPr>
+          <w:b/>
+          <w:u w:val="single"/>
+          <w:lang w:val="en-US"/>
+        </w:rPr>
+      </w:pPr>
+      <w:proofErr w:type="spellStart"/>
+      <w:r>
+        <w:rPr>
+          <w:b/>
+          <w:u w:val="single"/>
+          <w:lang w:val="en-US"/>
+        </w:rPr>
+        <w:t>ActivateTrap</w:t>
+      </w:r>
+      <w:proofErr w:type="spellEnd"/>
+    </w:p>
+    <w:p>
+      <w:pPr>
+        <w:spacing w:after="160"/>
+        <w:ind w:left="1304" w:firstLine="1"/>
+        <w:rPr>
+          <w:lang w:val="en-US"/>
+        </w:rPr>
+      </w:pPr>
+      <w:r>
+        <w:rPr>
+          <w:lang w:val="en-US"/>
+        </w:rPr>
+        <w:t>Override this function in the subclass for handling the activation of the trap and damaging the puppet(s) inside</w:t>
+      </w:r>
+      <w:r>
+        <w:rPr>
+          <w:lang w:val="en-US"/>
+        </w:rPr>
+        <w:t xml:space="preserve">, starting the </w:t>
+      </w:r>
+      <w:proofErr w:type="spellStart"/>
+      <w:r>
+        <w:rPr>
+          <w:b/>
+          <w:lang w:val="en-US"/>
+        </w:rPr>
+        <w:t>DestroyTimer</w:t>
+      </w:r>
+      <w:proofErr w:type="spellEnd"/>
+      <w:r>
+        <w:rPr>
+          <w:lang w:val="en-US"/>
+        </w:rPr>
+        <w:t xml:space="preserve"> and other optional functionality. </w:t>
+      </w:r>
+    </w:p>
+    <w:p>
+      <w:pPr>
+        <w:spacing w:after="160"/>
+        <w:rPr>
+          <w:b/>
+          <w:u w:val="single"/>
+          <w:lang w:val="en-US"/>
+        </w:rPr>
+      </w:pPr>
+      <w:proofErr w:type="spellStart"/>
+      <w:r>
+        <w:rPr>
+          <w:b/>
+          <w:u w:val="single"/>
+          <w:lang w:val="en-US"/>
+        </w:rPr>
+        <w:t>DestroyTrap</w:t>
+      </w:r>
+      <w:proofErr w:type="spellEnd"/>
+    </w:p>
+    <w:p>
+      <w:pPr>
+        <w:spacing w:after="160"/>
+        <w:ind w:left="1304" w:firstLine="1"/>
+        <w:rPr>
+          <w:lang w:val="en-US"/>
+        </w:rPr>
+      </w:pPr>
+      <w:r>
+        <w:rPr>
+          <w:lang w:val="en-US"/>
+        </w:rPr>
+        <w:t xml:space="preserve">Override this function in the subclass for handling the destroying of the trap object after the </w:t>
+      </w:r>
+      <w:proofErr w:type="spellStart"/>
+      <w:r>
+        <w:rPr>
+          <w:b/>
+          <w:lang w:val="en-US"/>
+        </w:rPr>
+        <w:t>DestroyTimer</w:t>
+      </w:r>
+      <w:proofErr w:type="spellEnd"/>
+      <w:r>
+        <w:rPr>
+          <w:lang w:val="en-US"/>
+        </w:rPr>
+        <w:t xml:space="preserve"> is done.</w:t>
+      </w:r>
+    </w:p>
+    <w:p>
+      <w:pPr>
+        <w:spacing w:after="160"/>
+        <w:rPr>
+          <w:b/>
+          <w:u w:val="single"/>
+          <w:lang w:val="en-US"/>
+        </w:rPr>
+      </w:pPr>
+      <w:proofErr w:type="spellStart"/>
+      <w:r>
+        <w:rPr>
+          <w:b/>
+          <w:u w:val="single"/>
+          <w:lang w:val="en-US"/>
+        </w:rPr>
+        <w:t>OnTriggerEnter</w:t>
+      </w:r>
+      <w:proofErr w:type="spellEnd"/>
+    </w:p>
+    <w:p>
+      <w:pPr>
+        <w:spacing w:after="160"/>
+        <w:ind w:left="1304"/>
+        <w:rPr>
+          <w:b/>
+          <w:u w:val="single"/>
+          <w:lang w:val="en-US"/>
+        </w:rPr>
+      </w:pPr>
+      <w:r>
+        <w:rPr>
+          <w:lang w:val="en-US"/>
+        </w:rPr>
+        <w:t>Override this function in the subclass for detecting</w:t>
+      </w:r>
+      <w:r>
+        <w:rPr>
+          <w:lang w:val="en-US"/>
+        </w:rPr>
+        <w:t xml:space="preserve"> when a game object is within the trap activation area. The function </w:t>
+      </w:r>
+      <w:r>
+        <w:rPr>
+          <w:lang w:val="en-US"/>
+        </w:rPr>
+        <w:t xml:space="preserve">shall </w:t>
+      </w:r>
+      <w:r>
+        <w:rPr>
+          <w:lang w:val="en-US"/>
+        </w:rPr>
+        <w:t xml:space="preserve">immediately triggers the </w:t>
+      </w:r>
+      <w:proofErr w:type="spellStart"/>
+      <w:r>
+        <w:rPr>
+          <w:b/>
+          <w:lang w:val="en-US"/>
+        </w:rPr>
+        <w:t>TrapTimer</w:t>
+      </w:r>
+      <w:proofErr w:type="spellEnd"/>
+      <w:r>
+        <w:rPr>
+          <w:lang w:val="en-US"/>
+        </w:rPr>
+        <w:t xml:space="preserve"> </w:t>
+      </w:r>
+      <w:r>
+        <w:rPr>
+          <w:lang w:val="en-US"/>
+        </w:rPr>
+        <w:t>function</w:t>
+      </w:r>
+      <w:r>
+        <w:rPr>
+          <w:lang w:val="en-US"/>
+        </w:rPr>
+        <w:t xml:space="preserve">. If the </w:t>
+      </w:r>
+      <w:r>
+        <w:rPr>
+          <w:lang w:val="en-US"/>
+        </w:rPr>
+        <w:t>timer</w:t>
+      </w:r>
+      <w:r>
+        <w:rPr>
+          <w:lang w:val="en-US"/>
+        </w:rPr>
+        <w:t xml:space="preserve"> reaches </w:t>
+      </w:r>
+      <w:proofErr w:type="spellStart"/>
+      <w:r>
+        <w:rPr>
+          <w:b/>
+          <w:lang w:val="en-US"/>
+        </w:rPr>
+        <w:t>ActivationTime</w:t>
+      </w:r>
+      <w:proofErr w:type="spellEnd"/>
+      <w:r>
+        <w:rPr>
+          <w:lang w:val="en-US"/>
+        </w:rPr>
+        <w:t>, the trap</w:t>
+      </w:r>
+      <w:r>
+        <w:rPr>
+          <w:lang w:val="en-US"/>
+        </w:rPr>
+        <w:t xml:space="preserve"> and activation animation</w:t>
+      </w:r>
+      <w:r>
+        <w:rPr>
+          <w:lang w:val="en-US"/>
+        </w:rPr>
+        <w:t xml:space="preserve"> is activated and is</w:t>
+      </w:r>
+      <w:r>
+        <w:rPr>
+          <w:lang w:val="en-US"/>
+        </w:rPr>
+        <w:t xml:space="preserve"> therefore considered consumed.</w:t>
+      </w:r>
+    </w:p>
+    <w:p>
+      <w:pPr>
+        <w:spacing w:after="160"/>
+        <w:ind w:left="1304"/>
+        <w:rPr>
+          <w:lang w:val="en-US"/>
+        </w:rPr>
+      </w:pPr>
+    </w:p>
+    <w:p>
+      <w:pPr>
+        <w:pStyle w:val="Heading3"/>
+        <w:spacing w:after="160"/>
+        <w:rPr>
+          <w:lang w:val="en-US"/>
+        </w:rPr>
+      </w:pPr>
+      <w:bookmarkStart w:id="31" w:name="_Toc5888432"/>
+      <w:r>
+        <w:rPr>
+          <w:lang w:val="en-US"/>
+        </w:rPr>
+        <w:t>DoorComponent</w:t>
+      </w:r>
       <w:bookmarkEnd w:id="31"/>
     </w:p>
     <w:p>
       <w:pPr>
         <w:rPr>
-          <w:lang w:val="en-US"/>
-        </w:rPr>
-      </w:pPr>
-      <w:r>
-        <w:rPr>
           <w:rStyle w:val="Emphasis"/>
           <w:lang w:val="en-US"/>
         </w:rPr>
-        <w:t>Must be synced with Mirror.</w:t>
-      </w:r>
-    </w:p>
-    <w:p>
-      <w:pPr>
-        <w:spacing w:after="160"/>
-        <w:rPr>
-          <w:b/>
-          <w:u w:val="single"/>
-          <w:lang w:val="en-US"/>
-        </w:rPr>
-      </w:pPr>
-      <w:proofErr w:type="spellStart"/>
-      <w:r>
-        <w:rPr>
-          <w:b/>
-          <w:u w:val="single"/>
-          <w:lang w:val="en-US"/>
-        </w:rPr>
-        <w:t>DestroyTimer</w:t>
-      </w:r>
-      <w:proofErr w:type="spellEnd"/>
-    </w:p>
-    <w:p>
-      <w:pPr>
-        <w:spacing w:after="160"/>
-        <w:rPr>
-          <w:lang w:val="en-US"/>
-        </w:rPr>
-      </w:pPr>
-      <w:r>
-        <w:rPr>
-          <w:lang w:val="en-US"/>
-        </w:rPr>
-        <w:tab/>
-      </w:r>
-    </w:p>
-    <w:p>
-      <w:pPr>
-        <w:spacing w:after="160"/>
-        <w:rPr>
-          <w:b/>
-          <w:u w:val="single"/>
-          <w:lang w:val="en-US"/>
-        </w:rPr>
-      </w:pPr>
-      <w:proofErr w:type="spellStart"/>
-      <w:r>
-        <w:rPr>
-          <w:b/>
-          <w:u w:val="single"/>
-          <w:lang w:val="en-US"/>
-        </w:rPr>
-        <w:t>ActivateTrap</w:t>
-      </w:r>
-      <w:proofErr w:type="spellEnd"/>
-    </w:p>
-    <w:p>
-      <w:pPr>
-        <w:spacing w:after="160"/>
-        <w:ind w:left="1304" w:firstLine="1"/>
-        <w:rPr>
-          <w:lang w:val="en-US"/>
-        </w:rPr>
-      </w:pPr>
-      <w:r>
-        <w:rPr>
-          <w:lang w:val="en-US"/>
-        </w:rPr>
-        <w:t>Override this function in the subclass for handling the activation of the trap and damaging the puppet(s) inside</w:t>
-      </w:r>
-      <w:r>
-        <w:rPr>
-          <w:lang w:val="en-US"/>
-        </w:rPr>
-        <w:t xml:space="preserve">, starting the </w:t>
-      </w:r>
-      <w:proofErr w:type="spellStart"/>
-      <w:r>
-        <w:rPr>
-          <w:b/>
-          <w:lang w:val="en-US"/>
-        </w:rPr>
-        <w:t>DestroyTimer</w:t>
-      </w:r>
-      <w:proofErr w:type="spellEnd"/>
-      <w:r>
-        <w:rPr>
-          <w:lang w:val="en-US"/>
-        </w:rPr>
-        <w:t xml:space="preserve"> and other optional functionality. </w:t>
-      </w:r>
-    </w:p>
-    <w:p>
-      <w:pPr>
-        <w:spacing w:after="160"/>
-        <w:rPr>
-          <w:b/>
-          <w:u w:val="single"/>
-          <w:lang w:val="en-US"/>
-        </w:rPr>
-      </w:pPr>
-      <w:proofErr w:type="spellStart"/>
-      <w:r>
-        <w:rPr>
-          <w:b/>
-          <w:u w:val="single"/>
-          <w:lang w:val="en-US"/>
-        </w:rPr>
-        <w:t>DestroyTrap</w:t>
-      </w:r>
-      <w:proofErr w:type="spellEnd"/>
-    </w:p>
-    <w:p>
-      <w:pPr>
-        <w:spacing w:after="160"/>
-        <w:ind w:left="1304" w:firstLine="1"/>
-        <w:rPr>
-          <w:lang w:val="en-US"/>
-        </w:rPr>
-      </w:pPr>
-      <w:r>
-        <w:rPr>
-          <w:lang w:val="en-US"/>
-        </w:rPr>
-        <w:t xml:space="preserve">Override this function in the subclass for handling the destroying of the trap object after the </w:t>
-      </w:r>
-      <w:proofErr w:type="spellStart"/>
-      <w:r>
-        <w:rPr>
-          <w:b/>
-          <w:lang w:val="en-US"/>
-        </w:rPr>
-        <w:t>DestroyTimer</w:t>
-      </w:r>
-      <w:proofErr w:type="spellEnd"/>
-      <w:r>
-        <w:rPr>
-          <w:lang w:val="en-US"/>
-        </w:rPr>
-        <w:t xml:space="preserve"> is done.</w:t>
-      </w:r>
-    </w:p>
-    <w:p>
-      <w:pPr>
-        <w:spacing w:after="160"/>
-        <w:rPr>
-          <w:b/>
-          <w:u w:val="single"/>
-          <w:lang w:val="en-US"/>
-        </w:rPr>
-      </w:pPr>
-      <w:proofErr w:type="spellStart"/>
-      <w:r>
-        <w:rPr>
-          <w:b/>
-          <w:u w:val="single"/>
-          <w:lang w:val="en-US"/>
-        </w:rPr>
-        <w:t>OnTriggerEnter</w:t>
-      </w:r>
-      <w:proofErr w:type="spellEnd"/>
+      </w:pPr>
+      <w:r>
+        <w:rPr>
+          <w:rStyle w:val="Emphasis"/>
+          <w:lang w:val="en-US"/>
+        </w:rPr>
+        <w:t>Must be synced with Mirro</w:t>
+      </w:r>
+      <w:r>
+        <w:rPr>
+          <w:rStyle w:val="Emphasis"/>
+          <w:lang w:val="en-US"/>
+        </w:rPr>
+        <w:t>r.</w:t>
+      </w:r>
+    </w:p>
+    <w:p>
+      <w:pPr>
+        <w:spacing w:after="160"/>
+        <w:rPr>
+          <w:b/>
+          <w:u w:val="single"/>
+          <w:lang w:val="en-US"/>
+        </w:rPr>
+      </w:pPr>
+      <w:r>
+        <w:rPr>
+          <w:b/>
+          <w:u w:val="single"/>
+          <w:lang w:val="en-US"/>
+        </w:rPr>
+        <w:t>Update</w:t>
+      </w:r>
+    </w:p>
+    <w:p>
+      <w:pPr>
+        <w:spacing w:after="160"/>
+        <w:ind w:firstLine="1304"/>
+        <w:rPr>
+          <w:lang w:val="en-US"/>
+        </w:rPr>
+      </w:pPr>
+      <w:r>
+        <w:rPr>
+          <w:lang w:val="en-US"/>
+        </w:rPr>
+        <w:t xml:space="preserve">Checks if the door should </w:t>
+      </w:r>
+      <w:r>
+        <w:rPr>
+          <w:lang w:val="en-US"/>
+        </w:rPr>
+        <w:t>open or close depending on its current state</w:t>
+      </w:r>
+      <w:r>
+        <w:rPr>
+          <w:lang w:val="en-US"/>
+        </w:rPr>
+        <w:t>.</w:t>
+      </w:r>
+    </w:p>
+    <w:p>
+      <w:pPr>
+        <w:spacing w:after="160"/>
+        <w:rPr>
+          <w:b/>
+          <w:u w:val="single"/>
+          <w:lang w:val="en-US"/>
+        </w:rPr>
+      </w:pPr>
+      <w:r>
+        <w:rPr>
+          <w:b/>
+          <w:u w:val="single"/>
+          <w:lang w:val="en-US"/>
+        </w:rPr>
+        <w:t>OnInteract</w:t>
+      </w:r>
+      <w:r>
+        <w:rPr>
+          <w:b/>
+          <w:u w:val="single"/>
+          <w:lang w:val="en-US"/>
+        </w:rPr>
+        <w:t>Begin</w:t>
+      </w:r>
     </w:p>
     <w:p>
       <w:pPr>
         <w:spacing w:after="160"/>
         <w:ind w:left="1304"/>
         <w:rPr>
-          <w:b/>
-          <w:u w:val="single"/>
-          <w:lang w:val="en-US"/>
-        </w:rPr>
-      </w:pPr>
-      <w:r>
-        <w:rPr>
-          <w:lang w:val="en-US"/>
-        </w:rPr>
-        <w:t>Override this function in the subclass for detecting</w:t>
-      </w:r>
-      <w:r>
-        <w:rPr>
-          <w:lang w:val="en-US"/>
-        </w:rPr>
-        <w:t xml:space="preserve"> when a game object is within the trap activation area. The function </w:t>
-      </w:r>
-      <w:r>
-        <w:rPr>
-          <w:lang w:val="en-US"/>
-        </w:rPr>
-        <w:t xml:space="preserve">shall </w:t>
-      </w:r>
-      <w:r>
-        <w:rPr>
-          <w:lang w:val="en-US"/>
-        </w:rPr>
-        <w:t xml:space="preserve">immediately triggers the </w:t>
-      </w:r>
-      <w:proofErr w:type="spellStart"/>
-      <w:r>
-        <w:rPr>
-          <w:b/>
-          <w:lang w:val="en-US"/>
-        </w:rPr>
-        <w:t>TrapTimer</w:t>
-      </w:r>
-      <w:proofErr w:type="spellEnd"/>
-      <w:r>
-        <w:rPr>
-          <w:lang w:val="en-US"/>
-        </w:rPr>
-        <w:t xml:space="preserve"> </w:t>
-      </w:r>
-      <w:r>
-        <w:rPr>
-          <w:lang w:val="en-US"/>
-        </w:rPr>
-        <w:t>function</w:t>
-      </w:r>
-      <w:r>
-        <w:rPr>
-          <w:lang w:val="en-US"/>
-        </w:rPr>
-        <w:t xml:space="preserve">. If the </w:t>
-      </w:r>
-      <w:r>
-        <w:rPr>
-          <w:lang w:val="en-US"/>
-        </w:rPr>
-        <w:t>timer</w:t>
-      </w:r>
-      <w:r>
-        <w:rPr>
-          <w:lang w:val="en-US"/>
-        </w:rPr>
-        <w:t xml:space="preserve"> reaches </w:t>
-      </w:r>
-      <w:proofErr w:type="spellStart"/>
-      <w:r>
-        <w:rPr>
-          <w:b/>
-          <w:lang w:val="en-US"/>
-        </w:rPr>
-        <w:t>ActivationTime</w:t>
-      </w:r>
-      <w:proofErr w:type="spellEnd"/>
-      <w:r>
-        <w:rPr>
-          <w:lang w:val="en-US"/>
-        </w:rPr>
-        <w:t>, the trap</w:t>
-      </w:r>
-      <w:r>
-        <w:rPr>
-          <w:lang w:val="en-US"/>
-        </w:rPr>
-        <w:t xml:space="preserve"> and activation animation</w:t>
-      </w:r>
-      <w:r>
-        <w:rPr>
-          <w:lang w:val="en-US"/>
-        </w:rPr>
-        <w:t xml:space="preserve"> is activated and is</w:t>
-      </w:r>
-      <w:r>
-        <w:rPr>
-          <w:lang w:val="en-US"/>
-        </w:rPr>
-        <w:t xml:space="preserve"> therefore considered consumed.</w:t>
+          <w:lang w:val="en-US"/>
+        </w:rPr>
+      </w:pPr>
+      <w:r>
+        <w:rPr>
+          <w:lang w:val="en-US"/>
+        </w:rPr>
+        <w:t>Toggles the door from the open and closed positions. The door may not be opened when the attribute</w:t>
+      </w:r>
+      <w:r>
+        <w:rPr>
+          <w:b/>
+          <w:lang w:val="en-US"/>
+        </w:rPr>
+        <w:t xml:space="preserve"> Locked</w:t>
+      </w:r>
+      <w:r>
+        <w:rPr>
+          <w:lang w:val="en-US"/>
+        </w:rPr>
+        <w:t xml:space="preserve"> is set to true. The rotation of the door is determined by the position of the interactor, meaning it may rotate both inwards and outwards.</w:t>
+      </w:r>
+      <w:r>
+        <w:rPr>
+          <w:lang w:val="en-US"/>
+        </w:rPr>
+        <w:t xml:space="preserve"> When the attribute </w:t>
+      </w:r>
+      <w:r>
+        <w:rPr>
+          <w:b/>
+          <w:lang w:val="en-US"/>
+        </w:rPr>
+        <w:t xml:space="preserve">Locked </w:t>
+      </w:r>
+      <w:r>
+        <w:rPr>
+          <w:lang w:val="en-US"/>
+        </w:rPr>
+        <w:t>is set to false the door is instantly closed while normally the door ope</w:t>
+      </w:r>
+      <w:r>
+        <w:rPr>
+          <w:lang w:val="en-US"/>
+        </w:rPr>
+        <w:t>n</w:t>
+      </w:r>
+      <w:r>
+        <w:rPr>
+          <w:lang w:val="en-US"/>
+        </w:rPr>
+        <w:t>s smo</w:t>
+      </w:r>
+      <w:bookmarkStart w:id="32" w:name="_GoBack"/>
+      <w:bookmarkEnd w:id="32"/>
+      <w:r>
+        <w:rPr>
+          <w:lang w:val="en-US"/>
+        </w:rPr>
+        <w:t>othly,</w:t>
       </w:r>
     </w:p>
     <w:p>
@@ -11145,69 +11294,14 @@
           <w:lang w:val="en-US"/>
         </w:rPr>
       </w:pPr>
-      <w:bookmarkStart w:id="32" w:name="_Toc5888432"/>
-      <w:r>
-        <w:rPr>
-          <w:lang w:val="en-US"/>
-        </w:rPr>
-        <w:t>DoorComponent</w:t>
-      </w:r>
-      <w:bookmarkEnd w:id="32"/>
-    </w:p>
-    <w:p>
-      <w:pPr>
-        <w:rPr>
-          <w:rStyle w:val="Emphasis"/>
-          <w:lang w:val="en-US"/>
-        </w:rPr>
-      </w:pPr>
-      <w:r>
-        <w:rPr>
-          <w:rStyle w:val="Emphasis"/>
-          <w:lang w:val="en-US"/>
-        </w:rPr>
-        <w:t>Must be synced with Mirro</w:t>
-      </w:r>
-      <w:r>
-        <w:rPr>
-          <w:rStyle w:val="Emphasis"/>
-          <w:lang w:val="en-US"/>
-        </w:rPr>
-        <w:t>r.</w:t>
-      </w:r>
-    </w:p>
-    <w:p>
-      <w:pPr>
-        <w:spacing w:after="160"/>
-        <w:rPr>
-          <w:b/>
-          <w:u w:val="single"/>
-          <w:lang w:val="en-US"/>
-        </w:rPr>
-      </w:pPr>
-      <w:r>
-        <w:rPr>
-          <w:b/>
-          <w:u w:val="single"/>
-          <w:lang w:val="en-US"/>
-        </w:rPr>
-        <w:t>Update</w:t>
-      </w:r>
-    </w:p>
-    <w:p>
-      <w:pPr>
-        <w:spacing w:after="160"/>
-        <w:ind w:firstLine="1304"/>
-        <w:rPr>
-          <w:lang w:val="en-US"/>
-        </w:rPr>
-      </w:pPr>
-      <w:r>
-        <w:rPr>
-          <w:lang w:val="en-US"/>
-        </w:rPr>
-        <w:t xml:space="preserve">Checks if the door should close. </w:t>
-      </w:r>
+      <w:bookmarkStart w:id="33" w:name="_Toc5888433"/>
+      <w:r>
+        <w:rPr>
+          <w:lang w:val="en-US"/>
+        </w:rPr>
+        <w:t>Interactable</w:t>
+      </w:r>
+      <w:bookmarkEnd w:id="33"/>
     </w:p>
     <w:p>
       <w:pPr>
@@ -11247,20 +11341,33 @@
         <w:rPr>
           <w:lang w:val="en-US"/>
         </w:rPr>
-        <w:t>Toggles the door from the open and closed positions. The door may not be opened when the attribute</w:t>
-      </w:r>
-      <w:r>
-        <w:rPr>
-          <w:b/>
-          <w:lang w:val="en-US"/>
-        </w:rPr>
-        <w:t xml:space="preserve"> Locked</w:t>
-      </w:r>
-      <w:r>
-        <w:rPr>
-          <w:lang w:val="en-US"/>
-        </w:rPr>
-        <w:t xml:space="preserve"> is set to true. The rotation of the door is determined by the position of the interactor, meaning it may rotate both inwards and outwards.</w:t>
+        <w:t xml:space="preserve">Override this function in the subclass for handling interaction events. </w:t>
+      </w:r>
+    </w:p>
+    <w:p>
+      <w:pPr>
+        <w:spacing w:after="160"/>
+        <w:rPr>
+          <w:b/>
+          <w:u w:val="single"/>
+          <w:lang w:val="en-US"/>
+        </w:rPr>
+      </w:pPr>
+      <w:r>
+        <w:rPr>
+          <w:b/>
+          <w:u w:val="single"/>
+          <w:lang w:val="en-US"/>
+        </w:rPr>
+        <w:t>OnInteract</w:t>
+      </w:r>
+      <w:r>
+        <w:rPr>
+          <w:b/>
+          <w:u w:val="single"/>
+          <w:lang w:val="en-US"/>
+        </w:rPr>
+        <w:t>End</w:t>
       </w:r>
     </w:p>
     <w:p>
@@ -11271,101 +11378,6 @@
           <w:lang w:val="en-US"/>
         </w:rPr>
       </w:pPr>
-    </w:p>
-    <w:p>
-      <w:pPr>
-        <w:pStyle w:val="Heading3"/>
-        <w:spacing w:after="160"/>
-        <w:rPr>
-          <w:lang w:val="en-US"/>
-        </w:rPr>
-      </w:pPr>
-      <w:bookmarkStart w:id="33" w:name="_Toc5888433"/>
-      <w:proofErr w:type="spellStart"/>
-      <w:r>
-        <w:rPr>
-          <w:lang w:val="en-US"/>
-        </w:rPr>
-        <w:t>Interactable</w:t>
-      </w:r>
-      <w:bookmarkEnd w:id="33"/>
-      <w:proofErr w:type="spellEnd"/>
-    </w:p>
-    <w:p>
-      <w:pPr>
-        <w:spacing w:after="160"/>
-        <w:rPr>
-          <w:b/>
-          <w:u w:val="single"/>
-          <w:lang w:val="en-US"/>
-        </w:rPr>
-      </w:pPr>
-      <w:r>
-        <w:rPr>
-          <w:b/>
-          <w:u w:val="single"/>
-          <w:lang w:val="en-US"/>
-        </w:rPr>
-        <w:t>OnInteract</w:t>
-      </w:r>
-      <w:r>
-        <w:rPr>
-          <w:b/>
-          <w:u w:val="single"/>
-          <w:lang w:val="en-US"/>
-        </w:rPr>
-        <w:t>Begin</w:t>
-      </w:r>
-    </w:p>
-    <w:p>
-      <w:pPr>
-        <w:spacing w:after="160"/>
-        <w:ind w:left="1304"/>
-        <w:rPr>
-          <w:lang w:val="en-US"/>
-        </w:rPr>
-      </w:pPr>
-      <w:r>
-        <w:rPr>
-          <w:lang w:val="en-US"/>
-        </w:rPr>
-        <w:t xml:space="preserve">Override this function in the subclass for handling interaction events. </w:t>
-      </w:r>
-    </w:p>
-    <w:p>
-      <w:pPr>
-        <w:spacing w:after="160"/>
-        <w:rPr>
-          <w:b/>
-          <w:u w:val="single"/>
-          <w:lang w:val="en-US"/>
-        </w:rPr>
-      </w:pPr>
-      <w:r>
-        <w:rPr>
-          <w:b/>
-          <w:u w:val="single"/>
-          <w:lang w:val="en-US"/>
-        </w:rPr>
-        <w:t>OnInteract</w:t>
-      </w:r>
-      <w:r>
-        <w:rPr>
-          <w:b/>
-          <w:u w:val="single"/>
-          <w:lang w:val="en-US"/>
-        </w:rPr>
-        <w:t>End</w:t>
-      </w:r>
-    </w:p>
-    <w:p>
-      <w:pPr>
-        <w:spacing w:after="160"/>
-        <w:ind w:left="1304"/>
-        <w:rPr>
-          <w:lang w:val="en-US"/>
-        </w:rPr>
-      </w:pPr>
       <w:r>
         <w:rPr>
           <w:lang w:val="en-US"/>
@@ -11399,6 +11411,7 @@
           <w:u w:val="single"/>
           <w:lang w:val="en-US"/>
         </w:rPr>
+        <w:lastRenderedPageBreak/>
         <w:br w:type="page"/>
       </w:r>
     </w:p>
@@ -11794,31 +11807,160 @@
     </w:p>
     <w:p>
       <w:pPr>
-        <w:spacing w:after="160"/>
-        <w:ind w:firstLine="1304"/>
-        <w:rPr>
-          <w:lang w:val="en-US"/>
-        </w:rPr>
-      </w:pPr>
-    </w:p>
-    <w:p>
-      <w:pPr>
-        <w:rPr>
-          <w:rFonts w:asciiTheme="majorHAnsi" w:eastAsiaTheme="majorEastAsia" w:hAnsiTheme="majorHAnsi" w:cstheme="majorBidi"/>
-          <w:b/>
-          <w:bCs/>
-          <w:color w:val="4F81BD" w:themeColor="accent1"/>
-          <w:sz w:val="26"/>
-          <w:szCs w:val="26"/>
+        <w:pStyle w:val="Heading3"/>
+        <w:rPr>
           <w:lang w:val="en-US"/>
         </w:rPr>
       </w:pPr>
       <w:bookmarkStart w:id="37" w:name="_Toc5888437"/>
-      <w:r>
-        <w:rPr>
-          <w:lang w:val="en-US"/>
-        </w:rPr>
-        <w:br w:type="page"/>
+    </w:p>
+    <w:p>
+      <w:pPr>
+        <w:pStyle w:val="Heading3"/>
+        <w:rPr>
+          <w:lang w:val="en-US"/>
+        </w:rPr>
+      </w:pPr>
+      <w:r>
+        <w:rPr>
+          <w:lang w:val="en-US"/>
+        </w:rPr>
+        <w:t>HUD</w:t>
+      </w:r>
+    </w:p>
+    <w:p>
+      <w:pPr>
+        <w:spacing w:after="160" w:line="259" w:lineRule="auto"/>
+        <w:rPr>
+          <w:b/>
+          <w:u w:val="single"/>
+          <w:lang w:val="en-US"/>
+        </w:rPr>
+      </w:pPr>
+      <w:r>
+        <w:rPr>
+          <w:b/>
+          <w:u w:val="single"/>
+          <w:lang w:val="en-US"/>
+        </w:rPr>
+        <w:t>Start</w:t>
+      </w:r>
+    </w:p>
+    <w:p>
+      <w:pPr>
+        <w:spacing w:after="160" w:line="259" w:lineRule="auto"/>
+        <w:ind w:left="1304" w:firstLine="1"/>
+        <w:rPr>
+          <w:lang w:val="en-US"/>
+        </w:rPr>
+      </w:pPr>
+      <w:r>
+        <w:rPr>
+          <w:lang w:val="en-US"/>
+        </w:rPr>
+        <w:t>Load all the components needed to draw the HUD to the screen, they are loaded inside the start function instead of the update to increase performance.</w:t>
+      </w:r>
+    </w:p>
+    <w:p>
+      <w:pPr>
+        <w:spacing w:after="160" w:line="259" w:lineRule="auto"/>
+        <w:rPr>
+          <w:b/>
+          <w:u w:val="single"/>
+          <w:lang w:val="en-US"/>
+        </w:rPr>
+      </w:pPr>
+    </w:p>
+    <w:p>
+      <w:pPr>
+        <w:spacing w:after="160" w:line="259" w:lineRule="auto"/>
+        <w:rPr>
+          <w:b/>
+          <w:u w:val="single"/>
+          <w:lang w:val="en-US"/>
+        </w:rPr>
+      </w:pPr>
+    </w:p>
+    <w:p>
+      <w:pPr>
+        <w:spacing w:after="160" w:line="259" w:lineRule="auto"/>
+        <w:rPr>
+          <w:b/>
+          <w:u w:val="single"/>
+          <w:lang w:val="en-US"/>
+        </w:rPr>
+      </w:pPr>
+      <w:r>
+        <w:rPr>
+          <w:b/>
+          <w:u w:val="single"/>
+          <w:lang w:val="en-US"/>
+        </w:rPr>
+        <w:lastRenderedPageBreak/>
+        <w:t>Update</w:t>
+      </w:r>
+    </w:p>
+    <w:p>
+      <w:pPr>
+        <w:spacing w:after="160" w:line="259" w:lineRule="auto"/>
+        <w:ind w:left="1304" w:firstLine="1"/>
+        <w:rPr>
+          <w:lang w:val="en-US"/>
+        </w:rPr>
+      </w:pPr>
+      <w:r>
+        <w:rPr>
+          <w:lang w:val="en-US"/>
+        </w:rPr>
+        <w:t xml:space="preserve">Draw all the information about powerups, health, </w:t>
+      </w:r>
+      <w:proofErr w:type="spellStart"/>
+      <w:r>
+        <w:rPr>
+          <w:lang w:val="en-US"/>
+        </w:rPr>
+        <w:t>medkits</w:t>
+      </w:r>
+      <w:proofErr w:type="spellEnd"/>
+      <w:r>
+        <w:rPr>
+          <w:lang w:val="en-US"/>
+        </w:rPr>
+        <w:t xml:space="preserve">, and stamina to the screen, images are scaled to represent the health and stamina and the scale is </w:t>
+      </w:r>
+      <w:proofErr w:type="spellStart"/>
+      <w:r>
+        <w:rPr>
+          <w:lang w:val="en-US"/>
+        </w:rPr>
+        <w:t>lerped</w:t>
+      </w:r>
+      <w:proofErr w:type="spellEnd"/>
+      <w:r>
+        <w:rPr>
+          <w:lang w:val="en-US"/>
+        </w:rPr>
+        <w:t xml:space="preserve"> to create smooth transitions.</w:t>
+      </w:r>
+      <w:r>
+        <w:rPr>
+          <w:lang w:val="en-US"/>
+        </w:rPr>
+        <w:tab/>
+      </w:r>
+    </w:p>
+    <w:p>
+      <w:pPr>
+        <w:spacing w:after="160" w:line="259" w:lineRule="auto"/>
+        <w:rPr>
+          <w:lang w:val="en-US"/>
+        </w:rPr>
+      </w:pPr>
+      <w:r>
+        <w:rPr>
+          <w:lang w:val="en-US"/>
+        </w:rPr>
+        <w:tab/>
       </w:r>
     </w:p>
     <w:p>
@@ -11833,7 +11975,6 @@
         <w:rPr>
           <w:lang w:val="en-US"/>
         </w:rPr>
-        <w:lastRenderedPageBreak/>
         <w:t>Artificial Intelligence</w:t>
       </w:r>
       <w:bookmarkEnd w:id="37"/>
@@ -12925,7 +13066,7 @@
 </file>
 
 <file path=word/endnotes.xml><?xml version="1.0" encoding="utf-8"?>
-<w:endnotes xmlns:wpc="http://schemas.microsoft.com/office/word/2010/wordprocessingCanvas" xmlns:cx="http://schemas.microsoft.com/office/drawing/2014/chartex" xmlns:cx1="http://schemas.microsoft.com/office/drawing/2015/9/8/chartex" xmlns:mc="http://schemas.openxmlformats.org/markup-compatibility/2006" xmlns:o="urn:schemas-microsoft-com:office:office" xmlns:r="http://schemas.openxmlformats.org/officeDocument/2006/relationships" xmlns:m="http://schemas.openxmlformats.org/officeDocument/2006/math" xmlns:v="urn:schemas-microsoft-com:vml" xmlns:wp14="http://schemas.microsoft.com/office/word/2010/wordprocessingDrawing" xmlns:wp="http://schemas.openxmlformats.org/drawingml/2006/wordprocessingDrawing" xmlns:w10="urn:schemas-microsoft-com:office:word" xmlns:w="http://schemas.openxmlformats.org/wordprocessingml/2006/main" xmlns:w14="http://schemas.microsoft.com/office/word/2010/wordml" xmlns:w15="http://schemas.microsoft.com/office/word/2012/wordml" xmlns:w16se="http://schemas.microsoft.com/office/word/2015/wordml/symex" xmlns:wpg="http://schemas.microsoft.com/office/word/2010/wordprocessingGroup" xmlns:wpi="http://schemas.microsoft.com/office/word/2010/wordprocessingInk" xmlns:wne="http://schemas.microsoft.com/office/word/2006/wordml" xmlns:wps="http://schemas.microsoft.com/office/word/2010/wordprocessingShape" mc:Ignorable="w14 w15 w16se wp14">
+<w:endnotes xmlns:wpc="http://schemas.microsoft.com/office/word/2010/wordprocessingCanvas" xmlns:cx="http://schemas.microsoft.com/office/drawing/2014/chartex" xmlns:cx1="http://schemas.microsoft.com/office/drawing/2015/9/8/chartex" xmlns:cx2="http://schemas.microsoft.com/office/drawing/2015/10/21/chartex" xmlns:cx3="http://schemas.microsoft.com/office/drawing/2016/5/9/chartex" xmlns:cx4="http://schemas.microsoft.com/office/drawing/2016/5/10/chartex" xmlns:cx5="http://schemas.microsoft.com/office/drawing/2016/5/11/chartex" xmlns:cx6="http://schemas.microsoft.com/office/drawing/2016/5/12/chartex" xmlns:cx7="http://schemas.microsoft.com/office/drawing/2016/5/13/chartex" xmlns:cx8="http://schemas.microsoft.com/office/drawing/2016/5/14/chartex" xmlns:mc="http://schemas.openxmlformats.org/markup-compatibility/2006" xmlns:aink="http://schemas.microsoft.com/office/drawing/2016/ink" xmlns:am3d="http://schemas.microsoft.com/office/drawing/2017/model3d" xmlns:o="urn:schemas-microsoft-com:office:office" xmlns:r="http://schemas.openxmlformats.org/officeDocument/2006/relationships" xmlns:m="http://schemas.openxmlformats.org/officeDocument/2006/math" xmlns:v="urn:schemas-microsoft-com:vml" xmlns:wp14="http://schemas.microsoft.com/office/word/2010/wordprocessingDrawing" xmlns:wp="http://schemas.openxmlformats.org/drawingml/2006/wordprocessingDrawing" xmlns:w10="urn:schemas-microsoft-com:office:word" xmlns:w="http://schemas.openxmlformats.org/wordprocessingml/2006/main" xmlns:w14="http://schemas.microsoft.com/office/word/2010/wordml" xmlns:w15="http://schemas.microsoft.com/office/word/2012/wordml" xmlns:w16cid="http://schemas.microsoft.com/office/word/2016/wordml/cid" xmlns:w16se="http://schemas.microsoft.com/office/word/2015/wordml/symex" xmlns:wpg="http://schemas.microsoft.com/office/word/2010/wordprocessingGroup" xmlns:wpi="http://schemas.microsoft.com/office/word/2010/wordprocessingInk" xmlns:wne="http://schemas.microsoft.com/office/word/2006/wordml" xmlns:wps="http://schemas.microsoft.com/office/word/2010/wordprocessingShape" mc:Ignorable="w14 w15 w16se w16cid wp14">
   <w:endnote w:type="separator" w:id="-1">
     <w:p>
       <w:pPr>
@@ -12950,7 +13091,7 @@
 </file>
 
 <file path=word/footer1.xml><?xml version="1.0" encoding="utf-8"?>
-<w:ftr xmlns:wpc="http://schemas.microsoft.com/office/word/2010/wordprocessingCanvas" xmlns:cx="http://schemas.microsoft.com/office/drawing/2014/chartex" xmlns:cx1="http://schemas.microsoft.com/office/drawing/2015/9/8/chartex" xmlns:mc="http://schemas.openxmlformats.org/markup-compatibility/2006" xmlns:o="urn:schemas-microsoft-com:office:office" xmlns:r="http://schemas.openxmlformats.org/officeDocument/2006/relationships" xmlns:m="http://schemas.openxmlformats.org/officeDocument/2006/math" xmlns:v="urn:schemas-microsoft-com:vml" xmlns:wp14="http://schemas.microsoft.com/office/word/2010/wordprocessingDrawing" xmlns:wp="http://schemas.openxmlformats.org/drawingml/2006/wordprocessingDrawing" xmlns:w10="urn:schemas-microsoft-com:office:word" xmlns:w="http://schemas.openxmlformats.org/wordprocessingml/2006/main" xmlns:w14="http://schemas.microsoft.com/office/word/2010/wordml" xmlns:w15="http://schemas.microsoft.com/office/word/2012/wordml" xmlns:w16se="http://schemas.microsoft.com/office/word/2015/wordml/symex" xmlns:wpg="http://schemas.microsoft.com/office/word/2010/wordprocessingGroup" xmlns:wpi="http://schemas.microsoft.com/office/word/2010/wordprocessingInk" xmlns:wne="http://schemas.microsoft.com/office/word/2006/wordml" xmlns:wps="http://schemas.microsoft.com/office/word/2010/wordprocessingShape" mc:Ignorable="w14 w15 w16se wp14">
+<w:ftr xmlns:wpc="http://schemas.microsoft.com/office/word/2010/wordprocessingCanvas" xmlns:cx="http://schemas.microsoft.com/office/drawing/2014/chartex" xmlns:cx1="http://schemas.microsoft.com/office/drawing/2015/9/8/chartex" xmlns:cx2="http://schemas.microsoft.com/office/drawing/2015/10/21/chartex" xmlns:cx3="http://schemas.microsoft.com/office/drawing/2016/5/9/chartex" xmlns:cx4="http://schemas.microsoft.com/office/drawing/2016/5/10/chartex" xmlns:cx5="http://schemas.microsoft.com/office/drawing/2016/5/11/chartex" xmlns:cx6="http://schemas.microsoft.com/office/drawing/2016/5/12/chartex" xmlns:cx7="http://schemas.microsoft.com/office/drawing/2016/5/13/chartex" xmlns:cx8="http://schemas.microsoft.com/office/drawing/2016/5/14/chartex" xmlns:mc="http://schemas.openxmlformats.org/markup-compatibility/2006" xmlns:aink="http://schemas.microsoft.com/office/drawing/2016/ink" xmlns:am3d="http://schemas.microsoft.com/office/drawing/2017/model3d" xmlns:o="urn:schemas-microsoft-com:office:office" xmlns:r="http://schemas.openxmlformats.org/officeDocument/2006/relationships" xmlns:m="http://schemas.openxmlformats.org/officeDocument/2006/math" xmlns:v="urn:schemas-microsoft-com:vml" xmlns:wp14="http://schemas.microsoft.com/office/word/2010/wordprocessingDrawing" xmlns:wp="http://schemas.openxmlformats.org/drawingml/2006/wordprocessingDrawing" xmlns:w10="urn:schemas-microsoft-com:office:word" xmlns:w="http://schemas.openxmlformats.org/wordprocessingml/2006/main" xmlns:w14="http://schemas.microsoft.com/office/word/2010/wordml" xmlns:w15="http://schemas.microsoft.com/office/word/2012/wordml" xmlns:w16cid="http://schemas.microsoft.com/office/word/2016/wordml/cid" xmlns:w16se="http://schemas.microsoft.com/office/word/2015/wordml/symex" xmlns:wpg="http://schemas.microsoft.com/office/word/2010/wordprocessingGroup" xmlns:wpi="http://schemas.microsoft.com/office/word/2010/wordprocessingInk" xmlns:wne="http://schemas.microsoft.com/office/word/2006/wordml" xmlns:wps="http://schemas.microsoft.com/office/word/2010/wordprocessingShape" mc:Ignorable="w14 w15 w16se w16cid wp14">
   <w:sdt>
     <w:sdtPr>
       <w:id w:val="-1414471200"/>
@@ -12995,7 +13136,7 @@
 </file>
 
 <file path=word/footer2.xml><?xml version="1.0" encoding="utf-8"?>
-<w:ftr xmlns:wpc="http://schemas.microsoft.com/office/word/2010/wordprocessingCanvas" xmlns:cx="http://schemas.microsoft.com/office/drawing/2014/chartex" xmlns:cx1="http://schemas.microsoft.com/office/drawing/2015/9/8/chartex" xmlns:mc="http://schemas.openxmlformats.org/markup-compatibility/2006" xmlns:o="urn:schemas-microsoft-com:office:office" xmlns:r="http://schemas.openxmlformats.org/officeDocument/2006/relationships" xmlns:m="http://schemas.openxmlformats.org/officeDocument/2006/math" xmlns:v="urn:schemas-microsoft-com:vml" xmlns:wp14="http://schemas.microsoft.com/office/word/2010/wordprocessingDrawing" xmlns:wp="http://schemas.openxmlformats.org/drawingml/2006/wordprocessingDrawing" xmlns:w10="urn:schemas-microsoft-com:office:word" xmlns:w="http://schemas.openxmlformats.org/wordprocessingml/2006/main" xmlns:w14="http://schemas.microsoft.com/office/word/2010/wordml" xmlns:w15="http://schemas.microsoft.com/office/word/2012/wordml" xmlns:w16se="http://schemas.microsoft.com/office/word/2015/wordml/symex" xmlns:wpg="http://schemas.microsoft.com/office/word/2010/wordprocessingGroup" xmlns:wpi="http://schemas.microsoft.com/office/word/2010/wordprocessingInk" xmlns:wne="http://schemas.microsoft.com/office/word/2006/wordml" xmlns:wps="http://schemas.microsoft.com/office/word/2010/wordprocessingShape" mc:Ignorable="w14 w15 w16se wp14">
+<w:ftr xmlns:wpc="http://schemas.microsoft.com/office/word/2010/wordprocessingCanvas" xmlns:cx="http://schemas.microsoft.com/office/drawing/2014/chartex" xmlns:cx1="http://schemas.microsoft.com/office/drawing/2015/9/8/chartex" xmlns:cx2="http://schemas.microsoft.com/office/drawing/2015/10/21/chartex" xmlns:cx3="http://schemas.microsoft.com/office/drawing/2016/5/9/chartex" xmlns:cx4="http://schemas.microsoft.com/office/drawing/2016/5/10/chartex" xmlns:cx5="http://schemas.microsoft.com/office/drawing/2016/5/11/chartex" xmlns:cx6="http://schemas.microsoft.com/office/drawing/2016/5/12/chartex" xmlns:cx7="http://schemas.microsoft.com/office/drawing/2016/5/13/chartex" xmlns:cx8="http://schemas.microsoft.com/office/drawing/2016/5/14/chartex" xmlns:mc="http://schemas.openxmlformats.org/markup-compatibility/2006" xmlns:aink="http://schemas.microsoft.com/office/drawing/2016/ink" xmlns:am3d="http://schemas.microsoft.com/office/drawing/2017/model3d" xmlns:o="urn:schemas-microsoft-com:office:office" xmlns:r="http://schemas.openxmlformats.org/officeDocument/2006/relationships" xmlns:m="http://schemas.openxmlformats.org/officeDocument/2006/math" xmlns:v="urn:schemas-microsoft-com:vml" xmlns:wp14="http://schemas.microsoft.com/office/word/2010/wordprocessingDrawing" xmlns:wp="http://schemas.openxmlformats.org/drawingml/2006/wordprocessingDrawing" xmlns:w10="urn:schemas-microsoft-com:office:word" xmlns:w="http://schemas.openxmlformats.org/wordprocessingml/2006/main" xmlns:w14="http://schemas.microsoft.com/office/word/2010/wordml" xmlns:w15="http://schemas.microsoft.com/office/word/2012/wordml" xmlns:w16cid="http://schemas.microsoft.com/office/word/2016/wordml/cid" xmlns:w16se="http://schemas.microsoft.com/office/word/2015/wordml/symex" xmlns:wpg="http://schemas.microsoft.com/office/word/2010/wordprocessingGroup" xmlns:wpi="http://schemas.microsoft.com/office/word/2010/wordprocessingInk" xmlns:wne="http://schemas.microsoft.com/office/word/2006/wordml" xmlns:wps="http://schemas.microsoft.com/office/word/2010/wordprocessingShape" mc:Ignorable="w14 w15 w16se w16cid wp14">
   <w:sdt>
     <w:sdtPr>
       <w:id w:val="1987202253"/>
@@ -13048,7 +13189,7 @@
 </file>
 
 <file path=word/footnotes.xml><?xml version="1.0" encoding="utf-8"?>
-<w:footnotes xmlns:wpc="http://schemas.microsoft.com/office/word/2010/wordprocessingCanvas" xmlns:cx="http://schemas.microsoft.com/office/drawing/2014/chartex" xmlns:cx1="http://schemas.microsoft.com/office/drawing/2015/9/8/chartex" xmlns:mc="http://schemas.openxmlformats.org/markup-compatibility/2006" xmlns:o="urn:schemas-microsoft-com:office:office" xmlns:r="http://schemas.openxmlformats.org/officeDocument/2006/relationships" xmlns:m="http://schemas.openxmlformats.org/officeDocument/2006/math" xmlns:v="urn:schemas-microsoft-com:vml" xmlns:wp14="http://schemas.microsoft.com/office/word/2010/wordprocessingDrawing" xmlns:wp="http://schemas.openxmlformats.org/drawingml/2006/wordprocessingDrawing" xmlns:w10="urn:schemas-microsoft-com:office:word" xmlns:w="http://schemas.openxmlformats.org/wordprocessingml/2006/main" xmlns:w14="http://schemas.microsoft.com/office/word/2010/wordml" xmlns:w15="http://schemas.microsoft.com/office/word/2012/wordml" xmlns:w16se="http://schemas.microsoft.com/office/word/2015/wordml/symex" xmlns:wpg="http://schemas.microsoft.com/office/word/2010/wordprocessingGroup" xmlns:wpi="http://schemas.microsoft.com/office/word/2010/wordprocessingInk" xmlns:wne="http://schemas.microsoft.com/office/word/2006/wordml" xmlns:wps="http://schemas.microsoft.com/office/word/2010/wordprocessingShape" mc:Ignorable="w14 w15 w16se wp14">
+<w:footnotes xmlns:wpc="http://schemas.microsoft.com/office/word/2010/wordprocessingCanvas" xmlns:cx="http://schemas.microsoft.com/office/drawing/2014/chartex" xmlns:cx1="http://schemas.microsoft.com/office/drawing/2015/9/8/chartex" xmlns:cx2="http://schemas.microsoft.com/office/drawing/2015/10/21/chartex" xmlns:cx3="http://schemas.microsoft.com/office/drawing/2016/5/9/chartex" xmlns:cx4="http://schemas.microsoft.com/office/drawing/2016/5/10/chartex" xmlns:cx5="http://schemas.microsoft.com/office/drawing/2016/5/11/chartex" xmlns:cx6="http://schemas.microsoft.com/office/drawing/2016/5/12/chartex" xmlns:cx7="http://schemas.microsoft.com/office/drawing/2016/5/13/chartex" xmlns:cx8="http://schemas.microsoft.com/office/drawing/2016/5/14/chartex" xmlns:mc="http://schemas.openxmlformats.org/markup-compatibility/2006" xmlns:aink="http://schemas.microsoft.com/office/drawing/2016/ink" xmlns:am3d="http://schemas.microsoft.com/office/drawing/2017/model3d" xmlns:o="urn:schemas-microsoft-com:office:office" xmlns:r="http://schemas.openxmlformats.org/officeDocument/2006/relationships" xmlns:m="http://schemas.openxmlformats.org/officeDocument/2006/math" xmlns:v="urn:schemas-microsoft-com:vml" xmlns:wp14="http://schemas.microsoft.com/office/word/2010/wordprocessingDrawing" xmlns:wp="http://schemas.openxmlformats.org/drawingml/2006/wordprocessingDrawing" xmlns:w10="urn:schemas-microsoft-com:office:word" xmlns:w="http://schemas.openxmlformats.org/wordprocessingml/2006/main" xmlns:w14="http://schemas.microsoft.com/office/word/2010/wordml" xmlns:w15="http://schemas.microsoft.com/office/word/2012/wordml" xmlns:w16cid="http://schemas.microsoft.com/office/word/2016/wordml/cid" xmlns:w16se="http://schemas.microsoft.com/office/word/2015/wordml/symex" xmlns:wpg="http://schemas.microsoft.com/office/word/2010/wordprocessingGroup" xmlns:wpi="http://schemas.microsoft.com/office/word/2010/wordprocessingInk" xmlns:wne="http://schemas.microsoft.com/office/word/2006/wordml" xmlns:wps="http://schemas.microsoft.com/office/word/2010/wordprocessingShape" mc:Ignorable="w14 w15 w16se w16cid wp14">
   <w:footnote w:type="separator" w:id="-1">
     <w:p>
       <w:pPr>
@@ -13073,7 +13214,7 @@
 </file>
 
 <file path=word/header1.xml><?xml version="1.0" encoding="utf-8"?>
-<w:hdr xmlns:wpc="http://schemas.microsoft.com/office/word/2010/wordprocessingCanvas" xmlns:cx="http://schemas.microsoft.com/office/drawing/2014/chartex" xmlns:cx1="http://schemas.microsoft.com/office/drawing/2015/9/8/chartex" xmlns:mc="http://schemas.openxmlformats.org/markup-compatibility/2006" xmlns:o="urn:schemas-microsoft-com:office:office" xmlns:r="http://schemas.openxmlformats.org/officeDocument/2006/relationships" xmlns:m="http://schemas.openxmlformats.org/officeDocument/2006/math" xmlns:v="urn:schemas-microsoft-com:vml" xmlns:wp14="http://schemas.microsoft.com/office/word/2010/wordprocessingDrawing" xmlns:wp="http://schemas.openxmlformats.org/drawingml/2006/wordprocessingDrawing" xmlns:w10="urn:schemas-microsoft-com:office:word" xmlns:w="http://schemas.openxmlformats.org/wordprocessingml/2006/main" xmlns:w14="http://schemas.microsoft.com/office/word/2010/wordml" xmlns:w15="http://schemas.microsoft.com/office/word/2012/wordml" xmlns:w16se="http://schemas.microsoft.com/office/word/2015/wordml/symex" xmlns:wpg="http://schemas.microsoft.com/office/word/2010/wordprocessingGroup" xmlns:wpi="http://schemas.microsoft.com/office/word/2010/wordprocessingInk" xmlns:wne="http://schemas.microsoft.com/office/word/2006/wordml" xmlns:wps="http://schemas.microsoft.com/office/word/2010/wordprocessingShape" mc:Ignorable="w14 w15 w16se wp14">
+<w:hdr xmlns:wpc="http://schemas.microsoft.com/office/word/2010/wordprocessingCanvas" xmlns:cx="http://schemas.microsoft.com/office/drawing/2014/chartex" xmlns:cx1="http://schemas.microsoft.com/office/drawing/2015/9/8/chartex" xmlns:cx2="http://schemas.microsoft.com/office/drawing/2015/10/21/chartex" xmlns:cx3="http://schemas.microsoft.com/office/drawing/2016/5/9/chartex" xmlns:cx4="http://schemas.microsoft.com/office/drawing/2016/5/10/chartex" xmlns:cx5="http://schemas.microsoft.com/office/drawing/2016/5/11/chartex" xmlns:cx6="http://schemas.microsoft.com/office/drawing/2016/5/12/chartex" xmlns:cx7="http://schemas.microsoft.com/office/drawing/2016/5/13/chartex" xmlns:cx8="http://schemas.microsoft.com/office/drawing/2016/5/14/chartex" xmlns:mc="http://schemas.openxmlformats.org/markup-compatibility/2006" xmlns:aink="http://schemas.microsoft.com/office/drawing/2016/ink" xmlns:am3d="http://schemas.microsoft.com/office/drawing/2017/model3d" xmlns:o="urn:schemas-microsoft-com:office:office" xmlns:r="http://schemas.openxmlformats.org/officeDocument/2006/relationships" xmlns:m="http://schemas.openxmlformats.org/officeDocument/2006/math" xmlns:v="urn:schemas-microsoft-com:vml" xmlns:wp14="http://schemas.microsoft.com/office/word/2010/wordprocessingDrawing" xmlns:wp="http://schemas.openxmlformats.org/drawingml/2006/wordprocessingDrawing" xmlns:w10="urn:schemas-microsoft-com:office:word" xmlns:w="http://schemas.openxmlformats.org/wordprocessingml/2006/main" xmlns:w14="http://schemas.microsoft.com/office/word/2010/wordml" xmlns:w15="http://schemas.microsoft.com/office/word/2012/wordml" xmlns:w16cid="http://schemas.microsoft.com/office/word/2016/wordml/cid" xmlns:w16se="http://schemas.microsoft.com/office/word/2015/wordml/symex" xmlns:wpg="http://schemas.microsoft.com/office/word/2010/wordprocessingGroup" xmlns:wpi="http://schemas.microsoft.com/office/word/2010/wordprocessingInk" xmlns:wne="http://schemas.microsoft.com/office/word/2006/wordml" xmlns:wps="http://schemas.microsoft.com/office/word/2010/wordprocessingShape" mc:Ignorable="w14 w15 w16se w16cid wp14">
   <w:p>
     <w:pPr>
       <w:pStyle w:val="Header"/>
@@ -13105,7 +13246,7 @@
 </file>
 
 <file path=word/header2.xml><?xml version="1.0" encoding="utf-8"?>
-<w:hdr xmlns:wpc="http://schemas.microsoft.com/office/word/2010/wordprocessingCanvas" xmlns:cx="http://schemas.microsoft.com/office/drawing/2014/chartex" xmlns:cx1="http://schemas.microsoft.com/office/drawing/2015/9/8/chartex" xmlns:mc="http://schemas.openxmlformats.org/markup-compatibility/2006" xmlns:o="urn:schemas-microsoft-com:office:office" xmlns:r="http://schemas.openxmlformats.org/officeDocument/2006/relationships" xmlns:m="http://schemas.openxmlformats.org/officeDocument/2006/math" xmlns:v="urn:schemas-microsoft-com:vml" xmlns:wp14="http://schemas.microsoft.com/office/word/2010/wordprocessingDrawing" xmlns:wp="http://schemas.openxmlformats.org/drawingml/2006/wordprocessingDrawing" xmlns:w10="urn:schemas-microsoft-com:office:word" xmlns:w="http://schemas.openxmlformats.org/wordprocessingml/2006/main" xmlns:w14="http://schemas.microsoft.com/office/word/2010/wordml" xmlns:w15="http://schemas.microsoft.com/office/word/2012/wordml" xmlns:w16se="http://schemas.microsoft.com/office/word/2015/wordml/symex" xmlns:wpg="http://schemas.microsoft.com/office/word/2010/wordprocessingGroup" xmlns:wpi="http://schemas.microsoft.com/office/word/2010/wordprocessingInk" xmlns:wne="http://schemas.microsoft.com/office/word/2006/wordml" xmlns:wps="http://schemas.microsoft.com/office/word/2010/wordprocessingShape" mc:Ignorable="w14 w15 w16se wp14">
+<w:hdr xmlns:wpc="http://schemas.microsoft.com/office/word/2010/wordprocessingCanvas" xmlns:cx="http://schemas.microsoft.com/office/drawing/2014/chartex" xmlns:cx1="http://schemas.microsoft.com/office/drawing/2015/9/8/chartex" xmlns:cx2="http://schemas.microsoft.com/office/drawing/2015/10/21/chartex" xmlns:cx3="http://schemas.microsoft.com/office/drawing/2016/5/9/chartex" xmlns:cx4="http://schemas.microsoft.com/office/drawing/2016/5/10/chartex" xmlns:cx5="http://schemas.microsoft.com/office/drawing/2016/5/11/chartex" xmlns:cx6="http://schemas.microsoft.com/office/drawing/2016/5/12/chartex" xmlns:cx7="http://schemas.microsoft.com/office/drawing/2016/5/13/chartex" xmlns:cx8="http://schemas.microsoft.com/office/drawing/2016/5/14/chartex" xmlns:mc="http://schemas.openxmlformats.org/markup-compatibility/2006" xmlns:aink="http://schemas.microsoft.com/office/drawing/2016/ink" xmlns:am3d="http://schemas.microsoft.com/office/drawing/2017/model3d" xmlns:o="urn:schemas-microsoft-com:office:office" xmlns:r="http://schemas.openxmlformats.org/officeDocument/2006/relationships" xmlns:m="http://schemas.openxmlformats.org/officeDocument/2006/math" xmlns:v="urn:schemas-microsoft-com:vml" xmlns:wp14="http://schemas.microsoft.com/office/word/2010/wordprocessingDrawing" xmlns:wp="http://schemas.openxmlformats.org/drawingml/2006/wordprocessingDrawing" xmlns:w10="urn:schemas-microsoft-com:office:word" xmlns:w="http://schemas.openxmlformats.org/wordprocessingml/2006/main" xmlns:w14="http://schemas.microsoft.com/office/word/2010/wordml" xmlns:w15="http://schemas.microsoft.com/office/word/2012/wordml" xmlns:w16cid="http://schemas.microsoft.com/office/word/2016/wordml/cid" xmlns:w16se="http://schemas.microsoft.com/office/word/2015/wordml/symex" xmlns:wpg="http://schemas.microsoft.com/office/word/2010/wordprocessingGroup" xmlns:wpi="http://schemas.microsoft.com/office/word/2010/wordprocessingInk" xmlns:wne="http://schemas.microsoft.com/office/word/2006/wordml" xmlns:wps="http://schemas.microsoft.com/office/word/2010/wordprocessingShape" mc:Ignorable="w14 w15 w16se w16cid wp14">
   <w:p>
     <w:pPr>
       <w:rPr>
@@ -13161,7 +13302,7 @@
 </file>
 
 <file path=word/numbering.xml><?xml version="1.0" encoding="utf-8"?>
-<w:numbering xmlns:wpc="http://schemas.microsoft.com/office/word/2010/wordprocessingCanvas" xmlns:cx="http://schemas.microsoft.com/office/drawing/2014/chartex" xmlns:cx1="http://schemas.microsoft.com/office/drawing/2015/9/8/chartex" xmlns:mc="http://schemas.openxmlformats.org/markup-compatibility/2006" xmlns:o="urn:schemas-microsoft-com:office:office" xmlns:r="http://schemas.openxmlformats.org/officeDocument/2006/relationships" xmlns:m="http://schemas.openxmlformats.org/officeDocument/2006/math" xmlns:v="urn:schemas-microsoft-com:vml" xmlns:wp14="http://schemas.microsoft.com/office/word/2010/wordprocessingDrawing" xmlns:wp="http://schemas.openxmlformats.org/drawingml/2006/wordprocessingDrawing" xmlns:w10="urn:schemas-microsoft-com:office:word" xmlns:w="http://schemas.openxmlformats.org/wordprocessingml/2006/main" xmlns:w14="http://schemas.microsoft.com/office/word/2010/wordml" xmlns:w15="http://schemas.microsoft.com/office/word/2012/wordml" xmlns:w16se="http://schemas.microsoft.com/office/word/2015/wordml/symex" xmlns:wpg="http://schemas.microsoft.com/office/word/2010/wordprocessingGroup" xmlns:wpi="http://schemas.microsoft.com/office/word/2010/wordprocessingInk" xmlns:wne="http://schemas.microsoft.com/office/word/2006/wordml" xmlns:wps="http://schemas.microsoft.com/office/word/2010/wordprocessingShape" mc:Ignorable="w14 w15 w16se wp14">
+<w:numbering xmlns:wpc="http://schemas.microsoft.com/office/word/2010/wordprocessingCanvas" xmlns:cx="http://schemas.microsoft.com/office/drawing/2014/chartex" xmlns:cx1="http://schemas.microsoft.com/office/drawing/2015/9/8/chartex" xmlns:cx2="http://schemas.microsoft.com/office/drawing/2015/10/21/chartex" xmlns:cx3="http://schemas.microsoft.com/office/drawing/2016/5/9/chartex" xmlns:cx4="http://schemas.microsoft.com/office/drawing/2016/5/10/chartex" xmlns:cx5="http://schemas.microsoft.com/office/drawing/2016/5/11/chartex" xmlns:cx6="http://schemas.microsoft.com/office/drawing/2016/5/12/chartex" xmlns:cx7="http://schemas.microsoft.com/office/drawing/2016/5/13/chartex" xmlns:cx8="http://schemas.microsoft.com/office/drawing/2016/5/14/chartex" xmlns:mc="http://schemas.openxmlformats.org/markup-compatibility/2006" xmlns:aink="http://schemas.microsoft.com/office/drawing/2016/ink" xmlns:am3d="http://schemas.microsoft.com/office/drawing/2017/model3d" xmlns:o="urn:schemas-microsoft-com:office:office" xmlns:r="http://schemas.openxmlformats.org/officeDocument/2006/relationships" xmlns:m="http://schemas.openxmlformats.org/officeDocument/2006/math" xmlns:v="urn:schemas-microsoft-com:vml" xmlns:wp14="http://schemas.microsoft.com/office/word/2010/wordprocessingDrawing" xmlns:wp="http://schemas.openxmlformats.org/drawingml/2006/wordprocessingDrawing" xmlns:w10="urn:schemas-microsoft-com:office:word" xmlns:w="http://schemas.openxmlformats.org/wordprocessingml/2006/main" xmlns:w14="http://schemas.microsoft.com/office/word/2010/wordml" xmlns:w15="http://schemas.microsoft.com/office/word/2012/wordml" xmlns:w16cid="http://schemas.microsoft.com/office/word/2016/wordml/cid" xmlns:w16se="http://schemas.microsoft.com/office/word/2015/wordml/symex" xmlns:wpg="http://schemas.microsoft.com/office/word/2010/wordprocessingGroup" xmlns:wpi="http://schemas.microsoft.com/office/word/2010/wordprocessingInk" xmlns:wne="http://schemas.microsoft.com/office/word/2006/wordml" xmlns:wps="http://schemas.microsoft.com/office/word/2010/wordprocessingShape" mc:Ignorable="w14 w15 w16se w16cid wp14">
   <w:abstractNum w:abstractNumId="0" w15:restartNumberingAfterBreak="0">
     <w:nsid w:val="0311428F"/>
     <w:multiLevelType w:val="hybridMultilevel"/>
@@ -19199,7 +19340,7 @@
 </file>
 
 <file path=word/styles.xml><?xml version="1.0" encoding="utf-8"?>
-<w:styles xmlns:mc="http://schemas.openxmlformats.org/markup-compatibility/2006" xmlns:r="http://schemas.openxmlformats.org/officeDocument/2006/relationships" xmlns:w="http://schemas.openxmlformats.org/wordprocessingml/2006/main" xmlns:w14="http://schemas.microsoft.com/office/word/2010/wordml" xmlns:w15="http://schemas.microsoft.com/office/word/2012/wordml" xmlns:w16se="http://schemas.microsoft.com/office/word/2015/wordml/symex" mc:Ignorable="w14 w15 w16se">
+<w:styles xmlns:mc="http://schemas.openxmlformats.org/markup-compatibility/2006" xmlns:r="http://schemas.openxmlformats.org/officeDocument/2006/relationships" xmlns:w="http://schemas.openxmlformats.org/wordprocessingml/2006/main" xmlns:w14="http://schemas.microsoft.com/office/word/2010/wordml" xmlns:w15="http://schemas.microsoft.com/office/word/2012/wordml" xmlns:w16cid="http://schemas.microsoft.com/office/word/2016/wordml/cid" xmlns:w16se="http://schemas.microsoft.com/office/word/2015/wordml/symex" mc:Ignorable="w14 w15 w16se w16cid">
   <w:docDefaults>
     <w:rPrDefault>
       <w:rPr>
@@ -19215,7 +19356,7 @@
       </w:pPr>
     </w:pPrDefault>
   </w:docDefaults>
-  <w:latentStyles w:defLockedState="0" w:defUIPriority="99" w:defSemiHidden="0" w:defUnhideWhenUsed="0" w:defQFormat="0" w:count="371">
+  <w:latentStyles w:defLockedState="0" w:defUIPriority="99" w:defSemiHidden="0" w:defUnhideWhenUsed="0" w:defQFormat="0" w:count="375">
     <w:lsdException w:name="Normal" w:uiPriority="0" w:qFormat="1"/>
     <w:lsdException w:name="heading 1" w:uiPriority="9" w:qFormat="1"/>
     <w:lsdException w:name="heading 2" w:semiHidden="1" w:uiPriority="9" w:unhideWhenUsed="1" w:qFormat="1"/>
@@ -19321,7 +19462,6 @@
     <w:lsdException w:name="HTML Sample" w:semiHidden="1" w:unhideWhenUsed="1"/>
     <w:lsdException w:name="HTML Typewriter" w:semiHidden="1" w:unhideWhenUsed="1"/>
     <w:lsdException w:name="HTML Variable" w:semiHidden="1" w:unhideWhenUsed="1"/>
-    <w:lsdException w:name="Normal Table" w:semiHidden="1" w:unhideWhenUsed="1"/>
     <w:lsdException w:name="annotation subject" w:semiHidden="1" w:unhideWhenUsed="1"/>
     <w:lsdException w:name="No List" w:semiHidden="1" w:unhideWhenUsed="1"/>
     <w:lsdException w:name="Outline List 1" w:semiHidden="1" w:unhideWhenUsed="1"/>
@@ -19365,10 +19505,8 @@
     <w:lsdException w:name="Table Elegant" w:semiHidden="1" w:unhideWhenUsed="1"/>
     <w:lsdException w:name="Table Professional" w:semiHidden="1" w:unhideWhenUsed="1"/>
     <w:lsdException w:name="Table Subtle 1" w:semiHidden="1" w:unhideWhenUsed="1"/>
-    <w:lsdException w:name="Table Subtle 2" w:semiHidden="1" w:unhideWhenUsed="1"/>
     <w:lsdException w:name="Table Web 1" w:semiHidden="1" w:unhideWhenUsed="1"/>
     <w:lsdException w:name="Table Web 2" w:semiHidden="1" w:unhideWhenUsed="1"/>
-    <w:lsdException w:name="Table Web 3" w:semiHidden="1" w:unhideWhenUsed="1"/>
     <w:lsdException w:name="Balloon Text" w:semiHidden="1" w:unhideWhenUsed="1"/>
     <w:lsdException w:name="Table Grid" w:uiPriority="59"/>
     <w:lsdException w:name="Table Theme" w:semiHidden="1" w:unhideWhenUsed="1"/>
@@ -19587,6 +19725,10 @@
     <w:lsdException w:name="List Table 5 Dark Accent 6" w:uiPriority="50"/>
     <w:lsdException w:name="List Table 6 Colorful Accent 6" w:uiPriority="51"/>
     <w:lsdException w:name="List Table 7 Colorful Accent 6" w:uiPriority="52"/>
+    <w:lsdException w:name="Mention" w:semiHidden="1" w:unhideWhenUsed="1"/>
+    <w:lsdException w:name="Smart Hyperlink" w:semiHidden="1" w:unhideWhenUsed="1"/>
+    <w:lsdException w:name="Hashtag" w:semiHidden="1" w:unhideWhenUsed="1"/>
+    <w:lsdException w:name="Unresolved Mention" w:semiHidden="1" w:unhideWhenUsed="1"/>
   </w:latentStyles>
   <w:style w:type="paragraph" w:default="1" w:styleId="Normal">
     <w:name w:val="Normal"/>
@@ -20373,7 +20515,7 @@
 </file>
 
 <file path=customXml/itemProps1.xml><?xml version="1.0" encoding="utf-8"?>
-<ds:datastoreItem xmlns:ds="http://schemas.openxmlformats.org/officeDocument/2006/customXml" ds:itemID="{300839E1-F496-4FAC-A494-6789DA4DFC66}">
+<ds:datastoreItem xmlns:ds="http://schemas.openxmlformats.org/officeDocument/2006/customXml" ds:itemID="{1C0D1593-B7F9-4BB1-B07C-4143D445C6E2}">
   <ds:schemaRefs>
     <ds:schemaRef ds:uri="http://schemas.openxmlformats.org/officeDocument/2006/bibliography"/>
   </ds:schemaRefs>

</xml_diff>